<commit_message>
Update Daily Scrum Report 1
</commit_message>
<xml_diff>
--- a/Pelaporan_UTS_PPLT.docx
+++ b/Pelaporan_UTS_PPLT.docx
@@ -67,6 +67,7 @@
                 <w:szCs w:val="28"/>
               </w:rPr>
             </w:pPr>
+            <w:proofErr w:type="spellStart"/>
             <w:r>
               <w:rPr>
                 <w:rFonts w:ascii="Times New Roman" w:hAnsi="Times New Roman" w:cs="Times New Roman"/>
@@ -75,6 +76,7 @@
               </w:rPr>
               <w:t>Anggota</w:t>
             </w:r>
+            <w:proofErr w:type="spellEnd"/>
           </w:p>
         </w:tc>
         <w:tc>
@@ -91,6 +93,7 @@
                 <w:szCs w:val="28"/>
               </w:rPr>
             </w:pPr>
+            <w:proofErr w:type="spellStart"/>
             <w:r>
               <w:rPr>
                 <w:rFonts w:ascii="Times New Roman" w:hAnsi="Times New Roman" w:cs="Times New Roman"/>
@@ -99,6 +102,7 @@
               </w:rPr>
               <w:t>Kemarin</w:t>
             </w:r>
+            <w:proofErr w:type="spellEnd"/>
           </w:p>
         </w:tc>
         <w:tc>
@@ -121,8 +125,18 @@
                 <w:sz w:val="28"/>
                 <w:szCs w:val="28"/>
               </w:rPr>
-              <w:t>Hari Ini</w:t>
-            </w:r>
+              <w:t xml:space="preserve">Hari </w:t>
+            </w:r>
+            <w:proofErr w:type="spellStart"/>
+            <w:r>
+              <w:rPr>
+                <w:rFonts w:ascii="Times New Roman" w:hAnsi="Times New Roman" w:cs="Times New Roman"/>
+                <w:sz w:val="28"/>
+                <w:szCs w:val="28"/>
+              </w:rPr>
+              <w:t>Ini</w:t>
+            </w:r>
+            <w:proofErr w:type="spellEnd"/>
           </w:p>
         </w:tc>
         <w:tc>
@@ -139,13 +153,23 @@
                 <w:szCs w:val="28"/>
               </w:rPr>
             </w:pPr>
-            <w:r>
-              <w:rPr>
-                <w:rFonts w:ascii="Times New Roman" w:hAnsi="Times New Roman" w:cs="Times New Roman"/>
-                <w:sz w:val="28"/>
-                <w:szCs w:val="28"/>
-              </w:rPr>
-              <w:t>Kendala?</w:t>
+            <w:proofErr w:type="spellStart"/>
+            <w:r>
+              <w:rPr>
+                <w:rFonts w:ascii="Times New Roman" w:hAnsi="Times New Roman" w:cs="Times New Roman"/>
+                <w:sz w:val="28"/>
+                <w:szCs w:val="28"/>
+              </w:rPr>
+              <w:t>Kendala</w:t>
+            </w:r>
+            <w:proofErr w:type="spellEnd"/>
+            <w:r>
+              <w:rPr>
+                <w:rFonts w:ascii="Times New Roman" w:hAnsi="Times New Roman" w:cs="Times New Roman"/>
+                <w:sz w:val="28"/>
+                <w:szCs w:val="28"/>
+              </w:rPr>
+              <w:t>?</w:t>
             </w:r>
           </w:p>
         </w:tc>
@@ -184,7 +208,6 @@
           </w:tcPr>
           <w:p>
             <w:pPr>
-              <w:spacing w:after="0" w:line="240" w:lineRule="auto"/>
               <w:jc w:val="center"/>
               <w:rPr>
                 <w:rFonts w:ascii="Times New Roman" w:hAnsi="Times New Roman" w:cs="Times New Roman"/>
@@ -198,12 +221,29 @@
                 <w:sz w:val="28"/>
                 <w:szCs w:val="28"/>
               </w:rPr>
-              <w:t xml:space="preserve">Belum ada </w:t>
-            </w:r>
-          </w:p>
-          <w:p>
-            <w:pPr>
-              <w:spacing w:after="0" w:line="240" w:lineRule="auto"/>
+              <w:t xml:space="preserve">Belum </w:t>
+            </w:r>
+            <w:proofErr w:type="spellStart"/>
+            <w:r>
+              <w:rPr>
+                <w:rFonts w:ascii="Times New Roman" w:hAnsi="Times New Roman" w:cs="Times New Roman"/>
+                <w:sz w:val="28"/>
+                <w:szCs w:val="28"/>
+              </w:rPr>
+              <w:t>ada</w:t>
+            </w:r>
+            <w:proofErr w:type="spellEnd"/>
+            <w:r>
+              <w:rPr>
+                <w:rFonts w:ascii="Times New Roman" w:hAnsi="Times New Roman" w:cs="Times New Roman"/>
+                <w:sz w:val="28"/>
+                <w:szCs w:val="28"/>
+              </w:rPr>
+              <w:t xml:space="preserve"> </w:t>
+            </w:r>
+          </w:p>
+          <w:p>
+            <w:pPr>
               <w:jc w:val="center"/>
               <w:rPr>
                 <w:rFonts w:ascii="Times New Roman" w:hAnsi="Times New Roman" w:cs="Times New Roman"/>
@@ -211,13 +251,23 @@
                 <w:szCs w:val="28"/>
               </w:rPr>
             </w:pPr>
-            <w:r>
-              <w:rPr>
-                <w:rFonts w:ascii="Times New Roman" w:hAnsi="Times New Roman" w:cs="Times New Roman"/>
-                <w:sz w:val="28"/>
-                <w:szCs w:val="28"/>
-              </w:rPr>
-              <w:t xml:space="preserve">Mengerjakan </w:t>
+            <w:proofErr w:type="spellStart"/>
+            <w:r>
+              <w:rPr>
+                <w:rFonts w:ascii="Times New Roman" w:hAnsi="Times New Roman" w:cs="Times New Roman"/>
+                <w:sz w:val="28"/>
+                <w:szCs w:val="28"/>
+              </w:rPr>
+              <w:t>Mengerjakan</w:t>
+            </w:r>
+            <w:proofErr w:type="spellEnd"/>
+            <w:r>
+              <w:rPr>
+                <w:rFonts w:ascii="Times New Roman" w:hAnsi="Times New Roman" w:cs="Times New Roman"/>
+                <w:sz w:val="28"/>
+                <w:szCs w:val="28"/>
+              </w:rPr>
+              <w:t xml:space="preserve"> </w:t>
             </w:r>
           </w:p>
           <w:p>
@@ -229,57 +279,169 @@
                 <w:szCs w:val="28"/>
               </w:rPr>
             </w:pPr>
-            <w:r>
-              <w:rPr>
-                <w:rFonts w:ascii="Times New Roman" w:hAnsi="Times New Roman" w:cs="Times New Roman"/>
-                <w:sz w:val="28"/>
-                <w:szCs w:val="28"/>
-              </w:rPr>
-              <w:t>Apapun.</w:t>
-            </w:r>
-          </w:p>
-        </w:tc>
-        <w:tc>
-          <w:tcPr>
-            <w:tcW w:w="2254" w:type="dxa"/>
-            <w:vAlign w:val="center"/>
-          </w:tcPr>
-          <w:p>
-            <w:pPr>
-              <w:rPr>
-                <w:rFonts w:ascii="Times New Roman" w:hAnsi="Times New Roman" w:cs="Times New Roman"/>
-                <w:sz w:val="28"/>
-                <w:szCs w:val="28"/>
-              </w:rPr>
-            </w:pPr>
-            <w:r>
-              <w:rPr>
-                <w:rFonts w:ascii="Times New Roman" w:hAnsi="Times New Roman" w:cs="Times New Roman"/>
-                <w:sz w:val="28"/>
-                <w:szCs w:val="28"/>
-              </w:rPr>
-              <w:t>Tanggal 7 mei, Mengerjakan Desain UI untuk halaman Profile dan Halaman untuk Sign Out</w:t>
-            </w:r>
-          </w:p>
-        </w:tc>
-        <w:tc>
-          <w:tcPr>
-            <w:tcW w:w="2254" w:type="dxa"/>
-            <w:vAlign w:val="center"/>
-          </w:tcPr>
-          <w:p>
-            <w:pPr>
-              <w:rPr>
-                <w:rFonts w:ascii="Times New Roman" w:hAnsi="Times New Roman" w:cs="Times New Roman"/>
-                <w:sz w:val="28"/>
-                <w:szCs w:val="28"/>
-              </w:rPr>
-            </w:pPr>
-            <w:r>
-              <w:rPr>
-                <w:rFonts w:ascii="Times New Roman" w:hAnsi="Times New Roman" w:cs="Times New Roman"/>
-                <w:sz w:val="28"/>
-                <w:szCs w:val="28"/>
+            <w:proofErr w:type="spellStart"/>
+            <w:r>
+              <w:rPr>
+                <w:rFonts w:ascii="Times New Roman" w:hAnsi="Times New Roman" w:cs="Times New Roman"/>
+                <w:sz w:val="28"/>
+                <w:szCs w:val="28"/>
+              </w:rPr>
+              <w:t>Apapun</w:t>
+            </w:r>
+            <w:proofErr w:type="spellEnd"/>
+            <w:r>
+              <w:rPr>
+                <w:rFonts w:ascii="Times New Roman" w:hAnsi="Times New Roman" w:cs="Times New Roman"/>
+                <w:sz w:val="28"/>
+                <w:szCs w:val="28"/>
+              </w:rPr>
+              <w:t>.</w:t>
+            </w:r>
+          </w:p>
+        </w:tc>
+        <w:tc>
+          <w:tcPr>
+            <w:tcW w:w="2254" w:type="dxa"/>
+            <w:vAlign w:val="center"/>
+          </w:tcPr>
+          <w:p>
+            <w:pPr>
+              <w:rPr>
+                <w:rFonts w:ascii="Times New Roman" w:hAnsi="Times New Roman" w:cs="Times New Roman"/>
+                <w:sz w:val="28"/>
+                <w:szCs w:val="28"/>
+              </w:rPr>
+            </w:pPr>
+            <w:proofErr w:type="spellStart"/>
+            <w:r>
+              <w:rPr>
+                <w:rFonts w:ascii="Times New Roman" w:hAnsi="Times New Roman" w:cs="Times New Roman"/>
+                <w:sz w:val="28"/>
+                <w:szCs w:val="28"/>
+              </w:rPr>
+              <w:t>Tanggal</w:t>
+            </w:r>
+            <w:proofErr w:type="spellEnd"/>
+            <w:r>
+              <w:rPr>
+                <w:rFonts w:ascii="Times New Roman" w:hAnsi="Times New Roman" w:cs="Times New Roman"/>
+                <w:sz w:val="28"/>
+                <w:szCs w:val="28"/>
+              </w:rPr>
+              <w:t xml:space="preserve"> 7 </w:t>
+            </w:r>
+            <w:proofErr w:type="spellStart"/>
+            <w:r>
+              <w:rPr>
+                <w:rFonts w:ascii="Times New Roman" w:hAnsi="Times New Roman" w:cs="Times New Roman"/>
+                <w:sz w:val="28"/>
+                <w:szCs w:val="28"/>
+              </w:rPr>
+              <w:t>mei</w:t>
+            </w:r>
+            <w:proofErr w:type="spellEnd"/>
+            <w:r>
+              <w:rPr>
+                <w:rFonts w:ascii="Times New Roman" w:hAnsi="Times New Roman" w:cs="Times New Roman"/>
+                <w:sz w:val="28"/>
+                <w:szCs w:val="28"/>
+              </w:rPr>
+              <w:t xml:space="preserve">, </w:t>
+            </w:r>
+            <w:proofErr w:type="spellStart"/>
+            <w:r>
+              <w:rPr>
+                <w:rFonts w:ascii="Times New Roman" w:hAnsi="Times New Roman" w:cs="Times New Roman"/>
+                <w:sz w:val="28"/>
+                <w:szCs w:val="28"/>
+              </w:rPr>
+              <w:t>Mengerjakan</w:t>
+            </w:r>
+            <w:proofErr w:type="spellEnd"/>
+            <w:r>
+              <w:rPr>
+                <w:rFonts w:ascii="Times New Roman" w:hAnsi="Times New Roman" w:cs="Times New Roman"/>
+                <w:sz w:val="28"/>
+                <w:szCs w:val="28"/>
+              </w:rPr>
+              <w:t xml:space="preserve"> Desain UI </w:t>
+            </w:r>
+            <w:proofErr w:type="spellStart"/>
+            <w:r>
+              <w:rPr>
+                <w:rFonts w:ascii="Times New Roman" w:hAnsi="Times New Roman" w:cs="Times New Roman"/>
+                <w:sz w:val="28"/>
+                <w:szCs w:val="28"/>
+              </w:rPr>
+              <w:t>untuk</w:t>
+            </w:r>
+            <w:proofErr w:type="spellEnd"/>
+            <w:r>
+              <w:rPr>
+                <w:rFonts w:ascii="Times New Roman" w:hAnsi="Times New Roman" w:cs="Times New Roman"/>
+                <w:sz w:val="28"/>
+                <w:szCs w:val="28"/>
+              </w:rPr>
+              <w:t xml:space="preserve"> </w:t>
+            </w:r>
+            <w:proofErr w:type="spellStart"/>
+            <w:r>
+              <w:rPr>
+                <w:rFonts w:ascii="Times New Roman" w:hAnsi="Times New Roman" w:cs="Times New Roman"/>
+                <w:sz w:val="28"/>
+                <w:szCs w:val="28"/>
+              </w:rPr>
+              <w:t>halaman</w:t>
+            </w:r>
+            <w:proofErr w:type="spellEnd"/>
+            <w:r>
+              <w:rPr>
+                <w:rFonts w:ascii="Times New Roman" w:hAnsi="Times New Roman" w:cs="Times New Roman"/>
+                <w:sz w:val="28"/>
+                <w:szCs w:val="28"/>
+              </w:rPr>
+              <w:t xml:space="preserve"> Profile dan Halaman </w:t>
+            </w:r>
+            <w:proofErr w:type="spellStart"/>
+            <w:r>
+              <w:rPr>
+                <w:rFonts w:ascii="Times New Roman" w:hAnsi="Times New Roman" w:cs="Times New Roman"/>
+                <w:sz w:val="28"/>
+                <w:szCs w:val="28"/>
+              </w:rPr>
+              <w:t>untuk</w:t>
+            </w:r>
+            <w:proofErr w:type="spellEnd"/>
+            <w:r>
+              <w:rPr>
+                <w:rFonts w:ascii="Times New Roman" w:hAnsi="Times New Roman" w:cs="Times New Roman"/>
+                <w:sz w:val="28"/>
+                <w:szCs w:val="28"/>
+              </w:rPr>
+              <w:t xml:space="preserve"> Sign Out</w:t>
+            </w:r>
+          </w:p>
+        </w:tc>
+        <w:tc>
+          <w:tcPr>
+            <w:tcW w:w="2254" w:type="dxa"/>
+            <w:vAlign w:val="center"/>
+          </w:tcPr>
+          <w:p>
+            <w:pPr>
+              <w:rPr>
+                <w:rFonts w:ascii="Times New Roman" w:hAnsi="Times New Roman" w:cs="Times New Roman"/>
+                <w:sz w:val="28"/>
+                <w:szCs w:val="28"/>
+                <w:lang w:val="sv-SE"/>
+              </w:rPr>
+            </w:pPr>
+            <w:r>
+              <w:rPr>
+                <w:rFonts w:ascii="Times New Roman" w:hAnsi="Times New Roman" w:cs="Times New Roman"/>
+                <w:sz w:val="28"/>
+                <w:szCs w:val="28"/>
+                <w:lang w:val="sv-SE"/>
               </w:rPr>
               <w:t>1.Terkendala pada saat memikirkan ide untuk Tampilan Ui Profile karena harus berbeda dengan tampilan Profile dari Aplikasi yanng pernah dibuat.</w:t>
             </w:r>
@@ -300,6 +462,7 @@
                 <w:rFonts w:ascii="Times New Roman" w:hAnsi="Times New Roman" w:cs="Times New Roman"/>
                 <w:sz w:val="28"/>
                 <w:szCs w:val="28"/>
+                <w:lang w:val="sv-SE"/>
               </w:rPr>
             </w:pPr>
           </w:p>
@@ -317,28 +480,31 @@
                 <w:rFonts w:ascii="Times New Roman" w:hAnsi="Times New Roman" w:cs="Times New Roman"/>
                 <w:sz w:val="28"/>
                 <w:szCs w:val="28"/>
-              </w:rPr>
-            </w:pPr>
-          </w:p>
-        </w:tc>
-        <w:tc>
-          <w:tcPr>
-            <w:tcW w:w="2254" w:type="dxa"/>
-            <w:vAlign w:val="center"/>
-          </w:tcPr>
-          <w:p>
-            <w:pPr>
-              <w:rPr>
-                <w:rFonts w:ascii="Times New Roman" w:hAnsi="Times New Roman" w:cs="Times New Roman"/>
-                <w:sz w:val="28"/>
-                <w:szCs w:val="28"/>
-              </w:rPr>
-            </w:pPr>
-            <w:r>
-              <w:rPr>
-                <w:rFonts w:ascii="Times New Roman" w:hAnsi="Times New Roman" w:cs="Times New Roman"/>
-                <w:sz w:val="28"/>
-                <w:szCs w:val="28"/>
+                <w:lang w:val="sv-SE"/>
+              </w:rPr>
+            </w:pPr>
+          </w:p>
+        </w:tc>
+        <w:tc>
+          <w:tcPr>
+            <w:tcW w:w="2254" w:type="dxa"/>
+            <w:vAlign w:val="center"/>
+          </w:tcPr>
+          <w:p>
+            <w:pPr>
+              <w:rPr>
+                <w:rFonts w:ascii="Times New Roman" w:hAnsi="Times New Roman" w:cs="Times New Roman"/>
+                <w:sz w:val="28"/>
+                <w:szCs w:val="28"/>
+                <w:lang w:val="sv-SE"/>
+              </w:rPr>
+            </w:pPr>
+            <w:r>
+              <w:rPr>
+                <w:rFonts w:ascii="Times New Roman" w:hAnsi="Times New Roman" w:cs="Times New Roman"/>
+                <w:sz w:val="28"/>
+                <w:szCs w:val="28"/>
+                <w:lang w:val="sv-SE"/>
               </w:rPr>
               <w:t>Tanggal 8 Mei, mereview desain Halaman Login,desain Halaman Daftar Tugas, dan Halaman Pembuatan Forum diskusi oleh pelajar</w:t>
             </w:r>
@@ -355,13 +521,15 @@
                 <w:rFonts w:ascii="Times New Roman" w:hAnsi="Times New Roman" w:cs="Times New Roman"/>
                 <w:sz w:val="28"/>
                 <w:szCs w:val="28"/>
-              </w:rPr>
-            </w:pPr>
-            <w:r>
-              <w:rPr>
-                <w:rFonts w:ascii="Times New Roman" w:hAnsi="Times New Roman" w:cs="Times New Roman"/>
-                <w:sz w:val="28"/>
-                <w:szCs w:val="28"/>
+                <w:lang w:val="sv-SE"/>
+              </w:rPr>
+            </w:pPr>
+            <w:r>
+              <w:rPr>
+                <w:rFonts w:ascii="Times New Roman" w:hAnsi="Times New Roman" w:cs="Times New Roman"/>
+                <w:sz w:val="28"/>
+                <w:szCs w:val="28"/>
+                <w:lang w:val="sv-SE"/>
               </w:rPr>
               <w:t>1.Terjadi beberapa kendala seperti beberapa halaman tidak mempunyai background ( transparant) tetapi dapat ditangani</w:t>
             </w:r>
@@ -384,6 +552,7 @@
                 <w:szCs w:val="28"/>
               </w:rPr>
             </w:pPr>
+            <w:proofErr w:type="spellStart"/>
             <w:r>
               <w:rPr>
                 <w:rFonts w:ascii="Times New Roman" w:hAnsi="Times New Roman" w:cs="Times New Roman"/>
@@ -392,6 +561,7 @@
               </w:rPr>
               <w:t>Geby</w:t>
             </w:r>
+            <w:proofErr w:type="spellEnd"/>
           </w:p>
         </w:tc>
         <w:tc>
@@ -415,28 +585,84 @@
                 <w:sz w:val="28"/>
                 <w:szCs w:val="28"/>
               </w:rPr>
-              <w:t>Belum ada mengerjakan apapun.</w:t>
-            </w:r>
-          </w:p>
-        </w:tc>
-        <w:tc>
-          <w:tcPr>
-            <w:tcW w:w="2254" w:type="dxa"/>
-            <w:vAlign w:val="center"/>
-          </w:tcPr>
-          <w:p>
-            <w:pPr>
-              <w:rPr>
-                <w:rFonts w:ascii="Times New Roman" w:hAnsi="Times New Roman" w:cs="Times New Roman"/>
-                <w:sz w:val="28"/>
-                <w:szCs w:val="28"/>
-              </w:rPr>
-            </w:pPr>
-            <w:r>
-              <w:rPr>
-                <w:rFonts w:ascii="Times New Roman" w:hAnsi="Times New Roman" w:cs="Times New Roman"/>
-                <w:sz w:val="28"/>
-                <w:szCs w:val="28"/>
+              <w:t xml:space="preserve">Belum </w:t>
+            </w:r>
+            <w:proofErr w:type="spellStart"/>
+            <w:r>
+              <w:rPr>
+                <w:rFonts w:ascii="Times New Roman" w:hAnsi="Times New Roman" w:cs="Times New Roman"/>
+                <w:sz w:val="28"/>
+                <w:szCs w:val="28"/>
+              </w:rPr>
+              <w:t>ada</w:t>
+            </w:r>
+            <w:proofErr w:type="spellEnd"/>
+            <w:r>
+              <w:rPr>
+                <w:rFonts w:ascii="Times New Roman" w:hAnsi="Times New Roman" w:cs="Times New Roman"/>
+                <w:sz w:val="28"/>
+                <w:szCs w:val="28"/>
+              </w:rPr>
+              <w:t xml:space="preserve"> </w:t>
+            </w:r>
+            <w:proofErr w:type="spellStart"/>
+            <w:r>
+              <w:rPr>
+                <w:rFonts w:ascii="Times New Roman" w:hAnsi="Times New Roman" w:cs="Times New Roman"/>
+                <w:sz w:val="28"/>
+                <w:szCs w:val="28"/>
+              </w:rPr>
+              <w:t>mengerjakan</w:t>
+            </w:r>
+            <w:proofErr w:type="spellEnd"/>
+            <w:r>
+              <w:rPr>
+                <w:rFonts w:ascii="Times New Roman" w:hAnsi="Times New Roman" w:cs="Times New Roman"/>
+                <w:sz w:val="28"/>
+                <w:szCs w:val="28"/>
+              </w:rPr>
+              <w:t xml:space="preserve"> </w:t>
+            </w:r>
+            <w:proofErr w:type="spellStart"/>
+            <w:r>
+              <w:rPr>
+                <w:rFonts w:ascii="Times New Roman" w:hAnsi="Times New Roman" w:cs="Times New Roman"/>
+                <w:sz w:val="28"/>
+                <w:szCs w:val="28"/>
+              </w:rPr>
+              <w:t>apapun</w:t>
+            </w:r>
+            <w:proofErr w:type="spellEnd"/>
+            <w:r>
+              <w:rPr>
+                <w:rFonts w:ascii="Times New Roman" w:hAnsi="Times New Roman" w:cs="Times New Roman"/>
+                <w:sz w:val="28"/>
+                <w:szCs w:val="28"/>
+              </w:rPr>
+              <w:t>.</w:t>
+            </w:r>
+          </w:p>
+        </w:tc>
+        <w:tc>
+          <w:tcPr>
+            <w:tcW w:w="2254" w:type="dxa"/>
+            <w:vAlign w:val="center"/>
+          </w:tcPr>
+          <w:p>
+            <w:pPr>
+              <w:rPr>
+                <w:rFonts w:ascii="Times New Roman" w:hAnsi="Times New Roman" w:cs="Times New Roman"/>
+                <w:sz w:val="28"/>
+                <w:szCs w:val="28"/>
+                <w:lang w:val="sv-SE"/>
+              </w:rPr>
+            </w:pPr>
+            <w:r>
+              <w:rPr>
+                <w:rFonts w:ascii="Times New Roman" w:hAnsi="Times New Roman" w:cs="Times New Roman"/>
+                <w:sz w:val="28"/>
+                <w:szCs w:val="28"/>
+                <w:lang w:val="sv-SE"/>
               </w:rPr>
               <w:t>Tanggal 7 Mei, mengerjakan desain UI untuk halaman Sign Up dan halaman Daftar Kelas.</w:t>
             </w:r>
@@ -469,7 +695,61 @@
                 <w:sz w:val="28"/>
                 <w:szCs w:val="28"/>
               </w:rPr>
-              <w:t>Bingung dalam memilih pewarnaan.</w:t>
+              <w:t xml:space="preserve">Bingung </w:t>
+            </w:r>
+            <w:proofErr w:type="spellStart"/>
+            <w:r>
+              <w:rPr>
+                <w:rFonts w:ascii="Times New Roman" w:hAnsi="Times New Roman" w:cs="Times New Roman"/>
+                <w:sz w:val="28"/>
+                <w:szCs w:val="28"/>
+              </w:rPr>
+              <w:t>dalam</w:t>
+            </w:r>
+            <w:proofErr w:type="spellEnd"/>
+            <w:r>
+              <w:rPr>
+                <w:rFonts w:ascii="Times New Roman" w:hAnsi="Times New Roman" w:cs="Times New Roman"/>
+                <w:sz w:val="28"/>
+                <w:szCs w:val="28"/>
+              </w:rPr>
+              <w:t xml:space="preserve"> </w:t>
+            </w:r>
+            <w:proofErr w:type="spellStart"/>
+            <w:r>
+              <w:rPr>
+                <w:rFonts w:ascii="Times New Roman" w:hAnsi="Times New Roman" w:cs="Times New Roman"/>
+                <w:sz w:val="28"/>
+                <w:szCs w:val="28"/>
+              </w:rPr>
+              <w:t>memilih</w:t>
+            </w:r>
+            <w:proofErr w:type="spellEnd"/>
+            <w:r>
+              <w:rPr>
+                <w:rFonts w:ascii="Times New Roman" w:hAnsi="Times New Roman" w:cs="Times New Roman"/>
+                <w:sz w:val="28"/>
+                <w:szCs w:val="28"/>
+              </w:rPr>
+              <w:t xml:space="preserve"> </w:t>
+            </w:r>
+            <w:proofErr w:type="spellStart"/>
+            <w:r>
+              <w:rPr>
+                <w:rFonts w:ascii="Times New Roman" w:hAnsi="Times New Roman" w:cs="Times New Roman"/>
+                <w:sz w:val="28"/>
+                <w:szCs w:val="28"/>
+              </w:rPr>
+              <w:t>pewarnaan</w:t>
+            </w:r>
+            <w:proofErr w:type="spellEnd"/>
+            <w:r>
+              <w:rPr>
+                <w:rFonts w:ascii="Times New Roman" w:hAnsi="Times New Roman" w:cs="Times New Roman"/>
+                <w:sz w:val="28"/>
+                <w:szCs w:val="28"/>
+              </w:rPr>
+              <w:t>.</w:t>
             </w:r>
           </w:p>
         </w:tc>
@@ -522,36 +802,190 @@
                 <w:szCs w:val="28"/>
               </w:rPr>
             </w:pPr>
-            <w:r>
-              <w:rPr>
-                <w:rFonts w:ascii="Times New Roman" w:hAnsi="Times New Roman" w:cs="Times New Roman"/>
-                <w:sz w:val="28"/>
-                <w:szCs w:val="28"/>
-              </w:rPr>
-              <w:t>Tanggal 8 Mei, mereview desain UI Profile dan logout yang sudah dikerjakan Michael.</w:t>
-            </w:r>
-          </w:p>
-        </w:tc>
-        <w:tc>
-          <w:tcPr>
-            <w:tcW w:w="2254" w:type="dxa"/>
-            <w:vAlign w:val="center"/>
-          </w:tcPr>
-          <w:p>
-            <w:pPr>
-              <w:rPr>
-                <w:rFonts w:ascii="Times New Roman" w:hAnsi="Times New Roman" w:cs="Times New Roman"/>
-                <w:sz w:val="28"/>
-                <w:szCs w:val="28"/>
-              </w:rPr>
-            </w:pPr>
-            <w:r>
-              <w:rPr>
-                <w:rFonts w:ascii="Times New Roman" w:hAnsi="Times New Roman" w:cs="Times New Roman"/>
-                <w:sz w:val="28"/>
-                <w:szCs w:val="28"/>
-              </w:rPr>
-              <w:t>2. Terjadi beberapa kendala eksternal.</w:t>
+            <w:proofErr w:type="spellStart"/>
+            <w:r>
+              <w:rPr>
+                <w:rFonts w:ascii="Times New Roman" w:hAnsi="Times New Roman" w:cs="Times New Roman"/>
+                <w:sz w:val="28"/>
+                <w:szCs w:val="28"/>
+              </w:rPr>
+              <w:t>Tanggal</w:t>
+            </w:r>
+            <w:proofErr w:type="spellEnd"/>
+            <w:r>
+              <w:rPr>
+                <w:rFonts w:ascii="Times New Roman" w:hAnsi="Times New Roman" w:cs="Times New Roman"/>
+                <w:sz w:val="28"/>
+                <w:szCs w:val="28"/>
+              </w:rPr>
+              <w:t xml:space="preserve"> 8 Mei, </w:t>
+            </w:r>
+            <w:proofErr w:type="spellStart"/>
+            <w:r>
+              <w:rPr>
+                <w:rFonts w:ascii="Times New Roman" w:hAnsi="Times New Roman" w:cs="Times New Roman"/>
+                <w:sz w:val="28"/>
+                <w:szCs w:val="28"/>
+              </w:rPr>
+              <w:t>mereview</w:t>
+            </w:r>
+            <w:proofErr w:type="spellEnd"/>
+            <w:r>
+              <w:rPr>
+                <w:rFonts w:ascii="Times New Roman" w:hAnsi="Times New Roman" w:cs="Times New Roman"/>
+                <w:sz w:val="28"/>
+                <w:szCs w:val="28"/>
+              </w:rPr>
+              <w:t xml:space="preserve"> </w:t>
+            </w:r>
+            <w:proofErr w:type="spellStart"/>
+            <w:r>
+              <w:rPr>
+                <w:rFonts w:ascii="Times New Roman" w:hAnsi="Times New Roman" w:cs="Times New Roman"/>
+                <w:sz w:val="28"/>
+                <w:szCs w:val="28"/>
+              </w:rPr>
+              <w:t>desain</w:t>
+            </w:r>
+            <w:proofErr w:type="spellEnd"/>
+            <w:r>
+              <w:rPr>
+                <w:rFonts w:ascii="Times New Roman" w:hAnsi="Times New Roman" w:cs="Times New Roman"/>
+                <w:sz w:val="28"/>
+                <w:szCs w:val="28"/>
+              </w:rPr>
+              <w:t xml:space="preserve"> UI Profile dan logout yang </w:t>
+            </w:r>
+            <w:proofErr w:type="spellStart"/>
+            <w:r>
+              <w:rPr>
+                <w:rFonts w:ascii="Times New Roman" w:hAnsi="Times New Roman" w:cs="Times New Roman"/>
+                <w:sz w:val="28"/>
+                <w:szCs w:val="28"/>
+              </w:rPr>
+              <w:t>sudah</w:t>
+            </w:r>
+            <w:proofErr w:type="spellEnd"/>
+            <w:r>
+              <w:rPr>
+                <w:rFonts w:ascii="Times New Roman" w:hAnsi="Times New Roman" w:cs="Times New Roman"/>
+                <w:sz w:val="28"/>
+                <w:szCs w:val="28"/>
+              </w:rPr>
+              <w:t xml:space="preserve"> </w:t>
+            </w:r>
+            <w:proofErr w:type="spellStart"/>
+            <w:r>
+              <w:rPr>
+                <w:rFonts w:ascii="Times New Roman" w:hAnsi="Times New Roman" w:cs="Times New Roman"/>
+                <w:sz w:val="28"/>
+                <w:szCs w:val="28"/>
+              </w:rPr>
+              <w:t>dikerjakan</w:t>
+            </w:r>
+            <w:proofErr w:type="spellEnd"/>
+            <w:r>
+              <w:rPr>
+                <w:rFonts w:ascii="Times New Roman" w:hAnsi="Times New Roman" w:cs="Times New Roman"/>
+                <w:sz w:val="28"/>
+                <w:szCs w:val="28"/>
+              </w:rPr>
+              <w:t xml:space="preserve"> Michael.</w:t>
+            </w:r>
+          </w:p>
+        </w:tc>
+        <w:tc>
+          <w:tcPr>
+            <w:tcW w:w="2254" w:type="dxa"/>
+            <w:vAlign w:val="center"/>
+          </w:tcPr>
+          <w:p>
+            <w:pPr>
+              <w:rPr>
+                <w:rFonts w:ascii="Times New Roman" w:hAnsi="Times New Roman" w:cs="Times New Roman"/>
+                <w:sz w:val="28"/>
+                <w:szCs w:val="28"/>
+              </w:rPr>
+            </w:pPr>
+            <w:r>
+              <w:rPr>
+                <w:rFonts w:ascii="Times New Roman" w:hAnsi="Times New Roman" w:cs="Times New Roman"/>
+                <w:sz w:val="28"/>
+                <w:szCs w:val="28"/>
+              </w:rPr>
+              <w:t xml:space="preserve">2. </w:t>
+            </w:r>
+            <w:proofErr w:type="spellStart"/>
+            <w:r>
+              <w:rPr>
+                <w:rFonts w:ascii="Times New Roman" w:hAnsi="Times New Roman" w:cs="Times New Roman"/>
+                <w:sz w:val="28"/>
+                <w:szCs w:val="28"/>
+              </w:rPr>
+              <w:t>Terjadi</w:t>
+            </w:r>
+            <w:proofErr w:type="spellEnd"/>
+            <w:r>
+              <w:rPr>
+                <w:rFonts w:ascii="Times New Roman" w:hAnsi="Times New Roman" w:cs="Times New Roman"/>
+                <w:sz w:val="28"/>
+                <w:szCs w:val="28"/>
+              </w:rPr>
+              <w:t xml:space="preserve"> </w:t>
+            </w:r>
+            <w:proofErr w:type="spellStart"/>
+            <w:r>
+              <w:rPr>
+                <w:rFonts w:ascii="Times New Roman" w:hAnsi="Times New Roman" w:cs="Times New Roman"/>
+                <w:sz w:val="28"/>
+                <w:szCs w:val="28"/>
+              </w:rPr>
+              <w:t>beberapa</w:t>
+            </w:r>
+            <w:proofErr w:type="spellEnd"/>
+            <w:r>
+              <w:rPr>
+                <w:rFonts w:ascii="Times New Roman" w:hAnsi="Times New Roman" w:cs="Times New Roman"/>
+                <w:sz w:val="28"/>
+                <w:szCs w:val="28"/>
+              </w:rPr>
+              <w:t xml:space="preserve"> </w:t>
+            </w:r>
+            <w:proofErr w:type="spellStart"/>
+            <w:r>
+              <w:rPr>
+                <w:rFonts w:ascii="Times New Roman" w:hAnsi="Times New Roman" w:cs="Times New Roman"/>
+                <w:sz w:val="28"/>
+                <w:szCs w:val="28"/>
+              </w:rPr>
+              <w:t>kendala</w:t>
+            </w:r>
+            <w:proofErr w:type="spellEnd"/>
+            <w:r>
+              <w:rPr>
+                <w:rFonts w:ascii="Times New Roman" w:hAnsi="Times New Roman" w:cs="Times New Roman"/>
+                <w:sz w:val="28"/>
+                <w:szCs w:val="28"/>
+              </w:rPr>
+              <w:t xml:space="preserve"> </w:t>
+            </w:r>
+            <w:proofErr w:type="spellStart"/>
+            <w:r>
+              <w:rPr>
+                <w:rFonts w:ascii="Times New Roman" w:hAnsi="Times New Roman" w:cs="Times New Roman"/>
+                <w:sz w:val="28"/>
+                <w:szCs w:val="28"/>
+              </w:rPr>
+              <w:t>eksternal</w:t>
+            </w:r>
+            <w:proofErr w:type="spellEnd"/>
+            <w:r>
+              <w:rPr>
+                <w:rFonts w:ascii="Times New Roman" w:hAnsi="Times New Roman" w:cs="Times New Roman"/>
+                <w:sz w:val="28"/>
+                <w:szCs w:val="28"/>
+              </w:rPr>
+              <w:t>.</w:t>
             </w:r>
           </w:p>
         </w:tc>
@@ -560,6 +994,7 @@
         <w:tc>
           <w:tcPr>
             <w:tcW w:w="2254" w:type="dxa"/>
+            <w:vMerge w:val="restart"/>
             <w:vAlign w:val="center"/>
           </w:tcPr>
           <w:p>
@@ -571,6 +1006,7 @@
                 <w:szCs w:val="28"/>
               </w:rPr>
             </w:pPr>
+            <w:proofErr w:type="spellStart"/>
             <w:r>
               <w:rPr>
                 <w:rFonts w:ascii="Times New Roman" w:hAnsi="Times New Roman" w:cs="Times New Roman"/>
@@ -579,11 +1015,13 @@
               </w:rPr>
               <w:t>Suryadi</w:t>
             </w:r>
-          </w:p>
-        </w:tc>
-        <w:tc>
-          <w:tcPr>
-            <w:tcW w:w="2254" w:type="dxa"/>
+            <w:proofErr w:type="spellEnd"/>
+          </w:p>
+        </w:tc>
+        <w:tc>
+          <w:tcPr>
+            <w:tcW w:w="2254" w:type="dxa"/>
+            <w:vMerge w:val="restart"/>
             <w:vAlign w:val="center"/>
           </w:tcPr>
           <w:p>
@@ -595,13 +1033,33 @@
                 <w:szCs w:val="28"/>
               </w:rPr>
             </w:pPr>
-          </w:p>
-        </w:tc>
-        <w:tc>
-          <w:tcPr>
-            <w:tcW w:w="2254" w:type="dxa"/>
-            <w:vAlign w:val="center"/>
-          </w:tcPr>
+            <w:r>
+              <w:rPr>
+                <w:rFonts w:ascii="Times New Roman" w:hAnsi="Times New Roman" w:cs="Times New Roman"/>
+                <w:sz w:val="28"/>
+                <w:szCs w:val="28"/>
+              </w:rPr>
+              <w:t xml:space="preserve">Belum </w:t>
+            </w:r>
+            <w:proofErr w:type="spellStart"/>
+            <w:r>
+              <w:rPr>
+                <w:rFonts w:ascii="Times New Roman" w:hAnsi="Times New Roman" w:cs="Times New Roman"/>
+                <w:sz w:val="28"/>
+                <w:szCs w:val="28"/>
+              </w:rPr>
+              <w:t>ada</w:t>
+            </w:r>
+            <w:proofErr w:type="spellEnd"/>
+            <w:r>
+              <w:rPr>
+                <w:rFonts w:ascii="Times New Roman" w:hAnsi="Times New Roman" w:cs="Times New Roman"/>
+                <w:sz w:val="28"/>
+                <w:szCs w:val="28"/>
+              </w:rPr>
+              <w:t xml:space="preserve"> </w:t>
+            </w:r>
+          </w:p>
           <w:p>
             <w:pPr>
               <w:jc w:val="center"/>
@@ -611,13 +1069,25 @@
                 <w:szCs w:val="28"/>
               </w:rPr>
             </w:pPr>
-          </w:p>
-        </w:tc>
-        <w:tc>
-          <w:tcPr>
-            <w:tcW w:w="2254" w:type="dxa"/>
-            <w:vAlign w:val="center"/>
-          </w:tcPr>
+            <w:proofErr w:type="spellStart"/>
+            <w:r>
+              <w:rPr>
+                <w:rFonts w:ascii="Times New Roman" w:hAnsi="Times New Roman" w:cs="Times New Roman"/>
+                <w:sz w:val="28"/>
+                <w:szCs w:val="28"/>
+              </w:rPr>
+              <w:t>Mengerjakan</w:t>
+            </w:r>
+            <w:proofErr w:type="spellEnd"/>
+            <w:r>
+              <w:rPr>
+                <w:rFonts w:ascii="Times New Roman" w:hAnsi="Times New Roman" w:cs="Times New Roman"/>
+                <w:sz w:val="28"/>
+                <w:szCs w:val="28"/>
+              </w:rPr>
+              <w:t xml:space="preserve"> </w:t>
+            </w:r>
+          </w:p>
           <w:p>
             <w:pPr>
               <w:jc w:val="center"/>
@@ -627,6 +1097,278 @@
                 <w:szCs w:val="28"/>
               </w:rPr>
             </w:pPr>
+            <w:proofErr w:type="spellStart"/>
+            <w:r>
+              <w:rPr>
+                <w:rFonts w:ascii="Times New Roman" w:hAnsi="Times New Roman" w:cs="Times New Roman"/>
+                <w:sz w:val="28"/>
+                <w:szCs w:val="28"/>
+              </w:rPr>
+              <w:t>Apapun</w:t>
+            </w:r>
+            <w:proofErr w:type="spellEnd"/>
+            <w:r>
+              <w:rPr>
+                <w:rFonts w:ascii="Times New Roman" w:hAnsi="Times New Roman" w:cs="Times New Roman"/>
+                <w:sz w:val="28"/>
+                <w:szCs w:val="28"/>
+              </w:rPr>
+              <w:t>.</w:t>
+            </w:r>
+          </w:p>
+        </w:tc>
+        <w:tc>
+          <w:tcPr>
+            <w:tcW w:w="2254" w:type="dxa"/>
+            <w:vAlign w:val="center"/>
+          </w:tcPr>
+          <w:p>
+            <w:pPr>
+              <w:rPr>
+                <w:rFonts w:ascii="Times New Roman" w:hAnsi="Times New Roman" w:cs="Times New Roman"/>
+                <w:sz w:val="28"/>
+                <w:szCs w:val="28"/>
+                <w:lang w:val="sv-SE"/>
+              </w:rPr>
+            </w:pPr>
+            <w:r>
+              <w:rPr>
+                <w:rFonts w:ascii="Times New Roman" w:hAnsi="Times New Roman" w:cs="Times New Roman"/>
+                <w:sz w:val="28"/>
+                <w:szCs w:val="28"/>
+                <w:lang w:val="sv-SE"/>
+              </w:rPr>
+              <w:t xml:space="preserve">Tanggal 7 Mei, mengerjakan desain UI untuk halaman </w:t>
+            </w:r>
+            <w:r>
+              <w:rPr>
+                <w:rFonts w:ascii="Times New Roman" w:hAnsi="Times New Roman" w:cs="Times New Roman"/>
+                <w:sz w:val="28"/>
+                <w:szCs w:val="28"/>
+                <w:lang w:val="sv-SE"/>
+              </w:rPr>
+              <w:t xml:space="preserve">Login, </w:t>
+            </w:r>
+            <w:r>
+              <w:rPr>
+                <w:rFonts w:ascii="Times New Roman" w:hAnsi="Times New Roman" w:cs="Times New Roman"/>
+                <w:sz w:val="28"/>
+                <w:szCs w:val="28"/>
+                <w:lang w:val="sv-SE"/>
+              </w:rPr>
+              <w:t xml:space="preserve">halaman Daftar </w:t>
+            </w:r>
+            <w:r>
+              <w:rPr>
+                <w:rFonts w:ascii="Times New Roman" w:hAnsi="Times New Roman" w:cs="Times New Roman"/>
+                <w:sz w:val="28"/>
+                <w:szCs w:val="28"/>
+                <w:lang w:val="sv-SE"/>
+              </w:rPr>
+              <w:t xml:space="preserve">Tugas, dan </w:t>
+            </w:r>
+            <w:r>
+              <w:rPr>
+                <w:rFonts w:ascii="Times New Roman" w:hAnsi="Times New Roman" w:cs="Times New Roman"/>
+                <w:sz w:val="28"/>
+                <w:szCs w:val="28"/>
+                <w:lang w:val="sv-SE"/>
+              </w:rPr>
+              <w:lastRenderedPageBreak/>
+              <w:t>halaman Forum Diskusi</w:t>
+            </w:r>
+          </w:p>
+        </w:tc>
+        <w:tc>
+          <w:tcPr>
+            <w:tcW w:w="2254" w:type="dxa"/>
+            <w:vAlign w:val="center"/>
+          </w:tcPr>
+          <w:p>
+            <w:pPr>
+              <w:rPr>
+                <w:rFonts w:ascii="Times New Roman" w:hAnsi="Times New Roman" w:cs="Times New Roman"/>
+                <w:sz w:val="28"/>
+                <w:szCs w:val="28"/>
+                <w:lang w:val="sv-SE"/>
+              </w:rPr>
+            </w:pPr>
+            <w:r>
+              <w:rPr>
+                <w:rFonts w:ascii="Times New Roman" w:hAnsi="Times New Roman" w:cs="Times New Roman"/>
+                <w:sz w:val="28"/>
+                <w:szCs w:val="28"/>
+                <w:lang w:val="sv-SE"/>
+              </w:rPr>
+              <w:lastRenderedPageBreak/>
+              <w:t xml:space="preserve">1.Terkendala pada saat </w:t>
+            </w:r>
+            <w:r>
+              <w:rPr>
+                <w:rFonts w:ascii="Times New Roman" w:hAnsi="Times New Roman" w:cs="Times New Roman"/>
+                <w:sz w:val="28"/>
+                <w:szCs w:val="28"/>
+                <w:lang w:val="sv-SE"/>
+              </w:rPr>
+              <w:t>pemilihan icon menu</w:t>
+            </w:r>
+          </w:p>
+        </w:tc>
+      </w:tr>
+      <w:tr>
+        <w:tc>
+          <w:tcPr>
+            <w:tcW w:w="2254" w:type="dxa"/>
+            <w:vMerge/>
+            <w:vAlign w:val="center"/>
+          </w:tcPr>
+          <w:p>
+            <w:pPr>
+              <w:jc w:val="center"/>
+              <w:rPr>
+                <w:rFonts w:ascii="Times New Roman" w:hAnsi="Times New Roman" w:cs="Times New Roman"/>
+                <w:sz w:val="28"/>
+                <w:szCs w:val="28"/>
+                <w:lang w:val="sv-SE"/>
+              </w:rPr>
+            </w:pPr>
+          </w:p>
+        </w:tc>
+        <w:tc>
+          <w:tcPr>
+            <w:tcW w:w="2254" w:type="dxa"/>
+            <w:vMerge/>
+            <w:vAlign w:val="center"/>
+          </w:tcPr>
+          <w:p>
+            <w:pPr>
+              <w:jc w:val="center"/>
+              <w:rPr>
+                <w:rFonts w:ascii="Times New Roman" w:hAnsi="Times New Roman" w:cs="Times New Roman"/>
+                <w:sz w:val="28"/>
+                <w:szCs w:val="28"/>
+                <w:lang w:val="sv-SE"/>
+              </w:rPr>
+            </w:pPr>
+          </w:p>
+        </w:tc>
+        <w:tc>
+          <w:tcPr>
+            <w:tcW w:w="2254" w:type="dxa"/>
+            <w:vAlign w:val="center"/>
+          </w:tcPr>
+          <w:p>
+            <w:pPr>
+              <w:rPr>
+                <w:rFonts w:ascii="Times New Roman" w:hAnsi="Times New Roman" w:cs="Times New Roman"/>
+                <w:sz w:val="28"/>
+                <w:szCs w:val="28"/>
+                <w:lang w:val="en-US"/>
+              </w:rPr>
+            </w:pPr>
+            <w:proofErr w:type="spellStart"/>
+            <w:r>
+              <w:rPr>
+                <w:rFonts w:ascii="Times New Roman" w:hAnsi="Times New Roman" w:cs="Times New Roman"/>
+                <w:sz w:val="28"/>
+                <w:szCs w:val="28"/>
+                <w:lang w:val="en-US"/>
+              </w:rPr>
+              <w:t>Tanggal</w:t>
+            </w:r>
+            <w:proofErr w:type="spellEnd"/>
+            <w:r>
+              <w:rPr>
+                <w:rFonts w:ascii="Times New Roman" w:hAnsi="Times New Roman" w:cs="Times New Roman"/>
+                <w:sz w:val="28"/>
+                <w:szCs w:val="28"/>
+                <w:lang w:val="en-US"/>
+              </w:rPr>
+              <w:t xml:space="preserve"> 8 Mei, </w:t>
+            </w:r>
+            <w:proofErr w:type="spellStart"/>
+            <w:r>
+              <w:rPr>
+                <w:rFonts w:ascii="Times New Roman" w:hAnsi="Times New Roman" w:cs="Times New Roman"/>
+                <w:sz w:val="28"/>
+                <w:szCs w:val="28"/>
+                <w:lang w:val="en-US"/>
+              </w:rPr>
+              <w:t>mereview</w:t>
+            </w:r>
+            <w:proofErr w:type="spellEnd"/>
+            <w:r>
+              <w:rPr>
+                <w:rFonts w:ascii="Times New Roman" w:hAnsi="Times New Roman" w:cs="Times New Roman"/>
+                <w:sz w:val="28"/>
+                <w:szCs w:val="28"/>
+                <w:lang w:val="en-US"/>
+              </w:rPr>
+              <w:t xml:space="preserve"> </w:t>
+            </w:r>
+            <w:proofErr w:type="spellStart"/>
+            <w:r>
+              <w:rPr>
+                <w:rFonts w:ascii="Times New Roman" w:hAnsi="Times New Roman" w:cs="Times New Roman"/>
+                <w:sz w:val="28"/>
+                <w:szCs w:val="28"/>
+                <w:lang w:val="en-US"/>
+              </w:rPr>
+              <w:t>desain</w:t>
+            </w:r>
+            <w:proofErr w:type="spellEnd"/>
+            <w:r>
+              <w:rPr>
+                <w:rFonts w:ascii="Times New Roman" w:hAnsi="Times New Roman" w:cs="Times New Roman"/>
+                <w:sz w:val="28"/>
+                <w:szCs w:val="28"/>
+                <w:lang w:val="en-US"/>
+              </w:rPr>
+              <w:t xml:space="preserve"> Halaman Sign up dan Halaman</w:t>
+            </w:r>
+            <w:r>
+              <w:rPr>
+                <w:rFonts w:ascii="Times New Roman" w:hAnsi="Times New Roman" w:cs="Times New Roman"/>
+                <w:sz w:val="28"/>
+                <w:szCs w:val="28"/>
+                <w:lang w:val="en-US"/>
+              </w:rPr>
+              <w:t xml:space="preserve"> Daftar kelas</w:t>
+            </w:r>
+          </w:p>
+        </w:tc>
+        <w:tc>
+          <w:tcPr>
+            <w:tcW w:w="2254" w:type="dxa"/>
+            <w:vAlign w:val="center"/>
+          </w:tcPr>
+          <w:p>
+            <w:pPr>
+              <w:rPr>
+                <w:rFonts w:ascii="Times New Roman" w:hAnsi="Times New Roman" w:cs="Times New Roman"/>
+                <w:sz w:val="28"/>
+                <w:szCs w:val="28"/>
+                <w:lang w:val="sv-SE"/>
+              </w:rPr>
+            </w:pPr>
+            <w:r>
+              <w:rPr>
+                <w:rFonts w:ascii="Times New Roman" w:hAnsi="Times New Roman" w:cs="Times New Roman"/>
+                <w:sz w:val="28"/>
+                <w:szCs w:val="28"/>
+                <w:lang w:val="sv-SE"/>
+              </w:rPr>
+              <w:t xml:space="preserve">1.Terjadi </w:t>
+            </w:r>
+            <w:r>
+              <w:rPr>
+                <w:rFonts w:ascii="Times New Roman" w:hAnsi="Times New Roman" w:cs="Times New Roman"/>
+                <w:sz w:val="28"/>
+                <w:szCs w:val="28"/>
+                <w:lang w:val="sv-SE"/>
+              </w:rPr>
+              <w:t>kendala pada saat Export image halamannya ada beberapa komponen yang tidak menyatu</w:t>
+            </w:r>
           </w:p>
         </w:tc>
       </w:tr>
@@ -637,6 +1379,17 @@
           <w:rFonts w:ascii="Times New Roman" w:hAnsi="Times New Roman" w:cs="Times New Roman"/>
           <w:sz w:val="28"/>
           <w:szCs w:val="28"/>
+          <w:lang w:val="sv-SE"/>
+        </w:rPr>
+      </w:pPr>
+    </w:p>
+    <w:p>
+      <w:pPr>
+        <w:rPr>
+          <w:rFonts w:ascii="Times New Roman" w:hAnsi="Times New Roman" w:cs="Times New Roman"/>
+          <w:sz w:val="28"/>
+          <w:szCs w:val="28"/>
+          <w:lang w:val="sv-SE"/>
         </w:rPr>
       </w:pPr>
     </w:p>

</xml_diff>

<commit_message>
Pembuatan Latar Belakang Pemilihan Topik
</commit_message>
<xml_diff>
--- a/Pelaporan_UTS_PPLT.docx
+++ b/Pelaporan_UTS_PPLT.docx
@@ -12,6 +12,7 @@
           <w:szCs w:val="28"/>
         </w:rPr>
       </w:pPr>
+      <w:proofErr w:type="spellStart"/>
       <w:r>
         <w:rPr>
           <w:rFonts w:ascii="Times New Roman" w:hAnsi="Times New Roman" w:cs="Times New Roman"/>
@@ -20,6 +21,3461 @@
           <w:sz w:val="28"/>
           <w:szCs w:val="28"/>
         </w:rPr>
+        <w:t>Latar</w:t>
+      </w:r>
+      <w:proofErr w:type="spellEnd"/>
+      <w:r>
+        <w:rPr>
+          <w:rFonts w:ascii="Times New Roman" w:hAnsi="Times New Roman" w:cs="Times New Roman"/>
+          <w:b/>
+          <w:bCs/>
+          <w:sz w:val="28"/>
+          <w:szCs w:val="28"/>
+        </w:rPr>
+        <w:t xml:space="preserve"> </w:t>
+      </w:r>
+      <w:proofErr w:type="spellStart"/>
+      <w:r>
+        <w:rPr>
+          <w:rFonts w:ascii="Times New Roman" w:hAnsi="Times New Roman" w:cs="Times New Roman"/>
+          <w:b/>
+          <w:bCs/>
+          <w:sz w:val="28"/>
+          <w:szCs w:val="28"/>
+        </w:rPr>
+        <w:t>Belakang</w:t>
+      </w:r>
+      <w:proofErr w:type="spellEnd"/>
+      <w:r>
+        <w:rPr>
+          <w:rFonts w:ascii="Times New Roman" w:hAnsi="Times New Roman" w:cs="Times New Roman"/>
+          <w:b/>
+          <w:bCs/>
+          <w:sz w:val="28"/>
+          <w:szCs w:val="28"/>
+        </w:rPr>
+        <w:t xml:space="preserve"> </w:t>
+      </w:r>
+      <w:proofErr w:type="spellStart"/>
+      <w:r>
+        <w:rPr>
+          <w:rFonts w:ascii="Times New Roman" w:hAnsi="Times New Roman" w:cs="Times New Roman"/>
+          <w:b/>
+          <w:bCs/>
+          <w:sz w:val="28"/>
+          <w:szCs w:val="28"/>
+        </w:rPr>
+        <w:t>Pemilihan</w:t>
+      </w:r>
+      <w:proofErr w:type="spellEnd"/>
+      <w:r>
+        <w:rPr>
+          <w:rFonts w:ascii="Times New Roman" w:hAnsi="Times New Roman" w:cs="Times New Roman"/>
+          <w:b/>
+          <w:bCs/>
+          <w:sz w:val="28"/>
+          <w:szCs w:val="28"/>
+        </w:rPr>
+        <w:t xml:space="preserve"> </w:t>
+      </w:r>
+      <w:proofErr w:type="spellStart"/>
+      <w:r>
+        <w:rPr>
+          <w:rFonts w:ascii="Times New Roman" w:hAnsi="Times New Roman" w:cs="Times New Roman"/>
+          <w:b/>
+          <w:bCs/>
+          <w:sz w:val="28"/>
+          <w:szCs w:val="28"/>
+        </w:rPr>
+        <w:t>Topik</w:t>
+      </w:r>
+      <w:proofErr w:type="spellEnd"/>
+    </w:p>
+    <w:p>
+      <w:pPr>
+        <w:spacing w:line="360" w:lineRule="auto"/>
+        <w:jc w:val="both"/>
+        <w:rPr>
+          <w:rFonts w:ascii="Times New Roman" w:hAnsi="Times New Roman" w:cs="Times New Roman"/>
+          <w:sz w:val="24"/>
+          <w:szCs w:val="24"/>
+        </w:rPr>
+      </w:pPr>
+      <w:r>
+        <w:rPr>
+          <w:rFonts w:ascii="Times New Roman" w:hAnsi="Times New Roman" w:cs="Times New Roman"/>
+          <w:sz w:val="24"/>
+          <w:szCs w:val="24"/>
+        </w:rPr>
+        <w:t xml:space="preserve">Di </w:t>
+      </w:r>
+      <w:proofErr w:type="spellStart"/>
+      <w:r>
+        <w:rPr>
+          <w:rFonts w:ascii="Times New Roman" w:hAnsi="Times New Roman" w:cs="Times New Roman"/>
+          <w:sz w:val="24"/>
+          <w:szCs w:val="24"/>
+        </w:rPr>
+        <w:t>tengah</w:t>
+      </w:r>
+      <w:proofErr w:type="spellEnd"/>
+      <w:r>
+        <w:rPr>
+          <w:rFonts w:ascii="Times New Roman" w:hAnsi="Times New Roman" w:cs="Times New Roman"/>
+          <w:sz w:val="24"/>
+          <w:szCs w:val="24"/>
+        </w:rPr>
+        <w:t xml:space="preserve"> </w:t>
+      </w:r>
+      <w:proofErr w:type="spellStart"/>
+      <w:r>
+        <w:rPr>
+          <w:rFonts w:ascii="Times New Roman" w:hAnsi="Times New Roman" w:cs="Times New Roman"/>
+          <w:sz w:val="24"/>
+          <w:szCs w:val="24"/>
+        </w:rPr>
+        <w:t>perkembangan</w:t>
+      </w:r>
+      <w:proofErr w:type="spellEnd"/>
+      <w:r>
+        <w:rPr>
+          <w:rFonts w:ascii="Times New Roman" w:hAnsi="Times New Roman" w:cs="Times New Roman"/>
+          <w:sz w:val="24"/>
+          <w:szCs w:val="24"/>
+        </w:rPr>
+        <w:t xml:space="preserve"> zaman yang </w:t>
+      </w:r>
+      <w:proofErr w:type="spellStart"/>
+      <w:r>
+        <w:rPr>
+          <w:rFonts w:ascii="Times New Roman" w:hAnsi="Times New Roman" w:cs="Times New Roman"/>
+          <w:sz w:val="24"/>
+          <w:szCs w:val="24"/>
+        </w:rPr>
+        <w:t>kian</w:t>
+      </w:r>
+      <w:proofErr w:type="spellEnd"/>
+      <w:r>
+        <w:rPr>
+          <w:rFonts w:ascii="Times New Roman" w:hAnsi="Times New Roman" w:cs="Times New Roman"/>
+          <w:sz w:val="24"/>
+          <w:szCs w:val="24"/>
+        </w:rPr>
+        <w:t xml:space="preserve"> modern, </w:t>
+      </w:r>
+      <w:proofErr w:type="spellStart"/>
+      <w:r>
+        <w:rPr>
+          <w:rFonts w:ascii="Times New Roman" w:hAnsi="Times New Roman" w:cs="Times New Roman"/>
+          <w:sz w:val="24"/>
+          <w:szCs w:val="24"/>
+        </w:rPr>
+        <w:t>ada</w:t>
+      </w:r>
+      <w:proofErr w:type="spellEnd"/>
+      <w:r>
+        <w:rPr>
+          <w:rFonts w:ascii="Times New Roman" w:hAnsi="Times New Roman" w:cs="Times New Roman"/>
+          <w:sz w:val="24"/>
+          <w:szCs w:val="24"/>
+        </w:rPr>
+        <w:t xml:space="preserve"> </w:t>
+      </w:r>
+      <w:proofErr w:type="spellStart"/>
+      <w:r>
+        <w:rPr>
+          <w:rFonts w:ascii="Times New Roman" w:hAnsi="Times New Roman" w:cs="Times New Roman"/>
+          <w:sz w:val="24"/>
+          <w:szCs w:val="24"/>
+        </w:rPr>
+        <w:t>banyak</w:t>
+      </w:r>
+      <w:proofErr w:type="spellEnd"/>
+      <w:r>
+        <w:rPr>
+          <w:rFonts w:ascii="Times New Roman" w:hAnsi="Times New Roman" w:cs="Times New Roman"/>
+          <w:sz w:val="24"/>
+          <w:szCs w:val="24"/>
+        </w:rPr>
+        <w:t xml:space="preserve"> </w:t>
+      </w:r>
+      <w:proofErr w:type="spellStart"/>
+      <w:r>
+        <w:rPr>
+          <w:rFonts w:ascii="Times New Roman" w:hAnsi="Times New Roman" w:cs="Times New Roman"/>
+          <w:sz w:val="24"/>
+          <w:szCs w:val="24"/>
+        </w:rPr>
+        <w:t>sekali</w:t>
+      </w:r>
+      <w:proofErr w:type="spellEnd"/>
+      <w:r>
+        <w:rPr>
+          <w:rFonts w:ascii="Times New Roman" w:hAnsi="Times New Roman" w:cs="Times New Roman"/>
+          <w:sz w:val="24"/>
+          <w:szCs w:val="24"/>
+        </w:rPr>
+        <w:t xml:space="preserve"> </w:t>
+      </w:r>
+      <w:proofErr w:type="spellStart"/>
+      <w:r>
+        <w:rPr>
+          <w:rFonts w:ascii="Times New Roman" w:hAnsi="Times New Roman" w:cs="Times New Roman"/>
+          <w:sz w:val="24"/>
+          <w:szCs w:val="24"/>
+        </w:rPr>
+        <w:t>kegiatan</w:t>
+      </w:r>
+      <w:proofErr w:type="spellEnd"/>
+      <w:r>
+        <w:rPr>
+          <w:rFonts w:ascii="Times New Roman" w:hAnsi="Times New Roman" w:cs="Times New Roman"/>
+          <w:sz w:val="24"/>
+          <w:szCs w:val="24"/>
+        </w:rPr>
+        <w:t xml:space="preserve"> yang </w:t>
+      </w:r>
+      <w:proofErr w:type="spellStart"/>
+      <w:r>
+        <w:rPr>
+          <w:rFonts w:ascii="Times New Roman" w:hAnsi="Times New Roman" w:cs="Times New Roman"/>
+          <w:sz w:val="24"/>
+          <w:szCs w:val="24"/>
+        </w:rPr>
+        <w:t>sebelumnya</w:t>
+      </w:r>
+      <w:proofErr w:type="spellEnd"/>
+      <w:r>
+        <w:rPr>
+          <w:rFonts w:ascii="Times New Roman" w:hAnsi="Times New Roman" w:cs="Times New Roman"/>
+          <w:sz w:val="24"/>
+          <w:szCs w:val="24"/>
+        </w:rPr>
+        <w:t xml:space="preserve"> </w:t>
+      </w:r>
+      <w:proofErr w:type="spellStart"/>
+      <w:r>
+        <w:rPr>
+          <w:rFonts w:ascii="Times New Roman" w:hAnsi="Times New Roman" w:cs="Times New Roman"/>
+          <w:sz w:val="24"/>
+          <w:szCs w:val="24"/>
+        </w:rPr>
+        <w:t>hanya</w:t>
+      </w:r>
+      <w:proofErr w:type="spellEnd"/>
+      <w:r>
+        <w:rPr>
+          <w:rFonts w:ascii="Times New Roman" w:hAnsi="Times New Roman" w:cs="Times New Roman"/>
+          <w:sz w:val="24"/>
+          <w:szCs w:val="24"/>
+        </w:rPr>
+        <w:t xml:space="preserve"> </w:t>
+      </w:r>
+      <w:proofErr w:type="spellStart"/>
+      <w:r>
+        <w:rPr>
+          <w:rFonts w:ascii="Times New Roman" w:hAnsi="Times New Roman" w:cs="Times New Roman"/>
+          <w:sz w:val="24"/>
+          <w:szCs w:val="24"/>
+        </w:rPr>
+        <w:t>dilakukan</w:t>
+      </w:r>
+      <w:proofErr w:type="spellEnd"/>
+      <w:r>
+        <w:rPr>
+          <w:rFonts w:ascii="Times New Roman" w:hAnsi="Times New Roman" w:cs="Times New Roman"/>
+          <w:sz w:val="24"/>
+          <w:szCs w:val="24"/>
+        </w:rPr>
+        <w:t xml:space="preserve"> </w:t>
+      </w:r>
+      <w:proofErr w:type="spellStart"/>
+      <w:r>
+        <w:rPr>
+          <w:rFonts w:ascii="Times New Roman" w:hAnsi="Times New Roman" w:cs="Times New Roman"/>
+          <w:sz w:val="24"/>
+          <w:szCs w:val="24"/>
+        </w:rPr>
+        <w:t>secara</w:t>
+      </w:r>
+      <w:proofErr w:type="spellEnd"/>
+      <w:r>
+        <w:rPr>
+          <w:rFonts w:ascii="Times New Roman" w:hAnsi="Times New Roman" w:cs="Times New Roman"/>
+          <w:sz w:val="24"/>
+          <w:szCs w:val="24"/>
+        </w:rPr>
+        <w:t xml:space="preserve"> luring, </w:t>
+      </w:r>
+      <w:proofErr w:type="spellStart"/>
+      <w:r>
+        <w:rPr>
+          <w:rFonts w:ascii="Times New Roman" w:hAnsi="Times New Roman" w:cs="Times New Roman"/>
+          <w:sz w:val="24"/>
+          <w:szCs w:val="24"/>
+        </w:rPr>
+        <w:t>kini</w:t>
+      </w:r>
+      <w:proofErr w:type="spellEnd"/>
+      <w:r>
+        <w:rPr>
+          <w:rFonts w:ascii="Times New Roman" w:hAnsi="Times New Roman" w:cs="Times New Roman"/>
+          <w:sz w:val="24"/>
+          <w:szCs w:val="24"/>
+        </w:rPr>
+        <w:t xml:space="preserve"> </w:t>
+      </w:r>
+      <w:proofErr w:type="spellStart"/>
+      <w:r>
+        <w:rPr>
+          <w:rFonts w:ascii="Times New Roman" w:hAnsi="Times New Roman" w:cs="Times New Roman"/>
+          <w:sz w:val="24"/>
+          <w:szCs w:val="24"/>
+        </w:rPr>
+        <w:t>cenderung</w:t>
+      </w:r>
+      <w:proofErr w:type="spellEnd"/>
+      <w:r>
+        <w:rPr>
+          <w:rFonts w:ascii="Times New Roman" w:hAnsi="Times New Roman" w:cs="Times New Roman"/>
+          <w:sz w:val="24"/>
+          <w:szCs w:val="24"/>
+        </w:rPr>
+        <w:t xml:space="preserve"> </w:t>
+      </w:r>
+      <w:proofErr w:type="spellStart"/>
+      <w:r>
+        <w:rPr>
+          <w:rFonts w:ascii="Times New Roman" w:hAnsi="Times New Roman" w:cs="Times New Roman"/>
+          <w:sz w:val="24"/>
+          <w:szCs w:val="24"/>
+        </w:rPr>
+        <w:t>lebih</w:t>
+      </w:r>
+      <w:proofErr w:type="spellEnd"/>
+      <w:r>
+        <w:rPr>
+          <w:rFonts w:ascii="Times New Roman" w:hAnsi="Times New Roman" w:cs="Times New Roman"/>
+          <w:sz w:val="24"/>
+          <w:szCs w:val="24"/>
+        </w:rPr>
+        <w:t xml:space="preserve"> </w:t>
+      </w:r>
+      <w:proofErr w:type="spellStart"/>
+      <w:r>
+        <w:rPr>
+          <w:rFonts w:ascii="Times New Roman" w:hAnsi="Times New Roman" w:cs="Times New Roman"/>
+          <w:sz w:val="24"/>
+          <w:szCs w:val="24"/>
+        </w:rPr>
+        <w:t>sering</w:t>
+      </w:r>
+      <w:proofErr w:type="spellEnd"/>
+      <w:r>
+        <w:rPr>
+          <w:rFonts w:ascii="Times New Roman" w:hAnsi="Times New Roman" w:cs="Times New Roman"/>
+          <w:sz w:val="24"/>
+          <w:szCs w:val="24"/>
+        </w:rPr>
+        <w:t xml:space="preserve"> </w:t>
+      </w:r>
+      <w:proofErr w:type="spellStart"/>
+      <w:r>
+        <w:rPr>
+          <w:rFonts w:ascii="Times New Roman" w:hAnsi="Times New Roman" w:cs="Times New Roman"/>
+          <w:sz w:val="24"/>
+          <w:szCs w:val="24"/>
+        </w:rPr>
+        <w:t>dilakukan</w:t>
+      </w:r>
+      <w:proofErr w:type="spellEnd"/>
+      <w:r>
+        <w:rPr>
+          <w:rFonts w:ascii="Times New Roman" w:hAnsi="Times New Roman" w:cs="Times New Roman"/>
+          <w:sz w:val="24"/>
+          <w:szCs w:val="24"/>
+        </w:rPr>
+        <w:t xml:space="preserve"> </w:t>
+      </w:r>
+      <w:proofErr w:type="spellStart"/>
+      <w:r>
+        <w:rPr>
+          <w:rFonts w:ascii="Times New Roman" w:hAnsi="Times New Roman" w:cs="Times New Roman"/>
+          <w:sz w:val="24"/>
+          <w:szCs w:val="24"/>
+        </w:rPr>
+        <w:t>secara</w:t>
+      </w:r>
+      <w:proofErr w:type="spellEnd"/>
+      <w:r>
+        <w:rPr>
+          <w:rFonts w:ascii="Times New Roman" w:hAnsi="Times New Roman" w:cs="Times New Roman"/>
+          <w:sz w:val="24"/>
+          <w:szCs w:val="24"/>
+        </w:rPr>
+        <w:t xml:space="preserve"> daring. Salah </w:t>
+      </w:r>
+      <w:proofErr w:type="spellStart"/>
+      <w:r>
+        <w:rPr>
+          <w:rFonts w:ascii="Times New Roman" w:hAnsi="Times New Roman" w:cs="Times New Roman"/>
+          <w:sz w:val="24"/>
+          <w:szCs w:val="24"/>
+        </w:rPr>
+        <w:t>satunya</w:t>
+      </w:r>
+      <w:proofErr w:type="spellEnd"/>
+      <w:r>
+        <w:rPr>
+          <w:rFonts w:ascii="Times New Roman" w:hAnsi="Times New Roman" w:cs="Times New Roman"/>
+          <w:sz w:val="24"/>
+          <w:szCs w:val="24"/>
+        </w:rPr>
+        <w:t xml:space="preserve"> </w:t>
+      </w:r>
+      <w:proofErr w:type="spellStart"/>
+      <w:r>
+        <w:rPr>
+          <w:rFonts w:ascii="Times New Roman" w:hAnsi="Times New Roman" w:cs="Times New Roman"/>
+          <w:sz w:val="24"/>
+          <w:szCs w:val="24"/>
+        </w:rPr>
+        <w:t>dalam</w:t>
+      </w:r>
+      <w:proofErr w:type="spellEnd"/>
+      <w:r>
+        <w:rPr>
+          <w:rFonts w:ascii="Times New Roman" w:hAnsi="Times New Roman" w:cs="Times New Roman"/>
+          <w:sz w:val="24"/>
+          <w:szCs w:val="24"/>
+        </w:rPr>
+        <w:t xml:space="preserve"> </w:t>
+      </w:r>
+      <w:proofErr w:type="spellStart"/>
+      <w:r>
+        <w:rPr>
+          <w:rFonts w:ascii="Times New Roman" w:hAnsi="Times New Roman" w:cs="Times New Roman"/>
+          <w:sz w:val="24"/>
+          <w:szCs w:val="24"/>
+        </w:rPr>
+        <w:t>hal</w:t>
+      </w:r>
+      <w:proofErr w:type="spellEnd"/>
+      <w:r>
+        <w:rPr>
+          <w:rFonts w:ascii="Times New Roman" w:hAnsi="Times New Roman" w:cs="Times New Roman"/>
+          <w:sz w:val="24"/>
+          <w:szCs w:val="24"/>
+        </w:rPr>
+        <w:t xml:space="preserve"> </w:t>
+      </w:r>
+      <w:proofErr w:type="spellStart"/>
+      <w:r>
+        <w:rPr>
+          <w:rFonts w:ascii="Times New Roman" w:hAnsi="Times New Roman" w:cs="Times New Roman"/>
+          <w:sz w:val="24"/>
+          <w:szCs w:val="24"/>
+        </w:rPr>
+        <w:t>pendidikan</w:t>
+      </w:r>
+      <w:proofErr w:type="spellEnd"/>
+      <w:r>
+        <w:rPr>
+          <w:rFonts w:ascii="Times New Roman" w:hAnsi="Times New Roman" w:cs="Times New Roman"/>
+          <w:sz w:val="24"/>
+          <w:szCs w:val="24"/>
+        </w:rPr>
+        <w:t xml:space="preserve">. </w:t>
+      </w:r>
+      <w:proofErr w:type="spellStart"/>
+      <w:r>
+        <w:rPr>
+          <w:rFonts w:ascii="Times New Roman" w:hAnsi="Times New Roman" w:cs="Times New Roman"/>
+          <w:sz w:val="24"/>
+          <w:szCs w:val="24"/>
+        </w:rPr>
+        <w:t>Saat</w:t>
+      </w:r>
+      <w:proofErr w:type="spellEnd"/>
+      <w:r>
+        <w:rPr>
+          <w:rFonts w:ascii="Times New Roman" w:hAnsi="Times New Roman" w:cs="Times New Roman"/>
+          <w:sz w:val="24"/>
+          <w:szCs w:val="24"/>
+        </w:rPr>
+        <w:t xml:space="preserve"> </w:t>
+      </w:r>
+      <w:proofErr w:type="spellStart"/>
+      <w:r>
+        <w:rPr>
+          <w:rFonts w:ascii="Times New Roman" w:hAnsi="Times New Roman" w:cs="Times New Roman"/>
+          <w:sz w:val="24"/>
+          <w:szCs w:val="24"/>
+        </w:rPr>
+        <w:t>fenomena</w:t>
+      </w:r>
+      <w:proofErr w:type="spellEnd"/>
+      <w:r>
+        <w:rPr>
+          <w:rFonts w:ascii="Times New Roman" w:hAnsi="Times New Roman" w:cs="Times New Roman"/>
+          <w:sz w:val="24"/>
+          <w:szCs w:val="24"/>
+        </w:rPr>
+        <w:t xml:space="preserve"> virus covid 19 </w:t>
+      </w:r>
+      <w:proofErr w:type="spellStart"/>
+      <w:r>
+        <w:rPr>
+          <w:rFonts w:ascii="Times New Roman" w:hAnsi="Times New Roman" w:cs="Times New Roman"/>
+          <w:sz w:val="24"/>
+          <w:szCs w:val="24"/>
+        </w:rPr>
+        <w:t>melanda</w:t>
+      </w:r>
+      <w:proofErr w:type="spellEnd"/>
+      <w:r>
+        <w:rPr>
+          <w:rFonts w:ascii="Times New Roman" w:hAnsi="Times New Roman" w:cs="Times New Roman"/>
+          <w:sz w:val="24"/>
+          <w:szCs w:val="24"/>
+        </w:rPr>
+        <w:t xml:space="preserve">, </w:t>
+      </w:r>
+      <w:proofErr w:type="spellStart"/>
+      <w:r>
+        <w:rPr>
+          <w:rFonts w:ascii="Times New Roman" w:hAnsi="Times New Roman" w:cs="Times New Roman"/>
+          <w:sz w:val="24"/>
+          <w:szCs w:val="24"/>
+        </w:rPr>
+        <w:t>kegiatan</w:t>
+      </w:r>
+      <w:proofErr w:type="spellEnd"/>
+      <w:r>
+        <w:rPr>
+          <w:rFonts w:ascii="Times New Roman" w:hAnsi="Times New Roman" w:cs="Times New Roman"/>
+          <w:sz w:val="24"/>
+          <w:szCs w:val="24"/>
+        </w:rPr>
+        <w:t xml:space="preserve"> </w:t>
+      </w:r>
+      <w:proofErr w:type="spellStart"/>
+      <w:r>
+        <w:rPr>
+          <w:rFonts w:ascii="Times New Roman" w:hAnsi="Times New Roman" w:cs="Times New Roman"/>
+          <w:sz w:val="24"/>
+          <w:szCs w:val="24"/>
+        </w:rPr>
+        <w:t>belajar-mengajar</w:t>
+      </w:r>
+      <w:proofErr w:type="spellEnd"/>
+      <w:r>
+        <w:rPr>
+          <w:rFonts w:ascii="Times New Roman" w:hAnsi="Times New Roman" w:cs="Times New Roman"/>
+          <w:sz w:val="24"/>
+          <w:szCs w:val="24"/>
+        </w:rPr>
+        <w:t xml:space="preserve"> </w:t>
+      </w:r>
+      <w:proofErr w:type="spellStart"/>
+      <w:r>
+        <w:rPr>
+          <w:rFonts w:ascii="Times New Roman" w:hAnsi="Times New Roman" w:cs="Times New Roman"/>
+          <w:sz w:val="24"/>
+          <w:szCs w:val="24"/>
+        </w:rPr>
+        <w:t>tentu</w:t>
+      </w:r>
+      <w:proofErr w:type="spellEnd"/>
+      <w:r>
+        <w:rPr>
+          <w:rFonts w:ascii="Times New Roman" w:hAnsi="Times New Roman" w:cs="Times New Roman"/>
+          <w:sz w:val="24"/>
+          <w:szCs w:val="24"/>
+        </w:rPr>
+        <w:t xml:space="preserve"> </w:t>
+      </w:r>
+      <w:proofErr w:type="spellStart"/>
+      <w:r>
+        <w:rPr>
+          <w:rFonts w:ascii="Times New Roman" w:hAnsi="Times New Roman" w:cs="Times New Roman"/>
+          <w:sz w:val="24"/>
+          <w:szCs w:val="24"/>
+        </w:rPr>
+        <w:t>menerima</w:t>
+      </w:r>
+      <w:proofErr w:type="spellEnd"/>
+      <w:r>
+        <w:rPr>
+          <w:rFonts w:ascii="Times New Roman" w:hAnsi="Times New Roman" w:cs="Times New Roman"/>
+          <w:sz w:val="24"/>
+          <w:szCs w:val="24"/>
+        </w:rPr>
+        <w:t xml:space="preserve"> </w:t>
+      </w:r>
+      <w:proofErr w:type="spellStart"/>
+      <w:r>
+        <w:rPr>
+          <w:rFonts w:ascii="Times New Roman" w:hAnsi="Times New Roman" w:cs="Times New Roman"/>
+          <w:sz w:val="24"/>
+          <w:szCs w:val="24"/>
+        </w:rPr>
+        <w:t>dampak</w:t>
+      </w:r>
+      <w:proofErr w:type="spellEnd"/>
+      <w:r>
+        <w:rPr>
+          <w:rFonts w:ascii="Times New Roman" w:hAnsi="Times New Roman" w:cs="Times New Roman"/>
+          <w:sz w:val="24"/>
+          <w:szCs w:val="24"/>
+        </w:rPr>
+        <w:t xml:space="preserve"> yang </w:t>
+      </w:r>
+      <w:proofErr w:type="spellStart"/>
+      <w:r>
+        <w:rPr>
+          <w:rFonts w:ascii="Times New Roman" w:hAnsi="Times New Roman" w:cs="Times New Roman"/>
+          <w:sz w:val="24"/>
+          <w:szCs w:val="24"/>
+        </w:rPr>
+        <w:t>cukup</w:t>
+      </w:r>
+      <w:proofErr w:type="spellEnd"/>
+      <w:r>
+        <w:rPr>
+          <w:rFonts w:ascii="Times New Roman" w:hAnsi="Times New Roman" w:cs="Times New Roman"/>
+          <w:sz w:val="24"/>
+          <w:szCs w:val="24"/>
+        </w:rPr>
+        <w:t xml:space="preserve"> </w:t>
+      </w:r>
+      <w:proofErr w:type="spellStart"/>
+      <w:r>
+        <w:rPr>
+          <w:rFonts w:ascii="Times New Roman" w:hAnsi="Times New Roman" w:cs="Times New Roman"/>
+          <w:sz w:val="24"/>
+          <w:szCs w:val="24"/>
+        </w:rPr>
+        <w:t>besar</w:t>
+      </w:r>
+      <w:proofErr w:type="spellEnd"/>
+      <w:r>
+        <w:rPr>
+          <w:rFonts w:ascii="Times New Roman" w:hAnsi="Times New Roman" w:cs="Times New Roman"/>
+          <w:sz w:val="24"/>
+          <w:szCs w:val="24"/>
+        </w:rPr>
+        <w:t xml:space="preserve">. </w:t>
+      </w:r>
+      <w:proofErr w:type="spellStart"/>
+      <w:r>
+        <w:rPr>
+          <w:rFonts w:ascii="Times New Roman" w:hAnsi="Times New Roman" w:cs="Times New Roman"/>
+          <w:sz w:val="24"/>
+          <w:szCs w:val="24"/>
+        </w:rPr>
+        <w:t>Sekolah</w:t>
+      </w:r>
+      <w:proofErr w:type="spellEnd"/>
+      <w:r>
+        <w:rPr>
+          <w:rFonts w:ascii="Times New Roman" w:hAnsi="Times New Roman" w:cs="Times New Roman"/>
+          <w:sz w:val="24"/>
+          <w:szCs w:val="24"/>
+        </w:rPr>
+        <w:t xml:space="preserve"> luring </w:t>
+      </w:r>
+      <w:proofErr w:type="spellStart"/>
+      <w:r>
+        <w:rPr>
+          <w:rFonts w:ascii="Times New Roman" w:hAnsi="Times New Roman" w:cs="Times New Roman"/>
+          <w:sz w:val="24"/>
+          <w:szCs w:val="24"/>
+        </w:rPr>
+        <w:t>bahkan</w:t>
+      </w:r>
+      <w:proofErr w:type="spellEnd"/>
+      <w:r>
+        <w:rPr>
+          <w:rFonts w:ascii="Times New Roman" w:hAnsi="Times New Roman" w:cs="Times New Roman"/>
+          <w:sz w:val="24"/>
+          <w:szCs w:val="24"/>
+        </w:rPr>
+        <w:t xml:space="preserve"> </w:t>
+      </w:r>
+      <w:proofErr w:type="spellStart"/>
+      <w:r>
+        <w:rPr>
+          <w:rFonts w:ascii="Times New Roman" w:hAnsi="Times New Roman" w:cs="Times New Roman"/>
+          <w:sz w:val="24"/>
+          <w:szCs w:val="24"/>
+        </w:rPr>
+        <w:t>ditiadakan</w:t>
+      </w:r>
+      <w:proofErr w:type="spellEnd"/>
+      <w:r>
+        <w:rPr>
+          <w:rFonts w:ascii="Times New Roman" w:hAnsi="Times New Roman" w:cs="Times New Roman"/>
+          <w:sz w:val="24"/>
+          <w:szCs w:val="24"/>
+        </w:rPr>
+        <w:t xml:space="preserve"> </w:t>
+      </w:r>
+      <w:proofErr w:type="spellStart"/>
+      <w:r>
+        <w:rPr>
+          <w:rFonts w:ascii="Times New Roman" w:hAnsi="Times New Roman" w:cs="Times New Roman"/>
+          <w:sz w:val="24"/>
+          <w:szCs w:val="24"/>
+        </w:rPr>
+        <w:t>untuk</w:t>
+      </w:r>
+      <w:proofErr w:type="spellEnd"/>
+      <w:r>
+        <w:rPr>
+          <w:rFonts w:ascii="Times New Roman" w:hAnsi="Times New Roman" w:cs="Times New Roman"/>
+          <w:sz w:val="24"/>
+          <w:szCs w:val="24"/>
+        </w:rPr>
+        <w:t xml:space="preserve"> </w:t>
+      </w:r>
+      <w:proofErr w:type="spellStart"/>
+      <w:r>
+        <w:rPr>
+          <w:rFonts w:ascii="Times New Roman" w:hAnsi="Times New Roman" w:cs="Times New Roman"/>
+          <w:sz w:val="24"/>
+          <w:szCs w:val="24"/>
+        </w:rPr>
+        <w:t>waktu</w:t>
+      </w:r>
+      <w:proofErr w:type="spellEnd"/>
+      <w:r>
+        <w:rPr>
+          <w:rFonts w:ascii="Times New Roman" w:hAnsi="Times New Roman" w:cs="Times New Roman"/>
+          <w:sz w:val="24"/>
+          <w:szCs w:val="24"/>
+        </w:rPr>
+        <w:t xml:space="preserve"> yang </w:t>
+      </w:r>
+      <w:proofErr w:type="spellStart"/>
+      <w:r>
+        <w:rPr>
+          <w:rFonts w:ascii="Times New Roman" w:hAnsi="Times New Roman" w:cs="Times New Roman"/>
+          <w:sz w:val="24"/>
+          <w:szCs w:val="24"/>
+        </w:rPr>
+        <w:t>cukup</w:t>
+      </w:r>
+      <w:proofErr w:type="spellEnd"/>
+      <w:r>
+        <w:rPr>
+          <w:rFonts w:ascii="Times New Roman" w:hAnsi="Times New Roman" w:cs="Times New Roman"/>
+          <w:sz w:val="24"/>
+          <w:szCs w:val="24"/>
+        </w:rPr>
+        <w:t xml:space="preserve"> lama. </w:t>
+      </w:r>
+      <w:proofErr w:type="spellStart"/>
+      <w:r>
+        <w:rPr>
+          <w:rFonts w:ascii="Times New Roman" w:hAnsi="Times New Roman" w:cs="Times New Roman"/>
+          <w:sz w:val="24"/>
+          <w:szCs w:val="24"/>
+        </w:rPr>
+        <w:t>Sebagai</w:t>
+      </w:r>
+      <w:proofErr w:type="spellEnd"/>
+      <w:r>
+        <w:rPr>
+          <w:rFonts w:ascii="Times New Roman" w:hAnsi="Times New Roman" w:cs="Times New Roman"/>
+          <w:sz w:val="24"/>
+          <w:szCs w:val="24"/>
+        </w:rPr>
+        <w:t xml:space="preserve"> </w:t>
+      </w:r>
+      <w:proofErr w:type="spellStart"/>
+      <w:r>
+        <w:rPr>
+          <w:rFonts w:ascii="Times New Roman" w:hAnsi="Times New Roman" w:cs="Times New Roman"/>
+          <w:sz w:val="24"/>
+          <w:szCs w:val="24"/>
+        </w:rPr>
+        <w:t>gantinya</w:t>
+      </w:r>
+      <w:proofErr w:type="spellEnd"/>
+      <w:r>
+        <w:rPr>
+          <w:rFonts w:ascii="Times New Roman" w:hAnsi="Times New Roman" w:cs="Times New Roman"/>
+          <w:sz w:val="24"/>
+          <w:szCs w:val="24"/>
+        </w:rPr>
+        <w:t xml:space="preserve">, </w:t>
+      </w:r>
+      <w:proofErr w:type="spellStart"/>
+      <w:r>
+        <w:rPr>
+          <w:rFonts w:ascii="Times New Roman" w:hAnsi="Times New Roman" w:cs="Times New Roman"/>
+          <w:sz w:val="24"/>
+          <w:szCs w:val="24"/>
+        </w:rPr>
+        <w:t>hampir</w:t>
+      </w:r>
+      <w:proofErr w:type="spellEnd"/>
+      <w:r>
+        <w:rPr>
+          <w:rFonts w:ascii="Times New Roman" w:hAnsi="Times New Roman" w:cs="Times New Roman"/>
+          <w:sz w:val="24"/>
+          <w:szCs w:val="24"/>
+        </w:rPr>
+        <w:t xml:space="preserve"> </w:t>
+      </w:r>
+      <w:proofErr w:type="spellStart"/>
+      <w:r>
+        <w:rPr>
+          <w:rFonts w:ascii="Times New Roman" w:hAnsi="Times New Roman" w:cs="Times New Roman"/>
+          <w:sz w:val="24"/>
+          <w:szCs w:val="24"/>
+        </w:rPr>
+        <w:t>semua</w:t>
+      </w:r>
+      <w:proofErr w:type="spellEnd"/>
+      <w:r>
+        <w:rPr>
+          <w:rFonts w:ascii="Times New Roman" w:hAnsi="Times New Roman" w:cs="Times New Roman"/>
+          <w:sz w:val="24"/>
+          <w:szCs w:val="24"/>
+        </w:rPr>
+        <w:t xml:space="preserve"> </w:t>
+      </w:r>
+      <w:proofErr w:type="spellStart"/>
+      <w:r>
+        <w:rPr>
+          <w:rFonts w:ascii="Times New Roman" w:hAnsi="Times New Roman" w:cs="Times New Roman"/>
+          <w:sz w:val="24"/>
+          <w:szCs w:val="24"/>
+        </w:rPr>
+        <w:t>sekolah</w:t>
+      </w:r>
+      <w:proofErr w:type="spellEnd"/>
+      <w:r>
+        <w:rPr>
+          <w:rFonts w:ascii="Times New Roman" w:hAnsi="Times New Roman" w:cs="Times New Roman"/>
+          <w:sz w:val="24"/>
+          <w:szCs w:val="24"/>
+        </w:rPr>
+        <w:t xml:space="preserve">, </w:t>
+      </w:r>
+      <w:proofErr w:type="spellStart"/>
+      <w:r>
+        <w:rPr>
+          <w:rFonts w:ascii="Times New Roman" w:hAnsi="Times New Roman" w:cs="Times New Roman"/>
+          <w:sz w:val="24"/>
+          <w:szCs w:val="24"/>
+        </w:rPr>
+        <w:t>mulai</w:t>
+      </w:r>
+      <w:proofErr w:type="spellEnd"/>
+      <w:r>
+        <w:rPr>
+          <w:rFonts w:ascii="Times New Roman" w:hAnsi="Times New Roman" w:cs="Times New Roman"/>
+          <w:sz w:val="24"/>
+          <w:szCs w:val="24"/>
+        </w:rPr>
+        <w:t xml:space="preserve"> </w:t>
+      </w:r>
+      <w:proofErr w:type="spellStart"/>
+      <w:r>
+        <w:rPr>
+          <w:rFonts w:ascii="Times New Roman" w:hAnsi="Times New Roman" w:cs="Times New Roman"/>
+          <w:sz w:val="24"/>
+          <w:szCs w:val="24"/>
+        </w:rPr>
+        <w:t>dari</w:t>
+      </w:r>
+      <w:proofErr w:type="spellEnd"/>
+      <w:r>
+        <w:rPr>
+          <w:rFonts w:ascii="Times New Roman" w:hAnsi="Times New Roman" w:cs="Times New Roman"/>
+          <w:sz w:val="24"/>
+          <w:szCs w:val="24"/>
+        </w:rPr>
+        <w:t xml:space="preserve"> </w:t>
+      </w:r>
+      <w:proofErr w:type="spellStart"/>
+      <w:r>
+        <w:rPr>
+          <w:rFonts w:ascii="Times New Roman" w:hAnsi="Times New Roman" w:cs="Times New Roman"/>
+          <w:sz w:val="24"/>
+          <w:szCs w:val="24"/>
+        </w:rPr>
+        <w:t>tingkat</w:t>
+      </w:r>
+      <w:proofErr w:type="spellEnd"/>
+      <w:r>
+        <w:rPr>
+          <w:rFonts w:ascii="Times New Roman" w:hAnsi="Times New Roman" w:cs="Times New Roman"/>
+          <w:sz w:val="24"/>
+          <w:szCs w:val="24"/>
+        </w:rPr>
+        <w:t xml:space="preserve"> SD </w:t>
+      </w:r>
+      <w:proofErr w:type="spellStart"/>
+      <w:r>
+        <w:rPr>
+          <w:rFonts w:ascii="Times New Roman" w:hAnsi="Times New Roman" w:cs="Times New Roman"/>
+          <w:sz w:val="24"/>
+          <w:szCs w:val="24"/>
+        </w:rPr>
+        <w:t>hingga</w:t>
+      </w:r>
+      <w:proofErr w:type="spellEnd"/>
+      <w:r>
+        <w:rPr>
+          <w:rFonts w:ascii="Times New Roman" w:hAnsi="Times New Roman" w:cs="Times New Roman"/>
+          <w:sz w:val="24"/>
+          <w:szCs w:val="24"/>
+        </w:rPr>
+        <w:t xml:space="preserve"> </w:t>
+      </w:r>
+      <w:proofErr w:type="spellStart"/>
+      <w:r>
+        <w:rPr>
+          <w:rFonts w:ascii="Times New Roman" w:hAnsi="Times New Roman" w:cs="Times New Roman"/>
+          <w:sz w:val="24"/>
+          <w:szCs w:val="24"/>
+        </w:rPr>
+        <w:t>tingkat</w:t>
+      </w:r>
+      <w:proofErr w:type="spellEnd"/>
+      <w:r>
+        <w:rPr>
+          <w:rFonts w:ascii="Times New Roman" w:hAnsi="Times New Roman" w:cs="Times New Roman"/>
+          <w:sz w:val="24"/>
+          <w:szCs w:val="24"/>
+        </w:rPr>
+        <w:t xml:space="preserve"> </w:t>
+      </w:r>
+      <w:proofErr w:type="spellStart"/>
+      <w:r>
+        <w:rPr>
+          <w:rFonts w:ascii="Times New Roman" w:hAnsi="Times New Roman" w:cs="Times New Roman"/>
+          <w:sz w:val="24"/>
+          <w:szCs w:val="24"/>
+        </w:rPr>
+        <w:t>perkuliahan</w:t>
+      </w:r>
+      <w:proofErr w:type="spellEnd"/>
+      <w:r>
+        <w:rPr>
+          <w:rFonts w:ascii="Times New Roman" w:hAnsi="Times New Roman" w:cs="Times New Roman"/>
+          <w:sz w:val="24"/>
+          <w:szCs w:val="24"/>
+        </w:rPr>
+        <w:t xml:space="preserve"> </w:t>
+      </w:r>
+      <w:proofErr w:type="spellStart"/>
+      <w:r>
+        <w:rPr>
+          <w:rFonts w:ascii="Times New Roman" w:hAnsi="Times New Roman" w:cs="Times New Roman"/>
+          <w:sz w:val="24"/>
+          <w:szCs w:val="24"/>
+        </w:rPr>
+        <w:t>menerapkan</w:t>
+      </w:r>
+      <w:proofErr w:type="spellEnd"/>
+      <w:r>
+        <w:rPr>
+          <w:rFonts w:ascii="Times New Roman" w:hAnsi="Times New Roman" w:cs="Times New Roman"/>
+          <w:sz w:val="24"/>
+          <w:szCs w:val="24"/>
+        </w:rPr>
+        <w:t xml:space="preserve"> </w:t>
+      </w:r>
+      <w:proofErr w:type="spellStart"/>
+      <w:r>
+        <w:rPr>
+          <w:rFonts w:ascii="Times New Roman" w:hAnsi="Times New Roman" w:cs="Times New Roman"/>
+          <w:sz w:val="24"/>
+          <w:szCs w:val="24"/>
+        </w:rPr>
+        <w:t>sekolah</w:t>
+      </w:r>
+      <w:proofErr w:type="spellEnd"/>
+      <w:r>
+        <w:rPr>
+          <w:rFonts w:ascii="Times New Roman" w:hAnsi="Times New Roman" w:cs="Times New Roman"/>
+          <w:sz w:val="24"/>
+          <w:szCs w:val="24"/>
+        </w:rPr>
+        <w:t>/</w:t>
+      </w:r>
+      <w:proofErr w:type="spellStart"/>
+      <w:r>
+        <w:rPr>
+          <w:rFonts w:ascii="Times New Roman" w:hAnsi="Times New Roman" w:cs="Times New Roman"/>
+          <w:sz w:val="24"/>
+          <w:szCs w:val="24"/>
+        </w:rPr>
+        <w:t>kuliah</w:t>
+      </w:r>
+      <w:proofErr w:type="spellEnd"/>
+      <w:r>
+        <w:rPr>
+          <w:rFonts w:ascii="Times New Roman" w:hAnsi="Times New Roman" w:cs="Times New Roman"/>
+          <w:sz w:val="24"/>
+          <w:szCs w:val="24"/>
+        </w:rPr>
+        <w:t xml:space="preserve"> daring </w:t>
+      </w:r>
+      <w:proofErr w:type="spellStart"/>
+      <w:r>
+        <w:rPr>
+          <w:rFonts w:ascii="Times New Roman" w:hAnsi="Times New Roman" w:cs="Times New Roman"/>
+          <w:sz w:val="24"/>
+          <w:szCs w:val="24"/>
+        </w:rPr>
+        <w:t>dengan</w:t>
+      </w:r>
+      <w:proofErr w:type="spellEnd"/>
+      <w:r>
+        <w:rPr>
+          <w:rFonts w:ascii="Times New Roman" w:hAnsi="Times New Roman" w:cs="Times New Roman"/>
+          <w:sz w:val="24"/>
+          <w:szCs w:val="24"/>
+        </w:rPr>
+        <w:t xml:space="preserve"> </w:t>
+      </w:r>
+      <w:proofErr w:type="spellStart"/>
+      <w:r>
+        <w:rPr>
+          <w:rFonts w:ascii="Times New Roman" w:hAnsi="Times New Roman" w:cs="Times New Roman"/>
+          <w:sz w:val="24"/>
+          <w:szCs w:val="24"/>
+        </w:rPr>
+        <w:t>memanfaatkan</w:t>
+      </w:r>
+      <w:proofErr w:type="spellEnd"/>
+      <w:r>
+        <w:rPr>
+          <w:rFonts w:ascii="Times New Roman" w:hAnsi="Times New Roman" w:cs="Times New Roman"/>
+          <w:sz w:val="24"/>
+          <w:szCs w:val="24"/>
+        </w:rPr>
+        <w:t xml:space="preserve"> </w:t>
+      </w:r>
+      <w:proofErr w:type="spellStart"/>
+      <w:r>
+        <w:rPr>
+          <w:rFonts w:ascii="Times New Roman" w:hAnsi="Times New Roman" w:cs="Times New Roman"/>
+          <w:sz w:val="24"/>
+          <w:szCs w:val="24"/>
+        </w:rPr>
+        <w:t>berbagai</w:t>
+      </w:r>
+      <w:proofErr w:type="spellEnd"/>
+      <w:r>
+        <w:rPr>
+          <w:rFonts w:ascii="Times New Roman" w:hAnsi="Times New Roman" w:cs="Times New Roman"/>
+          <w:sz w:val="24"/>
+          <w:szCs w:val="24"/>
+        </w:rPr>
+        <w:t xml:space="preserve"> </w:t>
+      </w:r>
+      <w:proofErr w:type="spellStart"/>
+      <w:r>
+        <w:rPr>
+          <w:rFonts w:ascii="Times New Roman" w:hAnsi="Times New Roman" w:cs="Times New Roman"/>
+          <w:sz w:val="24"/>
+          <w:szCs w:val="24"/>
+        </w:rPr>
+        <w:t>teknologi</w:t>
+      </w:r>
+      <w:proofErr w:type="spellEnd"/>
+      <w:r>
+        <w:rPr>
+          <w:rFonts w:ascii="Times New Roman" w:hAnsi="Times New Roman" w:cs="Times New Roman"/>
+          <w:sz w:val="24"/>
+          <w:szCs w:val="24"/>
+        </w:rPr>
+        <w:t xml:space="preserve"> yang </w:t>
+      </w:r>
+      <w:proofErr w:type="spellStart"/>
+      <w:r>
+        <w:rPr>
+          <w:rFonts w:ascii="Times New Roman" w:hAnsi="Times New Roman" w:cs="Times New Roman"/>
+          <w:sz w:val="24"/>
+          <w:szCs w:val="24"/>
+        </w:rPr>
+        <w:t>tersedia</w:t>
+      </w:r>
+      <w:proofErr w:type="spellEnd"/>
+      <w:r>
+        <w:rPr>
+          <w:rFonts w:ascii="Times New Roman" w:hAnsi="Times New Roman" w:cs="Times New Roman"/>
+          <w:sz w:val="24"/>
+          <w:szCs w:val="24"/>
+        </w:rPr>
+        <w:t xml:space="preserve">. </w:t>
+      </w:r>
+    </w:p>
+    <w:p>
+      <w:pPr>
+        <w:spacing w:line="360" w:lineRule="auto"/>
+        <w:jc w:val="both"/>
+        <w:rPr>
+          <w:rFonts w:ascii="Times New Roman" w:hAnsi="Times New Roman" w:cs="Times New Roman"/>
+          <w:sz w:val="24"/>
+          <w:szCs w:val="24"/>
+        </w:rPr>
+      </w:pPr>
+      <w:proofErr w:type="spellStart"/>
+      <w:r>
+        <w:rPr>
+          <w:rFonts w:ascii="Times New Roman" w:hAnsi="Times New Roman" w:cs="Times New Roman"/>
+          <w:sz w:val="24"/>
+          <w:szCs w:val="24"/>
+        </w:rPr>
+        <w:t>Saat</w:t>
+      </w:r>
+      <w:proofErr w:type="spellEnd"/>
+      <w:r>
+        <w:rPr>
+          <w:rFonts w:ascii="Times New Roman" w:hAnsi="Times New Roman" w:cs="Times New Roman"/>
+          <w:sz w:val="24"/>
+          <w:szCs w:val="24"/>
+        </w:rPr>
+        <w:t xml:space="preserve"> </w:t>
+      </w:r>
+      <w:proofErr w:type="spellStart"/>
+      <w:r>
+        <w:rPr>
+          <w:rFonts w:ascii="Times New Roman" w:hAnsi="Times New Roman" w:cs="Times New Roman"/>
+          <w:sz w:val="24"/>
+          <w:szCs w:val="24"/>
+        </w:rPr>
+        <w:t>ini</w:t>
+      </w:r>
+      <w:proofErr w:type="spellEnd"/>
+      <w:r>
+        <w:rPr>
+          <w:rFonts w:ascii="Times New Roman" w:hAnsi="Times New Roman" w:cs="Times New Roman"/>
+          <w:sz w:val="24"/>
+          <w:szCs w:val="24"/>
+        </w:rPr>
+        <w:t xml:space="preserve">, </w:t>
+      </w:r>
+      <w:proofErr w:type="spellStart"/>
+      <w:r>
+        <w:rPr>
+          <w:rFonts w:ascii="Times New Roman" w:hAnsi="Times New Roman" w:cs="Times New Roman"/>
+          <w:sz w:val="24"/>
+          <w:szCs w:val="24"/>
+        </w:rPr>
+        <w:t>fenomena</w:t>
+      </w:r>
+      <w:proofErr w:type="spellEnd"/>
+      <w:r>
+        <w:rPr>
+          <w:rFonts w:ascii="Times New Roman" w:hAnsi="Times New Roman" w:cs="Times New Roman"/>
+          <w:sz w:val="24"/>
+          <w:szCs w:val="24"/>
+        </w:rPr>
+        <w:t xml:space="preserve"> covid 19 </w:t>
+      </w:r>
+      <w:proofErr w:type="spellStart"/>
+      <w:r>
+        <w:rPr>
+          <w:rFonts w:ascii="Times New Roman" w:hAnsi="Times New Roman" w:cs="Times New Roman"/>
+          <w:sz w:val="24"/>
+          <w:szCs w:val="24"/>
+        </w:rPr>
+        <w:t>sudah</w:t>
+      </w:r>
+      <w:proofErr w:type="spellEnd"/>
+      <w:r>
+        <w:rPr>
+          <w:rFonts w:ascii="Times New Roman" w:hAnsi="Times New Roman" w:cs="Times New Roman"/>
+          <w:sz w:val="24"/>
+          <w:szCs w:val="24"/>
+        </w:rPr>
+        <w:t xml:space="preserve"> </w:t>
+      </w:r>
+      <w:proofErr w:type="spellStart"/>
+      <w:r>
+        <w:rPr>
+          <w:rFonts w:ascii="Times New Roman" w:hAnsi="Times New Roman" w:cs="Times New Roman"/>
+          <w:sz w:val="24"/>
+          <w:szCs w:val="24"/>
+        </w:rPr>
+        <w:t>mulai</w:t>
+      </w:r>
+      <w:proofErr w:type="spellEnd"/>
+      <w:r>
+        <w:rPr>
+          <w:rFonts w:ascii="Times New Roman" w:hAnsi="Times New Roman" w:cs="Times New Roman"/>
+          <w:sz w:val="24"/>
+          <w:szCs w:val="24"/>
+        </w:rPr>
+        <w:t xml:space="preserve"> </w:t>
+      </w:r>
+      <w:proofErr w:type="spellStart"/>
+      <w:r>
+        <w:rPr>
+          <w:rFonts w:ascii="Times New Roman" w:hAnsi="Times New Roman" w:cs="Times New Roman"/>
+          <w:sz w:val="24"/>
+          <w:szCs w:val="24"/>
+        </w:rPr>
+        <w:t>mereda</w:t>
+      </w:r>
+      <w:proofErr w:type="spellEnd"/>
+      <w:r>
+        <w:rPr>
+          <w:rFonts w:ascii="Times New Roman" w:hAnsi="Times New Roman" w:cs="Times New Roman"/>
+          <w:sz w:val="24"/>
+          <w:szCs w:val="24"/>
+        </w:rPr>
+        <w:t xml:space="preserve">, </w:t>
+      </w:r>
+      <w:proofErr w:type="spellStart"/>
+      <w:r>
+        <w:rPr>
+          <w:rFonts w:ascii="Times New Roman" w:hAnsi="Times New Roman" w:cs="Times New Roman"/>
+          <w:sz w:val="24"/>
+          <w:szCs w:val="24"/>
+        </w:rPr>
+        <w:t>namun</w:t>
+      </w:r>
+      <w:proofErr w:type="spellEnd"/>
+      <w:r>
+        <w:rPr>
+          <w:rFonts w:ascii="Times New Roman" w:hAnsi="Times New Roman" w:cs="Times New Roman"/>
+          <w:sz w:val="24"/>
+          <w:szCs w:val="24"/>
+        </w:rPr>
+        <w:t xml:space="preserve"> </w:t>
+      </w:r>
+      <w:proofErr w:type="spellStart"/>
+      <w:r>
+        <w:rPr>
+          <w:rFonts w:ascii="Times New Roman" w:hAnsi="Times New Roman" w:cs="Times New Roman"/>
+          <w:sz w:val="24"/>
+          <w:szCs w:val="24"/>
+        </w:rPr>
+        <w:t>kegiatan</w:t>
+      </w:r>
+      <w:proofErr w:type="spellEnd"/>
+      <w:r>
+        <w:rPr>
+          <w:rFonts w:ascii="Times New Roman" w:hAnsi="Times New Roman" w:cs="Times New Roman"/>
+          <w:sz w:val="24"/>
+          <w:szCs w:val="24"/>
+        </w:rPr>
+        <w:t xml:space="preserve"> </w:t>
+      </w:r>
+      <w:proofErr w:type="spellStart"/>
+      <w:r>
+        <w:rPr>
+          <w:rFonts w:ascii="Times New Roman" w:hAnsi="Times New Roman" w:cs="Times New Roman"/>
+          <w:sz w:val="24"/>
+          <w:szCs w:val="24"/>
+        </w:rPr>
+        <w:t>belajar-mengajar</w:t>
+      </w:r>
+      <w:proofErr w:type="spellEnd"/>
+      <w:r>
+        <w:rPr>
+          <w:rFonts w:ascii="Times New Roman" w:hAnsi="Times New Roman" w:cs="Times New Roman"/>
+          <w:sz w:val="24"/>
+          <w:szCs w:val="24"/>
+        </w:rPr>
+        <w:t xml:space="preserve"> </w:t>
+      </w:r>
+      <w:proofErr w:type="spellStart"/>
+      <w:r>
+        <w:rPr>
+          <w:rFonts w:ascii="Times New Roman" w:hAnsi="Times New Roman" w:cs="Times New Roman"/>
+          <w:sz w:val="24"/>
+          <w:szCs w:val="24"/>
+        </w:rPr>
+        <w:t>secara</w:t>
+      </w:r>
+      <w:proofErr w:type="spellEnd"/>
+      <w:r>
+        <w:rPr>
+          <w:rFonts w:ascii="Times New Roman" w:hAnsi="Times New Roman" w:cs="Times New Roman"/>
+          <w:sz w:val="24"/>
+          <w:szCs w:val="24"/>
+        </w:rPr>
+        <w:t xml:space="preserve"> daring </w:t>
+      </w:r>
+      <w:proofErr w:type="spellStart"/>
+      <w:r>
+        <w:rPr>
+          <w:rFonts w:ascii="Times New Roman" w:hAnsi="Times New Roman" w:cs="Times New Roman"/>
+          <w:sz w:val="24"/>
+          <w:szCs w:val="24"/>
+        </w:rPr>
+        <w:t>sepertinya</w:t>
+      </w:r>
+      <w:proofErr w:type="spellEnd"/>
+      <w:r>
+        <w:rPr>
+          <w:rFonts w:ascii="Times New Roman" w:hAnsi="Times New Roman" w:cs="Times New Roman"/>
+          <w:sz w:val="24"/>
+          <w:szCs w:val="24"/>
+        </w:rPr>
+        <w:t xml:space="preserve"> </w:t>
+      </w:r>
+      <w:proofErr w:type="spellStart"/>
+      <w:r>
+        <w:rPr>
+          <w:rFonts w:ascii="Times New Roman" w:hAnsi="Times New Roman" w:cs="Times New Roman"/>
+          <w:sz w:val="24"/>
+          <w:szCs w:val="24"/>
+        </w:rPr>
+        <w:t>sudah</w:t>
+      </w:r>
+      <w:proofErr w:type="spellEnd"/>
+      <w:r>
+        <w:rPr>
+          <w:rFonts w:ascii="Times New Roman" w:hAnsi="Times New Roman" w:cs="Times New Roman"/>
+          <w:sz w:val="24"/>
+          <w:szCs w:val="24"/>
+        </w:rPr>
+        <w:t xml:space="preserve"> </w:t>
+      </w:r>
+      <w:proofErr w:type="spellStart"/>
+      <w:r>
+        <w:rPr>
+          <w:rFonts w:ascii="Times New Roman" w:hAnsi="Times New Roman" w:cs="Times New Roman"/>
+          <w:sz w:val="24"/>
+          <w:szCs w:val="24"/>
+        </w:rPr>
+        <w:t>melekat</w:t>
+      </w:r>
+      <w:proofErr w:type="spellEnd"/>
+      <w:r>
+        <w:rPr>
+          <w:rFonts w:ascii="Times New Roman" w:hAnsi="Times New Roman" w:cs="Times New Roman"/>
+          <w:sz w:val="24"/>
+          <w:szCs w:val="24"/>
+        </w:rPr>
+        <w:t xml:space="preserve"> </w:t>
+      </w:r>
+      <w:proofErr w:type="spellStart"/>
+      <w:r>
+        <w:rPr>
+          <w:rFonts w:ascii="Times New Roman" w:hAnsi="Times New Roman" w:cs="Times New Roman"/>
+          <w:sz w:val="24"/>
+          <w:szCs w:val="24"/>
+        </w:rPr>
+        <w:t>untuk</w:t>
+      </w:r>
+      <w:proofErr w:type="spellEnd"/>
+      <w:r>
+        <w:rPr>
+          <w:rFonts w:ascii="Times New Roman" w:hAnsi="Times New Roman" w:cs="Times New Roman"/>
+          <w:sz w:val="24"/>
+          <w:szCs w:val="24"/>
+        </w:rPr>
+        <w:t xml:space="preserve"> </w:t>
+      </w:r>
+      <w:proofErr w:type="spellStart"/>
+      <w:r>
+        <w:rPr>
+          <w:rFonts w:ascii="Times New Roman" w:hAnsi="Times New Roman" w:cs="Times New Roman"/>
+          <w:sz w:val="24"/>
+          <w:szCs w:val="24"/>
+        </w:rPr>
+        <w:t>sebagian</w:t>
+      </w:r>
+      <w:proofErr w:type="spellEnd"/>
+      <w:r>
+        <w:rPr>
+          <w:rFonts w:ascii="Times New Roman" w:hAnsi="Times New Roman" w:cs="Times New Roman"/>
+          <w:sz w:val="24"/>
+          <w:szCs w:val="24"/>
+        </w:rPr>
+        <w:t xml:space="preserve"> orang, </w:t>
+      </w:r>
+      <w:proofErr w:type="spellStart"/>
+      <w:r>
+        <w:rPr>
+          <w:rFonts w:ascii="Times New Roman" w:hAnsi="Times New Roman" w:cs="Times New Roman"/>
+          <w:sz w:val="24"/>
+          <w:szCs w:val="24"/>
+        </w:rPr>
+        <w:t>karena</w:t>
+      </w:r>
+      <w:proofErr w:type="spellEnd"/>
+      <w:r>
+        <w:rPr>
+          <w:rFonts w:ascii="Times New Roman" w:hAnsi="Times New Roman" w:cs="Times New Roman"/>
+          <w:sz w:val="24"/>
+          <w:szCs w:val="24"/>
+        </w:rPr>
+        <w:t xml:space="preserve"> </w:t>
+      </w:r>
+      <w:proofErr w:type="spellStart"/>
+      <w:r>
+        <w:rPr>
+          <w:rFonts w:ascii="Times New Roman" w:hAnsi="Times New Roman" w:cs="Times New Roman"/>
+          <w:sz w:val="24"/>
+          <w:szCs w:val="24"/>
+        </w:rPr>
+        <w:t>kepraktisan</w:t>
+      </w:r>
+      <w:proofErr w:type="spellEnd"/>
+      <w:r>
+        <w:rPr>
+          <w:rFonts w:ascii="Times New Roman" w:hAnsi="Times New Roman" w:cs="Times New Roman"/>
+          <w:sz w:val="24"/>
+          <w:szCs w:val="24"/>
+        </w:rPr>
+        <w:t xml:space="preserve">, </w:t>
+      </w:r>
+      <w:proofErr w:type="spellStart"/>
+      <w:r>
+        <w:rPr>
+          <w:rFonts w:ascii="Times New Roman" w:hAnsi="Times New Roman" w:cs="Times New Roman"/>
+          <w:sz w:val="24"/>
+          <w:szCs w:val="24"/>
+        </w:rPr>
+        <w:t>kefleksibelan</w:t>
+      </w:r>
+      <w:proofErr w:type="spellEnd"/>
+      <w:r>
+        <w:rPr>
+          <w:rFonts w:ascii="Times New Roman" w:hAnsi="Times New Roman" w:cs="Times New Roman"/>
+          <w:sz w:val="24"/>
+          <w:szCs w:val="24"/>
+        </w:rPr>
+        <w:t xml:space="preserve">, </w:t>
+      </w:r>
+      <w:proofErr w:type="spellStart"/>
+      <w:r>
+        <w:rPr>
+          <w:rFonts w:ascii="Times New Roman" w:hAnsi="Times New Roman" w:cs="Times New Roman"/>
+          <w:sz w:val="24"/>
+          <w:szCs w:val="24"/>
+        </w:rPr>
+        <w:t>atau</w:t>
+      </w:r>
+      <w:proofErr w:type="spellEnd"/>
+      <w:r>
+        <w:rPr>
+          <w:rFonts w:ascii="Times New Roman" w:hAnsi="Times New Roman" w:cs="Times New Roman"/>
+          <w:sz w:val="24"/>
+          <w:szCs w:val="24"/>
+        </w:rPr>
+        <w:t xml:space="preserve"> </w:t>
+      </w:r>
+      <w:proofErr w:type="spellStart"/>
+      <w:r>
+        <w:rPr>
+          <w:rFonts w:ascii="Times New Roman" w:hAnsi="Times New Roman" w:cs="Times New Roman"/>
+          <w:sz w:val="24"/>
+          <w:szCs w:val="24"/>
+        </w:rPr>
+        <w:t>alasan</w:t>
+      </w:r>
+      <w:proofErr w:type="spellEnd"/>
+      <w:r>
+        <w:rPr>
+          <w:rFonts w:ascii="Times New Roman" w:hAnsi="Times New Roman" w:cs="Times New Roman"/>
+          <w:sz w:val="24"/>
+          <w:szCs w:val="24"/>
+        </w:rPr>
+        <w:t xml:space="preserve"> </w:t>
+      </w:r>
+      <w:proofErr w:type="spellStart"/>
+      <w:r>
+        <w:rPr>
+          <w:rFonts w:ascii="Times New Roman" w:hAnsi="Times New Roman" w:cs="Times New Roman"/>
+          <w:sz w:val="24"/>
+          <w:szCs w:val="24"/>
+        </w:rPr>
+        <w:t>lainnya</w:t>
+      </w:r>
+      <w:proofErr w:type="spellEnd"/>
+      <w:r>
+        <w:rPr>
+          <w:rFonts w:ascii="Times New Roman" w:hAnsi="Times New Roman" w:cs="Times New Roman"/>
+          <w:sz w:val="24"/>
+          <w:szCs w:val="24"/>
+        </w:rPr>
+        <w:t xml:space="preserve">. Jadi, </w:t>
+      </w:r>
+      <w:proofErr w:type="spellStart"/>
+      <w:r>
+        <w:rPr>
+          <w:rFonts w:ascii="Times New Roman" w:hAnsi="Times New Roman" w:cs="Times New Roman"/>
+          <w:sz w:val="24"/>
+          <w:szCs w:val="24"/>
+        </w:rPr>
+        <w:t>banyak</w:t>
+      </w:r>
+      <w:proofErr w:type="spellEnd"/>
+      <w:r>
+        <w:rPr>
+          <w:rFonts w:ascii="Times New Roman" w:hAnsi="Times New Roman" w:cs="Times New Roman"/>
+          <w:sz w:val="24"/>
+          <w:szCs w:val="24"/>
+        </w:rPr>
+        <w:t xml:space="preserve"> orang </w:t>
+      </w:r>
+      <w:proofErr w:type="spellStart"/>
+      <w:r>
+        <w:rPr>
+          <w:rFonts w:ascii="Times New Roman" w:hAnsi="Times New Roman" w:cs="Times New Roman"/>
+          <w:sz w:val="24"/>
+          <w:szCs w:val="24"/>
+        </w:rPr>
+        <w:t>ataupun</w:t>
+      </w:r>
+      <w:proofErr w:type="spellEnd"/>
+      <w:r>
+        <w:rPr>
+          <w:rFonts w:ascii="Times New Roman" w:hAnsi="Times New Roman" w:cs="Times New Roman"/>
+          <w:sz w:val="24"/>
+          <w:szCs w:val="24"/>
+        </w:rPr>
+        <w:t xml:space="preserve"> </w:t>
+      </w:r>
+      <w:proofErr w:type="spellStart"/>
+      <w:r>
+        <w:rPr>
+          <w:rFonts w:ascii="Times New Roman" w:hAnsi="Times New Roman" w:cs="Times New Roman"/>
+          <w:sz w:val="24"/>
+          <w:szCs w:val="24"/>
+        </w:rPr>
+        <w:t>instansi</w:t>
+      </w:r>
+      <w:proofErr w:type="spellEnd"/>
+      <w:r>
+        <w:rPr>
+          <w:rFonts w:ascii="Times New Roman" w:hAnsi="Times New Roman" w:cs="Times New Roman"/>
+          <w:sz w:val="24"/>
+          <w:szCs w:val="24"/>
+        </w:rPr>
+        <w:t xml:space="preserve"> </w:t>
+      </w:r>
+      <w:proofErr w:type="spellStart"/>
+      <w:r>
+        <w:rPr>
+          <w:rFonts w:ascii="Times New Roman" w:hAnsi="Times New Roman" w:cs="Times New Roman"/>
+          <w:sz w:val="24"/>
+          <w:szCs w:val="24"/>
+        </w:rPr>
+        <w:t>pendidikan</w:t>
+      </w:r>
+      <w:proofErr w:type="spellEnd"/>
+      <w:r>
+        <w:rPr>
+          <w:rFonts w:ascii="Times New Roman" w:hAnsi="Times New Roman" w:cs="Times New Roman"/>
+          <w:sz w:val="24"/>
+          <w:szCs w:val="24"/>
+        </w:rPr>
+        <w:t xml:space="preserve"> yang </w:t>
+      </w:r>
+      <w:proofErr w:type="spellStart"/>
+      <w:r>
+        <w:rPr>
+          <w:rFonts w:ascii="Times New Roman" w:hAnsi="Times New Roman" w:cs="Times New Roman"/>
+          <w:sz w:val="24"/>
+          <w:szCs w:val="24"/>
+        </w:rPr>
+        <w:t>masih</w:t>
+      </w:r>
+      <w:proofErr w:type="spellEnd"/>
+      <w:r>
+        <w:rPr>
+          <w:rFonts w:ascii="Times New Roman" w:hAnsi="Times New Roman" w:cs="Times New Roman"/>
+          <w:sz w:val="24"/>
+          <w:szCs w:val="24"/>
+        </w:rPr>
+        <w:t xml:space="preserve"> </w:t>
+      </w:r>
+      <w:proofErr w:type="spellStart"/>
+      <w:r>
+        <w:rPr>
+          <w:rFonts w:ascii="Times New Roman" w:hAnsi="Times New Roman" w:cs="Times New Roman"/>
+          <w:sz w:val="24"/>
+          <w:szCs w:val="24"/>
+        </w:rPr>
+        <w:t>menerapkan</w:t>
+      </w:r>
+      <w:proofErr w:type="spellEnd"/>
+      <w:r>
+        <w:rPr>
+          <w:rFonts w:ascii="Times New Roman" w:hAnsi="Times New Roman" w:cs="Times New Roman"/>
+          <w:sz w:val="24"/>
+          <w:szCs w:val="24"/>
+        </w:rPr>
+        <w:t xml:space="preserve"> </w:t>
+      </w:r>
+      <w:proofErr w:type="spellStart"/>
+      <w:r>
+        <w:rPr>
+          <w:rFonts w:ascii="Times New Roman" w:hAnsi="Times New Roman" w:cs="Times New Roman"/>
+          <w:sz w:val="24"/>
+          <w:szCs w:val="24"/>
+        </w:rPr>
+        <w:t>metode</w:t>
+      </w:r>
+      <w:proofErr w:type="spellEnd"/>
+      <w:r>
+        <w:rPr>
+          <w:rFonts w:ascii="Times New Roman" w:hAnsi="Times New Roman" w:cs="Times New Roman"/>
+          <w:sz w:val="24"/>
+          <w:szCs w:val="24"/>
+        </w:rPr>
+        <w:t xml:space="preserve"> </w:t>
+      </w:r>
+      <w:proofErr w:type="spellStart"/>
+      <w:r>
+        <w:rPr>
+          <w:rFonts w:ascii="Times New Roman" w:hAnsi="Times New Roman" w:cs="Times New Roman"/>
+          <w:sz w:val="24"/>
+          <w:szCs w:val="24"/>
+        </w:rPr>
+        <w:t>belajar-mengajar</w:t>
+      </w:r>
+      <w:proofErr w:type="spellEnd"/>
+      <w:r>
+        <w:rPr>
+          <w:rFonts w:ascii="Times New Roman" w:hAnsi="Times New Roman" w:cs="Times New Roman"/>
+          <w:sz w:val="24"/>
+          <w:szCs w:val="24"/>
+        </w:rPr>
+        <w:t xml:space="preserve"> </w:t>
+      </w:r>
+      <w:proofErr w:type="spellStart"/>
+      <w:r>
+        <w:rPr>
+          <w:rFonts w:ascii="Times New Roman" w:hAnsi="Times New Roman" w:cs="Times New Roman"/>
+          <w:sz w:val="24"/>
+          <w:szCs w:val="24"/>
+        </w:rPr>
+        <w:t>ini</w:t>
+      </w:r>
+      <w:proofErr w:type="spellEnd"/>
+      <w:r>
+        <w:rPr>
+          <w:rFonts w:ascii="Times New Roman" w:hAnsi="Times New Roman" w:cs="Times New Roman"/>
+          <w:sz w:val="24"/>
+          <w:szCs w:val="24"/>
+        </w:rPr>
+        <w:t xml:space="preserve">, </w:t>
+      </w:r>
+      <w:proofErr w:type="spellStart"/>
+      <w:r>
+        <w:rPr>
+          <w:rFonts w:ascii="Times New Roman" w:hAnsi="Times New Roman" w:cs="Times New Roman"/>
+          <w:sz w:val="24"/>
+          <w:szCs w:val="24"/>
+        </w:rPr>
+        <w:t>mungkin</w:t>
+      </w:r>
+      <w:proofErr w:type="spellEnd"/>
+      <w:r>
+        <w:rPr>
+          <w:rFonts w:ascii="Times New Roman" w:hAnsi="Times New Roman" w:cs="Times New Roman"/>
+          <w:sz w:val="24"/>
+          <w:szCs w:val="24"/>
+        </w:rPr>
+        <w:t xml:space="preserve"> </w:t>
+      </w:r>
+      <w:proofErr w:type="spellStart"/>
+      <w:r>
+        <w:rPr>
+          <w:rFonts w:ascii="Times New Roman" w:hAnsi="Times New Roman" w:cs="Times New Roman"/>
+          <w:sz w:val="24"/>
+          <w:szCs w:val="24"/>
+        </w:rPr>
+        <w:t>tidak</w:t>
+      </w:r>
+      <w:proofErr w:type="spellEnd"/>
+      <w:r>
+        <w:rPr>
+          <w:rFonts w:ascii="Times New Roman" w:hAnsi="Times New Roman" w:cs="Times New Roman"/>
+          <w:sz w:val="24"/>
+          <w:szCs w:val="24"/>
+        </w:rPr>
+        <w:t xml:space="preserve"> </w:t>
+      </w:r>
+      <w:proofErr w:type="spellStart"/>
+      <w:r>
+        <w:rPr>
+          <w:rFonts w:ascii="Times New Roman" w:hAnsi="Times New Roman" w:cs="Times New Roman"/>
+          <w:sz w:val="24"/>
+          <w:szCs w:val="24"/>
+        </w:rPr>
+        <w:t>dilakukan</w:t>
+      </w:r>
+      <w:proofErr w:type="spellEnd"/>
+      <w:r>
+        <w:rPr>
+          <w:rFonts w:ascii="Times New Roman" w:hAnsi="Times New Roman" w:cs="Times New Roman"/>
+          <w:sz w:val="24"/>
+          <w:szCs w:val="24"/>
+        </w:rPr>
+        <w:t xml:space="preserve"> </w:t>
+      </w:r>
+      <w:proofErr w:type="spellStart"/>
+      <w:r>
+        <w:rPr>
+          <w:rFonts w:ascii="Times New Roman" w:hAnsi="Times New Roman" w:cs="Times New Roman"/>
+          <w:sz w:val="24"/>
+          <w:szCs w:val="24"/>
+        </w:rPr>
+        <w:t>sesering</w:t>
+      </w:r>
+      <w:proofErr w:type="spellEnd"/>
+      <w:r>
+        <w:rPr>
+          <w:rFonts w:ascii="Times New Roman" w:hAnsi="Times New Roman" w:cs="Times New Roman"/>
+          <w:sz w:val="24"/>
+          <w:szCs w:val="24"/>
+        </w:rPr>
+        <w:t xml:space="preserve"> </w:t>
+      </w:r>
+      <w:proofErr w:type="spellStart"/>
+      <w:r>
+        <w:rPr>
+          <w:rFonts w:ascii="Times New Roman" w:hAnsi="Times New Roman" w:cs="Times New Roman"/>
+          <w:sz w:val="24"/>
+          <w:szCs w:val="24"/>
+        </w:rPr>
+        <w:t>dulu</w:t>
+      </w:r>
+      <w:proofErr w:type="spellEnd"/>
+      <w:r>
+        <w:rPr>
+          <w:rFonts w:ascii="Times New Roman" w:hAnsi="Times New Roman" w:cs="Times New Roman"/>
+          <w:sz w:val="24"/>
+          <w:szCs w:val="24"/>
+        </w:rPr>
+        <w:t>.</w:t>
+      </w:r>
+    </w:p>
+    <w:p>
+      <w:pPr>
+        <w:spacing w:line="360" w:lineRule="auto"/>
+        <w:jc w:val="both"/>
+        <w:rPr>
+          <w:rFonts w:ascii="Times New Roman" w:hAnsi="Times New Roman" w:cs="Times New Roman"/>
+          <w:sz w:val="24"/>
+          <w:szCs w:val="24"/>
+        </w:rPr>
+      </w:pPr>
+      <w:r>
+        <w:rPr>
+          <w:rFonts w:ascii="Times New Roman" w:hAnsi="Times New Roman" w:cs="Times New Roman"/>
+          <w:sz w:val="24"/>
+          <w:szCs w:val="24"/>
+        </w:rPr>
+        <w:t xml:space="preserve">Karena </w:t>
+      </w:r>
+      <w:proofErr w:type="spellStart"/>
+      <w:r>
+        <w:rPr>
+          <w:rFonts w:ascii="Times New Roman" w:hAnsi="Times New Roman" w:cs="Times New Roman"/>
+          <w:sz w:val="24"/>
+          <w:szCs w:val="24"/>
+        </w:rPr>
+        <w:t>alasan</w:t>
+      </w:r>
+      <w:proofErr w:type="spellEnd"/>
+      <w:r>
+        <w:rPr>
+          <w:rFonts w:ascii="Times New Roman" w:hAnsi="Times New Roman" w:cs="Times New Roman"/>
+          <w:sz w:val="24"/>
+          <w:szCs w:val="24"/>
+        </w:rPr>
+        <w:t xml:space="preserve"> </w:t>
+      </w:r>
+      <w:proofErr w:type="spellStart"/>
+      <w:r>
+        <w:rPr>
+          <w:rFonts w:ascii="Times New Roman" w:hAnsi="Times New Roman" w:cs="Times New Roman"/>
+          <w:sz w:val="24"/>
+          <w:szCs w:val="24"/>
+        </w:rPr>
+        <w:t>itu</w:t>
+      </w:r>
+      <w:proofErr w:type="spellEnd"/>
+      <w:r>
+        <w:rPr>
+          <w:rFonts w:ascii="Times New Roman" w:hAnsi="Times New Roman" w:cs="Times New Roman"/>
+          <w:sz w:val="24"/>
+          <w:szCs w:val="24"/>
+        </w:rPr>
+        <w:t xml:space="preserve">, kami </w:t>
+      </w:r>
+      <w:proofErr w:type="spellStart"/>
+      <w:r>
+        <w:rPr>
+          <w:rFonts w:ascii="Times New Roman" w:hAnsi="Times New Roman" w:cs="Times New Roman"/>
+          <w:sz w:val="24"/>
+          <w:szCs w:val="24"/>
+        </w:rPr>
+        <w:t>memilih</w:t>
+      </w:r>
+      <w:proofErr w:type="spellEnd"/>
+      <w:r>
+        <w:rPr>
+          <w:rFonts w:ascii="Times New Roman" w:hAnsi="Times New Roman" w:cs="Times New Roman"/>
+          <w:sz w:val="24"/>
+          <w:szCs w:val="24"/>
+        </w:rPr>
+        <w:t xml:space="preserve"> </w:t>
+      </w:r>
+      <w:proofErr w:type="spellStart"/>
+      <w:r>
+        <w:rPr>
+          <w:rFonts w:ascii="Times New Roman" w:hAnsi="Times New Roman" w:cs="Times New Roman"/>
+          <w:sz w:val="24"/>
+          <w:szCs w:val="24"/>
+        </w:rPr>
+        <w:t>untuk</w:t>
+      </w:r>
+      <w:proofErr w:type="spellEnd"/>
+      <w:r>
+        <w:rPr>
+          <w:rFonts w:ascii="Times New Roman" w:hAnsi="Times New Roman" w:cs="Times New Roman"/>
+          <w:sz w:val="24"/>
+          <w:szCs w:val="24"/>
+        </w:rPr>
+        <w:t xml:space="preserve"> </w:t>
+      </w:r>
+      <w:proofErr w:type="spellStart"/>
+      <w:r>
+        <w:rPr>
+          <w:rFonts w:ascii="Times New Roman" w:hAnsi="Times New Roman" w:cs="Times New Roman"/>
+          <w:sz w:val="24"/>
+          <w:szCs w:val="24"/>
+        </w:rPr>
+        <w:t>mengambil</w:t>
+      </w:r>
+      <w:proofErr w:type="spellEnd"/>
+      <w:r>
+        <w:rPr>
+          <w:rFonts w:ascii="Times New Roman" w:hAnsi="Times New Roman" w:cs="Times New Roman"/>
+          <w:sz w:val="24"/>
+          <w:szCs w:val="24"/>
+        </w:rPr>
+        <w:t xml:space="preserve"> </w:t>
+      </w:r>
+      <w:proofErr w:type="spellStart"/>
+      <w:r>
+        <w:rPr>
+          <w:rFonts w:ascii="Times New Roman" w:hAnsi="Times New Roman" w:cs="Times New Roman"/>
+          <w:sz w:val="24"/>
+          <w:szCs w:val="24"/>
+        </w:rPr>
+        <w:t>topik</w:t>
+      </w:r>
+      <w:proofErr w:type="spellEnd"/>
+      <w:r>
+        <w:rPr>
+          <w:rFonts w:ascii="Times New Roman" w:hAnsi="Times New Roman" w:cs="Times New Roman"/>
+          <w:sz w:val="24"/>
+          <w:szCs w:val="24"/>
+        </w:rPr>
+        <w:t xml:space="preserve"> </w:t>
+      </w:r>
+      <w:proofErr w:type="spellStart"/>
+      <w:r>
+        <w:rPr>
+          <w:rFonts w:ascii="Times New Roman" w:hAnsi="Times New Roman" w:cs="Times New Roman"/>
+          <w:sz w:val="24"/>
+          <w:szCs w:val="24"/>
+        </w:rPr>
+        <w:t>pendidikan</w:t>
+      </w:r>
+      <w:proofErr w:type="spellEnd"/>
+      <w:r>
+        <w:rPr>
+          <w:rFonts w:ascii="Times New Roman" w:hAnsi="Times New Roman" w:cs="Times New Roman"/>
+          <w:sz w:val="24"/>
+          <w:szCs w:val="24"/>
+        </w:rPr>
+        <w:t xml:space="preserve">, </w:t>
+      </w:r>
+      <w:proofErr w:type="spellStart"/>
+      <w:r>
+        <w:rPr>
+          <w:rFonts w:ascii="Times New Roman" w:hAnsi="Times New Roman" w:cs="Times New Roman"/>
+          <w:sz w:val="24"/>
+          <w:szCs w:val="24"/>
+        </w:rPr>
+        <w:t>lebih</w:t>
+      </w:r>
+      <w:proofErr w:type="spellEnd"/>
+      <w:r>
+        <w:rPr>
+          <w:rFonts w:ascii="Times New Roman" w:hAnsi="Times New Roman" w:cs="Times New Roman"/>
+          <w:sz w:val="24"/>
+          <w:szCs w:val="24"/>
+        </w:rPr>
+        <w:t xml:space="preserve"> </w:t>
+      </w:r>
+      <w:proofErr w:type="spellStart"/>
+      <w:r>
+        <w:rPr>
+          <w:rFonts w:ascii="Times New Roman" w:hAnsi="Times New Roman" w:cs="Times New Roman"/>
+          <w:sz w:val="24"/>
+          <w:szCs w:val="24"/>
+        </w:rPr>
+        <w:t>tepatnya</w:t>
+      </w:r>
+      <w:proofErr w:type="spellEnd"/>
+      <w:r>
+        <w:rPr>
+          <w:rFonts w:ascii="Times New Roman" w:hAnsi="Times New Roman" w:cs="Times New Roman"/>
+          <w:sz w:val="24"/>
+          <w:szCs w:val="24"/>
+        </w:rPr>
+        <w:t xml:space="preserve"> </w:t>
+      </w:r>
+      <w:proofErr w:type="spellStart"/>
+      <w:r>
+        <w:rPr>
+          <w:rFonts w:ascii="Times New Roman" w:hAnsi="Times New Roman" w:cs="Times New Roman"/>
+          <w:sz w:val="24"/>
+          <w:szCs w:val="24"/>
+        </w:rPr>
+        <w:t>aplikasi</w:t>
+      </w:r>
+      <w:proofErr w:type="spellEnd"/>
+      <w:r>
+        <w:rPr>
+          <w:rFonts w:ascii="Times New Roman" w:hAnsi="Times New Roman" w:cs="Times New Roman"/>
+          <w:sz w:val="24"/>
+          <w:szCs w:val="24"/>
+        </w:rPr>
+        <w:t xml:space="preserve"> mobile yang </w:t>
+      </w:r>
+      <w:proofErr w:type="spellStart"/>
+      <w:r>
+        <w:rPr>
+          <w:rFonts w:ascii="Times New Roman" w:hAnsi="Times New Roman" w:cs="Times New Roman"/>
+          <w:sz w:val="24"/>
+          <w:szCs w:val="24"/>
+        </w:rPr>
+        <w:t>dapat</w:t>
+      </w:r>
+      <w:proofErr w:type="spellEnd"/>
+      <w:r>
+        <w:rPr>
+          <w:rFonts w:ascii="Times New Roman" w:hAnsi="Times New Roman" w:cs="Times New Roman"/>
+          <w:sz w:val="24"/>
+          <w:szCs w:val="24"/>
+        </w:rPr>
+        <w:t xml:space="preserve"> </w:t>
+      </w:r>
+      <w:proofErr w:type="spellStart"/>
+      <w:r>
+        <w:rPr>
+          <w:rFonts w:ascii="Times New Roman" w:hAnsi="Times New Roman" w:cs="Times New Roman"/>
+          <w:sz w:val="24"/>
+          <w:szCs w:val="24"/>
+        </w:rPr>
+        <w:t>digunakan</w:t>
+      </w:r>
+      <w:proofErr w:type="spellEnd"/>
+      <w:r>
+        <w:rPr>
+          <w:rFonts w:ascii="Times New Roman" w:hAnsi="Times New Roman" w:cs="Times New Roman"/>
+          <w:sz w:val="24"/>
+          <w:szCs w:val="24"/>
+        </w:rPr>
+        <w:t xml:space="preserve"> </w:t>
+      </w:r>
+      <w:proofErr w:type="spellStart"/>
+      <w:r>
+        <w:rPr>
+          <w:rFonts w:ascii="Times New Roman" w:hAnsi="Times New Roman" w:cs="Times New Roman"/>
+          <w:sz w:val="24"/>
+          <w:szCs w:val="24"/>
+        </w:rPr>
+        <w:t>untuk</w:t>
+      </w:r>
+      <w:proofErr w:type="spellEnd"/>
+      <w:r>
+        <w:rPr>
+          <w:rFonts w:ascii="Times New Roman" w:hAnsi="Times New Roman" w:cs="Times New Roman"/>
+          <w:sz w:val="24"/>
+          <w:szCs w:val="24"/>
+        </w:rPr>
+        <w:t xml:space="preserve"> </w:t>
+      </w:r>
+      <w:proofErr w:type="spellStart"/>
+      <w:r>
+        <w:rPr>
+          <w:rFonts w:ascii="Times New Roman" w:hAnsi="Times New Roman" w:cs="Times New Roman"/>
+          <w:sz w:val="24"/>
+          <w:szCs w:val="24"/>
+        </w:rPr>
+        <w:t>berbagai</w:t>
+      </w:r>
+      <w:proofErr w:type="spellEnd"/>
+      <w:r>
+        <w:rPr>
+          <w:rFonts w:ascii="Times New Roman" w:hAnsi="Times New Roman" w:cs="Times New Roman"/>
+          <w:sz w:val="24"/>
+          <w:szCs w:val="24"/>
+        </w:rPr>
+        <w:t xml:space="preserve"> </w:t>
+      </w:r>
+      <w:proofErr w:type="spellStart"/>
+      <w:r>
+        <w:rPr>
+          <w:rFonts w:ascii="Times New Roman" w:hAnsi="Times New Roman" w:cs="Times New Roman"/>
+          <w:sz w:val="24"/>
+          <w:szCs w:val="24"/>
+        </w:rPr>
+        <w:t>kalangan</w:t>
+      </w:r>
+      <w:proofErr w:type="spellEnd"/>
+      <w:r>
+        <w:rPr>
+          <w:rFonts w:ascii="Times New Roman" w:hAnsi="Times New Roman" w:cs="Times New Roman"/>
+          <w:sz w:val="24"/>
+          <w:szCs w:val="24"/>
+        </w:rPr>
+        <w:t xml:space="preserve">. </w:t>
+      </w:r>
+      <w:proofErr w:type="spellStart"/>
+      <w:r>
+        <w:rPr>
+          <w:rFonts w:ascii="Times New Roman" w:hAnsi="Times New Roman" w:cs="Times New Roman"/>
+          <w:sz w:val="24"/>
+          <w:szCs w:val="24"/>
+        </w:rPr>
+        <w:t>Aplikasi</w:t>
+      </w:r>
+      <w:proofErr w:type="spellEnd"/>
+      <w:r>
+        <w:rPr>
+          <w:rFonts w:ascii="Times New Roman" w:hAnsi="Times New Roman" w:cs="Times New Roman"/>
+          <w:sz w:val="24"/>
+          <w:szCs w:val="24"/>
+        </w:rPr>
+        <w:t xml:space="preserve"> kami </w:t>
+      </w:r>
+      <w:proofErr w:type="spellStart"/>
+      <w:r>
+        <w:rPr>
+          <w:rFonts w:ascii="Times New Roman" w:hAnsi="Times New Roman" w:cs="Times New Roman"/>
+          <w:sz w:val="24"/>
+          <w:szCs w:val="24"/>
+        </w:rPr>
+        <w:t>ini</w:t>
+      </w:r>
+      <w:proofErr w:type="spellEnd"/>
+      <w:r>
+        <w:rPr>
+          <w:rFonts w:ascii="Times New Roman" w:hAnsi="Times New Roman" w:cs="Times New Roman"/>
+          <w:sz w:val="24"/>
+          <w:szCs w:val="24"/>
+        </w:rPr>
+        <w:t xml:space="preserve"> </w:t>
+      </w:r>
+      <w:proofErr w:type="spellStart"/>
+      <w:r>
+        <w:rPr>
+          <w:rFonts w:ascii="Times New Roman" w:hAnsi="Times New Roman" w:cs="Times New Roman"/>
+          <w:sz w:val="24"/>
+          <w:szCs w:val="24"/>
+        </w:rPr>
+        <w:t>nantinya</w:t>
+      </w:r>
+      <w:proofErr w:type="spellEnd"/>
+      <w:r>
+        <w:rPr>
+          <w:rFonts w:ascii="Times New Roman" w:hAnsi="Times New Roman" w:cs="Times New Roman"/>
+          <w:sz w:val="24"/>
+          <w:szCs w:val="24"/>
+        </w:rPr>
+        <w:t xml:space="preserve"> </w:t>
+      </w:r>
+      <w:proofErr w:type="spellStart"/>
+      <w:r>
+        <w:rPr>
+          <w:rFonts w:ascii="Times New Roman" w:hAnsi="Times New Roman" w:cs="Times New Roman"/>
+          <w:sz w:val="24"/>
+          <w:szCs w:val="24"/>
+        </w:rPr>
+        <w:t>akan</w:t>
+      </w:r>
+      <w:proofErr w:type="spellEnd"/>
+      <w:r>
+        <w:rPr>
+          <w:rFonts w:ascii="Times New Roman" w:hAnsi="Times New Roman" w:cs="Times New Roman"/>
+          <w:sz w:val="24"/>
+          <w:szCs w:val="24"/>
+        </w:rPr>
+        <w:t xml:space="preserve"> </w:t>
+      </w:r>
+      <w:proofErr w:type="spellStart"/>
+      <w:r>
+        <w:rPr>
+          <w:rFonts w:ascii="Times New Roman" w:hAnsi="Times New Roman" w:cs="Times New Roman"/>
+          <w:sz w:val="24"/>
+          <w:szCs w:val="24"/>
+        </w:rPr>
+        <w:t>menjadi</w:t>
+      </w:r>
+      <w:proofErr w:type="spellEnd"/>
+      <w:r>
+        <w:rPr>
+          <w:rFonts w:ascii="Times New Roman" w:hAnsi="Times New Roman" w:cs="Times New Roman"/>
+          <w:sz w:val="24"/>
+          <w:szCs w:val="24"/>
+        </w:rPr>
+        <w:t xml:space="preserve"> </w:t>
+      </w:r>
+      <w:proofErr w:type="spellStart"/>
+      <w:r>
+        <w:rPr>
+          <w:rFonts w:ascii="Times New Roman" w:hAnsi="Times New Roman" w:cs="Times New Roman"/>
+          <w:sz w:val="24"/>
+          <w:szCs w:val="24"/>
+        </w:rPr>
+        <w:t>wadah</w:t>
+      </w:r>
+      <w:proofErr w:type="spellEnd"/>
+      <w:r>
+        <w:rPr>
+          <w:rFonts w:ascii="Times New Roman" w:hAnsi="Times New Roman" w:cs="Times New Roman"/>
+          <w:sz w:val="24"/>
+          <w:szCs w:val="24"/>
+        </w:rPr>
+        <w:t xml:space="preserve"> </w:t>
+      </w:r>
+      <w:proofErr w:type="spellStart"/>
+      <w:r>
+        <w:rPr>
+          <w:rFonts w:ascii="Times New Roman" w:hAnsi="Times New Roman" w:cs="Times New Roman"/>
+          <w:sz w:val="24"/>
+          <w:szCs w:val="24"/>
+        </w:rPr>
+        <w:t>bagi</w:t>
+      </w:r>
+      <w:proofErr w:type="spellEnd"/>
+      <w:r>
+        <w:rPr>
+          <w:rFonts w:ascii="Times New Roman" w:hAnsi="Times New Roman" w:cs="Times New Roman"/>
+          <w:sz w:val="24"/>
+          <w:szCs w:val="24"/>
+        </w:rPr>
+        <w:t xml:space="preserve"> para </w:t>
+      </w:r>
+      <w:proofErr w:type="spellStart"/>
+      <w:r>
+        <w:rPr>
+          <w:rFonts w:ascii="Times New Roman" w:hAnsi="Times New Roman" w:cs="Times New Roman"/>
+          <w:sz w:val="24"/>
+          <w:szCs w:val="24"/>
+        </w:rPr>
+        <w:t>pengajar</w:t>
+      </w:r>
+      <w:proofErr w:type="spellEnd"/>
+      <w:r>
+        <w:rPr>
+          <w:rFonts w:ascii="Times New Roman" w:hAnsi="Times New Roman" w:cs="Times New Roman"/>
+          <w:sz w:val="24"/>
+          <w:szCs w:val="24"/>
+        </w:rPr>
+        <w:t xml:space="preserve"> </w:t>
+      </w:r>
+      <w:proofErr w:type="spellStart"/>
+      <w:r>
+        <w:rPr>
+          <w:rFonts w:ascii="Times New Roman" w:hAnsi="Times New Roman" w:cs="Times New Roman"/>
+          <w:sz w:val="24"/>
+          <w:szCs w:val="24"/>
+        </w:rPr>
+        <w:t>untuk</w:t>
+      </w:r>
+      <w:proofErr w:type="spellEnd"/>
+      <w:r>
+        <w:rPr>
+          <w:rFonts w:ascii="Times New Roman" w:hAnsi="Times New Roman" w:cs="Times New Roman"/>
+          <w:sz w:val="24"/>
+          <w:szCs w:val="24"/>
+        </w:rPr>
+        <w:t xml:space="preserve"> </w:t>
+      </w:r>
+      <w:proofErr w:type="spellStart"/>
+      <w:r>
+        <w:rPr>
+          <w:rFonts w:ascii="Times New Roman" w:hAnsi="Times New Roman" w:cs="Times New Roman"/>
+          <w:sz w:val="24"/>
+          <w:szCs w:val="24"/>
+        </w:rPr>
+        <w:t>dapat</w:t>
+      </w:r>
+      <w:proofErr w:type="spellEnd"/>
+      <w:r>
+        <w:rPr>
+          <w:rFonts w:ascii="Times New Roman" w:hAnsi="Times New Roman" w:cs="Times New Roman"/>
+          <w:sz w:val="24"/>
+          <w:szCs w:val="24"/>
+        </w:rPr>
+        <w:t xml:space="preserve"> </w:t>
+      </w:r>
+      <w:proofErr w:type="spellStart"/>
+      <w:r>
+        <w:rPr>
+          <w:rFonts w:ascii="Times New Roman" w:hAnsi="Times New Roman" w:cs="Times New Roman"/>
+          <w:sz w:val="24"/>
+          <w:szCs w:val="24"/>
+        </w:rPr>
+        <w:t>melakukan</w:t>
+      </w:r>
+      <w:proofErr w:type="spellEnd"/>
+      <w:r>
+        <w:rPr>
+          <w:rFonts w:ascii="Times New Roman" w:hAnsi="Times New Roman" w:cs="Times New Roman"/>
+          <w:sz w:val="24"/>
+          <w:szCs w:val="24"/>
+        </w:rPr>
+        <w:t xml:space="preserve"> </w:t>
+      </w:r>
+      <w:proofErr w:type="spellStart"/>
+      <w:r>
+        <w:rPr>
+          <w:rFonts w:ascii="Times New Roman" w:hAnsi="Times New Roman" w:cs="Times New Roman"/>
+          <w:sz w:val="24"/>
+          <w:szCs w:val="24"/>
+        </w:rPr>
+        <w:t>kuis</w:t>
+      </w:r>
+      <w:proofErr w:type="spellEnd"/>
+      <w:r>
+        <w:rPr>
+          <w:rFonts w:ascii="Times New Roman" w:hAnsi="Times New Roman" w:cs="Times New Roman"/>
+          <w:sz w:val="24"/>
+          <w:szCs w:val="24"/>
+        </w:rPr>
+        <w:t xml:space="preserve">, </w:t>
+      </w:r>
+      <w:proofErr w:type="spellStart"/>
+      <w:r>
+        <w:rPr>
+          <w:rFonts w:ascii="Times New Roman" w:hAnsi="Times New Roman" w:cs="Times New Roman"/>
+          <w:sz w:val="24"/>
+          <w:szCs w:val="24"/>
+        </w:rPr>
+        <w:t>memberikan</w:t>
+      </w:r>
+      <w:proofErr w:type="spellEnd"/>
+      <w:r>
+        <w:rPr>
+          <w:rFonts w:ascii="Times New Roman" w:hAnsi="Times New Roman" w:cs="Times New Roman"/>
+          <w:sz w:val="24"/>
+          <w:szCs w:val="24"/>
+        </w:rPr>
+        <w:t xml:space="preserve"> </w:t>
+      </w:r>
+      <w:proofErr w:type="spellStart"/>
+      <w:r>
+        <w:rPr>
+          <w:rFonts w:ascii="Times New Roman" w:hAnsi="Times New Roman" w:cs="Times New Roman"/>
+          <w:sz w:val="24"/>
+          <w:szCs w:val="24"/>
+        </w:rPr>
+        <w:t>tugas</w:t>
+      </w:r>
+      <w:proofErr w:type="spellEnd"/>
+      <w:r>
+        <w:rPr>
+          <w:rFonts w:ascii="Times New Roman" w:hAnsi="Times New Roman" w:cs="Times New Roman"/>
+          <w:sz w:val="24"/>
+          <w:szCs w:val="24"/>
+        </w:rPr>
+        <w:t xml:space="preserve">, </w:t>
+      </w:r>
+      <w:proofErr w:type="spellStart"/>
+      <w:r>
+        <w:rPr>
+          <w:rFonts w:ascii="Times New Roman" w:hAnsi="Times New Roman" w:cs="Times New Roman"/>
+          <w:sz w:val="24"/>
+          <w:szCs w:val="24"/>
+        </w:rPr>
+        <w:t>modul</w:t>
+      </w:r>
+      <w:proofErr w:type="spellEnd"/>
+      <w:r>
+        <w:rPr>
+          <w:rFonts w:ascii="Times New Roman" w:hAnsi="Times New Roman" w:cs="Times New Roman"/>
+          <w:sz w:val="24"/>
+          <w:szCs w:val="24"/>
+        </w:rPr>
+        <w:t xml:space="preserve"> </w:t>
+      </w:r>
+      <w:proofErr w:type="spellStart"/>
+      <w:r>
+        <w:rPr>
+          <w:rFonts w:ascii="Times New Roman" w:hAnsi="Times New Roman" w:cs="Times New Roman"/>
+          <w:sz w:val="24"/>
+          <w:szCs w:val="24"/>
+        </w:rPr>
+        <w:t>pembelajaran</w:t>
+      </w:r>
+      <w:proofErr w:type="spellEnd"/>
+      <w:r>
+        <w:rPr>
+          <w:rFonts w:ascii="Times New Roman" w:hAnsi="Times New Roman" w:cs="Times New Roman"/>
+          <w:sz w:val="24"/>
+          <w:szCs w:val="24"/>
+        </w:rPr>
+        <w:t xml:space="preserve">, dan </w:t>
+      </w:r>
+      <w:proofErr w:type="spellStart"/>
+      <w:r>
+        <w:rPr>
+          <w:rFonts w:ascii="Times New Roman" w:hAnsi="Times New Roman" w:cs="Times New Roman"/>
+          <w:sz w:val="24"/>
+          <w:szCs w:val="24"/>
+        </w:rPr>
+        <w:t>sebagainya</w:t>
+      </w:r>
+      <w:proofErr w:type="spellEnd"/>
+      <w:r>
+        <w:rPr>
+          <w:rFonts w:ascii="Times New Roman" w:hAnsi="Times New Roman" w:cs="Times New Roman"/>
+          <w:sz w:val="24"/>
+          <w:szCs w:val="24"/>
+        </w:rPr>
+        <w:t xml:space="preserve">. Dari </w:t>
+      </w:r>
+      <w:proofErr w:type="spellStart"/>
+      <w:r>
+        <w:rPr>
+          <w:rFonts w:ascii="Times New Roman" w:hAnsi="Times New Roman" w:cs="Times New Roman"/>
+          <w:sz w:val="24"/>
+          <w:szCs w:val="24"/>
+        </w:rPr>
+        <w:t>sisi</w:t>
+      </w:r>
+      <w:proofErr w:type="spellEnd"/>
+      <w:r>
+        <w:rPr>
+          <w:rFonts w:ascii="Times New Roman" w:hAnsi="Times New Roman" w:cs="Times New Roman"/>
+          <w:sz w:val="24"/>
+          <w:szCs w:val="24"/>
+        </w:rPr>
+        <w:t xml:space="preserve"> </w:t>
+      </w:r>
+      <w:proofErr w:type="spellStart"/>
+      <w:r>
+        <w:rPr>
+          <w:rFonts w:ascii="Times New Roman" w:hAnsi="Times New Roman" w:cs="Times New Roman"/>
+          <w:sz w:val="24"/>
+          <w:szCs w:val="24"/>
+        </w:rPr>
+        <w:t>pelajar</w:t>
+      </w:r>
+      <w:proofErr w:type="spellEnd"/>
+      <w:r>
+        <w:rPr>
+          <w:rFonts w:ascii="Times New Roman" w:hAnsi="Times New Roman" w:cs="Times New Roman"/>
+          <w:sz w:val="24"/>
+          <w:szCs w:val="24"/>
+        </w:rPr>
+        <w:t xml:space="preserve"> juga </w:t>
+      </w:r>
+      <w:proofErr w:type="spellStart"/>
+      <w:r>
+        <w:rPr>
+          <w:rFonts w:ascii="Times New Roman" w:hAnsi="Times New Roman" w:cs="Times New Roman"/>
+          <w:sz w:val="24"/>
+          <w:szCs w:val="24"/>
+        </w:rPr>
+        <w:t>nantinya</w:t>
+      </w:r>
+      <w:proofErr w:type="spellEnd"/>
+      <w:r>
+        <w:rPr>
+          <w:rFonts w:ascii="Times New Roman" w:hAnsi="Times New Roman" w:cs="Times New Roman"/>
+          <w:sz w:val="24"/>
+          <w:szCs w:val="24"/>
+        </w:rPr>
+        <w:t xml:space="preserve"> </w:t>
+      </w:r>
+      <w:proofErr w:type="spellStart"/>
+      <w:r>
+        <w:rPr>
+          <w:rFonts w:ascii="Times New Roman" w:hAnsi="Times New Roman" w:cs="Times New Roman"/>
+          <w:sz w:val="24"/>
+          <w:szCs w:val="24"/>
+        </w:rPr>
+        <w:t>dapat</w:t>
+      </w:r>
+      <w:proofErr w:type="spellEnd"/>
+      <w:r>
+        <w:rPr>
+          <w:rFonts w:ascii="Times New Roman" w:hAnsi="Times New Roman" w:cs="Times New Roman"/>
+          <w:sz w:val="24"/>
+          <w:szCs w:val="24"/>
+        </w:rPr>
+        <w:t xml:space="preserve"> </w:t>
+      </w:r>
+      <w:proofErr w:type="spellStart"/>
+      <w:r>
+        <w:rPr>
+          <w:rFonts w:ascii="Times New Roman" w:hAnsi="Times New Roman" w:cs="Times New Roman"/>
+          <w:sz w:val="24"/>
+          <w:szCs w:val="24"/>
+        </w:rPr>
+        <w:t>berdiskusi</w:t>
+      </w:r>
+      <w:proofErr w:type="spellEnd"/>
+      <w:r>
+        <w:rPr>
+          <w:rFonts w:ascii="Times New Roman" w:hAnsi="Times New Roman" w:cs="Times New Roman"/>
+          <w:sz w:val="24"/>
+          <w:szCs w:val="24"/>
+        </w:rPr>
+        <w:t xml:space="preserve"> </w:t>
+      </w:r>
+      <w:proofErr w:type="spellStart"/>
+      <w:r>
+        <w:rPr>
+          <w:rFonts w:ascii="Times New Roman" w:hAnsi="Times New Roman" w:cs="Times New Roman"/>
+          <w:sz w:val="24"/>
+          <w:szCs w:val="24"/>
+        </w:rPr>
+        <w:t>dengan</w:t>
+      </w:r>
+      <w:proofErr w:type="spellEnd"/>
+      <w:r>
+        <w:rPr>
+          <w:rFonts w:ascii="Times New Roman" w:hAnsi="Times New Roman" w:cs="Times New Roman"/>
+          <w:sz w:val="24"/>
+          <w:szCs w:val="24"/>
+        </w:rPr>
+        <w:t xml:space="preserve"> </w:t>
+      </w:r>
+      <w:proofErr w:type="spellStart"/>
+      <w:r>
+        <w:rPr>
+          <w:rFonts w:ascii="Times New Roman" w:hAnsi="Times New Roman" w:cs="Times New Roman"/>
+          <w:sz w:val="24"/>
+          <w:szCs w:val="24"/>
+        </w:rPr>
+        <w:t>teman-teman</w:t>
+      </w:r>
+      <w:proofErr w:type="spellEnd"/>
+      <w:r>
+        <w:rPr>
+          <w:rFonts w:ascii="Times New Roman" w:hAnsi="Times New Roman" w:cs="Times New Roman"/>
+          <w:sz w:val="24"/>
+          <w:szCs w:val="24"/>
+        </w:rPr>
+        <w:t xml:space="preserve"> </w:t>
+      </w:r>
+      <w:proofErr w:type="spellStart"/>
+      <w:r>
+        <w:rPr>
+          <w:rFonts w:ascii="Times New Roman" w:hAnsi="Times New Roman" w:cs="Times New Roman"/>
+          <w:sz w:val="24"/>
+          <w:szCs w:val="24"/>
+        </w:rPr>
+        <w:t>mereka</w:t>
+      </w:r>
+      <w:proofErr w:type="spellEnd"/>
+      <w:r>
+        <w:rPr>
+          <w:rFonts w:ascii="Times New Roman" w:hAnsi="Times New Roman" w:cs="Times New Roman"/>
+          <w:sz w:val="24"/>
+          <w:szCs w:val="24"/>
+        </w:rPr>
+        <w:t xml:space="preserve"> pada forum </w:t>
+      </w:r>
+      <w:proofErr w:type="spellStart"/>
+      <w:r>
+        <w:rPr>
+          <w:rFonts w:ascii="Times New Roman" w:hAnsi="Times New Roman" w:cs="Times New Roman"/>
+          <w:sz w:val="24"/>
+          <w:szCs w:val="24"/>
+        </w:rPr>
+        <w:t>diskusi</w:t>
+      </w:r>
+      <w:proofErr w:type="spellEnd"/>
+      <w:r>
+        <w:rPr>
+          <w:rFonts w:ascii="Times New Roman" w:hAnsi="Times New Roman" w:cs="Times New Roman"/>
+          <w:sz w:val="24"/>
+          <w:szCs w:val="24"/>
+        </w:rPr>
+        <w:t xml:space="preserve"> yang </w:t>
+      </w:r>
+      <w:proofErr w:type="spellStart"/>
+      <w:r>
+        <w:rPr>
+          <w:rFonts w:ascii="Times New Roman" w:hAnsi="Times New Roman" w:cs="Times New Roman"/>
+          <w:sz w:val="24"/>
+          <w:szCs w:val="24"/>
+        </w:rPr>
+        <w:t>nantinya</w:t>
+      </w:r>
+      <w:proofErr w:type="spellEnd"/>
+      <w:r>
+        <w:rPr>
+          <w:rFonts w:ascii="Times New Roman" w:hAnsi="Times New Roman" w:cs="Times New Roman"/>
+          <w:sz w:val="24"/>
+          <w:szCs w:val="24"/>
+        </w:rPr>
+        <w:t xml:space="preserve"> </w:t>
+      </w:r>
+      <w:proofErr w:type="spellStart"/>
+      <w:r>
+        <w:rPr>
+          <w:rFonts w:ascii="Times New Roman" w:hAnsi="Times New Roman" w:cs="Times New Roman"/>
+          <w:sz w:val="24"/>
+          <w:szCs w:val="24"/>
+        </w:rPr>
+        <w:t>bisa</w:t>
+      </w:r>
+      <w:proofErr w:type="spellEnd"/>
+      <w:r>
+        <w:rPr>
+          <w:rFonts w:ascii="Times New Roman" w:hAnsi="Times New Roman" w:cs="Times New Roman"/>
+          <w:sz w:val="24"/>
+          <w:szCs w:val="24"/>
+        </w:rPr>
+        <w:t xml:space="preserve"> </w:t>
+      </w:r>
+      <w:proofErr w:type="spellStart"/>
+      <w:r>
+        <w:rPr>
+          <w:rFonts w:ascii="Times New Roman" w:hAnsi="Times New Roman" w:cs="Times New Roman"/>
+          <w:sz w:val="24"/>
+          <w:szCs w:val="24"/>
+        </w:rPr>
+        <w:t>dibuat</w:t>
+      </w:r>
+      <w:proofErr w:type="spellEnd"/>
+      <w:r>
+        <w:rPr>
+          <w:rFonts w:ascii="Times New Roman" w:hAnsi="Times New Roman" w:cs="Times New Roman"/>
+          <w:sz w:val="24"/>
+          <w:szCs w:val="24"/>
+        </w:rPr>
+        <w:t xml:space="preserve"> oleh </w:t>
+      </w:r>
+      <w:proofErr w:type="spellStart"/>
+      <w:r>
+        <w:rPr>
+          <w:rFonts w:ascii="Times New Roman" w:hAnsi="Times New Roman" w:cs="Times New Roman"/>
+          <w:sz w:val="24"/>
+          <w:szCs w:val="24"/>
+        </w:rPr>
+        <w:t>mereka</w:t>
+      </w:r>
+      <w:proofErr w:type="spellEnd"/>
+      <w:r>
+        <w:rPr>
+          <w:rFonts w:ascii="Times New Roman" w:hAnsi="Times New Roman" w:cs="Times New Roman"/>
+          <w:sz w:val="24"/>
+          <w:szCs w:val="24"/>
+        </w:rPr>
+        <w:t xml:space="preserve"> </w:t>
+      </w:r>
+      <w:proofErr w:type="spellStart"/>
+      <w:r>
+        <w:rPr>
+          <w:rFonts w:ascii="Times New Roman" w:hAnsi="Times New Roman" w:cs="Times New Roman"/>
+          <w:sz w:val="24"/>
+          <w:szCs w:val="24"/>
+        </w:rPr>
+        <w:t>sendiri</w:t>
+      </w:r>
+      <w:proofErr w:type="spellEnd"/>
+      <w:r>
+        <w:rPr>
+          <w:rFonts w:ascii="Times New Roman" w:hAnsi="Times New Roman" w:cs="Times New Roman"/>
+          <w:sz w:val="24"/>
+          <w:szCs w:val="24"/>
+        </w:rPr>
+        <w:t xml:space="preserve">. </w:t>
+      </w:r>
+      <w:proofErr w:type="spellStart"/>
+      <w:r>
+        <w:rPr>
+          <w:rFonts w:ascii="Times New Roman" w:hAnsi="Times New Roman" w:cs="Times New Roman"/>
+          <w:sz w:val="24"/>
+          <w:szCs w:val="24"/>
+        </w:rPr>
+        <w:t>Bahkan</w:t>
+      </w:r>
+      <w:proofErr w:type="spellEnd"/>
+      <w:r>
+        <w:rPr>
+          <w:rFonts w:ascii="Times New Roman" w:hAnsi="Times New Roman" w:cs="Times New Roman"/>
+          <w:sz w:val="24"/>
+          <w:szCs w:val="24"/>
+        </w:rPr>
+        <w:t xml:space="preserve"> </w:t>
+      </w:r>
+      <w:proofErr w:type="spellStart"/>
+      <w:r>
+        <w:rPr>
+          <w:rFonts w:ascii="Times New Roman" w:hAnsi="Times New Roman" w:cs="Times New Roman"/>
+          <w:sz w:val="24"/>
+          <w:szCs w:val="24"/>
+        </w:rPr>
+        <w:t>mereka</w:t>
+      </w:r>
+      <w:proofErr w:type="spellEnd"/>
+      <w:r>
+        <w:rPr>
+          <w:rFonts w:ascii="Times New Roman" w:hAnsi="Times New Roman" w:cs="Times New Roman"/>
+          <w:sz w:val="24"/>
+          <w:szCs w:val="24"/>
+        </w:rPr>
+        <w:t xml:space="preserve"> juga </w:t>
+      </w:r>
+      <w:proofErr w:type="spellStart"/>
+      <w:r>
+        <w:rPr>
+          <w:rFonts w:ascii="Times New Roman" w:hAnsi="Times New Roman" w:cs="Times New Roman"/>
+          <w:sz w:val="24"/>
+          <w:szCs w:val="24"/>
+        </w:rPr>
+        <w:t>dimungkinkan</w:t>
+      </w:r>
+      <w:proofErr w:type="spellEnd"/>
+      <w:r>
+        <w:rPr>
+          <w:rFonts w:ascii="Times New Roman" w:hAnsi="Times New Roman" w:cs="Times New Roman"/>
+          <w:sz w:val="24"/>
+          <w:szCs w:val="24"/>
+        </w:rPr>
+        <w:t xml:space="preserve"> </w:t>
+      </w:r>
+      <w:proofErr w:type="spellStart"/>
+      <w:r>
+        <w:rPr>
+          <w:rFonts w:ascii="Times New Roman" w:hAnsi="Times New Roman" w:cs="Times New Roman"/>
+          <w:sz w:val="24"/>
+          <w:szCs w:val="24"/>
+        </w:rPr>
+        <w:t>membuat</w:t>
+      </w:r>
+      <w:proofErr w:type="spellEnd"/>
+      <w:r>
+        <w:rPr>
+          <w:rFonts w:ascii="Times New Roman" w:hAnsi="Times New Roman" w:cs="Times New Roman"/>
+          <w:sz w:val="24"/>
+          <w:szCs w:val="24"/>
+        </w:rPr>
+        <w:t xml:space="preserve"> </w:t>
+      </w:r>
+      <w:proofErr w:type="spellStart"/>
+      <w:r>
+        <w:rPr>
+          <w:rFonts w:ascii="Times New Roman" w:hAnsi="Times New Roman" w:cs="Times New Roman"/>
+          <w:sz w:val="24"/>
+          <w:szCs w:val="24"/>
+        </w:rPr>
+        <w:t>kelas</w:t>
+      </w:r>
+      <w:proofErr w:type="spellEnd"/>
+      <w:r>
+        <w:rPr>
+          <w:rFonts w:ascii="Times New Roman" w:hAnsi="Times New Roman" w:cs="Times New Roman"/>
+          <w:sz w:val="24"/>
+          <w:szCs w:val="24"/>
+        </w:rPr>
+        <w:t xml:space="preserve"> </w:t>
+      </w:r>
+      <w:proofErr w:type="spellStart"/>
+      <w:r>
+        <w:rPr>
+          <w:rFonts w:ascii="Times New Roman" w:hAnsi="Times New Roman" w:cs="Times New Roman"/>
+          <w:sz w:val="24"/>
+          <w:szCs w:val="24"/>
+        </w:rPr>
+        <w:t>khusus</w:t>
+      </w:r>
+      <w:proofErr w:type="spellEnd"/>
+      <w:r>
+        <w:rPr>
+          <w:rFonts w:ascii="Times New Roman" w:hAnsi="Times New Roman" w:cs="Times New Roman"/>
+          <w:sz w:val="24"/>
+          <w:szCs w:val="24"/>
+        </w:rPr>
+        <w:t xml:space="preserve"> </w:t>
+      </w:r>
+      <w:proofErr w:type="spellStart"/>
+      <w:r>
+        <w:rPr>
+          <w:rFonts w:ascii="Times New Roman" w:hAnsi="Times New Roman" w:cs="Times New Roman"/>
+          <w:sz w:val="24"/>
+          <w:szCs w:val="24"/>
+        </w:rPr>
+        <w:t>untuk</w:t>
+      </w:r>
+      <w:proofErr w:type="spellEnd"/>
+      <w:r>
+        <w:rPr>
+          <w:rFonts w:ascii="Times New Roman" w:hAnsi="Times New Roman" w:cs="Times New Roman"/>
+          <w:sz w:val="24"/>
+          <w:szCs w:val="24"/>
+        </w:rPr>
+        <w:t xml:space="preserve"> para </w:t>
+      </w:r>
+      <w:proofErr w:type="spellStart"/>
+      <w:r>
+        <w:rPr>
+          <w:rFonts w:ascii="Times New Roman" w:hAnsi="Times New Roman" w:cs="Times New Roman"/>
+          <w:sz w:val="24"/>
+          <w:szCs w:val="24"/>
+        </w:rPr>
+        <w:t>pelajar</w:t>
+      </w:r>
+      <w:proofErr w:type="spellEnd"/>
+      <w:r>
+        <w:rPr>
+          <w:rFonts w:ascii="Times New Roman" w:hAnsi="Times New Roman" w:cs="Times New Roman"/>
+          <w:sz w:val="24"/>
+          <w:szCs w:val="24"/>
+        </w:rPr>
+        <w:t xml:space="preserve"> </w:t>
+      </w:r>
+      <w:proofErr w:type="spellStart"/>
+      <w:r>
+        <w:rPr>
+          <w:rFonts w:ascii="Times New Roman" w:hAnsi="Times New Roman" w:cs="Times New Roman"/>
+          <w:sz w:val="24"/>
+          <w:szCs w:val="24"/>
+        </w:rPr>
+        <w:t>saja</w:t>
+      </w:r>
+      <w:proofErr w:type="spellEnd"/>
+      <w:r>
+        <w:rPr>
+          <w:rFonts w:ascii="Times New Roman" w:hAnsi="Times New Roman" w:cs="Times New Roman"/>
+          <w:sz w:val="24"/>
+          <w:szCs w:val="24"/>
+        </w:rPr>
+        <w:t xml:space="preserve"> (</w:t>
+      </w:r>
+      <w:proofErr w:type="spellStart"/>
+      <w:r>
+        <w:rPr>
+          <w:rFonts w:ascii="Times New Roman" w:hAnsi="Times New Roman" w:cs="Times New Roman"/>
+          <w:sz w:val="24"/>
+          <w:szCs w:val="24"/>
+        </w:rPr>
+        <w:t>mungkin</w:t>
+      </w:r>
+      <w:proofErr w:type="spellEnd"/>
+      <w:r>
+        <w:rPr>
+          <w:rFonts w:ascii="Times New Roman" w:hAnsi="Times New Roman" w:cs="Times New Roman"/>
+          <w:sz w:val="24"/>
+          <w:szCs w:val="24"/>
+        </w:rPr>
+        <w:t xml:space="preserve"> </w:t>
+      </w:r>
+      <w:proofErr w:type="spellStart"/>
+      <w:r>
+        <w:rPr>
+          <w:rFonts w:ascii="Times New Roman" w:hAnsi="Times New Roman" w:cs="Times New Roman"/>
+          <w:sz w:val="24"/>
+          <w:szCs w:val="24"/>
+        </w:rPr>
+        <w:t>kelas</w:t>
+      </w:r>
+      <w:proofErr w:type="spellEnd"/>
+      <w:r>
+        <w:rPr>
+          <w:rFonts w:ascii="Times New Roman" w:hAnsi="Times New Roman" w:cs="Times New Roman"/>
+          <w:sz w:val="24"/>
+          <w:szCs w:val="24"/>
+        </w:rPr>
+        <w:t xml:space="preserve"> </w:t>
+      </w:r>
+      <w:proofErr w:type="spellStart"/>
+      <w:r>
+        <w:rPr>
+          <w:rFonts w:ascii="Times New Roman" w:hAnsi="Times New Roman" w:cs="Times New Roman"/>
+          <w:sz w:val="24"/>
+          <w:szCs w:val="24"/>
+        </w:rPr>
+        <w:t>kelompok</w:t>
+      </w:r>
+      <w:proofErr w:type="spellEnd"/>
+      <w:r>
+        <w:rPr>
+          <w:rFonts w:ascii="Times New Roman" w:hAnsi="Times New Roman" w:cs="Times New Roman"/>
+          <w:sz w:val="24"/>
+          <w:szCs w:val="24"/>
+        </w:rPr>
+        <w:t xml:space="preserve"> </w:t>
+      </w:r>
+      <w:proofErr w:type="spellStart"/>
+      <w:r>
+        <w:rPr>
+          <w:rFonts w:ascii="Times New Roman" w:hAnsi="Times New Roman" w:cs="Times New Roman"/>
+          <w:sz w:val="24"/>
+          <w:szCs w:val="24"/>
+        </w:rPr>
+        <w:t>atau</w:t>
+      </w:r>
+      <w:proofErr w:type="spellEnd"/>
+      <w:r>
+        <w:rPr>
+          <w:rFonts w:ascii="Times New Roman" w:hAnsi="Times New Roman" w:cs="Times New Roman"/>
+          <w:sz w:val="24"/>
+          <w:szCs w:val="24"/>
+        </w:rPr>
+        <w:t xml:space="preserve"> project). </w:t>
+      </w:r>
+    </w:p>
+    <w:p>
+      <w:pPr>
+        <w:spacing w:line="360" w:lineRule="auto"/>
+        <w:jc w:val="both"/>
+        <w:rPr>
+          <w:rFonts w:ascii="Times New Roman" w:hAnsi="Times New Roman" w:cs="Times New Roman"/>
+          <w:sz w:val="24"/>
+          <w:szCs w:val="24"/>
+        </w:rPr>
+      </w:pPr>
+      <w:r>
+        <w:rPr>
+          <w:rFonts w:ascii="Times New Roman" w:hAnsi="Times New Roman" w:cs="Times New Roman"/>
+          <w:sz w:val="24"/>
+          <w:szCs w:val="24"/>
+        </w:rPr>
+        <w:t xml:space="preserve">Kami </w:t>
+      </w:r>
+      <w:proofErr w:type="spellStart"/>
+      <w:r>
+        <w:rPr>
+          <w:rFonts w:ascii="Times New Roman" w:hAnsi="Times New Roman" w:cs="Times New Roman"/>
+          <w:sz w:val="24"/>
+          <w:szCs w:val="24"/>
+        </w:rPr>
+        <w:t>berusaha</w:t>
+      </w:r>
+      <w:proofErr w:type="spellEnd"/>
+      <w:r>
+        <w:rPr>
+          <w:rFonts w:ascii="Times New Roman" w:hAnsi="Times New Roman" w:cs="Times New Roman"/>
+          <w:sz w:val="24"/>
+          <w:szCs w:val="24"/>
+        </w:rPr>
+        <w:t xml:space="preserve"> </w:t>
+      </w:r>
+      <w:proofErr w:type="spellStart"/>
+      <w:r>
+        <w:rPr>
+          <w:rFonts w:ascii="Times New Roman" w:hAnsi="Times New Roman" w:cs="Times New Roman"/>
+          <w:sz w:val="24"/>
+          <w:szCs w:val="24"/>
+        </w:rPr>
+        <w:t>membuat</w:t>
+      </w:r>
+      <w:proofErr w:type="spellEnd"/>
+      <w:r>
+        <w:rPr>
+          <w:rFonts w:ascii="Times New Roman" w:hAnsi="Times New Roman" w:cs="Times New Roman"/>
+          <w:sz w:val="24"/>
+          <w:szCs w:val="24"/>
+        </w:rPr>
+        <w:t xml:space="preserve"> </w:t>
+      </w:r>
+      <w:proofErr w:type="spellStart"/>
+      <w:r>
+        <w:rPr>
+          <w:rFonts w:ascii="Times New Roman" w:hAnsi="Times New Roman" w:cs="Times New Roman"/>
+          <w:sz w:val="24"/>
+          <w:szCs w:val="24"/>
+        </w:rPr>
+        <w:t>aplikasi</w:t>
+      </w:r>
+      <w:proofErr w:type="spellEnd"/>
+      <w:r>
+        <w:rPr>
+          <w:rFonts w:ascii="Times New Roman" w:hAnsi="Times New Roman" w:cs="Times New Roman"/>
+          <w:sz w:val="24"/>
+          <w:szCs w:val="24"/>
+        </w:rPr>
+        <w:t xml:space="preserve"> yang </w:t>
+      </w:r>
+      <w:proofErr w:type="spellStart"/>
+      <w:r>
+        <w:rPr>
+          <w:rFonts w:ascii="Times New Roman" w:hAnsi="Times New Roman" w:cs="Times New Roman"/>
+          <w:sz w:val="24"/>
+          <w:szCs w:val="24"/>
+        </w:rPr>
+        <w:t>terkesan</w:t>
+      </w:r>
+      <w:proofErr w:type="spellEnd"/>
+      <w:r>
+        <w:rPr>
+          <w:rFonts w:ascii="Times New Roman" w:hAnsi="Times New Roman" w:cs="Times New Roman"/>
+          <w:sz w:val="24"/>
+          <w:szCs w:val="24"/>
+        </w:rPr>
+        <w:t xml:space="preserve"> friendly dan </w:t>
+      </w:r>
+      <w:proofErr w:type="spellStart"/>
+      <w:r>
+        <w:rPr>
+          <w:rFonts w:ascii="Times New Roman" w:hAnsi="Times New Roman" w:cs="Times New Roman"/>
+          <w:sz w:val="24"/>
+          <w:szCs w:val="24"/>
+        </w:rPr>
+        <w:t>mudah</w:t>
+      </w:r>
+      <w:proofErr w:type="spellEnd"/>
+      <w:r>
+        <w:rPr>
+          <w:rFonts w:ascii="Times New Roman" w:hAnsi="Times New Roman" w:cs="Times New Roman"/>
+          <w:sz w:val="24"/>
+          <w:szCs w:val="24"/>
+        </w:rPr>
+        <w:t xml:space="preserve"> </w:t>
+      </w:r>
+      <w:proofErr w:type="spellStart"/>
+      <w:r>
+        <w:rPr>
+          <w:rFonts w:ascii="Times New Roman" w:hAnsi="Times New Roman" w:cs="Times New Roman"/>
+          <w:sz w:val="24"/>
+          <w:szCs w:val="24"/>
+        </w:rPr>
+        <w:t>untuk</w:t>
+      </w:r>
+      <w:proofErr w:type="spellEnd"/>
+      <w:r>
+        <w:rPr>
+          <w:rFonts w:ascii="Times New Roman" w:hAnsi="Times New Roman" w:cs="Times New Roman"/>
+          <w:sz w:val="24"/>
+          <w:szCs w:val="24"/>
+        </w:rPr>
+        <w:t xml:space="preserve"> </w:t>
+      </w:r>
+      <w:proofErr w:type="spellStart"/>
+      <w:r>
+        <w:rPr>
+          <w:rFonts w:ascii="Times New Roman" w:hAnsi="Times New Roman" w:cs="Times New Roman"/>
+          <w:sz w:val="24"/>
+          <w:szCs w:val="24"/>
+        </w:rPr>
+        <w:t>digunakan</w:t>
+      </w:r>
+      <w:proofErr w:type="spellEnd"/>
+      <w:r>
+        <w:rPr>
+          <w:rFonts w:ascii="Times New Roman" w:hAnsi="Times New Roman" w:cs="Times New Roman"/>
+          <w:sz w:val="24"/>
+          <w:szCs w:val="24"/>
+        </w:rPr>
+        <w:t xml:space="preserve"> </w:t>
+      </w:r>
+      <w:proofErr w:type="spellStart"/>
+      <w:r>
+        <w:rPr>
+          <w:rFonts w:ascii="Times New Roman" w:hAnsi="Times New Roman" w:cs="Times New Roman"/>
+          <w:sz w:val="24"/>
+          <w:szCs w:val="24"/>
+        </w:rPr>
+        <w:t>mengingat</w:t>
+      </w:r>
+      <w:proofErr w:type="spellEnd"/>
+      <w:r>
+        <w:rPr>
+          <w:rFonts w:ascii="Times New Roman" w:hAnsi="Times New Roman" w:cs="Times New Roman"/>
+          <w:sz w:val="24"/>
+          <w:szCs w:val="24"/>
+        </w:rPr>
+        <w:t xml:space="preserve"> </w:t>
+      </w:r>
+      <w:proofErr w:type="spellStart"/>
+      <w:r>
+        <w:rPr>
+          <w:rFonts w:ascii="Times New Roman" w:hAnsi="Times New Roman" w:cs="Times New Roman"/>
+          <w:sz w:val="24"/>
+          <w:szCs w:val="24"/>
+        </w:rPr>
+        <w:t>tidak</w:t>
+      </w:r>
+      <w:proofErr w:type="spellEnd"/>
+      <w:r>
+        <w:rPr>
+          <w:rFonts w:ascii="Times New Roman" w:hAnsi="Times New Roman" w:cs="Times New Roman"/>
+          <w:sz w:val="24"/>
+          <w:szCs w:val="24"/>
+        </w:rPr>
+        <w:t xml:space="preserve"> </w:t>
+      </w:r>
+      <w:proofErr w:type="spellStart"/>
+      <w:r>
+        <w:rPr>
+          <w:rFonts w:ascii="Times New Roman" w:hAnsi="Times New Roman" w:cs="Times New Roman"/>
+          <w:sz w:val="24"/>
+          <w:szCs w:val="24"/>
+        </w:rPr>
+        <w:t>sedikit</w:t>
+      </w:r>
+      <w:proofErr w:type="spellEnd"/>
+      <w:r>
+        <w:rPr>
+          <w:rFonts w:ascii="Times New Roman" w:hAnsi="Times New Roman" w:cs="Times New Roman"/>
+          <w:sz w:val="24"/>
+          <w:szCs w:val="24"/>
+        </w:rPr>
+        <w:t xml:space="preserve"> </w:t>
+      </w:r>
+      <w:proofErr w:type="spellStart"/>
+      <w:r>
+        <w:rPr>
+          <w:rFonts w:ascii="Times New Roman" w:hAnsi="Times New Roman" w:cs="Times New Roman"/>
+          <w:sz w:val="24"/>
+          <w:szCs w:val="24"/>
+        </w:rPr>
+        <w:t>dari</w:t>
+      </w:r>
+      <w:proofErr w:type="spellEnd"/>
+      <w:r>
+        <w:rPr>
+          <w:rFonts w:ascii="Times New Roman" w:hAnsi="Times New Roman" w:cs="Times New Roman"/>
+          <w:sz w:val="24"/>
+          <w:szCs w:val="24"/>
+        </w:rPr>
+        <w:t xml:space="preserve"> </w:t>
+      </w:r>
+      <w:proofErr w:type="spellStart"/>
+      <w:r>
+        <w:rPr>
+          <w:rFonts w:ascii="Times New Roman" w:hAnsi="Times New Roman" w:cs="Times New Roman"/>
+          <w:sz w:val="24"/>
+          <w:szCs w:val="24"/>
+        </w:rPr>
+        <w:t>anak-anak</w:t>
+      </w:r>
+      <w:proofErr w:type="spellEnd"/>
+      <w:r>
+        <w:rPr>
+          <w:rFonts w:ascii="Times New Roman" w:hAnsi="Times New Roman" w:cs="Times New Roman"/>
+          <w:sz w:val="24"/>
+          <w:szCs w:val="24"/>
+        </w:rPr>
+        <w:t xml:space="preserve"> </w:t>
+      </w:r>
+      <w:proofErr w:type="spellStart"/>
+      <w:r>
+        <w:rPr>
+          <w:rFonts w:ascii="Times New Roman" w:hAnsi="Times New Roman" w:cs="Times New Roman"/>
+          <w:sz w:val="24"/>
+          <w:szCs w:val="24"/>
+        </w:rPr>
+        <w:t>sekolah</w:t>
+      </w:r>
+      <w:proofErr w:type="spellEnd"/>
+      <w:r>
+        <w:rPr>
+          <w:rFonts w:ascii="Times New Roman" w:hAnsi="Times New Roman" w:cs="Times New Roman"/>
+          <w:sz w:val="24"/>
+          <w:szCs w:val="24"/>
+        </w:rPr>
+        <w:t xml:space="preserve"> yang </w:t>
+      </w:r>
+      <w:proofErr w:type="spellStart"/>
+      <w:r>
+        <w:rPr>
+          <w:rFonts w:ascii="Times New Roman" w:hAnsi="Times New Roman" w:cs="Times New Roman"/>
+          <w:sz w:val="24"/>
+          <w:szCs w:val="24"/>
+        </w:rPr>
+        <w:t>masih</w:t>
+      </w:r>
+      <w:proofErr w:type="spellEnd"/>
+      <w:r>
+        <w:rPr>
+          <w:rFonts w:ascii="Times New Roman" w:hAnsi="Times New Roman" w:cs="Times New Roman"/>
+          <w:sz w:val="24"/>
+          <w:szCs w:val="24"/>
+        </w:rPr>
+        <w:t xml:space="preserve"> </w:t>
+      </w:r>
+      <w:proofErr w:type="spellStart"/>
+      <w:r>
+        <w:rPr>
+          <w:rFonts w:ascii="Times New Roman" w:hAnsi="Times New Roman" w:cs="Times New Roman"/>
+          <w:sz w:val="24"/>
+          <w:szCs w:val="24"/>
+        </w:rPr>
+        <w:t>kesulitan</w:t>
+      </w:r>
+      <w:proofErr w:type="spellEnd"/>
+      <w:r>
+        <w:rPr>
+          <w:rFonts w:ascii="Times New Roman" w:hAnsi="Times New Roman" w:cs="Times New Roman"/>
+          <w:sz w:val="24"/>
+          <w:szCs w:val="24"/>
+        </w:rPr>
+        <w:t xml:space="preserve"> </w:t>
+      </w:r>
+      <w:proofErr w:type="spellStart"/>
+      <w:r>
+        <w:rPr>
+          <w:rFonts w:ascii="Times New Roman" w:hAnsi="Times New Roman" w:cs="Times New Roman"/>
+          <w:sz w:val="24"/>
+          <w:szCs w:val="24"/>
+        </w:rPr>
+        <w:t>beradaptasi</w:t>
+      </w:r>
+      <w:proofErr w:type="spellEnd"/>
+      <w:r>
+        <w:rPr>
+          <w:rFonts w:ascii="Times New Roman" w:hAnsi="Times New Roman" w:cs="Times New Roman"/>
+          <w:sz w:val="24"/>
+          <w:szCs w:val="24"/>
+        </w:rPr>
+        <w:t xml:space="preserve"> </w:t>
+      </w:r>
+      <w:proofErr w:type="spellStart"/>
+      <w:r>
+        <w:rPr>
+          <w:rFonts w:ascii="Times New Roman" w:hAnsi="Times New Roman" w:cs="Times New Roman"/>
+          <w:sz w:val="24"/>
+          <w:szCs w:val="24"/>
+        </w:rPr>
+        <w:t>dengan</w:t>
+      </w:r>
+      <w:proofErr w:type="spellEnd"/>
+      <w:r>
+        <w:rPr>
+          <w:rFonts w:ascii="Times New Roman" w:hAnsi="Times New Roman" w:cs="Times New Roman"/>
+          <w:sz w:val="24"/>
+          <w:szCs w:val="24"/>
+        </w:rPr>
+        <w:t xml:space="preserve"> </w:t>
+      </w:r>
+      <w:proofErr w:type="spellStart"/>
+      <w:r>
+        <w:rPr>
+          <w:rFonts w:ascii="Times New Roman" w:hAnsi="Times New Roman" w:cs="Times New Roman"/>
+          <w:sz w:val="24"/>
+          <w:szCs w:val="24"/>
+        </w:rPr>
+        <w:t>teknologi</w:t>
+      </w:r>
+      <w:proofErr w:type="spellEnd"/>
+      <w:r>
+        <w:rPr>
+          <w:rFonts w:ascii="Times New Roman" w:hAnsi="Times New Roman" w:cs="Times New Roman"/>
+          <w:sz w:val="24"/>
+          <w:szCs w:val="24"/>
+        </w:rPr>
+        <w:t xml:space="preserve">. Juga kami </w:t>
+      </w:r>
+      <w:proofErr w:type="spellStart"/>
+      <w:r>
+        <w:rPr>
+          <w:rFonts w:ascii="Times New Roman" w:hAnsi="Times New Roman" w:cs="Times New Roman"/>
+          <w:sz w:val="24"/>
+          <w:szCs w:val="24"/>
+        </w:rPr>
+        <w:t>berharap</w:t>
+      </w:r>
+      <w:proofErr w:type="spellEnd"/>
+      <w:r>
+        <w:rPr>
+          <w:rFonts w:ascii="Times New Roman" w:hAnsi="Times New Roman" w:cs="Times New Roman"/>
+          <w:sz w:val="24"/>
+          <w:szCs w:val="24"/>
+        </w:rPr>
+        <w:t xml:space="preserve"> </w:t>
+      </w:r>
+      <w:proofErr w:type="spellStart"/>
+      <w:r>
+        <w:rPr>
+          <w:rFonts w:ascii="Times New Roman" w:hAnsi="Times New Roman" w:cs="Times New Roman"/>
+          <w:sz w:val="24"/>
+          <w:szCs w:val="24"/>
+        </w:rPr>
+        <w:t>aplikasi</w:t>
+      </w:r>
+      <w:proofErr w:type="spellEnd"/>
+      <w:r>
+        <w:rPr>
+          <w:rFonts w:ascii="Times New Roman" w:hAnsi="Times New Roman" w:cs="Times New Roman"/>
+          <w:sz w:val="24"/>
+          <w:szCs w:val="24"/>
+        </w:rPr>
+        <w:t xml:space="preserve"> kami </w:t>
+      </w:r>
+      <w:proofErr w:type="spellStart"/>
+      <w:r>
+        <w:rPr>
+          <w:rFonts w:ascii="Times New Roman" w:hAnsi="Times New Roman" w:cs="Times New Roman"/>
+          <w:sz w:val="24"/>
+          <w:szCs w:val="24"/>
+        </w:rPr>
+        <w:t>ini</w:t>
+      </w:r>
+      <w:proofErr w:type="spellEnd"/>
+      <w:r>
+        <w:rPr>
+          <w:rFonts w:ascii="Times New Roman" w:hAnsi="Times New Roman" w:cs="Times New Roman"/>
+          <w:sz w:val="24"/>
+          <w:szCs w:val="24"/>
+        </w:rPr>
+        <w:t xml:space="preserve"> </w:t>
+      </w:r>
+      <w:proofErr w:type="spellStart"/>
+      <w:r>
+        <w:rPr>
+          <w:rFonts w:ascii="Times New Roman" w:hAnsi="Times New Roman" w:cs="Times New Roman"/>
+          <w:sz w:val="24"/>
+          <w:szCs w:val="24"/>
+        </w:rPr>
+        <w:t>nantinya</w:t>
+      </w:r>
+      <w:proofErr w:type="spellEnd"/>
+      <w:r>
+        <w:rPr>
+          <w:rFonts w:ascii="Times New Roman" w:hAnsi="Times New Roman" w:cs="Times New Roman"/>
+          <w:sz w:val="24"/>
+          <w:szCs w:val="24"/>
+        </w:rPr>
+        <w:t xml:space="preserve"> </w:t>
+      </w:r>
+      <w:proofErr w:type="spellStart"/>
+      <w:r>
+        <w:rPr>
+          <w:rFonts w:ascii="Times New Roman" w:hAnsi="Times New Roman" w:cs="Times New Roman"/>
+          <w:sz w:val="24"/>
+          <w:szCs w:val="24"/>
+        </w:rPr>
+        <w:t>dapat</w:t>
+      </w:r>
+      <w:proofErr w:type="spellEnd"/>
+      <w:r>
+        <w:rPr>
+          <w:rFonts w:ascii="Times New Roman" w:hAnsi="Times New Roman" w:cs="Times New Roman"/>
+          <w:sz w:val="24"/>
+          <w:szCs w:val="24"/>
+        </w:rPr>
+        <w:t xml:space="preserve"> </w:t>
+      </w:r>
+      <w:proofErr w:type="spellStart"/>
+      <w:r>
+        <w:rPr>
+          <w:rFonts w:ascii="Times New Roman" w:hAnsi="Times New Roman" w:cs="Times New Roman"/>
+          <w:sz w:val="24"/>
+          <w:szCs w:val="24"/>
+        </w:rPr>
+        <w:t>bermanfaat</w:t>
+      </w:r>
+      <w:proofErr w:type="spellEnd"/>
+      <w:r>
+        <w:rPr>
+          <w:rFonts w:ascii="Times New Roman" w:hAnsi="Times New Roman" w:cs="Times New Roman"/>
+          <w:sz w:val="24"/>
+          <w:szCs w:val="24"/>
+        </w:rPr>
+        <w:t xml:space="preserve"> </w:t>
+      </w:r>
+      <w:proofErr w:type="spellStart"/>
+      <w:r>
+        <w:rPr>
+          <w:rFonts w:ascii="Times New Roman" w:hAnsi="Times New Roman" w:cs="Times New Roman"/>
+          <w:sz w:val="24"/>
+          <w:szCs w:val="24"/>
+        </w:rPr>
+        <w:t>bagi</w:t>
+      </w:r>
+      <w:proofErr w:type="spellEnd"/>
+      <w:r>
+        <w:rPr>
+          <w:rFonts w:ascii="Times New Roman" w:hAnsi="Times New Roman" w:cs="Times New Roman"/>
+          <w:sz w:val="24"/>
+          <w:szCs w:val="24"/>
+        </w:rPr>
+        <w:t xml:space="preserve"> </w:t>
+      </w:r>
+      <w:proofErr w:type="spellStart"/>
+      <w:r>
+        <w:rPr>
+          <w:rFonts w:ascii="Times New Roman" w:hAnsi="Times New Roman" w:cs="Times New Roman"/>
+          <w:sz w:val="24"/>
+          <w:szCs w:val="24"/>
+        </w:rPr>
+        <w:t>masyarakat</w:t>
+      </w:r>
+      <w:proofErr w:type="spellEnd"/>
+      <w:r>
+        <w:rPr>
+          <w:rFonts w:ascii="Times New Roman" w:hAnsi="Times New Roman" w:cs="Times New Roman"/>
+          <w:sz w:val="24"/>
+          <w:szCs w:val="24"/>
+        </w:rPr>
+        <w:t xml:space="preserve">, </w:t>
+      </w:r>
+      <w:proofErr w:type="spellStart"/>
+      <w:r>
+        <w:rPr>
+          <w:rFonts w:ascii="Times New Roman" w:hAnsi="Times New Roman" w:cs="Times New Roman"/>
+          <w:sz w:val="24"/>
+          <w:szCs w:val="24"/>
+        </w:rPr>
+        <w:t>terutama</w:t>
+      </w:r>
+      <w:proofErr w:type="spellEnd"/>
+      <w:r>
+        <w:rPr>
+          <w:rFonts w:ascii="Times New Roman" w:hAnsi="Times New Roman" w:cs="Times New Roman"/>
+          <w:sz w:val="24"/>
+          <w:szCs w:val="24"/>
+        </w:rPr>
+        <w:t xml:space="preserve"> di </w:t>
+      </w:r>
+      <w:proofErr w:type="spellStart"/>
+      <w:r>
+        <w:rPr>
+          <w:rFonts w:ascii="Times New Roman" w:hAnsi="Times New Roman" w:cs="Times New Roman"/>
+          <w:sz w:val="24"/>
+          <w:szCs w:val="24"/>
+        </w:rPr>
+        <w:t>bidang</w:t>
+      </w:r>
+      <w:proofErr w:type="spellEnd"/>
+      <w:r>
+        <w:rPr>
+          <w:rFonts w:ascii="Times New Roman" w:hAnsi="Times New Roman" w:cs="Times New Roman"/>
+          <w:sz w:val="24"/>
+          <w:szCs w:val="24"/>
+        </w:rPr>
+        <w:t xml:space="preserve"> </w:t>
+      </w:r>
+      <w:proofErr w:type="spellStart"/>
+      <w:r>
+        <w:rPr>
+          <w:rFonts w:ascii="Times New Roman" w:hAnsi="Times New Roman" w:cs="Times New Roman"/>
+          <w:sz w:val="24"/>
+          <w:szCs w:val="24"/>
+        </w:rPr>
+        <w:t>pendidikan</w:t>
+      </w:r>
+      <w:proofErr w:type="spellEnd"/>
+      <w:r>
+        <w:rPr>
+          <w:rFonts w:ascii="Times New Roman" w:hAnsi="Times New Roman" w:cs="Times New Roman"/>
+          <w:sz w:val="24"/>
+          <w:szCs w:val="24"/>
+        </w:rPr>
+        <w:t>.</w:t>
+      </w:r>
+    </w:p>
+    <w:p>
+      <w:pPr>
+        <w:spacing w:line="360" w:lineRule="auto"/>
+        <w:rPr>
+          <w:rFonts w:ascii="Times New Roman" w:hAnsi="Times New Roman" w:cs="Times New Roman"/>
+          <w:sz w:val="28"/>
+          <w:szCs w:val="28"/>
+        </w:rPr>
+      </w:pPr>
+    </w:p>
+    <w:p>
+      <w:pPr>
+        <w:rPr>
+          <w:rFonts w:ascii="Times New Roman" w:hAnsi="Times New Roman" w:cs="Times New Roman"/>
+          <w:b/>
+          <w:bCs/>
+          <w:sz w:val="28"/>
+          <w:szCs w:val="28"/>
+        </w:rPr>
+      </w:pPr>
+    </w:p>
+    <w:p>
+      <w:pPr>
+        <w:rPr>
+          <w:rFonts w:ascii="Times New Roman" w:hAnsi="Times New Roman" w:cs="Times New Roman"/>
+          <w:b/>
+          <w:bCs/>
+          <w:sz w:val="28"/>
+          <w:szCs w:val="28"/>
+        </w:rPr>
+      </w:pPr>
+    </w:p>
+    <w:p>
+      <w:pPr>
+        <w:rPr>
+          <w:rFonts w:ascii="Times New Roman" w:hAnsi="Times New Roman" w:cs="Times New Roman"/>
+          <w:b/>
+          <w:bCs/>
+          <w:sz w:val="28"/>
+          <w:szCs w:val="28"/>
+        </w:rPr>
+      </w:pPr>
+    </w:p>
+    <w:p>
+      <w:pPr>
+        <w:rPr>
+          <w:rFonts w:ascii="Times New Roman" w:hAnsi="Times New Roman" w:cs="Times New Roman"/>
+          <w:b/>
+          <w:bCs/>
+          <w:sz w:val="28"/>
+          <w:szCs w:val="28"/>
+        </w:rPr>
+      </w:pPr>
+    </w:p>
+    <w:p>
+      <w:pPr>
+        <w:rPr>
+          <w:rFonts w:ascii="Times New Roman" w:hAnsi="Times New Roman" w:cs="Times New Roman"/>
+          <w:b/>
+          <w:bCs/>
+          <w:sz w:val="28"/>
+          <w:szCs w:val="28"/>
+        </w:rPr>
+      </w:pPr>
+    </w:p>
+    <w:p>
+      <w:pPr>
+        <w:rPr>
+          <w:rFonts w:ascii="Times New Roman" w:hAnsi="Times New Roman" w:cs="Times New Roman"/>
+          <w:b/>
+          <w:bCs/>
+          <w:sz w:val="28"/>
+          <w:szCs w:val="28"/>
+        </w:rPr>
+      </w:pPr>
+    </w:p>
+    <w:p>
+      <w:pPr>
+        <w:rPr>
+          <w:rFonts w:ascii="Times New Roman" w:hAnsi="Times New Roman" w:cs="Times New Roman"/>
+          <w:b/>
+          <w:bCs/>
+          <w:sz w:val="28"/>
+          <w:szCs w:val="28"/>
+        </w:rPr>
+      </w:pPr>
+      <w:r>
+        <w:rPr>
+          <w:rFonts w:ascii="Times New Roman" w:hAnsi="Times New Roman" w:cs="Times New Roman"/>
+          <w:b/>
+          <w:bCs/>
+          <w:sz w:val="28"/>
+          <w:szCs w:val="28"/>
+        </w:rPr>
+        <w:lastRenderedPageBreak/>
         <w:t>DAILY SCRUM REPORT</w:t>
       </w:r>
     </w:p>
@@ -56,6 +3512,7 @@
         <w:tc>
           <w:tcPr>
             <w:tcW w:w="2254" w:type="dxa"/>
+            <w:shd w:val="clear" w:color="auto" w:fill="F7CAAC" w:themeFill="accent2" w:themeFillTint="66"/>
             <w:vAlign w:val="center"/>
           </w:tcPr>
           <w:p>
@@ -63,25 +3520,28 @@
               <w:jc w:val="center"/>
               <w:rPr>
                 <w:rFonts w:ascii="Times New Roman" w:hAnsi="Times New Roman" w:cs="Times New Roman"/>
-                <w:sz w:val="28"/>
-                <w:szCs w:val="28"/>
+                <w:b/>
+                <w:bCs/>
+                <w:sz w:val="24"/>
+                <w:szCs w:val="24"/>
               </w:rPr>
             </w:pPr>
-            <w:proofErr w:type="spellStart"/>
-            <w:r>
-              <w:rPr>
-                <w:rFonts w:ascii="Times New Roman" w:hAnsi="Times New Roman" w:cs="Times New Roman"/>
-                <w:sz w:val="28"/>
-                <w:szCs w:val="28"/>
-              </w:rPr>
-              <w:t>Anggota</w:t>
-            </w:r>
-            <w:proofErr w:type="spellEnd"/>
+            <w:r>
+              <w:rPr>
+                <w:rFonts w:ascii="Times New Roman" w:hAnsi="Times New Roman" w:cs="Times New Roman"/>
+                <w:b/>
+                <w:bCs/>
+                <w:sz w:val="24"/>
+                <w:szCs w:val="24"/>
+              </w:rPr>
+              <w:t>ANGGOTA</w:t>
+            </w:r>
           </w:p>
         </w:tc>
         <w:tc>
           <w:tcPr>
             <w:tcW w:w="2254" w:type="dxa"/>
+            <w:shd w:val="clear" w:color="auto" w:fill="F7CAAC" w:themeFill="accent2" w:themeFillTint="66"/>
             <w:vAlign w:val="center"/>
           </w:tcPr>
           <w:p>
@@ -89,25 +3549,28 @@
               <w:jc w:val="center"/>
               <w:rPr>
                 <w:rFonts w:ascii="Times New Roman" w:hAnsi="Times New Roman" w:cs="Times New Roman"/>
-                <w:sz w:val="28"/>
-                <w:szCs w:val="28"/>
+                <w:b/>
+                <w:bCs/>
+                <w:sz w:val="24"/>
+                <w:szCs w:val="24"/>
               </w:rPr>
             </w:pPr>
-            <w:proofErr w:type="spellStart"/>
-            <w:r>
-              <w:rPr>
-                <w:rFonts w:ascii="Times New Roman" w:hAnsi="Times New Roman" w:cs="Times New Roman"/>
-                <w:sz w:val="28"/>
-                <w:szCs w:val="28"/>
-              </w:rPr>
-              <w:t>Kemarin</w:t>
-            </w:r>
-            <w:proofErr w:type="spellEnd"/>
+            <w:r>
+              <w:rPr>
+                <w:rFonts w:ascii="Times New Roman" w:hAnsi="Times New Roman" w:cs="Times New Roman"/>
+                <w:b/>
+                <w:bCs/>
+                <w:sz w:val="24"/>
+                <w:szCs w:val="24"/>
+              </w:rPr>
+              <w:t>KEMARIN</w:t>
+            </w:r>
           </w:p>
         </w:tc>
         <w:tc>
           <w:tcPr>
             <w:tcW w:w="2254" w:type="dxa"/>
+            <w:shd w:val="clear" w:color="auto" w:fill="F7CAAC" w:themeFill="accent2" w:themeFillTint="66"/>
             <w:vAlign w:val="center"/>
           </w:tcPr>
           <w:p>
@@ -115,33 +3578,28 @@
               <w:jc w:val="center"/>
               <w:rPr>
                 <w:rFonts w:ascii="Times New Roman" w:hAnsi="Times New Roman" w:cs="Times New Roman"/>
-                <w:sz w:val="28"/>
-                <w:szCs w:val="28"/>
+                <w:b/>
+                <w:bCs/>
+                <w:sz w:val="24"/>
+                <w:szCs w:val="24"/>
               </w:rPr>
             </w:pPr>
             <w:r>
               <w:rPr>
                 <w:rFonts w:ascii="Times New Roman" w:hAnsi="Times New Roman" w:cs="Times New Roman"/>
-                <w:sz w:val="28"/>
-                <w:szCs w:val="28"/>
-              </w:rPr>
-              <w:t xml:space="preserve">Hari </w:t>
-            </w:r>
-            <w:proofErr w:type="spellStart"/>
-            <w:r>
-              <w:rPr>
-                <w:rFonts w:ascii="Times New Roman" w:hAnsi="Times New Roman" w:cs="Times New Roman"/>
-                <w:sz w:val="28"/>
-                <w:szCs w:val="28"/>
-              </w:rPr>
-              <w:t>Ini</w:t>
-            </w:r>
-            <w:proofErr w:type="spellEnd"/>
+                <w:b/>
+                <w:bCs/>
+                <w:sz w:val="24"/>
+                <w:szCs w:val="24"/>
+              </w:rPr>
+              <w:t>HARI INI</w:t>
+            </w:r>
           </w:p>
         </w:tc>
         <w:tc>
           <w:tcPr>
             <w:tcW w:w="2254" w:type="dxa"/>
+            <w:shd w:val="clear" w:color="auto" w:fill="F7CAAC" w:themeFill="accent2" w:themeFillTint="66"/>
             <w:vAlign w:val="center"/>
           </w:tcPr>
           <w:p>
@@ -149,25 +3607,39 @@
               <w:jc w:val="center"/>
               <w:rPr>
                 <w:rFonts w:ascii="Times New Roman" w:hAnsi="Times New Roman" w:cs="Times New Roman"/>
-                <w:sz w:val="28"/>
-                <w:szCs w:val="28"/>
+                <w:b/>
+                <w:bCs/>
+                <w:sz w:val="24"/>
+                <w:szCs w:val="24"/>
               </w:rPr>
             </w:pPr>
-            <w:proofErr w:type="spellStart"/>
-            <w:r>
-              <w:rPr>
-                <w:rFonts w:ascii="Times New Roman" w:hAnsi="Times New Roman" w:cs="Times New Roman"/>
-                <w:sz w:val="28"/>
-                <w:szCs w:val="28"/>
-              </w:rPr>
-              <w:t>Kendala</w:t>
-            </w:r>
-            <w:proofErr w:type="spellEnd"/>
-            <w:r>
-              <w:rPr>
-                <w:rFonts w:ascii="Times New Roman" w:hAnsi="Times New Roman" w:cs="Times New Roman"/>
-                <w:sz w:val="28"/>
-                <w:szCs w:val="28"/>
+            <w:r>
+              <w:rPr>
+                <w:rFonts w:ascii="Times New Roman" w:hAnsi="Times New Roman" w:cs="Times New Roman"/>
+                <w:b/>
+                <w:bCs/>
+                <w:sz w:val="24"/>
+                <w:szCs w:val="24"/>
+              </w:rPr>
+              <w:t>K</w:t>
+            </w:r>
+            <w:r>
+              <w:rPr>
+                <w:rFonts w:ascii="Times New Roman" w:hAnsi="Times New Roman" w:cs="Times New Roman"/>
+                <w:b/>
+                <w:bCs/>
+                <w:sz w:val="24"/>
+                <w:szCs w:val="24"/>
+              </w:rPr>
+              <w:t>ENDALA</w:t>
+            </w:r>
+            <w:r>
+              <w:rPr>
+                <w:rFonts w:ascii="Times New Roman" w:hAnsi="Times New Roman" w:cs="Times New Roman"/>
+                <w:b/>
+                <w:bCs/>
+                <w:sz w:val="24"/>
+                <w:szCs w:val="24"/>
               </w:rPr>
               <w:t>?</w:t>
             </w:r>
@@ -186,15 +3658,15 @@
               <w:jc w:val="center"/>
               <w:rPr>
                 <w:rFonts w:ascii="Times New Roman" w:hAnsi="Times New Roman" w:cs="Times New Roman"/>
-                <w:sz w:val="28"/>
-                <w:szCs w:val="28"/>
+                <w:sz w:val="24"/>
+                <w:szCs w:val="24"/>
               </w:rPr>
             </w:pPr>
             <w:r>
               <w:rPr>
                 <w:rFonts w:ascii="Times New Roman" w:hAnsi="Times New Roman" w:cs="Times New Roman"/>
-                <w:sz w:val="28"/>
-                <w:szCs w:val="28"/>
+                <w:sz w:val="24"/>
+                <w:szCs w:val="24"/>
               </w:rPr>
               <w:t>Michael</w:t>
             </w:r>
@@ -211,15 +3683,15 @@
               <w:jc w:val="center"/>
               <w:rPr>
                 <w:rFonts w:ascii="Times New Roman" w:hAnsi="Times New Roman" w:cs="Times New Roman"/>
-                <w:sz w:val="28"/>
-                <w:szCs w:val="28"/>
+                <w:sz w:val="24"/>
+                <w:szCs w:val="24"/>
               </w:rPr>
             </w:pPr>
             <w:r>
               <w:rPr>
                 <w:rFonts w:ascii="Times New Roman" w:hAnsi="Times New Roman" w:cs="Times New Roman"/>
-                <w:sz w:val="28"/>
-                <w:szCs w:val="28"/>
+                <w:sz w:val="24"/>
+                <w:szCs w:val="24"/>
               </w:rPr>
               <w:t xml:space="preserve">Belum </w:t>
             </w:r>
@@ -227,8 +3699,8 @@
             <w:r>
               <w:rPr>
                 <w:rFonts w:ascii="Times New Roman" w:hAnsi="Times New Roman" w:cs="Times New Roman"/>
-                <w:sz w:val="28"/>
-                <w:szCs w:val="28"/>
+                <w:sz w:val="24"/>
+                <w:szCs w:val="24"/>
               </w:rPr>
               <w:t>ada</w:t>
             </w:r>
@@ -236,8 +3708,8 @@
             <w:r>
               <w:rPr>
                 <w:rFonts w:ascii="Times New Roman" w:hAnsi="Times New Roman" w:cs="Times New Roman"/>
-                <w:sz w:val="28"/>
-                <w:szCs w:val="28"/>
+                <w:sz w:val="24"/>
+                <w:szCs w:val="24"/>
               </w:rPr>
               <w:t xml:space="preserve"> </w:t>
             </w:r>
@@ -247,16 +3719,16 @@
               <w:jc w:val="center"/>
               <w:rPr>
                 <w:rFonts w:ascii="Times New Roman" w:hAnsi="Times New Roman" w:cs="Times New Roman"/>
-                <w:sz w:val="28"/>
-                <w:szCs w:val="28"/>
+                <w:sz w:val="24"/>
+                <w:szCs w:val="24"/>
               </w:rPr>
             </w:pPr>
             <w:proofErr w:type="spellStart"/>
             <w:r>
               <w:rPr>
                 <w:rFonts w:ascii="Times New Roman" w:hAnsi="Times New Roman" w:cs="Times New Roman"/>
-                <w:sz w:val="28"/>
-                <w:szCs w:val="28"/>
+                <w:sz w:val="24"/>
+                <w:szCs w:val="24"/>
               </w:rPr>
               <w:t>Mengerjakan</w:t>
             </w:r>
@@ -264,8 +3736,8 @@
             <w:r>
               <w:rPr>
                 <w:rFonts w:ascii="Times New Roman" w:hAnsi="Times New Roman" w:cs="Times New Roman"/>
-                <w:sz w:val="28"/>
-                <w:szCs w:val="28"/>
+                <w:sz w:val="24"/>
+                <w:szCs w:val="24"/>
               </w:rPr>
               <w:t xml:space="preserve"> </w:t>
             </w:r>
@@ -275,16 +3747,16 @@
               <w:jc w:val="center"/>
               <w:rPr>
                 <w:rFonts w:ascii="Times New Roman" w:hAnsi="Times New Roman" w:cs="Times New Roman"/>
-                <w:sz w:val="28"/>
-                <w:szCs w:val="28"/>
+                <w:sz w:val="24"/>
+                <w:szCs w:val="24"/>
               </w:rPr>
             </w:pPr>
             <w:proofErr w:type="spellStart"/>
             <w:r>
               <w:rPr>
                 <w:rFonts w:ascii="Times New Roman" w:hAnsi="Times New Roman" w:cs="Times New Roman"/>
-                <w:sz w:val="28"/>
-                <w:szCs w:val="28"/>
+                <w:sz w:val="24"/>
+                <w:szCs w:val="24"/>
               </w:rPr>
               <w:t>Apapun</w:t>
             </w:r>
@@ -292,8 +3764,8 @@
             <w:r>
               <w:rPr>
                 <w:rFonts w:ascii="Times New Roman" w:hAnsi="Times New Roman" w:cs="Times New Roman"/>
-                <w:sz w:val="28"/>
-                <w:szCs w:val="28"/>
+                <w:sz w:val="24"/>
+                <w:szCs w:val="24"/>
               </w:rPr>
               <w:t>.</w:t>
             </w:r>
@@ -308,16 +3780,16 @@
             <w:pPr>
               <w:rPr>
                 <w:rFonts w:ascii="Times New Roman" w:hAnsi="Times New Roman" w:cs="Times New Roman"/>
-                <w:sz w:val="28"/>
-                <w:szCs w:val="28"/>
+                <w:sz w:val="24"/>
+                <w:szCs w:val="24"/>
               </w:rPr>
             </w:pPr>
             <w:proofErr w:type="spellStart"/>
             <w:r>
               <w:rPr>
                 <w:rFonts w:ascii="Times New Roman" w:hAnsi="Times New Roman" w:cs="Times New Roman"/>
-                <w:sz w:val="28"/>
-                <w:szCs w:val="28"/>
+                <w:sz w:val="24"/>
+                <w:szCs w:val="24"/>
               </w:rPr>
               <w:t>Tanggal</w:t>
             </w:r>
@@ -325,8 +3797,8 @@
             <w:r>
               <w:rPr>
                 <w:rFonts w:ascii="Times New Roman" w:hAnsi="Times New Roman" w:cs="Times New Roman"/>
-                <w:sz w:val="28"/>
-                <w:szCs w:val="28"/>
+                <w:sz w:val="24"/>
+                <w:szCs w:val="24"/>
               </w:rPr>
               <w:t xml:space="preserve"> 7 </w:t>
             </w:r>
@@ -334,8 +3806,8 @@
             <w:r>
               <w:rPr>
                 <w:rFonts w:ascii="Times New Roman" w:hAnsi="Times New Roman" w:cs="Times New Roman"/>
-                <w:sz w:val="28"/>
-                <w:szCs w:val="28"/>
+                <w:sz w:val="24"/>
+                <w:szCs w:val="24"/>
               </w:rPr>
               <w:t>mei</w:t>
             </w:r>
@@ -343,8 +3815,8 @@
             <w:r>
               <w:rPr>
                 <w:rFonts w:ascii="Times New Roman" w:hAnsi="Times New Roman" w:cs="Times New Roman"/>
-                <w:sz w:val="28"/>
-                <w:szCs w:val="28"/>
+                <w:sz w:val="24"/>
+                <w:szCs w:val="24"/>
               </w:rPr>
               <w:t xml:space="preserve">, </w:t>
             </w:r>
@@ -352,8 +3824,8 @@
             <w:r>
               <w:rPr>
                 <w:rFonts w:ascii="Times New Roman" w:hAnsi="Times New Roman" w:cs="Times New Roman"/>
-                <w:sz w:val="28"/>
-                <w:szCs w:val="28"/>
+                <w:sz w:val="24"/>
+                <w:szCs w:val="24"/>
               </w:rPr>
               <w:t>Mengerjakan</w:t>
             </w:r>
@@ -361,8 +3833,8 @@
             <w:r>
               <w:rPr>
                 <w:rFonts w:ascii="Times New Roman" w:hAnsi="Times New Roman" w:cs="Times New Roman"/>
-                <w:sz w:val="28"/>
-                <w:szCs w:val="28"/>
+                <w:sz w:val="24"/>
+                <w:szCs w:val="24"/>
               </w:rPr>
               <w:t xml:space="preserve"> Desain UI </w:t>
             </w:r>
@@ -370,8 +3842,8 @@
             <w:r>
               <w:rPr>
                 <w:rFonts w:ascii="Times New Roman" w:hAnsi="Times New Roman" w:cs="Times New Roman"/>
-                <w:sz w:val="28"/>
-                <w:szCs w:val="28"/>
+                <w:sz w:val="24"/>
+                <w:szCs w:val="24"/>
               </w:rPr>
               <w:t>untuk</w:t>
             </w:r>
@@ -379,8 +3851,8 @@
             <w:r>
               <w:rPr>
                 <w:rFonts w:ascii="Times New Roman" w:hAnsi="Times New Roman" w:cs="Times New Roman"/>
-                <w:sz w:val="28"/>
-                <w:szCs w:val="28"/>
+                <w:sz w:val="24"/>
+                <w:szCs w:val="24"/>
               </w:rPr>
               <w:t xml:space="preserve"> </w:t>
             </w:r>
@@ -388,8 +3860,8 @@
             <w:r>
               <w:rPr>
                 <w:rFonts w:ascii="Times New Roman" w:hAnsi="Times New Roman" w:cs="Times New Roman"/>
-                <w:sz w:val="28"/>
-                <w:szCs w:val="28"/>
+                <w:sz w:val="24"/>
+                <w:szCs w:val="24"/>
               </w:rPr>
               <w:t>halaman</w:t>
             </w:r>
@@ -397,8 +3869,8 @@
             <w:r>
               <w:rPr>
                 <w:rFonts w:ascii="Times New Roman" w:hAnsi="Times New Roman" w:cs="Times New Roman"/>
-                <w:sz w:val="28"/>
-                <w:szCs w:val="28"/>
+                <w:sz w:val="24"/>
+                <w:szCs w:val="24"/>
               </w:rPr>
               <w:t xml:space="preserve"> Profile dan Halaman </w:t>
             </w:r>
@@ -406,8 +3878,8 @@
             <w:r>
               <w:rPr>
                 <w:rFonts w:ascii="Times New Roman" w:hAnsi="Times New Roman" w:cs="Times New Roman"/>
-                <w:sz w:val="28"/>
-                <w:szCs w:val="28"/>
+                <w:sz w:val="24"/>
+                <w:szCs w:val="24"/>
               </w:rPr>
               <w:t>untuk</w:t>
             </w:r>
@@ -415,8 +3887,8 @@
             <w:r>
               <w:rPr>
                 <w:rFonts w:ascii="Times New Roman" w:hAnsi="Times New Roman" w:cs="Times New Roman"/>
-                <w:sz w:val="28"/>
-                <w:szCs w:val="28"/>
+                <w:sz w:val="24"/>
+                <w:szCs w:val="24"/>
               </w:rPr>
               <w:t xml:space="preserve"> Sign Out</w:t>
             </w:r>
@@ -431,16 +3903,16 @@
             <w:pPr>
               <w:rPr>
                 <w:rFonts w:ascii="Times New Roman" w:hAnsi="Times New Roman" w:cs="Times New Roman"/>
-                <w:sz w:val="28"/>
-                <w:szCs w:val="28"/>
+                <w:sz w:val="24"/>
+                <w:szCs w:val="24"/>
                 <w:lang w:val="sv-SE"/>
               </w:rPr>
             </w:pPr>
             <w:r>
               <w:rPr>
                 <w:rFonts w:ascii="Times New Roman" w:hAnsi="Times New Roman" w:cs="Times New Roman"/>
-                <w:sz w:val="28"/>
-                <w:szCs w:val="28"/>
+                <w:sz w:val="24"/>
+                <w:szCs w:val="24"/>
                 <w:lang w:val="sv-SE"/>
               </w:rPr>
               <w:t>1.Terkendala pada saat memikirkan ide untuk Tampilan Ui Profile karena harus berbeda dengan tampilan Profile dari Aplikasi yanng pernah dibuat.</w:t>
@@ -460,8 +3932,8 @@
               <w:jc w:val="center"/>
               <w:rPr>
                 <w:rFonts w:ascii="Times New Roman" w:hAnsi="Times New Roman" w:cs="Times New Roman"/>
-                <w:sz w:val="28"/>
-                <w:szCs w:val="28"/>
+                <w:sz w:val="24"/>
+                <w:szCs w:val="24"/>
                 <w:lang w:val="sv-SE"/>
               </w:rPr>
             </w:pPr>
@@ -478,8 +3950,8 @@
               <w:jc w:val="center"/>
               <w:rPr>
                 <w:rFonts w:ascii="Times New Roman" w:hAnsi="Times New Roman" w:cs="Times New Roman"/>
-                <w:sz w:val="28"/>
-                <w:szCs w:val="28"/>
+                <w:sz w:val="24"/>
+                <w:szCs w:val="24"/>
                 <w:lang w:val="sv-SE"/>
               </w:rPr>
             </w:pPr>
@@ -494,16 +3966,16 @@
             <w:pPr>
               <w:rPr>
                 <w:rFonts w:ascii="Times New Roman" w:hAnsi="Times New Roman" w:cs="Times New Roman"/>
-                <w:sz w:val="28"/>
-                <w:szCs w:val="28"/>
+                <w:sz w:val="24"/>
+                <w:szCs w:val="24"/>
                 <w:lang w:val="sv-SE"/>
               </w:rPr>
             </w:pPr>
             <w:r>
               <w:rPr>
                 <w:rFonts w:ascii="Times New Roman" w:hAnsi="Times New Roman" w:cs="Times New Roman"/>
-                <w:sz w:val="28"/>
-                <w:szCs w:val="28"/>
+                <w:sz w:val="24"/>
+                <w:szCs w:val="24"/>
                 <w:lang w:val="sv-SE"/>
               </w:rPr>
               <w:t>Tanggal 8 Mei, mereview desain Halaman Login,desain Halaman Daftar Tugas, dan Halaman Pembuatan Forum diskusi oleh pelajar</w:t>
@@ -519,16 +3991,16 @@
             <w:pPr>
               <w:rPr>
                 <w:rFonts w:ascii="Times New Roman" w:hAnsi="Times New Roman" w:cs="Times New Roman"/>
-                <w:sz w:val="28"/>
-                <w:szCs w:val="28"/>
+                <w:sz w:val="24"/>
+                <w:szCs w:val="24"/>
                 <w:lang w:val="sv-SE"/>
               </w:rPr>
             </w:pPr>
             <w:r>
               <w:rPr>
                 <w:rFonts w:ascii="Times New Roman" w:hAnsi="Times New Roman" w:cs="Times New Roman"/>
-                <w:sz w:val="28"/>
-                <w:szCs w:val="28"/>
+                <w:sz w:val="24"/>
+                <w:szCs w:val="24"/>
                 <w:lang w:val="sv-SE"/>
               </w:rPr>
               <w:t>1.Terjadi beberapa kendala seperti beberapa halaman tidak mempunyai background ( transparant) tetapi dapat ditangani</w:t>
@@ -548,20 +4020,18 @@
               <w:jc w:val="center"/>
               <w:rPr>
                 <w:rFonts w:ascii="Times New Roman" w:hAnsi="Times New Roman" w:cs="Times New Roman"/>
-                <w:sz w:val="28"/>
-                <w:szCs w:val="28"/>
+                <w:sz w:val="24"/>
+                <w:szCs w:val="24"/>
               </w:rPr>
             </w:pPr>
-            <w:proofErr w:type="spellStart"/>
-            <w:r>
-              <w:rPr>
-                <w:rFonts w:ascii="Times New Roman" w:hAnsi="Times New Roman" w:cs="Times New Roman"/>
-                <w:sz w:val="28"/>
-                <w:szCs w:val="28"/>
+            <w:r>
+              <w:rPr>
+                <w:rFonts w:ascii="Times New Roman" w:hAnsi="Times New Roman" w:cs="Times New Roman"/>
+                <w:sz w:val="24"/>
+                <w:szCs w:val="24"/>
               </w:rPr>
               <w:t>Geby</w:t>
             </w:r>
-            <w:proofErr w:type="spellEnd"/>
           </w:p>
         </w:tc>
         <w:tc>
@@ -575,15 +4045,15 @@
               <w:jc w:val="center"/>
               <w:rPr>
                 <w:rFonts w:ascii="Times New Roman" w:hAnsi="Times New Roman" w:cs="Times New Roman"/>
-                <w:sz w:val="28"/>
-                <w:szCs w:val="28"/>
+                <w:sz w:val="24"/>
+                <w:szCs w:val="24"/>
               </w:rPr>
             </w:pPr>
             <w:r>
               <w:rPr>
                 <w:rFonts w:ascii="Times New Roman" w:hAnsi="Times New Roman" w:cs="Times New Roman"/>
-                <w:sz w:val="28"/>
-                <w:szCs w:val="28"/>
+                <w:sz w:val="24"/>
+                <w:szCs w:val="24"/>
               </w:rPr>
               <w:t xml:space="preserve">Belum </w:t>
             </w:r>
@@ -591,8 +4061,8 @@
             <w:r>
               <w:rPr>
                 <w:rFonts w:ascii="Times New Roman" w:hAnsi="Times New Roman" w:cs="Times New Roman"/>
-                <w:sz w:val="28"/>
-                <w:szCs w:val="28"/>
+                <w:sz w:val="24"/>
+                <w:szCs w:val="24"/>
               </w:rPr>
               <w:t>ada</w:t>
             </w:r>
@@ -600,8 +4070,8 @@
             <w:r>
               <w:rPr>
                 <w:rFonts w:ascii="Times New Roman" w:hAnsi="Times New Roman" w:cs="Times New Roman"/>
-                <w:sz w:val="28"/>
-                <w:szCs w:val="28"/>
+                <w:sz w:val="24"/>
+                <w:szCs w:val="24"/>
               </w:rPr>
               <w:t xml:space="preserve"> </w:t>
             </w:r>
@@ -609,8 +4079,8 @@
             <w:r>
               <w:rPr>
                 <w:rFonts w:ascii="Times New Roman" w:hAnsi="Times New Roman" w:cs="Times New Roman"/>
-                <w:sz w:val="28"/>
-                <w:szCs w:val="28"/>
+                <w:sz w:val="24"/>
+                <w:szCs w:val="24"/>
               </w:rPr>
               <w:t>mengerjakan</w:t>
             </w:r>
@@ -618,8 +4088,8 @@
             <w:r>
               <w:rPr>
                 <w:rFonts w:ascii="Times New Roman" w:hAnsi="Times New Roman" w:cs="Times New Roman"/>
-                <w:sz w:val="28"/>
-                <w:szCs w:val="28"/>
+                <w:sz w:val="24"/>
+                <w:szCs w:val="24"/>
               </w:rPr>
               <w:t xml:space="preserve"> </w:t>
             </w:r>
@@ -627,8 +4097,8 @@
             <w:r>
               <w:rPr>
                 <w:rFonts w:ascii="Times New Roman" w:hAnsi="Times New Roman" w:cs="Times New Roman"/>
-                <w:sz w:val="28"/>
-                <w:szCs w:val="28"/>
+                <w:sz w:val="24"/>
+                <w:szCs w:val="24"/>
               </w:rPr>
               <w:t>apapun</w:t>
             </w:r>
@@ -636,8 +4106,8 @@
             <w:r>
               <w:rPr>
                 <w:rFonts w:ascii="Times New Roman" w:hAnsi="Times New Roman" w:cs="Times New Roman"/>
-                <w:sz w:val="28"/>
-                <w:szCs w:val="28"/>
+                <w:sz w:val="24"/>
+                <w:szCs w:val="24"/>
               </w:rPr>
               <w:t>.</w:t>
             </w:r>
@@ -652,16 +4122,16 @@
             <w:pPr>
               <w:rPr>
                 <w:rFonts w:ascii="Times New Roman" w:hAnsi="Times New Roman" w:cs="Times New Roman"/>
-                <w:sz w:val="28"/>
-                <w:szCs w:val="28"/>
+                <w:sz w:val="24"/>
+                <w:szCs w:val="24"/>
                 <w:lang w:val="sv-SE"/>
               </w:rPr>
             </w:pPr>
             <w:r>
               <w:rPr>
                 <w:rFonts w:ascii="Times New Roman" w:hAnsi="Times New Roman" w:cs="Times New Roman"/>
-                <w:sz w:val="28"/>
-                <w:szCs w:val="28"/>
+                <w:sz w:val="24"/>
+                <w:szCs w:val="24"/>
                 <w:lang w:val="sv-SE"/>
               </w:rPr>
               <w:t>Tanggal 7 Mei, mengerjakan desain UI untuk halaman Sign Up dan halaman Daftar Kelas.</w:t>
@@ -677,32 +4147,24 @@
             <w:pPr>
               <w:rPr>
                 <w:rFonts w:ascii="Times New Roman" w:hAnsi="Times New Roman" w:cs="Times New Roman"/>
-                <w:sz w:val="28"/>
-                <w:szCs w:val="28"/>
+                <w:sz w:val="24"/>
+                <w:szCs w:val="24"/>
               </w:rPr>
             </w:pPr>
             <w:r>
               <w:rPr>
                 <w:rFonts w:ascii="Times New Roman" w:hAnsi="Times New Roman" w:cs="Times New Roman"/>
-                <w:sz w:val="28"/>
-                <w:szCs w:val="28"/>
-              </w:rPr>
-              <w:t>1.</w:t>
-            </w:r>
-            <w:r>
-              <w:rPr>
-                <w:rFonts w:ascii="Times New Roman" w:hAnsi="Times New Roman" w:cs="Times New Roman"/>
-                <w:sz w:val="28"/>
-                <w:szCs w:val="28"/>
-              </w:rPr>
-              <w:t xml:space="preserve">Bingung </w:t>
+                <w:sz w:val="24"/>
+                <w:szCs w:val="24"/>
+              </w:rPr>
+              <w:t xml:space="preserve">1.Bingung </w:t>
             </w:r>
             <w:proofErr w:type="spellStart"/>
             <w:r>
               <w:rPr>
                 <w:rFonts w:ascii="Times New Roman" w:hAnsi="Times New Roman" w:cs="Times New Roman"/>
-                <w:sz w:val="28"/>
-                <w:szCs w:val="28"/>
+                <w:sz w:val="24"/>
+                <w:szCs w:val="24"/>
               </w:rPr>
               <w:t>dalam</w:t>
             </w:r>
@@ -710,8 +4172,8 @@
             <w:r>
               <w:rPr>
                 <w:rFonts w:ascii="Times New Roman" w:hAnsi="Times New Roman" w:cs="Times New Roman"/>
-                <w:sz w:val="28"/>
-                <w:szCs w:val="28"/>
+                <w:sz w:val="24"/>
+                <w:szCs w:val="24"/>
               </w:rPr>
               <w:t xml:space="preserve"> </w:t>
             </w:r>
@@ -719,8 +4181,8 @@
             <w:r>
               <w:rPr>
                 <w:rFonts w:ascii="Times New Roman" w:hAnsi="Times New Roman" w:cs="Times New Roman"/>
-                <w:sz w:val="28"/>
-                <w:szCs w:val="28"/>
+                <w:sz w:val="24"/>
+                <w:szCs w:val="24"/>
               </w:rPr>
               <w:t>memilih</w:t>
             </w:r>
@@ -728,8 +4190,8 @@
             <w:r>
               <w:rPr>
                 <w:rFonts w:ascii="Times New Roman" w:hAnsi="Times New Roman" w:cs="Times New Roman"/>
-                <w:sz w:val="28"/>
-                <w:szCs w:val="28"/>
+                <w:sz w:val="24"/>
+                <w:szCs w:val="24"/>
               </w:rPr>
               <w:t xml:space="preserve"> </w:t>
             </w:r>
@@ -737,8 +4199,8 @@
             <w:r>
               <w:rPr>
                 <w:rFonts w:ascii="Times New Roman" w:hAnsi="Times New Roman" w:cs="Times New Roman"/>
-                <w:sz w:val="28"/>
-                <w:szCs w:val="28"/>
+                <w:sz w:val="24"/>
+                <w:szCs w:val="24"/>
               </w:rPr>
               <w:t>pewarnaan</w:t>
             </w:r>
@@ -746,8 +4208,8 @@
             <w:r>
               <w:rPr>
                 <w:rFonts w:ascii="Times New Roman" w:hAnsi="Times New Roman" w:cs="Times New Roman"/>
-                <w:sz w:val="28"/>
-                <w:szCs w:val="28"/>
+                <w:sz w:val="24"/>
+                <w:szCs w:val="24"/>
               </w:rPr>
               <w:t>.</w:t>
             </w:r>
@@ -766,8 +4228,8 @@
               <w:jc w:val="center"/>
               <w:rPr>
                 <w:rFonts w:ascii="Times New Roman" w:hAnsi="Times New Roman" w:cs="Times New Roman"/>
-                <w:sz w:val="28"/>
-                <w:szCs w:val="28"/>
+                <w:sz w:val="24"/>
+                <w:szCs w:val="24"/>
               </w:rPr>
             </w:pPr>
           </w:p>
@@ -783,8 +4245,8 @@
               <w:jc w:val="center"/>
               <w:rPr>
                 <w:rFonts w:ascii="Times New Roman" w:hAnsi="Times New Roman" w:cs="Times New Roman"/>
-                <w:sz w:val="28"/>
-                <w:szCs w:val="28"/>
+                <w:sz w:val="24"/>
+                <w:szCs w:val="24"/>
               </w:rPr>
             </w:pPr>
           </w:p>
@@ -798,16 +4260,16 @@
             <w:pPr>
               <w:rPr>
                 <w:rFonts w:ascii="Times New Roman" w:hAnsi="Times New Roman" w:cs="Times New Roman"/>
-                <w:sz w:val="28"/>
-                <w:szCs w:val="28"/>
+                <w:sz w:val="24"/>
+                <w:szCs w:val="24"/>
               </w:rPr>
             </w:pPr>
             <w:proofErr w:type="spellStart"/>
             <w:r>
               <w:rPr>
                 <w:rFonts w:ascii="Times New Roman" w:hAnsi="Times New Roman" w:cs="Times New Roman"/>
-                <w:sz w:val="28"/>
-                <w:szCs w:val="28"/>
+                <w:sz w:val="24"/>
+                <w:szCs w:val="24"/>
               </w:rPr>
               <w:t>Tanggal</w:t>
             </w:r>
@@ -815,8 +4277,8 @@
             <w:r>
               <w:rPr>
                 <w:rFonts w:ascii="Times New Roman" w:hAnsi="Times New Roman" w:cs="Times New Roman"/>
-                <w:sz w:val="28"/>
-                <w:szCs w:val="28"/>
+                <w:sz w:val="24"/>
+                <w:szCs w:val="24"/>
               </w:rPr>
               <w:t xml:space="preserve"> 8 Mei, </w:t>
             </w:r>
@@ -824,8 +4286,8 @@
             <w:r>
               <w:rPr>
                 <w:rFonts w:ascii="Times New Roman" w:hAnsi="Times New Roman" w:cs="Times New Roman"/>
-                <w:sz w:val="28"/>
-                <w:szCs w:val="28"/>
+                <w:sz w:val="24"/>
+                <w:szCs w:val="24"/>
               </w:rPr>
               <w:t>mereview</w:t>
             </w:r>
@@ -833,8 +4295,8 @@
             <w:r>
               <w:rPr>
                 <w:rFonts w:ascii="Times New Roman" w:hAnsi="Times New Roman" w:cs="Times New Roman"/>
-                <w:sz w:val="28"/>
-                <w:szCs w:val="28"/>
+                <w:sz w:val="24"/>
+                <w:szCs w:val="24"/>
               </w:rPr>
               <w:t xml:space="preserve"> </w:t>
             </w:r>
@@ -842,8 +4304,8 @@
             <w:r>
               <w:rPr>
                 <w:rFonts w:ascii="Times New Roman" w:hAnsi="Times New Roman" w:cs="Times New Roman"/>
-                <w:sz w:val="28"/>
-                <w:szCs w:val="28"/>
+                <w:sz w:val="24"/>
+                <w:szCs w:val="24"/>
               </w:rPr>
               <w:t>desain</w:t>
             </w:r>
@@ -851,8 +4313,8 @@
             <w:r>
               <w:rPr>
                 <w:rFonts w:ascii="Times New Roman" w:hAnsi="Times New Roman" w:cs="Times New Roman"/>
-                <w:sz w:val="28"/>
-                <w:szCs w:val="28"/>
+                <w:sz w:val="24"/>
+                <w:szCs w:val="24"/>
               </w:rPr>
               <w:t xml:space="preserve"> UI Profile dan logout yang </w:t>
             </w:r>
@@ -860,8 +4322,8 @@
             <w:r>
               <w:rPr>
                 <w:rFonts w:ascii="Times New Roman" w:hAnsi="Times New Roman" w:cs="Times New Roman"/>
-                <w:sz w:val="28"/>
-                <w:szCs w:val="28"/>
+                <w:sz w:val="24"/>
+                <w:szCs w:val="24"/>
               </w:rPr>
               <w:t>sudah</w:t>
             </w:r>
@@ -869,8 +4331,8 @@
             <w:r>
               <w:rPr>
                 <w:rFonts w:ascii="Times New Roman" w:hAnsi="Times New Roman" w:cs="Times New Roman"/>
-                <w:sz w:val="28"/>
-                <w:szCs w:val="28"/>
+                <w:sz w:val="24"/>
+                <w:szCs w:val="24"/>
               </w:rPr>
               <w:t xml:space="preserve"> </w:t>
             </w:r>
@@ -878,8 +4340,8 @@
             <w:r>
               <w:rPr>
                 <w:rFonts w:ascii="Times New Roman" w:hAnsi="Times New Roman" w:cs="Times New Roman"/>
-                <w:sz w:val="28"/>
-                <w:szCs w:val="28"/>
+                <w:sz w:val="24"/>
+                <w:szCs w:val="24"/>
               </w:rPr>
               <w:t>dikerjakan</w:t>
             </w:r>
@@ -887,8 +4349,8 @@
             <w:r>
               <w:rPr>
                 <w:rFonts w:ascii="Times New Roman" w:hAnsi="Times New Roman" w:cs="Times New Roman"/>
-                <w:sz w:val="28"/>
-                <w:szCs w:val="28"/>
+                <w:sz w:val="24"/>
+                <w:szCs w:val="24"/>
               </w:rPr>
               <w:t xml:space="preserve"> Michael.</w:t>
             </w:r>
@@ -903,15 +4365,15 @@
             <w:pPr>
               <w:rPr>
                 <w:rFonts w:ascii="Times New Roman" w:hAnsi="Times New Roman" w:cs="Times New Roman"/>
-                <w:sz w:val="28"/>
-                <w:szCs w:val="28"/>
+                <w:sz w:val="24"/>
+                <w:szCs w:val="24"/>
               </w:rPr>
             </w:pPr>
             <w:r>
               <w:rPr>
                 <w:rFonts w:ascii="Times New Roman" w:hAnsi="Times New Roman" w:cs="Times New Roman"/>
-                <w:sz w:val="28"/>
-                <w:szCs w:val="28"/>
+                <w:sz w:val="24"/>
+                <w:szCs w:val="24"/>
               </w:rPr>
               <w:t xml:space="preserve">2. </w:t>
             </w:r>
@@ -919,8 +4381,8 @@
             <w:r>
               <w:rPr>
                 <w:rFonts w:ascii="Times New Roman" w:hAnsi="Times New Roman" w:cs="Times New Roman"/>
-                <w:sz w:val="28"/>
-                <w:szCs w:val="28"/>
+                <w:sz w:val="24"/>
+                <w:szCs w:val="24"/>
               </w:rPr>
               <w:t>Terjadi</w:t>
             </w:r>
@@ -928,8 +4390,8 @@
             <w:r>
               <w:rPr>
                 <w:rFonts w:ascii="Times New Roman" w:hAnsi="Times New Roman" w:cs="Times New Roman"/>
-                <w:sz w:val="28"/>
-                <w:szCs w:val="28"/>
+                <w:sz w:val="24"/>
+                <w:szCs w:val="24"/>
               </w:rPr>
               <w:t xml:space="preserve"> </w:t>
             </w:r>
@@ -937,8 +4399,8 @@
             <w:r>
               <w:rPr>
                 <w:rFonts w:ascii="Times New Roman" w:hAnsi="Times New Roman" w:cs="Times New Roman"/>
-                <w:sz w:val="28"/>
-                <w:szCs w:val="28"/>
+                <w:sz w:val="24"/>
+                <w:szCs w:val="24"/>
               </w:rPr>
               <w:t>beberapa</w:t>
             </w:r>
@@ -946,8 +4408,8 @@
             <w:r>
               <w:rPr>
                 <w:rFonts w:ascii="Times New Roman" w:hAnsi="Times New Roman" w:cs="Times New Roman"/>
-                <w:sz w:val="28"/>
-                <w:szCs w:val="28"/>
+                <w:sz w:val="24"/>
+                <w:szCs w:val="24"/>
               </w:rPr>
               <w:t xml:space="preserve"> </w:t>
             </w:r>
@@ -955,8 +4417,8 @@
             <w:r>
               <w:rPr>
                 <w:rFonts w:ascii="Times New Roman" w:hAnsi="Times New Roman" w:cs="Times New Roman"/>
-                <w:sz w:val="28"/>
-                <w:szCs w:val="28"/>
+                <w:sz w:val="24"/>
+                <w:szCs w:val="24"/>
               </w:rPr>
               <w:t>kendala</w:t>
             </w:r>
@@ -964,8 +4426,8 @@
             <w:r>
               <w:rPr>
                 <w:rFonts w:ascii="Times New Roman" w:hAnsi="Times New Roman" w:cs="Times New Roman"/>
-                <w:sz w:val="28"/>
-                <w:szCs w:val="28"/>
+                <w:sz w:val="24"/>
+                <w:szCs w:val="24"/>
               </w:rPr>
               <w:t xml:space="preserve"> </w:t>
             </w:r>
@@ -973,8 +4435,8 @@
             <w:r>
               <w:rPr>
                 <w:rFonts w:ascii="Times New Roman" w:hAnsi="Times New Roman" w:cs="Times New Roman"/>
-                <w:sz w:val="28"/>
-                <w:szCs w:val="28"/>
+                <w:sz w:val="24"/>
+                <w:szCs w:val="24"/>
               </w:rPr>
               <w:t>eksternal</w:t>
             </w:r>
@@ -982,8 +4444,8 @@
             <w:r>
               <w:rPr>
                 <w:rFonts w:ascii="Times New Roman" w:hAnsi="Times New Roman" w:cs="Times New Roman"/>
-                <w:sz w:val="28"/>
-                <w:szCs w:val="28"/>
+                <w:sz w:val="24"/>
+                <w:szCs w:val="24"/>
               </w:rPr>
               <w:t>.</w:t>
             </w:r>
@@ -1002,16 +4464,16 @@
               <w:jc w:val="center"/>
               <w:rPr>
                 <w:rFonts w:ascii="Times New Roman" w:hAnsi="Times New Roman" w:cs="Times New Roman"/>
-                <w:sz w:val="28"/>
-                <w:szCs w:val="28"/>
+                <w:sz w:val="24"/>
+                <w:szCs w:val="24"/>
               </w:rPr>
             </w:pPr>
             <w:proofErr w:type="spellStart"/>
             <w:r>
               <w:rPr>
                 <w:rFonts w:ascii="Times New Roman" w:hAnsi="Times New Roman" w:cs="Times New Roman"/>
-                <w:sz w:val="28"/>
-                <w:szCs w:val="28"/>
+                <w:sz w:val="24"/>
+                <w:szCs w:val="24"/>
               </w:rPr>
               <w:t>Suryadi</w:t>
             </w:r>
@@ -1029,15 +4491,15 @@
               <w:jc w:val="center"/>
               <w:rPr>
                 <w:rFonts w:ascii="Times New Roman" w:hAnsi="Times New Roman" w:cs="Times New Roman"/>
-                <w:sz w:val="28"/>
-                <w:szCs w:val="28"/>
+                <w:sz w:val="24"/>
+                <w:szCs w:val="24"/>
               </w:rPr>
             </w:pPr>
             <w:r>
               <w:rPr>
                 <w:rFonts w:ascii="Times New Roman" w:hAnsi="Times New Roman" w:cs="Times New Roman"/>
-                <w:sz w:val="28"/>
-                <w:szCs w:val="28"/>
+                <w:sz w:val="24"/>
+                <w:szCs w:val="24"/>
               </w:rPr>
               <w:t xml:space="preserve">Belum </w:t>
             </w:r>
@@ -1045,8 +4507,8 @@
             <w:r>
               <w:rPr>
                 <w:rFonts w:ascii="Times New Roman" w:hAnsi="Times New Roman" w:cs="Times New Roman"/>
-                <w:sz w:val="28"/>
-                <w:szCs w:val="28"/>
+                <w:sz w:val="24"/>
+                <w:szCs w:val="24"/>
               </w:rPr>
               <w:t>ada</w:t>
             </w:r>
@@ -1054,8 +4516,8 @@
             <w:r>
               <w:rPr>
                 <w:rFonts w:ascii="Times New Roman" w:hAnsi="Times New Roman" w:cs="Times New Roman"/>
-                <w:sz w:val="28"/>
-                <w:szCs w:val="28"/>
+                <w:sz w:val="24"/>
+                <w:szCs w:val="24"/>
               </w:rPr>
               <w:t xml:space="preserve"> </w:t>
             </w:r>
@@ -1065,16 +4527,16 @@
               <w:jc w:val="center"/>
               <w:rPr>
                 <w:rFonts w:ascii="Times New Roman" w:hAnsi="Times New Roman" w:cs="Times New Roman"/>
-                <w:sz w:val="28"/>
-                <w:szCs w:val="28"/>
+                <w:sz w:val="24"/>
+                <w:szCs w:val="24"/>
               </w:rPr>
             </w:pPr>
             <w:proofErr w:type="spellStart"/>
             <w:r>
               <w:rPr>
                 <w:rFonts w:ascii="Times New Roman" w:hAnsi="Times New Roman" w:cs="Times New Roman"/>
-                <w:sz w:val="28"/>
-                <w:szCs w:val="28"/>
+                <w:sz w:val="24"/>
+                <w:szCs w:val="24"/>
               </w:rPr>
               <w:t>Mengerjakan</w:t>
             </w:r>
@@ -1082,8 +4544,8 @@
             <w:r>
               <w:rPr>
                 <w:rFonts w:ascii="Times New Roman" w:hAnsi="Times New Roman" w:cs="Times New Roman"/>
-                <w:sz w:val="28"/>
-                <w:szCs w:val="28"/>
+                <w:sz w:val="24"/>
+                <w:szCs w:val="24"/>
               </w:rPr>
               <w:t xml:space="preserve"> </w:t>
             </w:r>
@@ -1093,16 +4555,16 @@
               <w:jc w:val="center"/>
               <w:rPr>
                 <w:rFonts w:ascii="Times New Roman" w:hAnsi="Times New Roman" w:cs="Times New Roman"/>
-                <w:sz w:val="28"/>
-                <w:szCs w:val="28"/>
+                <w:sz w:val="24"/>
+                <w:szCs w:val="24"/>
               </w:rPr>
             </w:pPr>
             <w:proofErr w:type="spellStart"/>
             <w:r>
               <w:rPr>
                 <w:rFonts w:ascii="Times New Roman" w:hAnsi="Times New Roman" w:cs="Times New Roman"/>
-                <w:sz w:val="28"/>
-                <w:szCs w:val="28"/>
+                <w:sz w:val="24"/>
+                <w:szCs w:val="24"/>
               </w:rPr>
               <w:t>Apapun</w:t>
             </w:r>
@@ -1110,8 +4572,8 @@
             <w:r>
               <w:rPr>
                 <w:rFonts w:ascii="Times New Roman" w:hAnsi="Times New Roman" w:cs="Times New Roman"/>
-                <w:sz w:val="28"/>
-                <w:szCs w:val="28"/>
+                <w:sz w:val="24"/>
+                <w:szCs w:val="24"/>
               </w:rPr>
               <w:t>.</w:t>
             </w:r>
@@ -1126,56 +4588,19 @@
             <w:pPr>
               <w:rPr>
                 <w:rFonts w:ascii="Times New Roman" w:hAnsi="Times New Roman" w:cs="Times New Roman"/>
-                <w:sz w:val="28"/>
-                <w:szCs w:val="28"/>
+                <w:sz w:val="24"/>
+                <w:szCs w:val="24"/>
                 <w:lang w:val="sv-SE"/>
               </w:rPr>
             </w:pPr>
             <w:r>
               <w:rPr>
                 <w:rFonts w:ascii="Times New Roman" w:hAnsi="Times New Roman" w:cs="Times New Roman"/>
-                <w:sz w:val="28"/>
-                <w:szCs w:val="28"/>
+                <w:sz w:val="24"/>
+                <w:szCs w:val="24"/>
                 <w:lang w:val="sv-SE"/>
               </w:rPr>
-              <w:t xml:space="preserve">Tanggal 7 Mei, mengerjakan desain UI untuk halaman </w:t>
-            </w:r>
-            <w:r>
-              <w:rPr>
-                <w:rFonts w:ascii="Times New Roman" w:hAnsi="Times New Roman" w:cs="Times New Roman"/>
-                <w:sz w:val="28"/>
-                <w:szCs w:val="28"/>
-                <w:lang w:val="sv-SE"/>
-              </w:rPr>
-              <w:t xml:space="preserve">Login, </w:t>
-            </w:r>
-            <w:r>
-              <w:rPr>
-                <w:rFonts w:ascii="Times New Roman" w:hAnsi="Times New Roman" w:cs="Times New Roman"/>
-                <w:sz w:val="28"/>
-                <w:szCs w:val="28"/>
-                <w:lang w:val="sv-SE"/>
-              </w:rPr>
-              <w:t xml:space="preserve">halaman Daftar </w:t>
-            </w:r>
-            <w:r>
-              <w:rPr>
-                <w:rFonts w:ascii="Times New Roman" w:hAnsi="Times New Roman" w:cs="Times New Roman"/>
-                <w:sz w:val="28"/>
-                <w:szCs w:val="28"/>
-                <w:lang w:val="sv-SE"/>
-              </w:rPr>
-              <w:t xml:space="preserve">Tugas, dan </w:t>
-            </w:r>
-            <w:r>
-              <w:rPr>
-                <w:rFonts w:ascii="Times New Roman" w:hAnsi="Times New Roman" w:cs="Times New Roman"/>
-                <w:sz w:val="28"/>
-                <w:szCs w:val="28"/>
-                <w:lang w:val="sv-SE"/>
-              </w:rPr>
-              <w:lastRenderedPageBreak/>
-              <w:t>halaman Forum Diskusi</w:t>
+              <w:t>Tanggal 7 Mei, mengerjakan desain UI untuk halaman Login, halaman Daftar Tugas, dan halaman Forum Diskusi</w:t>
             </w:r>
           </w:p>
         </w:tc>
@@ -1188,29 +4613,19 @@
             <w:pPr>
               <w:rPr>
                 <w:rFonts w:ascii="Times New Roman" w:hAnsi="Times New Roman" w:cs="Times New Roman"/>
-                <w:sz w:val="28"/>
-                <w:szCs w:val="28"/>
+                <w:sz w:val="24"/>
+                <w:szCs w:val="24"/>
                 <w:lang w:val="sv-SE"/>
               </w:rPr>
             </w:pPr>
             <w:r>
               <w:rPr>
                 <w:rFonts w:ascii="Times New Roman" w:hAnsi="Times New Roman" w:cs="Times New Roman"/>
-                <w:sz w:val="28"/>
-                <w:szCs w:val="28"/>
+                <w:sz w:val="24"/>
+                <w:szCs w:val="24"/>
                 <w:lang w:val="sv-SE"/>
               </w:rPr>
-              <w:lastRenderedPageBreak/>
-              <w:t xml:space="preserve">1.Terkendala pada saat </w:t>
-            </w:r>
-            <w:r>
-              <w:rPr>
-                <w:rFonts w:ascii="Times New Roman" w:hAnsi="Times New Roman" w:cs="Times New Roman"/>
-                <w:sz w:val="28"/>
-                <w:szCs w:val="28"/>
-                <w:lang w:val="sv-SE"/>
-              </w:rPr>
-              <w:t>pemilihan icon menu</w:t>
+              <w:t>1.Terkendala pada saat pemilihan icon menu</w:t>
             </w:r>
           </w:p>
         </w:tc>
@@ -1227,8 +4642,8 @@
               <w:jc w:val="center"/>
               <w:rPr>
                 <w:rFonts w:ascii="Times New Roman" w:hAnsi="Times New Roman" w:cs="Times New Roman"/>
-                <w:sz w:val="28"/>
-                <w:szCs w:val="28"/>
+                <w:sz w:val="24"/>
+                <w:szCs w:val="24"/>
                 <w:lang w:val="sv-SE"/>
               </w:rPr>
             </w:pPr>
@@ -1245,8 +4660,8 @@
               <w:jc w:val="center"/>
               <w:rPr>
                 <w:rFonts w:ascii="Times New Roman" w:hAnsi="Times New Roman" w:cs="Times New Roman"/>
-                <w:sz w:val="28"/>
-                <w:szCs w:val="28"/>
+                <w:sz w:val="24"/>
+                <w:szCs w:val="24"/>
                 <w:lang w:val="sv-SE"/>
               </w:rPr>
             </w:pPr>
@@ -1261,8 +4676,8 @@
             <w:pPr>
               <w:rPr>
                 <w:rFonts w:ascii="Times New Roman" w:hAnsi="Times New Roman" w:cs="Times New Roman"/>
-                <w:sz w:val="28"/>
-                <w:szCs w:val="28"/>
+                <w:sz w:val="24"/>
+                <w:szCs w:val="24"/>
                 <w:lang w:val="en-US"/>
               </w:rPr>
             </w:pPr>
@@ -1270,8 +4685,8 @@
             <w:r>
               <w:rPr>
                 <w:rFonts w:ascii="Times New Roman" w:hAnsi="Times New Roman" w:cs="Times New Roman"/>
-                <w:sz w:val="28"/>
-                <w:szCs w:val="28"/>
+                <w:sz w:val="24"/>
+                <w:szCs w:val="24"/>
                 <w:lang w:val="en-US"/>
               </w:rPr>
               <w:t>Tanggal</w:t>
@@ -1280,8 +4695,8 @@
             <w:r>
               <w:rPr>
                 <w:rFonts w:ascii="Times New Roman" w:hAnsi="Times New Roman" w:cs="Times New Roman"/>
-                <w:sz w:val="28"/>
-                <w:szCs w:val="28"/>
+                <w:sz w:val="24"/>
+                <w:szCs w:val="24"/>
                 <w:lang w:val="en-US"/>
               </w:rPr>
               <w:t xml:space="preserve"> 8 Mei, </w:t>
@@ -1290,8 +4705,8 @@
             <w:r>
               <w:rPr>
                 <w:rFonts w:ascii="Times New Roman" w:hAnsi="Times New Roman" w:cs="Times New Roman"/>
-                <w:sz w:val="28"/>
-                <w:szCs w:val="28"/>
+                <w:sz w:val="24"/>
+                <w:szCs w:val="24"/>
                 <w:lang w:val="en-US"/>
               </w:rPr>
               <w:t>mereview</w:t>
@@ -1300,8 +4715,8 @@
             <w:r>
               <w:rPr>
                 <w:rFonts w:ascii="Times New Roman" w:hAnsi="Times New Roman" w:cs="Times New Roman"/>
-                <w:sz w:val="28"/>
-                <w:szCs w:val="28"/>
+                <w:sz w:val="24"/>
+                <w:szCs w:val="24"/>
                 <w:lang w:val="en-US"/>
               </w:rPr>
               <w:t xml:space="preserve"> </w:t>
@@ -1310,8 +4725,8 @@
             <w:r>
               <w:rPr>
                 <w:rFonts w:ascii="Times New Roman" w:hAnsi="Times New Roman" w:cs="Times New Roman"/>
-                <w:sz w:val="28"/>
-                <w:szCs w:val="28"/>
+                <w:sz w:val="24"/>
+                <w:szCs w:val="24"/>
                 <w:lang w:val="en-US"/>
               </w:rPr>
               <w:t>desain</w:t>
@@ -1320,20 +4735,11 @@
             <w:r>
               <w:rPr>
                 <w:rFonts w:ascii="Times New Roman" w:hAnsi="Times New Roman" w:cs="Times New Roman"/>
-                <w:sz w:val="28"/>
-                <w:szCs w:val="28"/>
+                <w:sz w:val="24"/>
+                <w:szCs w:val="24"/>
                 <w:lang w:val="en-US"/>
               </w:rPr>
-              <w:t xml:space="preserve"> Halaman Sign up dan Halaman</w:t>
-            </w:r>
-            <w:r>
-              <w:rPr>
-                <w:rFonts w:ascii="Times New Roman" w:hAnsi="Times New Roman" w:cs="Times New Roman"/>
-                <w:sz w:val="28"/>
-                <w:szCs w:val="28"/>
-                <w:lang w:val="en-US"/>
-              </w:rPr>
-              <w:t xml:space="preserve"> Daftar kelas</w:t>
+              <w:t xml:space="preserve"> Halaman Sign up dan Halaman Daftar kelas</w:t>
             </w:r>
           </w:p>
         </w:tc>
@@ -1346,28 +4752,19 @@
             <w:pPr>
               <w:rPr>
                 <w:rFonts w:ascii="Times New Roman" w:hAnsi="Times New Roman" w:cs="Times New Roman"/>
-                <w:sz w:val="28"/>
-                <w:szCs w:val="28"/>
+                <w:sz w:val="24"/>
+                <w:szCs w:val="24"/>
                 <w:lang w:val="sv-SE"/>
               </w:rPr>
             </w:pPr>
             <w:r>
               <w:rPr>
                 <w:rFonts w:ascii="Times New Roman" w:hAnsi="Times New Roman" w:cs="Times New Roman"/>
-                <w:sz w:val="28"/>
-                <w:szCs w:val="28"/>
+                <w:sz w:val="24"/>
+                <w:szCs w:val="24"/>
                 <w:lang w:val="sv-SE"/>
               </w:rPr>
-              <w:t xml:space="preserve">1.Terjadi </w:t>
-            </w:r>
-            <w:r>
-              <w:rPr>
-                <w:rFonts w:ascii="Times New Roman" w:hAnsi="Times New Roman" w:cs="Times New Roman"/>
-                <w:sz w:val="28"/>
-                <w:szCs w:val="28"/>
-                <w:lang w:val="sv-SE"/>
-              </w:rPr>
-              <w:t>kendala pada saat Export image halamannya ada beberapa komponen yang tidak menyatu</w:t>
+              <w:t>1.Terjadi kendala pada saat Export image halamannya ada beberapa komponen yang tidak menyatu</w:t>
             </w:r>
           </w:p>
         </w:tc>
@@ -1996,7 +5393,6 @@
   <w:style w:type="character" w:default="1" w:styleId="DefaultParagraphFont">
     <w:name w:val="Default Paragraph Font"/>
     <w:uiPriority w:val="1"/>
-    <w:semiHidden/>
     <w:unhideWhenUsed/>
   </w:style>
   <w:style w:type="table" w:default="1" w:styleId="TableNormal">

</xml_diff>

<commit_message>
Update Daily Scrum Report 2
</commit_message>
<xml_diff>
--- a/Pelaporan_UTS_PPLT.docx
+++ b/Pelaporan_UTS_PPLT.docx
@@ -3537,6 +3537,7 @@
               </w:rPr>
             </w:pPr>
             <w:proofErr w:type="spellStart"/>
+            <w:proofErr w:type="gramStart"/>
             <w:r>
               <w:rPr>
                 <w:rFonts w:ascii="Times New Roman" w:eastAsia="Times New Roman" w:hAnsi="Times New Roman" w:cs="Times New Roman"/>
@@ -3548,6 +3549,7 @@
               <w:t>S.No</w:t>
             </w:r>
             <w:proofErr w:type="spellEnd"/>
+            <w:proofErr w:type="gramEnd"/>
           </w:p>
         </w:tc>
         <w:tc>
@@ -7177,6 +7179,7 @@
               </w:rPr>
             </w:pPr>
             <w:proofErr w:type="spellStart"/>
+            <w:proofErr w:type="gramStart"/>
             <w:r>
               <w:rPr>
                 <w:rFonts w:ascii="Times New Roman" w:hAnsi="Times New Roman" w:cs="Times New Roman"/>
@@ -7188,6 +7191,7 @@
               <w:t>S.No</w:t>
             </w:r>
             <w:proofErr w:type="spellEnd"/>
+            <w:proofErr w:type="gramEnd"/>
           </w:p>
         </w:tc>
         <w:tc>
@@ -9652,6 +9656,7 @@
                 <w:szCs w:val="24"/>
               </w:rPr>
             </w:pPr>
+            <w:proofErr w:type="spellStart"/>
             <w:r>
               <w:rPr>
                 <w:rFonts w:ascii="Times New Roman" w:hAnsi="Times New Roman" w:cs="Times New Roman"/>
@@ -9660,6 +9665,7 @@
               </w:rPr>
               <w:t>Geby</w:t>
             </w:r>
+            <w:proofErr w:type="spellEnd"/>
           </w:p>
         </w:tc>
         <w:tc>
@@ -10443,55 +10449,7 @@
           <w:szCs w:val="28"/>
         </w:rPr>
         <w:lastRenderedPageBreak/>
-        <w:t xml:space="preserve">Sprint </w:t>
-      </w:r>
-      <w:r>
-        <w:rPr>
-          <w:rFonts w:ascii="Times New Roman" w:hAnsi="Times New Roman" w:cs="Times New Roman"/>
-          <w:sz w:val="28"/>
-          <w:szCs w:val="28"/>
-        </w:rPr>
-        <w:t>2</w:t>
-      </w:r>
-      <w:r>
-        <w:rPr>
-          <w:rFonts w:ascii="Times New Roman" w:hAnsi="Times New Roman" w:cs="Times New Roman"/>
-          <w:sz w:val="28"/>
-          <w:szCs w:val="28"/>
-        </w:rPr>
-        <w:t xml:space="preserve"> (</w:t>
-      </w:r>
-      <w:r>
-        <w:rPr>
-          <w:rFonts w:ascii="Times New Roman" w:hAnsi="Times New Roman" w:cs="Times New Roman"/>
-          <w:sz w:val="28"/>
-          <w:szCs w:val="28"/>
-        </w:rPr>
-        <w:t>8</w:t>
-      </w:r>
-      <w:r>
-        <w:rPr>
-          <w:rFonts w:ascii="Times New Roman" w:hAnsi="Times New Roman" w:cs="Times New Roman"/>
-          <w:sz w:val="28"/>
-          <w:szCs w:val="28"/>
-        </w:rPr>
-        <w:t xml:space="preserve"> Mei – </w:t>
-      </w:r>
-      <w:r>
-        <w:rPr>
-          <w:rFonts w:ascii="Times New Roman" w:hAnsi="Times New Roman" w:cs="Times New Roman"/>
-          <w:sz w:val="28"/>
-          <w:szCs w:val="28"/>
-        </w:rPr>
-        <w:t>10</w:t>
-      </w:r>
-      <w:r>
-        <w:rPr>
-          <w:rFonts w:ascii="Times New Roman" w:hAnsi="Times New Roman" w:cs="Times New Roman"/>
-          <w:sz w:val="28"/>
-          <w:szCs w:val="28"/>
-        </w:rPr>
-        <w:t xml:space="preserve"> Mei)</w:t>
+        <w:t>Sprint 2 (8 Mei – 10 Mei)</w:t>
       </w:r>
     </w:p>
     <w:tbl>
@@ -10502,9 +10460,9 @@
       </w:tblPr>
       <w:tblGrid>
         <w:gridCol w:w="2254"/>
-        <w:gridCol w:w="2254"/>
-        <w:gridCol w:w="2254"/>
-        <w:gridCol w:w="2254"/>
+        <w:gridCol w:w="2136"/>
+        <w:gridCol w:w="2268"/>
+        <w:gridCol w:w="2358"/>
       </w:tblGrid>
       <w:tr>
         <w:tc>
@@ -10522,7 +10480,6 @@
           </w:tcPr>
           <w:p>
             <w:pPr>
-              <w:spacing w:after="0" w:line="240" w:lineRule="auto"/>
               <w:jc w:val="center"/>
               <w:rPr>
                 <w:rFonts w:ascii="Times New Roman" w:hAnsi="Times New Roman" w:cs="Times New Roman"/>
@@ -10546,7 +10503,7 @@
         </w:tc>
         <w:tc>
           <w:tcPr>
-            <w:tcW w:w="2254" w:type="dxa"/>
+            <w:tcW w:w="2136" w:type="dxa"/>
             <w:tcBorders>
               <w:top w:val="single" w:sz="4" w:space="0" w:color="auto"/>
               <w:left w:val="single" w:sz="4" w:space="0" w:color="auto"/>
@@ -10582,7 +10539,7 @@
         </w:tc>
         <w:tc>
           <w:tcPr>
-            <w:tcW w:w="2254" w:type="dxa"/>
+            <w:tcW w:w="2268" w:type="dxa"/>
             <w:tcBorders>
               <w:top w:val="single" w:sz="4" w:space="0" w:color="auto"/>
               <w:left w:val="single" w:sz="4" w:space="0" w:color="auto"/>
@@ -10618,7 +10575,7 @@
         </w:tc>
         <w:tc>
           <w:tcPr>
-            <w:tcW w:w="2254" w:type="dxa"/>
+            <w:tcW w:w="2358" w:type="dxa"/>
             <w:tcBorders>
               <w:top w:val="single" w:sz="4" w:space="0" w:color="auto"/>
               <w:left w:val="single" w:sz="4" w:space="0" w:color="auto"/>
@@ -10688,7 +10645,7 @@
         </w:tc>
         <w:tc>
           <w:tcPr>
-            <w:tcW w:w="2254" w:type="dxa"/>
+            <w:tcW w:w="2136" w:type="dxa"/>
             <w:vMerge w:val="restart"/>
             <w:tcBorders>
               <w:top w:val="single" w:sz="4" w:space="0" w:color="auto"/>
@@ -10712,7 +10669,7 @@
         </w:tc>
         <w:tc>
           <w:tcPr>
-            <w:tcW w:w="2254" w:type="dxa"/>
+            <w:tcW w:w="2268" w:type="dxa"/>
             <w:tcBorders>
               <w:top w:val="single" w:sz="4" w:space="0" w:color="auto"/>
               <w:left w:val="single" w:sz="4" w:space="0" w:color="auto"/>
@@ -10734,7 +10691,7 @@
         </w:tc>
         <w:tc>
           <w:tcPr>
-            <w:tcW w:w="2254" w:type="dxa"/>
+            <w:tcW w:w="2358" w:type="dxa"/>
             <w:tcBorders>
               <w:top w:val="single" w:sz="4" w:space="0" w:color="auto"/>
               <w:left w:val="single" w:sz="4" w:space="0" w:color="auto"/>
@@ -10782,7 +10739,7 @@
         </w:tc>
         <w:tc>
           <w:tcPr>
-            <w:tcW w:w="2254" w:type="dxa"/>
+            <w:tcW w:w="2136" w:type="dxa"/>
             <w:vMerge/>
             <w:tcBorders>
               <w:top w:val="single" w:sz="4" w:space="0" w:color="auto"/>
@@ -10805,7 +10762,7 @@
         </w:tc>
         <w:tc>
           <w:tcPr>
-            <w:tcW w:w="2254" w:type="dxa"/>
+            <w:tcW w:w="2268" w:type="dxa"/>
             <w:tcBorders>
               <w:top w:val="single" w:sz="4" w:space="0" w:color="auto"/>
               <w:left w:val="single" w:sz="4" w:space="0" w:color="auto"/>
@@ -10826,7 +10783,7 @@
         </w:tc>
         <w:tc>
           <w:tcPr>
-            <w:tcW w:w="2254" w:type="dxa"/>
+            <w:tcW w:w="2358" w:type="dxa"/>
             <w:tcBorders>
               <w:top w:val="single" w:sz="4" w:space="0" w:color="auto"/>
               <w:left w:val="single" w:sz="4" w:space="0" w:color="auto"/>
@@ -10873,7 +10830,7 @@
         </w:tc>
         <w:tc>
           <w:tcPr>
-            <w:tcW w:w="0" w:type="auto"/>
+            <w:tcW w:w="2136" w:type="dxa"/>
             <w:vMerge/>
             <w:tcBorders>
               <w:top w:val="single" w:sz="4" w:space="0" w:color="auto"/>
@@ -10896,7 +10853,7 @@
         </w:tc>
         <w:tc>
           <w:tcPr>
-            <w:tcW w:w="2254" w:type="dxa"/>
+            <w:tcW w:w="2268" w:type="dxa"/>
             <w:tcBorders>
               <w:top w:val="single" w:sz="4" w:space="0" w:color="auto"/>
               <w:left w:val="single" w:sz="4" w:space="0" w:color="auto"/>
@@ -10919,7 +10876,7 @@
         </w:tc>
         <w:tc>
           <w:tcPr>
-            <w:tcW w:w="2254" w:type="dxa"/>
+            <w:tcW w:w="2358" w:type="dxa"/>
             <w:tcBorders>
               <w:top w:val="single" w:sz="4" w:space="0" w:color="auto"/>
               <w:left w:val="single" w:sz="4" w:space="0" w:color="auto"/>
@@ -10975,7 +10932,7 @@
         </w:tc>
         <w:tc>
           <w:tcPr>
-            <w:tcW w:w="2254" w:type="dxa"/>
+            <w:tcW w:w="2136" w:type="dxa"/>
             <w:vMerge w:val="restart"/>
             <w:tcBorders>
               <w:top w:val="single" w:sz="4" w:space="0" w:color="auto"/>
@@ -10992,103 +10949,23 @@
                 <w:rFonts w:ascii="Times New Roman" w:hAnsi="Times New Roman" w:cs="Times New Roman"/>
                 <w:sz w:val="24"/>
                 <w:szCs w:val="24"/>
-              </w:rPr>
-            </w:pPr>
-            <w:proofErr w:type="spellStart"/>
-            <w:r>
-              <w:rPr>
-                <w:rFonts w:ascii="Times New Roman" w:hAnsi="Times New Roman" w:cs="Times New Roman"/>
-                <w:sz w:val="24"/>
-                <w:szCs w:val="24"/>
-              </w:rPr>
-              <w:t>Mengerjakan</w:t>
-            </w:r>
-            <w:proofErr w:type="spellEnd"/>
-            <w:r>
-              <w:rPr>
-                <w:rFonts w:ascii="Times New Roman" w:hAnsi="Times New Roman" w:cs="Times New Roman"/>
-                <w:sz w:val="24"/>
-                <w:szCs w:val="24"/>
-              </w:rPr>
-              <w:t xml:space="preserve"> sprint </w:t>
-            </w:r>
-            <w:proofErr w:type="spellStart"/>
-            <w:r>
-              <w:rPr>
-                <w:rFonts w:ascii="Times New Roman" w:hAnsi="Times New Roman" w:cs="Times New Roman"/>
-                <w:sz w:val="24"/>
-                <w:szCs w:val="24"/>
-              </w:rPr>
-              <w:t>sebelumnya</w:t>
-            </w:r>
-            <w:proofErr w:type="spellEnd"/>
-            <w:r>
-              <w:rPr>
-                <w:rFonts w:ascii="Times New Roman" w:hAnsi="Times New Roman" w:cs="Times New Roman"/>
-                <w:sz w:val="24"/>
-                <w:szCs w:val="24"/>
-              </w:rPr>
-              <w:t xml:space="preserve"> </w:t>
-            </w:r>
-            <w:proofErr w:type="spellStart"/>
-            <w:r>
-              <w:rPr>
-                <w:rFonts w:ascii="Times New Roman" w:hAnsi="Times New Roman" w:cs="Times New Roman"/>
-                <w:sz w:val="24"/>
-                <w:szCs w:val="24"/>
-              </w:rPr>
-              <w:t>sekaligus</w:t>
-            </w:r>
-            <w:proofErr w:type="spellEnd"/>
-            <w:r>
-              <w:rPr>
-                <w:rFonts w:ascii="Times New Roman" w:hAnsi="Times New Roman" w:cs="Times New Roman"/>
-                <w:sz w:val="24"/>
-                <w:szCs w:val="24"/>
-              </w:rPr>
-              <w:t xml:space="preserve"> </w:t>
-            </w:r>
-            <w:proofErr w:type="spellStart"/>
-            <w:r>
-              <w:rPr>
-                <w:rFonts w:ascii="Times New Roman" w:hAnsi="Times New Roman" w:cs="Times New Roman"/>
-                <w:sz w:val="24"/>
-                <w:szCs w:val="24"/>
-              </w:rPr>
-              <w:t>mencari</w:t>
-            </w:r>
-            <w:proofErr w:type="spellEnd"/>
-            <w:r>
-              <w:rPr>
-                <w:rFonts w:ascii="Times New Roman" w:hAnsi="Times New Roman" w:cs="Times New Roman"/>
-                <w:sz w:val="24"/>
-                <w:szCs w:val="24"/>
-              </w:rPr>
-              <w:t xml:space="preserve"> ide dan </w:t>
-            </w:r>
-            <w:proofErr w:type="spellStart"/>
-            <w:r>
-              <w:rPr>
-                <w:rFonts w:ascii="Times New Roman" w:hAnsi="Times New Roman" w:cs="Times New Roman"/>
-                <w:sz w:val="24"/>
-                <w:szCs w:val="24"/>
-              </w:rPr>
-              <w:t>referensi</w:t>
-            </w:r>
-            <w:proofErr w:type="spellEnd"/>
-            <w:r>
-              <w:rPr>
-                <w:rFonts w:ascii="Times New Roman" w:hAnsi="Times New Roman" w:cs="Times New Roman"/>
-                <w:sz w:val="24"/>
-                <w:szCs w:val="24"/>
-              </w:rPr>
-              <w:t>.</w:t>
-            </w:r>
-          </w:p>
-        </w:tc>
-        <w:tc>
-          <w:tcPr>
-            <w:tcW w:w="2254" w:type="dxa"/>
+                <w:lang w:val="sv-SE"/>
+              </w:rPr>
+            </w:pPr>
+            <w:r>
+              <w:rPr>
+                <w:rFonts w:ascii="Times New Roman" w:hAnsi="Times New Roman" w:cs="Times New Roman"/>
+                <w:sz w:val="24"/>
+                <w:szCs w:val="24"/>
+                <w:lang w:val="sv-SE"/>
+              </w:rPr>
+              <w:t>Mengerjakan sprint sebelumnya sekaligus mencari ide dan referensi.</w:t>
+            </w:r>
+          </w:p>
+        </w:tc>
+        <w:tc>
+          <w:tcPr>
+            <w:tcW w:w="2268" w:type="dxa"/>
             <w:tcBorders>
               <w:top w:val="single" w:sz="4" w:space="0" w:color="auto"/>
               <w:left w:val="single" w:sz="4" w:space="0" w:color="auto"/>
@@ -11120,7 +10997,7 @@
         </w:tc>
         <w:tc>
           <w:tcPr>
-            <w:tcW w:w="2254" w:type="dxa"/>
+            <w:tcW w:w="2358" w:type="dxa"/>
             <w:tcBorders>
               <w:top w:val="single" w:sz="4" w:space="0" w:color="auto"/>
               <w:left w:val="single" w:sz="4" w:space="0" w:color="auto"/>
@@ -11136,185 +11013,17 @@
                 <w:rFonts w:ascii="Times New Roman" w:hAnsi="Times New Roman" w:cs="Times New Roman"/>
                 <w:sz w:val="24"/>
                 <w:szCs w:val="24"/>
-              </w:rPr>
-            </w:pPr>
-            <w:r>
-              <w:rPr>
-                <w:rFonts w:ascii="Times New Roman" w:hAnsi="Times New Roman" w:cs="Times New Roman"/>
-                <w:sz w:val="24"/>
-                <w:szCs w:val="24"/>
-              </w:rPr>
-              <w:t>1.</w:t>
-            </w:r>
-            <w:r>
-              <w:rPr>
-                <w:rFonts w:ascii="Times New Roman" w:hAnsi="Times New Roman" w:cs="Times New Roman"/>
-                <w:sz w:val="24"/>
-                <w:szCs w:val="24"/>
-              </w:rPr>
-              <w:t xml:space="preserve"> Sedikit </w:t>
-            </w:r>
-            <w:proofErr w:type="spellStart"/>
-            <w:r>
-              <w:rPr>
-                <w:rFonts w:ascii="Times New Roman" w:hAnsi="Times New Roman" w:cs="Times New Roman"/>
-                <w:sz w:val="24"/>
-                <w:szCs w:val="24"/>
-              </w:rPr>
-              <w:t>sulit</w:t>
-            </w:r>
-            <w:proofErr w:type="spellEnd"/>
-            <w:r>
-              <w:rPr>
-                <w:rFonts w:ascii="Times New Roman" w:hAnsi="Times New Roman" w:cs="Times New Roman"/>
-                <w:sz w:val="24"/>
-                <w:szCs w:val="24"/>
-              </w:rPr>
-              <w:t xml:space="preserve"> </w:t>
-            </w:r>
-            <w:proofErr w:type="spellStart"/>
-            <w:r>
-              <w:rPr>
-                <w:rFonts w:ascii="Times New Roman" w:hAnsi="Times New Roman" w:cs="Times New Roman"/>
-                <w:sz w:val="24"/>
-                <w:szCs w:val="24"/>
-              </w:rPr>
-              <w:t>membagi</w:t>
-            </w:r>
-            <w:proofErr w:type="spellEnd"/>
-            <w:r>
-              <w:rPr>
-                <w:rFonts w:ascii="Times New Roman" w:hAnsi="Times New Roman" w:cs="Times New Roman"/>
-                <w:sz w:val="24"/>
-                <w:szCs w:val="24"/>
-              </w:rPr>
-              <w:t xml:space="preserve"> </w:t>
-            </w:r>
-            <w:proofErr w:type="spellStart"/>
-            <w:r>
-              <w:rPr>
-                <w:rFonts w:ascii="Times New Roman" w:hAnsi="Times New Roman" w:cs="Times New Roman"/>
-                <w:sz w:val="24"/>
-                <w:szCs w:val="24"/>
-              </w:rPr>
-              <w:t>waktu</w:t>
-            </w:r>
-            <w:proofErr w:type="spellEnd"/>
-            <w:r>
-              <w:rPr>
-                <w:rFonts w:ascii="Times New Roman" w:hAnsi="Times New Roman" w:cs="Times New Roman"/>
-                <w:sz w:val="24"/>
-                <w:szCs w:val="24"/>
-              </w:rPr>
-              <w:t xml:space="preserve"> </w:t>
-            </w:r>
-            <w:proofErr w:type="spellStart"/>
-            <w:r>
-              <w:rPr>
-                <w:rFonts w:ascii="Times New Roman" w:hAnsi="Times New Roman" w:cs="Times New Roman"/>
-                <w:sz w:val="24"/>
-                <w:szCs w:val="24"/>
-              </w:rPr>
-              <w:t>karena</w:t>
-            </w:r>
-            <w:proofErr w:type="spellEnd"/>
-            <w:r>
-              <w:rPr>
-                <w:rFonts w:ascii="Times New Roman" w:hAnsi="Times New Roman" w:cs="Times New Roman"/>
-                <w:sz w:val="24"/>
-                <w:szCs w:val="24"/>
-              </w:rPr>
-              <w:t xml:space="preserve"> </w:t>
-            </w:r>
-            <w:proofErr w:type="spellStart"/>
-            <w:r>
-              <w:rPr>
-                <w:rFonts w:ascii="Times New Roman" w:hAnsi="Times New Roman" w:cs="Times New Roman"/>
-                <w:sz w:val="24"/>
-                <w:szCs w:val="24"/>
-              </w:rPr>
-              <w:t>berbarengan</w:t>
-            </w:r>
-            <w:proofErr w:type="spellEnd"/>
-            <w:r>
-              <w:rPr>
-                <w:rFonts w:ascii="Times New Roman" w:hAnsi="Times New Roman" w:cs="Times New Roman"/>
-                <w:sz w:val="24"/>
-                <w:szCs w:val="24"/>
-              </w:rPr>
-              <w:t xml:space="preserve"> </w:t>
-            </w:r>
-            <w:proofErr w:type="spellStart"/>
-            <w:r>
-              <w:rPr>
-                <w:rFonts w:ascii="Times New Roman" w:hAnsi="Times New Roman" w:cs="Times New Roman"/>
-                <w:sz w:val="24"/>
-                <w:szCs w:val="24"/>
-              </w:rPr>
-              <w:t>dengan</w:t>
-            </w:r>
-            <w:proofErr w:type="spellEnd"/>
-            <w:r>
-              <w:rPr>
-                <w:rFonts w:ascii="Times New Roman" w:hAnsi="Times New Roman" w:cs="Times New Roman"/>
-                <w:sz w:val="24"/>
-                <w:szCs w:val="24"/>
-              </w:rPr>
-              <w:t xml:space="preserve"> </w:t>
-            </w:r>
-            <w:proofErr w:type="spellStart"/>
-            <w:r>
-              <w:rPr>
-                <w:rFonts w:ascii="Times New Roman" w:hAnsi="Times New Roman" w:cs="Times New Roman"/>
-                <w:sz w:val="24"/>
-                <w:szCs w:val="24"/>
-              </w:rPr>
-              <w:t>belajar</w:t>
-            </w:r>
-            <w:proofErr w:type="spellEnd"/>
-            <w:r>
-              <w:rPr>
-                <w:rFonts w:ascii="Times New Roman" w:hAnsi="Times New Roman" w:cs="Times New Roman"/>
-                <w:sz w:val="24"/>
-                <w:szCs w:val="24"/>
-              </w:rPr>
-              <w:t xml:space="preserve"> </w:t>
-            </w:r>
-            <w:proofErr w:type="spellStart"/>
-            <w:r>
-              <w:rPr>
-                <w:rFonts w:ascii="Times New Roman" w:hAnsi="Times New Roman" w:cs="Times New Roman"/>
-                <w:sz w:val="24"/>
-                <w:szCs w:val="24"/>
-              </w:rPr>
-              <w:t>untuk</w:t>
-            </w:r>
-            <w:proofErr w:type="spellEnd"/>
-            <w:r>
-              <w:rPr>
-                <w:rFonts w:ascii="Times New Roman" w:hAnsi="Times New Roman" w:cs="Times New Roman"/>
-                <w:sz w:val="24"/>
-                <w:szCs w:val="24"/>
-              </w:rPr>
-              <w:t xml:space="preserve"> UTS </w:t>
-            </w:r>
-            <w:proofErr w:type="spellStart"/>
-            <w:r>
-              <w:rPr>
-                <w:rFonts w:ascii="Times New Roman" w:hAnsi="Times New Roman" w:cs="Times New Roman"/>
-                <w:sz w:val="24"/>
-                <w:szCs w:val="24"/>
-              </w:rPr>
-              <w:t>lain</w:t>
-            </w:r>
-            <w:proofErr w:type="spellEnd"/>
-            <w:r>
-              <w:rPr>
-                <w:rFonts w:ascii="Times New Roman" w:hAnsi="Times New Roman" w:cs="Times New Roman"/>
-                <w:sz w:val="24"/>
-                <w:szCs w:val="24"/>
-              </w:rPr>
-              <w:t>.</w:t>
+                <w:lang w:val="sv-SE"/>
+              </w:rPr>
+            </w:pPr>
+            <w:r>
+              <w:rPr>
+                <w:rFonts w:ascii="Times New Roman" w:hAnsi="Times New Roman" w:cs="Times New Roman"/>
+                <w:sz w:val="24"/>
+                <w:szCs w:val="24"/>
+                <w:lang w:val="sv-SE"/>
+              </w:rPr>
+              <w:t>1. Sedikit sulit membagi waktu karena berbarengan dengan belajar untuk UTS lain.</w:t>
             </w:r>
           </w:p>
         </w:tc>
@@ -11337,13 +11046,14 @@
                 <w:rFonts w:ascii="Times New Roman" w:hAnsi="Times New Roman" w:cs="Times New Roman"/>
                 <w:sz w:val="24"/>
                 <w:szCs w:val="24"/>
-              </w:rPr>
-            </w:pPr>
-          </w:p>
-        </w:tc>
-        <w:tc>
-          <w:tcPr>
-            <w:tcW w:w="0" w:type="auto"/>
+                <w:lang w:val="sv-SE"/>
+              </w:rPr>
+            </w:pPr>
+          </w:p>
+        </w:tc>
+        <w:tc>
+          <w:tcPr>
+            <w:tcW w:w="2136" w:type="dxa"/>
             <w:vMerge/>
             <w:tcBorders>
               <w:left w:val="single" w:sz="4" w:space="0" w:color="auto"/>
@@ -11358,13 +11068,14 @@
                 <w:rFonts w:ascii="Times New Roman" w:hAnsi="Times New Roman" w:cs="Times New Roman"/>
                 <w:sz w:val="24"/>
                 <w:szCs w:val="24"/>
-              </w:rPr>
-            </w:pPr>
-          </w:p>
-        </w:tc>
-        <w:tc>
-          <w:tcPr>
-            <w:tcW w:w="2254" w:type="dxa"/>
+                <w:lang w:val="sv-SE"/>
+              </w:rPr>
+            </w:pPr>
+          </w:p>
+        </w:tc>
+        <w:tc>
+          <w:tcPr>
+            <w:tcW w:w="2268" w:type="dxa"/>
             <w:tcBorders>
               <w:top w:val="single" w:sz="4" w:space="0" w:color="auto"/>
               <w:left w:val="single" w:sz="4" w:space="0" w:color="auto"/>
@@ -11380,227 +11091,23 @@
                 <w:rFonts w:ascii="Times New Roman" w:hAnsi="Times New Roman" w:cs="Times New Roman"/>
                 <w:sz w:val="24"/>
                 <w:szCs w:val="24"/>
-              </w:rPr>
-            </w:pPr>
-            <w:proofErr w:type="spellStart"/>
-            <w:r>
-              <w:rPr>
-                <w:rFonts w:ascii="Times New Roman" w:hAnsi="Times New Roman" w:cs="Times New Roman"/>
-                <w:sz w:val="24"/>
-                <w:szCs w:val="24"/>
-              </w:rPr>
-              <w:t>Tanggal</w:t>
-            </w:r>
-            <w:proofErr w:type="spellEnd"/>
-            <w:r>
-              <w:rPr>
-                <w:rFonts w:ascii="Times New Roman" w:hAnsi="Times New Roman" w:cs="Times New Roman"/>
-                <w:sz w:val="24"/>
-                <w:szCs w:val="24"/>
-              </w:rPr>
-              <w:t xml:space="preserve"> </w:t>
-            </w:r>
-            <w:r>
-              <w:rPr>
-                <w:rFonts w:ascii="Times New Roman" w:hAnsi="Times New Roman" w:cs="Times New Roman"/>
-                <w:sz w:val="24"/>
-                <w:szCs w:val="24"/>
-              </w:rPr>
-              <w:t>9</w:t>
-            </w:r>
-            <w:r>
-              <w:rPr>
-                <w:rFonts w:ascii="Times New Roman" w:hAnsi="Times New Roman" w:cs="Times New Roman"/>
-                <w:sz w:val="24"/>
-                <w:szCs w:val="24"/>
-              </w:rPr>
-              <w:t xml:space="preserve"> Mei, </w:t>
-            </w:r>
-            <w:proofErr w:type="spellStart"/>
-            <w:r>
-              <w:rPr>
-                <w:rFonts w:ascii="Times New Roman" w:hAnsi="Times New Roman" w:cs="Times New Roman"/>
-                <w:sz w:val="24"/>
-                <w:szCs w:val="24"/>
-              </w:rPr>
-              <w:t>mulai</w:t>
-            </w:r>
-            <w:proofErr w:type="spellEnd"/>
-            <w:r>
-              <w:rPr>
-                <w:rFonts w:ascii="Times New Roman" w:hAnsi="Times New Roman" w:cs="Times New Roman"/>
-                <w:sz w:val="24"/>
-                <w:szCs w:val="24"/>
-              </w:rPr>
-              <w:t xml:space="preserve"> </w:t>
-            </w:r>
-            <w:proofErr w:type="spellStart"/>
-            <w:r>
-              <w:rPr>
-                <w:rFonts w:ascii="Times New Roman" w:hAnsi="Times New Roman" w:cs="Times New Roman"/>
-                <w:sz w:val="24"/>
-                <w:szCs w:val="24"/>
-              </w:rPr>
-              <w:t>mengerjakan</w:t>
-            </w:r>
-            <w:proofErr w:type="spellEnd"/>
-            <w:r>
-              <w:rPr>
-                <w:rFonts w:ascii="Times New Roman" w:hAnsi="Times New Roman" w:cs="Times New Roman"/>
-                <w:sz w:val="24"/>
-                <w:szCs w:val="24"/>
-              </w:rPr>
-              <w:t xml:space="preserve"> </w:t>
-            </w:r>
-            <w:proofErr w:type="spellStart"/>
-            <w:r>
-              <w:rPr>
-                <w:rFonts w:ascii="Times New Roman" w:hAnsi="Times New Roman" w:cs="Times New Roman"/>
-                <w:sz w:val="24"/>
-                <w:szCs w:val="24"/>
-              </w:rPr>
-              <w:t>desain</w:t>
-            </w:r>
-            <w:proofErr w:type="spellEnd"/>
-            <w:r>
-              <w:rPr>
-                <w:rFonts w:ascii="Times New Roman" w:hAnsi="Times New Roman" w:cs="Times New Roman"/>
-                <w:sz w:val="24"/>
-                <w:szCs w:val="24"/>
-              </w:rPr>
-              <w:t xml:space="preserve"> UI </w:t>
-            </w:r>
-            <w:proofErr w:type="spellStart"/>
-            <w:r>
-              <w:rPr>
-                <w:rFonts w:ascii="Times New Roman" w:hAnsi="Times New Roman" w:cs="Times New Roman"/>
-                <w:sz w:val="24"/>
-                <w:szCs w:val="24"/>
-              </w:rPr>
-              <w:t>halaman</w:t>
-            </w:r>
-            <w:proofErr w:type="spellEnd"/>
-            <w:r>
-              <w:rPr>
-                <w:rFonts w:ascii="Times New Roman" w:hAnsi="Times New Roman" w:cs="Times New Roman"/>
-                <w:sz w:val="24"/>
-                <w:szCs w:val="24"/>
-              </w:rPr>
-              <w:t xml:space="preserve"> </w:t>
-            </w:r>
-            <w:proofErr w:type="spellStart"/>
-            <w:r>
-              <w:rPr>
-                <w:rFonts w:ascii="Times New Roman" w:hAnsi="Times New Roman" w:cs="Times New Roman"/>
-                <w:sz w:val="24"/>
-                <w:szCs w:val="24"/>
-              </w:rPr>
-              <w:t>Tambah</w:t>
-            </w:r>
-            <w:proofErr w:type="spellEnd"/>
-            <w:r>
-              <w:rPr>
-                <w:rFonts w:ascii="Times New Roman" w:hAnsi="Times New Roman" w:cs="Times New Roman"/>
-                <w:sz w:val="24"/>
-                <w:szCs w:val="24"/>
-              </w:rPr>
-              <w:t xml:space="preserve"> </w:t>
-            </w:r>
-            <w:proofErr w:type="spellStart"/>
-            <w:r>
-              <w:rPr>
-                <w:rFonts w:ascii="Times New Roman" w:hAnsi="Times New Roman" w:cs="Times New Roman"/>
-                <w:sz w:val="24"/>
-                <w:szCs w:val="24"/>
-              </w:rPr>
-              <w:t>Bahan</w:t>
-            </w:r>
-            <w:proofErr w:type="spellEnd"/>
-            <w:r>
-              <w:rPr>
-                <w:rFonts w:ascii="Times New Roman" w:hAnsi="Times New Roman" w:cs="Times New Roman"/>
-                <w:sz w:val="24"/>
-                <w:szCs w:val="24"/>
-              </w:rPr>
-              <w:t xml:space="preserve"> Ajar (</w:t>
-            </w:r>
-            <w:proofErr w:type="spellStart"/>
-            <w:r>
-              <w:rPr>
-                <w:rFonts w:ascii="Times New Roman" w:hAnsi="Times New Roman" w:cs="Times New Roman"/>
-                <w:sz w:val="24"/>
-                <w:szCs w:val="24"/>
-              </w:rPr>
-              <w:t>halaman</w:t>
-            </w:r>
-            <w:proofErr w:type="spellEnd"/>
-            <w:r>
-              <w:rPr>
-                <w:rFonts w:ascii="Times New Roman" w:hAnsi="Times New Roman" w:cs="Times New Roman"/>
-                <w:sz w:val="24"/>
-                <w:szCs w:val="24"/>
-              </w:rPr>
-              <w:t xml:space="preserve"> </w:t>
-            </w:r>
-            <w:proofErr w:type="spellStart"/>
-            <w:r>
-              <w:rPr>
-                <w:rFonts w:ascii="Times New Roman" w:hAnsi="Times New Roman" w:cs="Times New Roman"/>
-                <w:sz w:val="24"/>
-                <w:szCs w:val="24"/>
-              </w:rPr>
-              <w:t>pilih</w:t>
-            </w:r>
-            <w:proofErr w:type="spellEnd"/>
-            <w:r>
-              <w:rPr>
-                <w:rFonts w:ascii="Times New Roman" w:hAnsi="Times New Roman" w:cs="Times New Roman"/>
-                <w:sz w:val="24"/>
-                <w:szCs w:val="24"/>
-              </w:rPr>
-              <w:t xml:space="preserve"> role </w:t>
-            </w:r>
-            <w:proofErr w:type="spellStart"/>
-            <w:r>
-              <w:rPr>
-                <w:rFonts w:ascii="Times New Roman" w:hAnsi="Times New Roman" w:cs="Times New Roman"/>
-                <w:sz w:val="24"/>
-                <w:szCs w:val="24"/>
-              </w:rPr>
-              <w:t>masih</w:t>
-            </w:r>
-            <w:proofErr w:type="spellEnd"/>
-            <w:r>
-              <w:rPr>
-                <w:rFonts w:ascii="Times New Roman" w:hAnsi="Times New Roman" w:cs="Times New Roman"/>
-                <w:sz w:val="24"/>
-                <w:szCs w:val="24"/>
-              </w:rPr>
-              <w:t xml:space="preserve"> </w:t>
-            </w:r>
-            <w:proofErr w:type="spellStart"/>
-            <w:r>
-              <w:rPr>
-                <w:rFonts w:ascii="Times New Roman" w:hAnsi="Times New Roman" w:cs="Times New Roman"/>
-                <w:sz w:val="24"/>
-                <w:szCs w:val="24"/>
-              </w:rPr>
-              <w:t>dalam</w:t>
-            </w:r>
-            <w:proofErr w:type="spellEnd"/>
-            <w:r>
-              <w:rPr>
-                <w:rFonts w:ascii="Times New Roman" w:hAnsi="Times New Roman" w:cs="Times New Roman"/>
-                <w:sz w:val="24"/>
-                <w:szCs w:val="24"/>
-              </w:rPr>
-              <w:t xml:space="preserve"> proses)</w:t>
-            </w:r>
-          </w:p>
-        </w:tc>
-        <w:tc>
-          <w:tcPr>
-            <w:tcW w:w="2254" w:type="dxa"/>
+                <w:lang w:val="sv-SE"/>
+              </w:rPr>
+            </w:pPr>
+            <w:r>
+              <w:rPr>
+                <w:rFonts w:ascii="Times New Roman" w:hAnsi="Times New Roman" w:cs="Times New Roman"/>
+                <w:sz w:val="24"/>
+                <w:szCs w:val="24"/>
+                <w:lang w:val="sv-SE"/>
+              </w:rPr>
+              <w:t>Tanggal 9 Mei, mulai mengerjakan desain UI halaman Tambah Bahan Ajar (halaman pilih role masih dalam proses)</w:t>
+            </w:r>
+          </w:p>
+        </w:tc>
+        <w:tc>
+          <w:tcPr>
+            <w:tcW w:w="2358" w:type="dxa"/>
             <w:tcBorders>
               <w:top w:val="single" w:sz="4" w:space="0" w:color="auto"/>
               <w:left w:val="single" w:sz="4" w:space="0" w:color="auto"/>
@@ -11616,95 +11123,17 @@
                 <w:rFonts w:ascii="Times New Roman" w:hAnsi="Times New Roman" w:cs="Times New Roman"/>
                 <w:sz w:val="24"/>
                 <w:szCs w:val="24"/>
-              </w:rPr>
-            </w:pPr>
-            <w:r>
-              <w:rPr>
-                <w:rFonts w:ascii="Times New Roman" w:hAnsi="Times New Roman" w:cs="Times New Roman"/>
-                <w:sz w:val="24"/>
-                <w:szCs w:val="24"/>
-              </w:rPr>
-              <w:t xml:space="preserve">2. </w:t>
-            </w:r>
-            <w:proofErr w:type="spellStart"/>
-            <w:r>
-              <w:rPr>
-                <w:rFonts w:ascii="Times New Roman" w:hAnsi="Times New Roman" w:cs="Times New Roman"/>
-                <w:sz w:val="24"/>
-                <w:szCs w:val="24"/>
-              </w:rPr>
-              <w:t>Jaringan</w:t>
-            </w:r>
-            <w:proofErr w:type="spellEnd"/>
-            <w:r>
-              <w:rPr>
-                <w:rFonts w:ascii="Times New Roman" w:hAnsi="Times New Roman" w:cs="Times New Roman"/>
-                <w:sz w:val="24"/>
-                <w:szCs w:val="24"/>
-              </w:rPr>
-              <w:t xml:space="preserve"> internet </w:t>
-            </w:r>
-            <w:proofErr w:type="spellStart"/>
-            <w:r>
-              <w:rPr>
-                <w:rFonts w:ascii="Times New Roman" w:hAnsi="Times New Roman" w:cs="Times New Roman"/>
-                <w:sz w:val="24"/>
-                <w:szCs w:val="24"/>
-              </w:rPr>
-              <w:t>belakangan</w:t>
-            </w:r>
-            <w:proofErr w:type="spellEnd"/>
-            <w:r>
-              <w:rPr>
-                <w:rFonts w:ascii="Times New Roman" w:hAnsi="Times New Roman" w:cs="Times New Roman"/>
-                <w:sz w:val="24"/>
-                <w:szCs w:val="24"/>
-              </w:rPr>
-              <w:t xml:space="preserve"> </w:t>
-            </w:r>
-            <w:proofErr w:type="spellStart"/>
-            <w:r>
-              <w:rPr>
-                <w:rFonts w:ascii="Times New Roman" w:hAnsi="Times New Roman" w:cs="Times New Roman"/>
-                <w:sz w:val="24"/>
-                <w:szCs w:val="24"/>
-              </w:rPr>
-              <w:t>ini</w:t>
-            </w:r>
-            <w:proofErr w:type="spellEnd"/>
-            <w:r>
-              <w:rPr>
-                <w:rFonts w:ascii="Times New Roman" w:hAnsi="Times New Roman" w:cs="Times New Roman"/>
-                <w:sz w:val="24"/>
-                <w:szCs w:val="24"/>
-              </w:rPr>
-              <w:t xml:space="preserve"> </w:t>
-            </w:r>
-            <w:proofErr w:type="spellStart"/>
-            <w:r>
-              <w:rPr>
-                <w:rFonts w:ascii="Times New Roman" w:hAnsi="Times New Roman" w:cs="Times New Roman"/>
-                <w:sz w:val="24"/>
-                <w:szCs w:val="24"/>
-              </w:rPr>
-              <w:t>jelek</w:t>
-            </w:r>
-            <w:proofErr w:type="spellEnd"/>
-            <w:r>
-              <w:rPr>
-                <w:rFonts w:ascii="Times New Roman" w:hAnsi="Times New Roman" w:cs="Times New Roman"/>
-                <w:sz w:val="24"/>
-                <w:szCs w:val="24"/>
-              </w:rPr>
-              <w:t>.</w:t>
-            </w:r>
-            <w:r>
-              <w:rPr>
-                <w:rFonts w:ascii="Times New Roman" w:hAnsi="Times New Roman" w:cs="Times New Roman"/>
-                <w:sz w:val="24"/>
-                <w:szCs w:val="24"/>
-              </w:rPr>
-              <w:t>.</w:t>
+                <w:lang w:val="sv-SE"/>
+              </w:rPr>
+            </w:pPr>
+            <w:r>
+              <w:rPr>
+                <w:rFonts w:ascii="Times New Roman" w:hAnsi="Times New Roman" w:cs="Times New Roman"/>
+                <w:sz w:val="24"/>
+                <w:szCs w:val="24"/>
+                <w:lang w:val="sv-SE"/>
+              </w:rPr>
+              <w:t>2. Jaringan internet belakangan ini jelek..</w:t>
             </w:r>
           </w:p>
         </w:tc>
@@ -11727,13 +11156,14 @@
                 <w:rFonts w:ascii="Times New Roman" w:hAnsi="Times New Roman" w:cs="Times New Roman"/>
                 <w:sz w:val="24"/>
                 <w:szCs w:val="24"/>
-              </w:rPr>
-            </w:pPr>
-          </w:p>
-        </w:tc>
-        <w:tc>
-          <w:tcPr>
-            <w:tcW w:w="0" w:type="auto"/>
+                <w:lang w:val="sv-SE"/>
+              </w:rPr>
+            </w:pPr>
+          </w:p>
+        </w:tc>
+        <w:tc>
+          <w:tcPr>
+            <w:tcW w:w="2136" w:type="dxa"/>
             <w:vMerge/>
             <w:tcBorders>
               <w:left w:val="single" w:sz="4" w:space="0" w:color="auto"/>
@@ -11748,13 +11178,14 @@
                 <w:rFonts w:ascii="Times New Roman" w:hAnsi="Times New Roman" w:cs="Times New Roman"/>
                 <w:sz w:val="24"/>
                 <w:szCs w:val="24"/>
-              </w:rPr>
-            </w:pPr>
-          </w:p>
-        </w:tc>
-        <w:tc>
-          <w:tcPr>
-            <w:tcW w:w="2254" w:type="dxa"/>
+                <w:lang w:val="sv-SE"/>
+              </w:rPr>
+            </w:pPr>
+          </w:p>
+        </w:tc>
+        <w:tc>
+          <w:tcPr>
+            <w:tcW w:w="2268" w:type="dxa"/>
             <w:tcBorders>
               <w:top w:val="single" w:sz="4" w:space="0" w:color="auto"/>
               <w:left w:val="single" w:sz="4" w:space="0" w:color="auto"/>
@@ -11901,7 +11332,7 @@
         </w:tc>
         <w:tc>
           <w:tcPr>
-            <w:tcW w:w="2254" w:type="dxa"/>
+            <w:tcW w:w="2358" w:type="dxa"/>
             <w:tcBorders>
               <w:top w:val="single" w:sz="4" w:space="0" w:color="auto"/>
               <w:left w:val="single" w:sz="4" w:space="0" w:color="auto"/>
@@ -11916,141 +11347,17 @@
                 <w:rFonts w:ascii="Times New Roman" w:hAnsi="Times New Roman" w:cs="Times New Roman"/>
                 <w:sz w:val="24"/>
                 <w:szCs w:val="24"/>
-              </w:rPr>
-            </w:pPr>
-            <w:r>
-              <w:rPr>
-                <w:rFonts w:ascii="Times New Roman" w:hAnsi="Times New Roman" w:cs="Times New Roman"/>
-                <w:sz w:val="24"/>
-                <w:szCs w:val="24"/>
-              </w:rPr>
-              <w:t xml:space="preserve">3. Akun </w:t>
-            </w:r>
-            <w:proofErr w:type="spellStart"/>
-            <w:r>
-              <w:rPr>
-                <w:rFonts w:ascii="Times New Roman" w:hAnsi="Times New Roman" w:cs="Times New Roman"/>
-                <w:sz w:val="24"/>
-                <w:szCs w:val="24"/>
-              </w:rPr>
-              <w:t>figma</w:t>
-            </w:r>
-            <w:proofErr w:type="spellEnd"/>
-            <w:r>
-              <w:rPr>
-                <w:rFonts w:ascii="Times New Roman" w:hAnsi="Times New Roman" w:cs="Times New Roman"/>
-                <w:sz w:val="24"/>
-                <w:szCs w:val="24"/>
-              </w:rPr>
-              <w:t xml:space="preserve"> </w:t>
-            </w:r>
-            <w:proofErr w:type="spellStart"/>
-            <w:r>
-              <w:rPr>
-                <w:rFonts w:ascii="Times New Roman" w:hAnsi="Times New Roman" w:cs="Times New Roman"/>
-                <w:sz w:val="24"/>
-                <w:szCs w:val="24"/>
-              </w:rPr>
-              <w:t>tiba-tiba</w:t>
-            </w:r>
-            <w:proofErr w:type="spellEnd"/>
-            <w:r>
-              <w:rPr>
-                <w:rFonts w:ascii="Times New Roman" w:hAnsi="Times New Roman" w:cs="Times New Roman"/>
-                <w:sz w:val="24"/>
-                <w:szCs w:val="24"/>
-              </w:rPr>
-              <w:t xml:space="preserve"> </w:t>
-            </w:r>
-            <w:proofErr w:type="spellStart"/>
-            <w:r>
-              <w:rPr>
-                <w:rFonts w:ascii="Times New Roman" w:hAnsi="Times New Roman" w:cs="Times New Roman"/>
-                <w:sz w:val="24"/>
-                <w:szCs w:val="24"/>
-              </w:rPr>
-              <w:t>tidak</w:t>
-            </w:r>
-            <w:proofErr w:type="spellEnd"/>
-            <w:r>
-              <w:rPr>
-                <w:rFonts w:ascii="Times New Roman" w:hAnsi="Times New Roman" w:cs="Times New Roman"/>
-                <w:sz w:val="24"/>
-                <w:szCs w:val="24"/>
-              </w:rPr>
-              <w:t xml:space="preserve"> </w:t>
-            </w:r>
-            <w:proofErr w:type="spellStart"/>
-            <w:r>
-              <w:rPr>
-                <w:rFonts w:ascii="Times New Roman" w:hAnsi="Times New Roman" w:cs="Times New Roman"/>
-                <w:sz w:val="24"/>
-                <w:szCs w:val="24"/>
-              </w:rPr>
-              <w:t>mau</w:t>
-            </w:r>
-            <w:proofErr w:type="spellEnd"/>
-            <w:r>
-              <w:rPr>
-                <w:rFonts w:ascii="Times New Roman" w:hAnsi="Times New Roman" w:cs="Times New Roman"/>
-                <w:sz w:val="24"/>
-                <w:szCs w:val="24"/>
-              </w:rPr>
-              <w:t xml:space="preserve"> </w:t>
-            </w:r>
-            <w:proofErr w:type="spellStart"/>
-            <w:r>
-              <w:rPr>
-                <w:rFonts w:ascii="Times New Roman" w:hAnsi="Times New Roman" w:cs="Times New Roman"/>
-                <w:sz w:val="24"/>
-                <w:szCs w:val="24"/>
-              </w:rPr>
-              <w:t>terbuka</w:t>
-            </w:r>
-            <w:proofErr w:type="spellEnd"/>
-            <w:r>
-              <w:rPr>
-                <w:rFonts w:ascii="Times New Roman" w:hAnsi="Times New Roman" w:cs="Times New Roman"/>
-                <w:sz w:val="24"/>
-                <w:szCs w:val="24"/>
-              </w:rPr>
-              <w:t xml:space="preserve"> (</w:t>
-            </w:r>
-            <w:proofErr w:type="spellStart"/>
-            <w:r>
-              <w:rPr>
-                <w:rFonts w:ascii="Times New Roman" w:hAnsi="Times New Roman" w:cs="Times New Roman"/>
-                <w:sz w:val="24"/>
-                <w:szCs w:val="24"/>
-              </w:rPr>
-              <w:t>untuk</w:t>
-            </w:r>
-            <w:proofErr w:type="spellEnd"/>
-            <w:r>
-              <w:rPr>
-                <w:rFonts w:ascii="Times New Roman" w:hAnsi="Times New Roman" w:cs="Times New Roman"/>
-                <w:sz w:val="24"/>
-                <w:szCs w:val="24"/>
-              </w:rPr>
-              <w:t xml:space="preserve"> </w:t>
-            </w:r>
-            <w:proofErr w:type="spellStart"/>
-            <w:r>
-              <w:rPr>
-                <w:rFonts w:ascii="Times New Roman" w:hAnsi="Times New Roman" w:cs="Times New Roman"/>
-                <w:sz w:val="24"/>
-                <w:szCs w:val="24"/>
-              </w:rPr>
-              <w:t>sesaat</w:t>
-            </w:r>
-            <w:proofErr w:type="spellEnd"/>
-            <w:r>
-              <w:rPr>
-                <w:rFonts w:ascii="Times New Roman" w:hAnsi="Times New Roman" w:cs="Times New Roman"/>
-                <w:sz w:val="24"/>
-                <w:szCs w:val="24"/>
-              </w:rPr>
-              <w:t>)</w:t>
+                <w:lang w:val="sv-SE"/>
+              </w:rPr>
+            </w:pPr>
+            <w:r>
+              <w:rPr>
+                <w:rFonts w:ascii="Times New Roman" w:hAnsi="Times New Roman" w:cs="Times New Roman"/>
+                <w:sz w:val="24"/>
+                <w:szCs w:val="24"/>
+                <w:lang w:val="sv-SE"/>
+              </w:rPr>
+              <w:t>3. Akun figma tiba-tiba tidak mau terbuka (untuk sesaat)</w:t>
             </w:r>
           </w:p>
         </w:tc>
@@ -12092,7 +11399,7 @@
         </w:tc>
         <w:tc>
           <w:tcPr>
-            <w:tcW w:w="2254" w:type="dxa"/>
+            <w:tcW w:w="2136" w:type="dxa"/>
             <w:vMerge w:val="restart"/>
             <w:tcBorders>
               <w:top w:val="single" w:sz="4" w:space="0" w:color="auto"/>
@@ -12110,13 +11417,32 @@
                 <w:rFonts w:ascii="Times New Roman" w:hAnsi="Times New Roman" w:cs="Times New Roman"/>
                 <w:sz w:val="24"/>
                 <w:szCs w:val="24"/>
-              </w:rPr>
-            </w:pPr>
-          </w:p>
-        </w:tc>
-        <w:tc>
-          <w:tcPr>
-            <w:tcW w:w="2254" w:type="dxa"/>
+                <w:lang w:val="sv-SE"/>
+              </w:rPr>
+            </w:pPr>
+            <w:r>
+              <w:rPr>
+                <w:rFonts w:ascii="Times New Roman" w:hAnsi="Times New Roman" w:cs="Times New Roman"/>
+                <w:sz w:val="24"/>
+                <w:szCs w:val="24"/>
+                <w:lang w:val="sv-SE"/>
+              </w:rPr>
+              <w:t>Melanjutkan Sprint 1 dan Membuat d</w:t>
+            </w:r>
+            <w:r>
+              <w:rPr>
+                <w:rFonts w:ascii="Times New Roman" w:hAnsi="Times New Roman" w:cs="Times New Roman"/>
+                <w:sz w:val="24"/>
+                <w:szCs w:val="24"/>
+                <w:lang w:val="sv-SE"/>
+              </w:rPr>
+              <w:t>esign untuk sprint 2</w:t>
+            </w:r>
+          </w:p>
+        </w:tc>
+        <w:tc>
+          <w:tcPr>
+            <w:tcW w:w="2268" w:type="dxa"/>
             <w:tcBorders>
               <w:top w:val="single" w:sz="4" w:space="0" w:color="auto"/>
               <w:left w:val="single" w:sz="4" w:space="0" w:color="auto"/>
@@ -12139,7 +11465,7 @@
         </w:tc>
         <w:tc>
           <w:tcPr>
-            <w:tcW w:w="2254" w:type="dxa"/>
+            <w:tcW w:w="2358" w:type="dxa"/>
             <w:tcBorders>
               <w:top w:val="single" w:sz="4" w:space="0" w:color="auto"/>
               <w:left w:val="single" w:sz="4" w:space="0" w:color="auto"/>
@@ -12181,13 +11507,14 @@
                 <w:rFonts w:ascii="Times New Roman" w:hAnsi="Times New Roman" w:cs="Times New Roman"/>
                 <w:sz w:val="24"/>
                 <w:szCs w:val="24"/>
-              </w:rPr>
-            </w:pPr>
-          </w:p>
-        </w:tc>
-        <w:tc>
-          <w:tcPr>
-            <w:tcW w:w="0" w:type="auto"/>
+                <w:lang w:val="sv-SE"/>
+              </w:rPr>
+            </w:pPr>
+          </w:p>
+        </w:tc>
+        <w:tc>
+          <w:tcPr>
+            <w:tcW w:w="2136" w:type="dxa"/>
             <w:vMerge/>
             <w:tcBorders>
               <w:top w:val="single" w:sz="4" w:space="0" w:color="auto"/>
@@ -12204,13 +11531,14 @@
                 <w:rFonts w:ascii="Times New Roman" w:hAnsi="Times New Roman" w:cs="Times New Roman"/>
                 <w:sz w:val="24"/>
                 <w:szCs w:val="24"/>
-              </w:rPr>
-            </w:pPr>
-          </w:p>
-        </w:tc>
-        <w:tc>
-          <w:tcPr>
-            <w:tcW w:w="2254" w:type="dxa"/>
+                <w:lang w:val="sv-SE"/>
+              </w:rPr>
+            </w:pPr>
+          </w:p>
+        </w:tc>
+        <w:tc>
+          <w:tcPr>
+            <w:tcW w:w="2268" w:type="dxa"/>
             <w:tcBorders>
               <w:top w:val="single" w:sz="4" w:space="0" w:color="auto"/>
               <w:left w:val="single" w:sz="4" w:space="0" w:color="auto"/>
@@ -12226,14 +11554,23 @@
                 <w:rFonts w:ascii="Times New Roman" w:hAnsi="Times New Roman" w:cs="Times New Roman"/>
                 <w:sz w:val="24"/>
                 <w:szCs w:val="24"/>
-                <w:lang w:val="en-US"/>
-              </w:rPr>
-            </w:pPr>
-          </w:p>
-        </w:tc>
-        <w:tc>
-          <w:tcPr>
-            <w:tcW w:w="2254" w:type="dxa"/>
+                <w:lang w:val="sv-SE"/>
+              </w:rPr>
+            </w:pPr>
+            <w:r>
+              <w:rPr>
+                <w:rFonts w:ascii="Times New Roman" w:hAnsi="Times New Roman" w:cs="Times New Roman"/>
+                <w:sz w:val="24"/>
+                <w:szCs w:val="24"/>
+                <w:lang w:val="sv-SE"/>
+              </w:rPr>
+              <w:t>Melakukan Review pada design tampilan tambah daftar ajar</w:t>
+            </w:r>
+          </w:p>
+        </w:tc>
+        <w:tc>
+          <w:tcPr>
+            <w:tcW w:w="2358" w:type="dxa"/>
             <w:tcBorders>
               <w:top w:val="single" w:sz="4" w:space="0" w:color="auto"/>
               <w:left w:val="single" w:sz="4" w:space="0" w:color="auto"/>
@@ -12252,6 +11589,15 @@
                 <w:lang w:val="sv-SE"/>
               </w:rPr>
             </w:pPr>
+            <w:r>
+              <w:rPr>
+                <w:rFonts w:ascii="Times New Roman" w:hAnsi="Times New Roman" w:cs="Times New Roman"/>
+                <w:sz w:val="24"/>
+                <w:szCs w:val="24"/>
+                <w:lang w:val="sv-SE"/>
+              </w:rPr>
+              <w:t>Tidak ada kendala</w:t>
+            </w:r>
           </w:p>
         </w:tc>
       </w:tr>
@@ -12437,7 +11783,6 @@
           <w:szCs w:val="28"/>
           <w:lang w:val="en-US"/>
         </w:rPr>
-        <w:lastRenderedPageBreak/>
         <w:t>SPRINT REVIEW</w:t>
       </w:r>
     </w:p>
@@ -13718,7 +13063,7 @@
                 <w:szCs w:val="24"/>
                 <w:lang w:val="en-US"/>
               </w:rPr>
-              <w:t xml:space="preserve">Review Desain UI </w:t>
+              <w:t xml:space="preserve">Review Desain UI Tampilan Fitur </w:t>
             </w:r>
             <w:proofErr w:type="spellStart"/>
             <w:r>
@@ -13728,7 +13073,7 @@
                 <w:szCs w:val="24"/>
                 <w:lang w:val="en-US"/>
               </w:rPr>
-              <w:t>Tampilan</w:t>
+              <w:t>Tambah</w:t>
             </w:r>
             <w:proofErr w:type="spellEnd"/>
             <w:r>
@@ -13738,39 +13083,8 @@
                 <w:szCs w:val="24"/>
                 <w:lang w:val="en-US"/>
               </w:rPr>
-              <w:t xml:space="preserve"> Fitur </w:t>
-            </w:r>
-            <w:proofErr w:type="spellStart"/>
-            <w:r>
-              <w:rPr>
-                <w:rFonts w:ascii="Times New Roman" w:hAnsi="Times New Roman" w:cs="Times New Roman"/>
-                <w:sz w:val="24"/>
-                <w:szCs w:val="24"/>
-                <w:lang w:val="en-US"/>
-              </w:rPr>
-              <w:t>Tambah</w:t>
-            </w:r>
-            <w:proofErr w:type="spellEnd"/>
-            <w:r>
-              <w:rPr>
-                <w:rFonts w:ascii="Times New Roman" w:hAnsi="Times New Roman" w:cs="Times New Roman"/>
-                <w:sz w:val="24"/>
-                <w:szCs w:val="24"/>
-                <w:lang w:val="en-US"/>
-              </w:rPr>
-              <w:t xml:space="preserve"> </w:t>
-            </w:r>
-            <w:proofErr w:type="spellStart"/>
-            <w:r>
-              <w:rPr>
-                <w:rFonts w:ascii="Times New Roman" w:hAnsi="Times New Roman" w:cs="Times New Roman"/>
-                <w:sz w:val="24"/>
-                <w:szCs w:val="24"/>
-                <w:lang w:val="en-US"/>
-              </w:rPr>
-              <w:t>Tugas</w:t>
-            </w:r>
-            <w:proofErr w:type="spellEnd"/>
+              <w:t xml:space="preserve"> Tugas</w:t>
+            </w:r>
           </w:p>
         </w:tc>
         <w:tc>
@@ -14622,141 +13936,17 @@
                 <w:rFonts w:ascii="Times New Roman" w:hAnsi="Times New Roman" w:cs="Times New Roman"/>
                 <w:sz w:val="24"/>
                 <w:szCs w:val="24"/>
-              </w:rPr>
-            </w:pPr>
-            <w:r>
-              <w:rPr>
-                <w:rFonts w:ascii="Times New Roman" w:hAnsi="Times New Roman" w:cs="Times New Roman"/>
-                <w:sz w:val="24"/>
-                <w:szCs w:val="24"/>
-              </w:rPr>
-              <w:t xml:space="preserve">- </w:t>
-            </w:r>
-            <w:proofErr w:type="spellStart"/>
-            <w:r>
-              <w:rPr>
-                <w:rFonts w:ascii="Times New Roman" w:hAnsi="Times New Roman" w:cs="Times New Roman"/>
-                <w:sz w:val="24"/>
-                <w:szCs w:val="24"/>
-              </w:rPr>
-              <w:t>Tetap</w:t>
-            </w:r>
-            <w:proofErr w:type="spellEnd"/>
-            <w:r>
-              <w:rPr>
-                <w:rFonts w:ascii="Times New Roman" w:hAnsi="Times New Roman" w:cs="Times New Roman"/>
-                <w:sz w:val="24"/>
-                <w:szCs w:val="24"/>
-              </w:rPr>
-              <w:t xml:space="preserve"> </w:t>
-            </w:r>
-            <w:proofErr w:type="spellStart"/>
-            <w:r>
-              <w:rPr>
-                <w:rFonts w:ascii="Times New Roman" w:hAnsi="Times New Roman" w:cs="Times New Roman"/>
-                <w:sz w:val="24"/>
-                <w:szCs w:val="24"/>
-              </w:rPr>
-              <w:t>aktif</w:t>
-            </w:r>
-            <w:proofErr w:type="spellEnd"/>
-            <w:r>
-              <w:rPr>
-                <w:rFonts w:ascii="Times New Roman" w:hAnsi="Times New Roman" w:cs="Times New Roman"/>
-                <w:sz w:val="24"/>
-                <w:szCs w:val="24"/>
-              </w:rPr>
-              <w:t xml:space="preserve"> dan </w:t>
-            </w:r>
-            <w:proofErr w:type="spellStart"/>
-            <w:r>
-              <w:rPr>
-                <w:rFonts w:ascii="Times New Roman" w:hAnsi="Times New Roman" w:cs="Times New Roman"/>
-                <w:sz w:val="24"/>
-                <w:szCs w:val="24"/>
-              </w:rPr>
-              <w:t>ikut</w:t>
-            </w:r>
-            <w:proofErr w:type="spellEnd"/>
-            <w:r>
-              <w:rPr>
-                <w:rFonts w:ascii="Times New Roman" w:hAnsi="Times New Roman" w:cs="Times New Roman"/>
-                <w:sz w:val="24"/>
-                <w:szCs w:val="24"/>
-              </w:rPr>
-              <w:t xml:space="preserve"> </w:t>
-            </w:r>
-            <w:proofErr w:type="spellStart"/>
-            <w:r>
-              <w:rPr>
-                <w:rFonts w:ascii="Times New Roman" w:hAnsi="Times New Roman" w:cs="Times New Roman"/>
-                <w:sz w:val="24"/>
-                <w:szCs w:val="24"/>
-              </w:rPr>
-              <w:t>ambil</w:t>
-            </w:r>
-            <w:proofErr w:type="spellEnd"/>
-            <w:r>
-              <w:rPr>
-                <w:rFonts w:ascii="Times New Roman" w:hAnsi="Times New Roman" w:cs="Times New Roman"/>
-                <w:sz w:val="24"/>
-                <w:szCs w:val="24"/>
-              </w:rPr>
-              <w:t xml:space="preserve"> </w:t>
-            </w:r>
-            <w:proofErr w:type="spellStart"/>
-            <w:r>
-              <w:rPr>
-                <w:rFonts w:ascii="Times New Roman" w:hAnsi="Times New Roman" w:cs="Times New Roman"/>
-                <w:sz w:val="24"/>
-                <w:szCs w:val="24"/>
-              </w:rPr>
-              <w:t>bagian</w:t>
-            </w:r>
-            <w:proofErr w:type="spellEnd"/>
-            <w:r>
-              <w:rPr>
-                <w:rFonts w:ascii="Times New Roman" w:hAnsi="Times New Roman" w:cs="Times New Roman"/>
-                <w:sz w:val="24"/>
-                <w:szCs w:val="24"/>
-              </w:rPr>
-              <w:t xml:space="preserve"> </w:t>
-            </w:r>
-            <w:proofErr w:type="spellStart"/>
-            <w:r>
-              <w:rPr>
-                <w:rFonts w:ascii="Times New Roman" w:hAnsi="Times New Roman" w:cs="Times New Roman"/>
-                <w:sz w:val="24"/>
-                <w:szCs w:val="24"/>
-              </w:rPr>
-              <w:t>dalam</w:t>
-            </w:r>
-            <w:proofErr w:type="spellEnd"/>
-            <w:r>
-              <w:rPr>
-                <w:rFonts w:ascii="Times New Roman" w:hAnsi="Times New Roman" w:cs="Times New Roman"/>
-                <w:sz w:val="24"/>
-                <w:szCs w:val="24"/>
-              </w:rPr>
-              <w:t xml:space="preserve"> </w:t>
-            </w:r>
-            <w:proofErr w:type="spellStart"/>
-            <w:r>
-              <w:rPr>
-                <w:rFonts w:ascii="Times New Roman" w:hAnsi="Times New Roman" w:cs="Times New Roman"/>
-                <w:sz w:val="24"/>
-                <w:szCs w:val="24"/>
-              </w:rPr>
-              <w:t>diskusi</w:t>
-            </w:r>
-            <w:proofErr w:type="spellEnd"/>
-            <w:r>
-              <w:rPr>
-                <w:rFonts w:ascii="Times New Roman" w:hAnsi="Times New Roman" w:cs="Times New Roman"/>
-                <w:sz w:val="24"/>
-                <w:szCs w:val="24"/>
-              </w:rPr>
-              <w:t>.</w:t>
+                <w:lang w:val="sv-SE"/>
+              </w:rPr>
+            </w:pPr>
+            <w:r>
+              <w:rPr>
+                <w:rFonts w:ascii="Times New Roman" w:hAnsi="Times New Roman" w:cs="Times New Roman"/>
+                <w:sz w:val="24"/>
+                <w:szCs w:val="24"/>
+                <w:lang w:val="sv-SE"/>
+              </w:rPr>
+              <w:t>- Tetap aktif dan ikut ambil bagian dalam diskusi.</w:t>
             </w:r>
           </w:p>
         </w:tc>
@@ -14770,77 +13960,17 @@
                 <w:rFonts w:ascii="Times New Roman" w:hAnsi="Times New Roman" w:cs="Times New Roman"/>
                 <w:sz w:val="24"/>
                 <w:szCs w:val="24"/>
-              </w:rPr>
-            </w:pPr>
-            <w:r>
-              <w:rPr>
-                <w:rFonts w:ascii="Times New Roman" w:hAnsi="Times New Roman" w:cs="Times New Roman"/>
-                <w:sz w:val="24"/>
-                <w:szCs w:val="24"/>
-              </w:rPr>
-              <w:t xml:space="preserve">- </w:t>
-            </w:r>
-            <w:proofErr w:type="spellStart"/>
-            <w:r>
-              <w:rPr>
-                <w:rFonts w:ascii="Times New Roman" w:hAnsi="Times New Roman" w:cs="Times New Roman"/>
-                <w:sz w:val="24"/>
-                <w:szCs w:val="24"/>
-              </w:rPr>
-              <w:t>Melakukan</w:t>
-            </w:r>
-            <w:proofErr w:type="spellEnd"/>
-            <w:r>
-              <w:rPr>
-                <w:rFonts w:ascii="Times New Roman" w:hAnsi="Times New Roman" w:cs="Times New Roman"/>
-                <w:sz w:val="24"/>
-                <w:szCs w:val="24"/>
-              </w:rPr>
-              <w:t xml:space="preserve"> scrum planning</w:t>
-            </w:r>
-            <w:r>
-              <w:rPr>
-                <w:rFonts w:ascii="Times New Roman" w:hAnsi="Times New Roman" w:cs="Times New Roman"/>
-                <w:sz w:val="24"/>
-                <w:szCs w:val="24"/>
-              </w:rPr>
-              <w:t xml:space="preserve"> </w:t>
-            </w:r>
-            <w:proofErr w:type="spellStart"/>
-            <w:r>
-              <w:rPr>
-                <w:rFonts w:ascii="Times New Roman" w:hAnsi="Times New Roman" w:cs="Times New Roman"/>
-                <w:sz w:val="24"/>
-                <w:szCs w:val="24"/>
-              </w:rPr>
-              <w:t>untuk</w:t>
-            </w:r>
-            <w:proofErr w:type="spellEnd"/>
-            <w:r>
-              <w:rPr>
-                <w:rFonts w:ascii="Times New Roman" w:hAnsi="Times New Roman" w:cs="Times New Roman"/>
-                <w:sz w:val="24"/>
-                <w:szCs w:val="24"/>
-              </w:rPr>
-              <w:t xml:space="preserve"> sprint </w:t>
-            </w:r>
-            <w:proofErr w:type="spellStart"/>
-            <w:r>
-              <w:rPr>
-                <w:rFonts w:ascii="Times New Roman" w:hAnsi="Times New Roman" w:cs="Times New Roman"/>
-                <w:sz w:val="24"/>
-                <w:szCs w:val="24"/>
-              </w:rPr>
-              <w:t>selanjutnya</w:t>
-            </w:r>
-            <w:proofErr w:type="spellEnd"/>
-            <w:r>
-              <w:rPr>
-                <w:rFonts w:ascii="Times New Roman" w:hAnsi="Times New Roman" w:cs="Times New Roman"/>
-                <w:sz w:val="24"/>
-                <w:szCs w:val="24"/>
-              </w:rPr>
-              <w:t>.</w:t>
+                <w:lang w:val="sv-SE"/>
+              </w:rPr>
+            </w:pPr>
+            <w:r>
+              <w:rPr>
+                <w:rFonts w:ascii="Times New Roman" w:hAnsi="Times New Roman" w:cs="Times New Roman"/>
+                <w:sz w:val="24"/>
+                <w:szCs w:val="24"/>
+                <w:lang w:val="sv-SE"/>
+              </w:rPr>
+              <w:t>- Melakukan scrum planning untuk sprint selanjutnya.</w:t>
             </w:r>
           </w:p>
         </w:tc>
@@ -14853,49 +13983,15 @@
           <w:p>
             <w:pPr>
               <w:pStyle w:val="NormalWeb"/>
-            </w:pPr>
-            <w:r>
-              <w:t xml:space="preserve">- </w:t>
-            </w:r>
-            <w:proofErr w:type="spellStart"/>
-            <w:r>
-              <w:t>Semua</w:t>
-            </w:r>
-            <w:proofErr w:type="spellEnd"/>
-            <w:r>
-              <w:t xml:space="preserve"> member </w:t>
-            </w:r>
-            <w:proofErr w:type="spellStart"/>
-            <w:r>
-              <w:t>fleksibel</w:t>
-            </w:r>
-            <w:proofErr w:type="spellEnd"/>
-            <w:r>
-              <w:t xml:space="preserve"> </w:t>
-            </w:r>
-            <w:proofErr w:type="spellStart"/>
-            <w:r>
-              <w:t>saat</w:t>
-            </w:r>
-            <w:proofErr w:type="spellEnd"/>
-            <w:r>
-              <w:t xml:space="preserve"> </w:t>
-            </w:r>
-            <w:proofErr w:type="spellStart"/>
-            <w:r>
-              <w:t>diajak</w:t>
-            </w:r>
-            <w:proofErr w:type="spellEnd"/>
-            <w:r>
-              <w:t xml:space="preserve"> </w:t>
-            </w:r>
-            <w:proofErr w:type="spellStart"/>
-            <w:r>
-              <w:t>diskusi</w:t>
-            </w:r>
-            <w:proofErr w:type="spellEnd"/>
-            <w:r>
-              <w:t>.</w:t>
+              <w:rPr>
+                <w:lang w:val="sv-SE"/>
+              </w:rPr>
+            </w:pPr>
+            <w:r>
+              <w:rPr>
+                <w:lang w:val="sv-SE"/>
+              </w:rPr>
+              <w:t>- Semua member fleksibel saat diajak diskusi.</w:t>
             </w:r>
           </w:p>
         </w:tc>
@@ -14909,141 +14005,17 @@
                 <w:rFonts w:ascii="Times New Roman" w:hAnsi="Times New Roman" w:cs="Times New Roman"/>
                 <w:sz w:val="24"/>
                 <w:szCs w:val="24"/>
-              </w:rPr>
-            </w:pPr>
-            <w:r>
-              <w:rPr>
-                <w:rFonts w:ascii="Times New Roman" w:hAnsi="Times New Roman" w:cs="Times New Roman"/>
-                <w:sz w:val="24"/>
-                <w:szCs w:val="24"/>
-              </w:rPr>
-              <w:t xml:space="preserve">- </w:t>
-            </w:r>
-            <w:proofErr w:type="spellStart"/>
-            <w:r>
-              <w:rPr>
-                <w:rFonts w:ascii="Times New Roman" w:hAnsi="Times New Roman" w:cs="Times New Roman"/>
-                <w:sz w:val="24"/>
-                <w:szCs w:val="24"/>
-              </w:rPr>
-              <w:t>Durasi</w:t>
-            </w:r>
-            <w:proofErr w:type="spellEnd"/>
-            <w:r>
-              <w:rPr>
-                <w:rFonts w:ascii="Times New Roman" w:hAnsi="Times New Roman" w:cs="Times New Roman"/>
-                <w:sz w:val="24"/>
-                <w:szCs w:val="24"/>
-              </w:rPr>
-              <w:t xml:space="preserve"> </w:t>
-            </w:r>
-            <w:proofErr w:type="spellStart"/>
-            <w:r>
-              <w:rPr>
-                <w:rFonts w:ascii="Times New Roman" w:hAnsi="Times New Roman" w:cs="Times New Roman"/>
-                <w:sz w:val="24"/>
-                <w:szCs w:val="24"/>
-              </w:rPr>
-              <w:t>diskusi</w:t>
-            </w:r>
-            <w:proofErr w:type="spellEnd"/>
-            <w:r>
-              <w:rPr>
-                <w:rFonts w:ascii="Times New Roman" w:hAnsi="Times New Roman" w:cs="Times New Roman"/>
-                <w:sz w:val="24"/>
-                <w:szCs w:val="24"/>
-              </w:rPr>
-              <w:t xml:space="preserve"> online </w:t>
-            </w:r>
-            <w:proofErr w:type="spellStart"/>
-            <w:r>
-              <w:rPr>
-                <w:rFonts w:ascii="Times New Roman" w:hAnsi="Times New Roman" w:cs="Times New Roman"/>
-                <w:sz w:val="24"/>
-                <w:szCs w:val="24"/>
-              </w:rPr>
-              <w:t>bisa</w:t>
-            </w:r>
-            <w:proofErr w:type="spellEnd"/>
-            <w:r>
-              <w:rPr>
-                <w:rFonts w:ascii="Times New Roman" w:hAnsi="Times New Roman" w:cs="Times New Roman"/>
-                <w:sz w:val="24"/>
-                <w:szCs w:val="24"/>
-              </w:rPr>
-              <w:t xml:space="preserve"> </w:t>
-            </w:r>
-            <w:proofErr w:type="spellStart"/>
-            <w:r>
-              <w:rPr>
-                <w:rFonts w:ascii="Times New Roman" w:hAnsi="Times New Roman" w:cs="Times New Roman"/>
-                <w:sz w:val="24"/>
-                <w:szCs w:val="24"/>
-              </w:rPr>
-              <w:t>lebih</w:t>
-            </w:r>
-            <w:proofErr w:type="spellEnd"/>
-            <w:r>
-              <w:rPr>
-                <w:rFonts w:ascii="Times New Roman" w:hAnsi="Times New Roman" w:cs="Times New Roman"/>
-                <w:sz w:val="24"/>
-                <w:szCs w:val="24"/>
-              </w:rPr>
-              <w:t xml:space="preserve"> </w:t>
-            </w:r>
-            <w:proofErr w:type="spellStart"/>
-            <w:r>
-              <w:rPr>
-                <w:rFonts w:ascii="Times New Roman" w:hAnsi="Times New Roman" w:cs="Times New Roman"/>
-                <w:sz w:val="24"/>
-                <w:szCs w:val="24"/>
-              </w:rPr>
-              <w:t>diperbanyak</w:t>
-            </w:r>
-            <w:proofErr w:type="spellEnd"/>
-            <w:r>
-              <w:rPr>
-                <w:rFonts w:ascii="Times New Roman" w:hAnsi="Times New Roman" w:cs="Times New Roman"/>
-                <w:sz w:val="24"/>
-                <w:szCs w:val="24"/>
-              </w:rPr>
-              <w:t xml:space="preserve"> </w:t>
-            </w:r>
-            <w:proofErr w:type="spellStart"/>
-            <w:r>
-              <w:rPr>
-                <w:rFonts w:ascii="Times New Roman" w:hAnsi="Times New Roman" w:cs="Times New Roman"/>
-                <w:sz w:val="24"/>
-                <w:szCs w:val="24"/>
-              </w:rPr>
-              <w:t>dari</w:t>
-            </w:r>
-            <w:proofErr w:type="spellEnd"/>
-            <w:r>
-              <w:rPr>
-                <w:rFonts w:ascii="Times New Roman" w:hAnsi="Times New Roman" w:cs="Times New Roman"/>
-                <w:sz w:val="24"/>
-                <w:szCs w:val="24"/>
-              </w:rPr>
-              <w:t xml:space="preserve"> pada </w:t>
-            </w:r>
-            <w:proofErr w:type="spellStart"/>
-            <w:r>
-              <w:rPr>
-                <w:rFonts w:ascii="Times New Roman" w:hAnsi="Times New Roman" w:cs="Times New Roman"/>
-                <w:sz w:val="24"/>
-                <w:szCs w:val="24"/>
-              </w:rPr>
-              <w:t>diskusi</w:t>
-            </w:r>
-            <w:proofErr w:type="spellEnd"/>
-            <w:r>
-              <w:rPr>
-                <w:rFonts w:ascii="Times New Roman" w:hAnsi="Times New Roman" w:cs="Times New Roman"/>
-                <w:sz w:val="24"/>
-                <w:szCs w:val="24"/>
-              </w:rPr>
-              <w:t xml:space="preserve"> via chat.</w:t>
+                <w:lang w:val="sv-SE"/>
+              </w:rPr>
+            </w:pPr>
+            <w:r>
+              <w:rPr>
+                <w:rFonts w:ascii="Times New Roman" w:hAnsi="Times New Roman" w:cs="Times New Roman"/>
+                <w:sz w:val="24"/>
+                <w:szCs w:val="24"/>
+                <w:lang w:val="sv-SE"/>
+              </w:rPr>
+              <w:t>- Durasi diskusi online bisa lebih diperbanyak dari pada diskusi via chat.</w:t>
             </w:r>
           </w:p>
         </w:tc>
@@ -15057,213 +14029,17 @@
                 <w:rFonts w:ascii="Times New Roman" w:hAnsi="Times New Roman" w:cs="Times New Roman"/>
                 <w:sz w:val="24"/>
                 <w:szCs w:val="24"/>
-              </w:rPr>
-            </w:pPr>
-            <w:r>
-              <w:rPr>
-                <w:rFonts w:ascii="Times New Roman" w:hAnsi="Times New Roman" w:cs="Times New Roman"/>
-                <w:sz w:val="24"/>
-                <w:szCs w:val="24"/>
-              </w:rPr>
-              <w:t xml:space="preserve">- </w:t>
-            </w:r>
-            <w:proofErr w:type="spellStart"/>
-            <w:r>
-              <w:rPr>
-                <w:rFonts w:ascii="Times New Roman" w:hAnsi="Times New Roman" w:cs="Times New Roman"/>
-                <w:sz w:val="24"/>
-                <w:szCs w:val="24"/>
-              </w:rPr>
-              <w:t>Keterlambatan</w:t>
-            </w:r>
-            <w:proofErr w:type="spellEnd"/>
-            <w:r>
-              <w:rPr>
-                <w:rFonts w:ascii="Times New Roman" w:hAnsi="Times New Roman" w:cs="Times New Roman"/>
-                <w:sz w:val="24"/>
-                <w:szCs w:val="24"/>
-              </w:rPr>
-              <w:t xml:space="preserve"> </w:t>
-            </w:r>
-            <w:proofErr w:type="spellStart"/>
-            <w:r>
-              <w:rPr>
-                <w:rFonts w:ascii="Times New Roman" w:hAnsi="Times New Roman" w:cs="Times New Roman"/>
-                <w:sz w:val="24"/>
-                <w:szCs w:val="24"/>
-              </w:rPr>
-              <w:t>menyadari</w:t>
-            </w:r>
-            <w:proofErr w:type="spellEnd"/>
-            <w:r>
-              <w:rPr>
-                <w:rFonts w:ascii="Times New Roman" w:hAnsi="Times New Roman" w:cs="Times New Roman"/>
-                <w:sz w:val="24"/>
-                <w:szCs w:val="24"/>
-              </w:rPr>
-              <w:t xml:space="preserve"> </w:t>
-            </w:r>
-            <w:proofErr w:type="spellStart"/>
-            <w:r>
-              <w:rPr>
-                <w:rFonts w:ascii="Times New Roman" w:hAnsi="Times New Roman" w:cs="Times New Roman"/>
-                <w:sz w:val="24"/>
-                <w:szCs w:val="24"/>
-              </w:rPr>
-              <w:t>sesuatu</w:t>
-            </w:r>
-            <w:proofErr w:type="spellEnd"/>
-            <w:r>
-              <w:rPr>
-                <w:rFonts w:ascii="Times New Roman" w:hAnsi="Times New Roman" w:cs="Times New Roman"/>
-                <w:sz w:val="24"/>
-                <w:szCs w:val="24"/>
-              </w:rPr>
-              <w:t xml:space="preserve"> yang </w:t>
-            </w:r>
-            <w:proofErr w:type="spellStart"/>
-            <w:r>
-              <w:rPr>
-                <w:rFonts w:ascii="Times New Roman" w:hAnsi="Times New Roman" w:cs="Times New Roman"/>
-                <w:sz w:val="24"/>
-                <w:szCs w:val="24"/>
-              </w:rPr>
-              <w:t>penting</w:t>
-            </w:r>
-            <w:proofErr w:type="spellEnd"/>
-            <w:r>
-              <w:rPr>
-                <w:rFonts w:ascii="Times New Roman" w:hAnsi="Times New Roman" w:cs="Times New Roman"/>
-                <w:sz w:val="24"/>
-                <w:szCs w:val="24"/>
-              </w:rPr>
-              <w:t xml:space="preserve">, </w:t>
-            </w:r>
-            <w:proofErr w:type="spellStart"/>
-            <w:r>
-              <w:rPr>
-                <w:rFonts w:ascii="Times New Roman" w:hAnsi="Times New Roman" w:cs="Times New Roman"/>
-                <w:sz w:val="24"/>
-                <w:szCs w:val="24"/>
-              </w:rPr>
-              <w:t>menyebabkan</w:t>
-            </w:r>
-            <w:proofErr w:type="spellEnd"/>
-            <w:r>
-              <w:rPr>
-                <w:rFonts w:ascii="Times New Roman" w:hAnsi="Times New Roman" w:cs="Times New Roman"/>
-                <w:sz w:val="24"/>
-                <w:szCs w:val="24"/>
-              </w:rPr>
-              <w:t xml:space="preserve"> task yang </w:t>
-            </w:r>
-            <w:proofErr w:type="spellStart"/>
-            <w:r>
-              <w:rPr>
-                <w:rFonts w:ascii="Times New Roman" w:hAnsi="Times New Roman" w:cs="Times New Roman"/>
-                <w:sz w:val="24"/>
-                <w:szCs w:val="24"/>
-              </w:rPr>
-              <w:t>sudah</w:t>
-            </w:r>
-            <w:proofErr w:type="spellEnd"/>
-            <w:r>
-              <w:rPr>
-                <w:rFonts w:ascii="Times New Roman" w:hAnsi="Times New Roman" w:cs="Times New Roman"/>
-                <w:sz w:val="24"/>
-                <w:szCs w:val="24"/>
-              </w:rPr>
-              <w:t xml:space="preserve"> </w:t>
-            </w:r>
-            <w:proofErr w:type="spellStart"/>
-            <w:r>
-              <w:rPr>
-                <w:rFonts w:ascii="Times New Roman" w:hAnsi="Times New Roman" w:cs="Times New Roman"/>
-                <w:sz w:val="24"/>
-                <w:szCs w:val="24"/>
-              </w:rPr>
-              <w:t>hampir</w:t>
-            </w:r>
-            <w:proofErr w:type="spellEnd"/>
-            <w:r>
-              <w:rPr>
-                <w:rFonts w:ascii="Times New Roman" w:hAnsi="Times New Roman" w:cs="Times New Roman"/>
-                <w:sz w:val="24"/>
-                <w:szCs w:val="24"/>
-              </w:rPr>
-              <w:t xml:space="preserve"> </w:t>
-            </w:r>
-            <w:proofErr w:type="spellStart"/>
-            <w:r>
-              <w:rPr>
-                <w:rFonts w:ascii="Times New Roman" w:hAnsi="Times New Roman" w:cs="Times New Roman"/>
-                <w:sz w:val="24"/>
-                <w:szCs w:val="24"/>
-              </w:rPr>
-              <w:t>selesai</w:t>
-            </w:r>
-            <w:proofErr w:type="spellEnd"/>
-            <w:r>
-              <w:rPr>
-                <w:rFonts w:ascii="Times New Roman" w:hAnsi="Times New Roman" w:cs="Times New Roman"/>
-                <w:sz w:val="24"/>
-                <w:szCs w:val="24"/>
-              </w:rPr>
-              <w:t xml:space="preserve"> </w:t>
-            </w:r>
-            <w:proofErr w:type="spellStart"/>
-            <w:r>
-              <w:rPr>
-                <w:rFonts w:ascii="Times New Roman" w:hAnsi="Times New Roman" w:cs="Times New Roman"/>
-                <w:sz w:val="24"/>
-                <w:szCs w:val="24"/>
-              </w:rPr>
-              <w:t>terpaksa</w:t>
-            </w:r>
-            <w:proofErr w:type="spellEnd"/>
-            <w:r>
-              <w:rPr>
-                <w:rFonts w:ascii="Times New Roman" w:hAnsi="Times New Roman" w:cs="Times New Roman"/>
-                <w:sz w:val="24"/>
-                <w:szCs w:val="24"/>
-              </w:rPr>
-              <w:t xml:space="preserve"> </w:t>
-            </w:r>
-            <w:proofErr w:type="spellStart"/>
-            <w:r>
-              <w:rPr>
-                <w:rFonts w:ascii="Times New Roman" w:hAnsi="Times New Roman" w:cs="Times New Roman"/>
-                <w:sz w:val="24"/>
-                <w:szCs w:val="24"/>
-              </w:rPr>
-              <w:t>harus</w:t>
-            </w:r>
-            <w:proofErr w:type="spellEnd"/>
-            <w:r>
-              <w:rPr>
-                <w:rFonts w:ascii="Times New Roman" w:hAnsi="Times New Roman" w:cs="Times New Roman"/>
-                <w:sz w:val="24"/>
-                <w:szCs w:val="24"/>
-              </w:rPr>
-              <w:t xml:space="preserve"> di remake </w:t>
-            </w:r>
-            <w:proofErr w:type="spellStart"/>
-            <w:r>
-              <w:rPr>
-                <w:rFonts w:ascii="Times New Roman" w:hAnsi="Times New Roman" w:cs="Times New Roman"/>
-                <w:sz w:val="24"/>
-                <w:szCs w:val="24"/>
-              </w:rPr>
-              <w:t>lagi</w:t>
-            </w:r>
-            <w:proofErr w:type="spellEnd"/>
-            <w:r>
-              <w:rPr>
-                <w:rFonts w:ascii="Times New Roman" w:hAnsi="Times New Roman" w:cs="Times New Roman"/>
-                <w:sz w:val="24"/>
-                <w:szCs w:val="24"/>
-              </w:rPr>
-              <w:t>.</w:t>
+                <w:lang w:val="sv-SE"/>
+              </w:rPr>
+            </w:pPr>
+            <w:r>
+              <w:rPr>
+                <w:rFonts w:ascii="Times New Roman" w:hAnsi="Times New Roman" w:cs="Times New Roman"/>
+                <w:sz w:val="24"/>
+                <w:szCs w:val="24"/>
+                <w:lang w:val="sv-SE"/>
+              </w:rPr>
+              <w:t>- Keterlambatan menyadari sesuatu yang penting, menyebabkan task yang sudah hampir selesai terpaksa harus di remake lagi.</w:t>
             </w:r>
           </w:p>
         </w:tc>
@@ -15398,57 +14174,15 @@
           <w:p>
             <w:pPr>
               <w:pStyle w:val="NormalWeb"/>
-            </w:pPr>
-            <w:r>
-              <w:t xml:space="preserve">- </w:t>
-            </w:r>
-            <w:proofErr w:type="spellStart"/>
-            <w:r>
-              <w:t>Semua</w:t>
-            </w:r>
-            <w:proofErr w:type="spellEnd"/>
-            <w:r>
-              <w:t xml:space="preserve"> member </w:t>
-            </w:r>
-            <w:proofErr w:type="spellStart"/>
-            <w:r>
-              <w:t>tidak</w:t>
-            </w:r>
-            <w:proofErr w:type="spellEnd"/>
-            <w:r>
-              <w:t xml:space="preserve"> </w:t>
-            </w:r>
-            <w:proofErr w:type="spellStart"/>
-            <w:r>
-              <w:t>ada</w:t>
-            </w:r>
-            <w:proofErr w:type="spellEnd"/>
-            <w:r>
-              <w:t xml:space="preserve"> yang </w:t>
-            </w:r>
-            <w:proofErr w:type="spellStart"/>
-            <w:r>
-              <w:t>memaksakan</w:t>
-            </w:r>
-            <w:proofErr w:type="spellEnd"/>
-            <w:r>
-              <w:t xml:space="preserve"> </w:t>
-            </w:r>
-            <w:proofErr w:type="spellStart"/>
-            <w:r>
-              <w:t>idenya</w:t>
-            </w:r>
-            <w:proofErr w:type="spellEnd"/>
-            <w:r>
-              <w:t xml:space="preserve"> </w:t>
-            </w:r>
-            <w:proofErr w:type="spellStart"/>
-            <w:r>
-              <w:t>sendiri</w:t>
-            </w:r>
-            <w:proofErr w:type="spellEnd"/>
-            <w:r>
-              <w:t>.</w:t>
+              <w:rPr>
+                <w:lang w:val="sv-SE"/>
+              </w:rPr>
+            </w:pPr>
+            <w:r>
+              <w:rPr>
+                <w:lang w:val="sv-SE"/>
+              </w:rPr>
+              <w:t>- Semua member tidak ada yang memaksakan idenya sendiri.</w:t>
             </w:r>
           </w:p>
         </w:tc>
@@ -15462,6 +14196,7 @@
                 <w:rFonts w:ascii="Times New Roman" w:hAnsi="Times New Roman" w:cs="Times New Roman"/>
                 <w:sz w:val="24"/>
                 <w:szCs w:val="24"/>
+                <w:lang w:val="sv-SE"/>
               </w:rPr>
             </w:pPr>
           </w:p>
@@ -15476,6 +14211,7 @@
                 <w:rFonts w:ascii="Times New Roman" w:hAnsi="Times New Roman" w:cs="Times New Roman"/>
                 <w:sz w:val="24"/>
                 <w:szCs w:val="24"/>
+                <w:lang w:val="sv-SE"/>
               </w:rPr>
             </w:pPr>
           </w:p>
@@ -15490,6 +14226,7 @@
                 <w:rFonts w:ascii="Times New Roman" w:hAnsi="Times New Roman" w:cs="Times New Roman"/>
                 <w:sz w:val="24"/>
                 <w:szCs w:val="24"/>
+                <w:lang w:val="sv-SE"/>
               </w:rPr>
             </w:pPr>
           </w:p>
@@ -15501,33 +14238,15 @@
           <w:p>
             <w:pPr>
               <w:pStyle w:val="NormalWeb"/>
-            </w:pPr>
-            <w:r>
-              <w:t xml:space="preserve">- </w:t>
-            </w:r>
-            <w:proofErr w:type="spellStart"/>
-            <w:r>
-              <w:t>Melaksanakan</w:t>
-            </w:r>
-            <w:proofErr w:type="spellEnd"/>
-            <w:r>
-              <w:t xml:space="preserve"> tasks yang </w:t>
-            </w:r>
-            <w:proofErr w:type="spellStart"/>
-            <w:r>
-              <w:t>sudah</w:t>
-            </w:r>
-            <w:proofErr w:type="spellEnd"/>
-            <w:r>
-              <w:t xml:space="preserve"> </w:t>
-            </w:r>
-            <w:proofErr w:type="spellStart"/>
-            <w:r>
-              <w:t>dibagikan</w:t>
-            </w:r>
-            <w:proofErr w:type="spellEnd"/>
-            <w:r>
-              <w:t>.</w:t>
+              <w:rPr>
+                <w:lang w:val="sv-SE"/>
+              </w:rPr>
+            </w:pPr>
+            <w:r>
+              <w:rPr>
+                <w:lang w:val="sv-SE"/>
+              </w:rPr>
+              <w:t>- Melaksanakan tasks yang sudah dibagikan.</w:t>
             </w:r>
           </w:p>
           <w:p>
@@ -15541,6 +14260,7 @@
                 <w:rFonts w:ascii="Times New Roman" w:hAnsi="Times New Roman" w:cs="Times New Roman"/>
                 <w:sz w:val="24"/>
                 <w:szCs w:val="24"/>
+                <w:lang w:val="sv-SE"/>
               </w:rPr>
             </w:pPr>
           </w:p>
@@ -16070,6 +14790,30 @@
                 <w:rFonts w:ascii="Times New Roman" w:hAnsi="Times New Roman" w:cs="Times New Roman"/>
                 <w:sz w:val="24"/>
                 <w:szCs w:val="24"/>
+                <w:lang w:val="sv-SE"/>
+              </w:rPr>
+            </w:pPr>
+            <w:r>
+              <w:rPr>
+                <w:rFonts w:ascii="Times New Roman" w:hAnsi="Times New Roman" w:cs="Times New Roman"/>
+                <w:sz w:val="24"/>
+                <w:szCs w:val="24"/>
+                <w:lang w:val="sv-SE"/>
+              </w:rPr>
+              <w:t>- Ketepat waktuan mungkin bisa ditingkatkan.</w:t>
+            </w:r>
+          </w:p>
+        </w:tc>
+        <w:tc>
+          <w:tcPr>
+            <w:tcW w:w="1869" w:type="dxa"/>
+          </w:tcPr>
+          <w:p>
+            <w:pPr>
+              <w:rPr>
+                <w:rFonts w:ascii="Times New Roman" w:hAnsi="Times New Roman" w:cs="Times New Roman"/>
+                <w:sz w:val="24"/>
+                <w:szCs w:val="24"/>
               </w:rPr>
             </w:pPr>
             <w:r>
@@ -16087,7 +14831,25 @@
                 <w:sz w:val="24"/>
                 <w:szCs w:val="24"/>
               </w:rPr>
-              <w:t>Ketepat</w:t>
+              <w:t>Beberapa</w:t>
+            </w:r>
+            <w:proofErr w:type="spellEnd"/>
+            <w:r>
+              <w:rPr>
+                <w:rFonts w:ascii="Times New Roman" w:hAnsi="Times New Roman" w:cs="Times New Roman"/>
+                <w:sz w:val="24"/>
+                <w:szCs w:val="24"/>
+              </w:rPr>
+              <w:t xml:space="preserve"> tasks </w:t>
+            </w:r>
+            <w:proofErr w:type="spellStart"/>
+            <w:r>
+              <w:rPr>
+                <w:rFonts w:ascii="Times New Roman" w:hAnsi="Times New Roman" w:cs="Times New Roman"/>
+                <w:sz w:val="24"/>
+                <w:szCs w:val="24"/>
+              </w:rPr>
+              <w:t>masih</w:t>
             </w:r>
             <w:proofErr w:type="spellEnd"/>
             <w:r>
@@ -16105,7 +14867,25 @@
                 <w:sz w:val="24"/>
                 <w:szCs w:val="24"/>
               </w:rPr>
-              <w:t>waktuan</w:t>
+              <w:t>ada</w:t>
+            </w:r>
+            <w:proofErr w:type="spellEnd"/>
+            <w:r>
+              <w:rPr>
+                <w:rFonts w:ascii="Times New Roman" w:hAnsi="Times New Roman" w:cs="Times New Roman"/>
+                <w:sz w:val="24"/>
+                <w:szCs w:val="24"/>
+              </w:rPr>
+              <w:t xml:space="preserve"> yang </w:t>
+            </w:r>
+            <w:proofErr w:type="spellStart"/>
+            <w:r>
+              <w:rPr>
+                <w:rFonts w:ascii="Times New Roman" w:hAnsi="Times New Roman" w:cs="Times New Roman"/>
+                <w:sz w:val="24"/>
+                <w:szCs w:val="24"/>
+              </w:rPr>
+              <w:t>pengumpulannya</w:t>
             </w:r>
             <w:proofErr w:type="spellEnd"/>
             <w:r>
@@ -16123,154 +14903,6 @@
                 <w:sz w:val="24"/>
                 <w:szCs w:val="24"/>
               </w:rPr>
-              <w:t>mungkin</w:t>
-            </w:r>
-            <w:proofErr w:type="spellEnd"/>
-            <w:r>
-              <w:rPr>
-                <w:rFonts w:ascii="Times New Roman" w:hAnsi="Times New Roman" w:cs="Times New Roman"/>
-                <w:sz w:val="24"/>
-                <w:szCs w:val="24"/>
-              </w:rPr>
-              <w:t xml:space="preserve"> </w:t>
-            </w:r>
-            <w:proofErr w:type="spellStart"/>
-            <w:r>
-              <w:rPr>
-                <w:rFonts w:ascii="Times New Roman" w:hAnsi="Times New Roman" w:cs="Times New Roman"/>
-                <w:sz w:val="24"/>
-                <w:szCs w:val="24"/>
-              </w:rPr>
-              <w:t>bisa</w:t>
-            </w:r>
-            <w:proofErr w:type="spellEnd"/>
-            <w:r>
-              <w:rPr>
-                <w:rFonts w:ascii="Times New Roman" w:hAnsi="Times New Roman" w:cs="Times New Roman"/>
-                <w:sz w:val="24"/>
-                <w:szCs w:val="24"/>
-              </w:rPr>
-              <w:t xml:space="preserve"> </w:t>
-            </w:r>
-            <w:proofErr w:type="spellStart"/>
-            <w:r>
-              <w:rPr>
-                <w:rFonts w:ascii="Times New Roman" w:hAnsi="Times New Roman" w:cs="Times New Roman"/>
-                <w:sz w:val="24"/>
-                <w:szCs w:val="24"/>
-              </w:rPr>
-              <w:t>ditingkatkan</w:t>
-            </w:r>
-            <w:proofErr w:type="spellEnd"/>
-            <w:r>
-              <w:rPr>
-                <w:rFonts w:ascii="Times New Roman" w:hAnsi="Times New Roman" w:cs="Times New Roman"/>
-                <w:sz w:val="24"/>
-                <w:szCs w:val="24"/>
-              </w:rPr>
-              <w:t>.</w:t>
-            </w:r>
-          </w:p>
-        </w:tc>
-        <w:tc>
-          <w:tcPr>
-            <w:tcW w:w="1869" w:type="dxa"/>
-          </w:tcPr>
-          <w:p>
-            <w:pPr>
-              <w:rPr>
-                <w:rFonts w:ascii="Times New Roman" w:hAnsi="Times New Roman" w:cs="Times New Roman"/>
-                <w:sz w:val="24"/>
-                <w:szCs w:val="24"/>
-              </w:rPr>
-            </w:pPr>
-            <w:r>
-              <w:rPr>
-                <w:rFonts w:ascii="Times New Roman" w:hAnsi="Times New Roman" w:cs="Times New Roman"/>
-                <w:sz w:val="24"/>
-                <w:szCs w:val="24"/>
-              </w:rPr>
-              <w:t xml:space="preserve">- </w:t>
-            </w:r>
-            <w:proofErr w:type="spellStart"/>
-            <w:r>
-              <w:rPr>
-                <w:rFonts w:ascii="Times New Roman" w:hAnsi="Times New Roman" w:cs="Times New Roman"/>
-                <w:sz w:val="24"/>
-                <w:szCs w:val="24"/>
-              </w:rPr>
-              <w:t>Beberapa</w:t>
-            </w:r>
-            <w:proofErr w:type="spellEnd"/>
-            <w:r>
-              <w:rPr>
-                <w:rFonts w:ascii="Times New Roman" w:hAnsi="Times New Roman" w:cs="Times New Roman"/>
-                <w:sz w:val="24"/>
-                <w:szCs w:val="24"/>
-              </w:rPr>
-              <w:t xml:space="preserve"> tasks </w:t>
-            </w:r>
-            <w:proofErr w:type="spellStart"/>
-            <w:r>
-              <w:rPr>
-                <w:rFonts w:ascii="Times New Roman" w:hAnsi="Times New Roman" w:cs="Times New Roman"/>
-                <w:sz w:val="24"/>
-                <w:szCs w:val="24"/>
-              </w:rPr>
-              <w:t>masih</w:t>
-            </w:r>
-            <w:proofErr w:type="spellEnd"/>
-            <w:r>
-              <w:rPr>
-                <w:rFonts w:ascii="Times New Roman" w:hAnsi="Times New Roman" w:cs="Times New Roman"/>
-                <w:sz w:val="24"/>
-                <w:szCs w:val="24"/>
-              </w:rPr>
-              <w:t xml:space="preserve"> </w:t>
-            </w:r>
-            <w:proofErr w:type="spellStart"/>
-            <w:r>
-              <w:rPr>
-                <w:rFonts w:ascii="Times New Roman" w:hAnsi="Times New Roman" w:cs="Times New Roman"/>
-                <w:sz w:val="24"/>
-                <w:szCs w:val="24"/>
-              </w:rPr>
-              <w:t>ada</w:t>
-            </w:r>
-            <w:proofErr w:type="spellEnd"/>
-            <w:r>
-              <w:rPr>
-                <w:rFonts w:ascii="Times New Roman" w:hAnsi="Times New Roman" w:cs="Times New Roman"/>
-                <w:sz w:val="24"/>
-                <w:szCs w:val="24"/>
-              </w:rPr>
-              <w:t xml:space="preserve"> yang </w:t>
-            </w:r>
-            <w:proofErr w:type="spellStart"/>
-            <w:r>
-              <w:rPr>
-                <w:rFonts w:ascii="Times New Roman" w:hAnsi="Times New Roman" w:cs="Times New Roman"/>
-                <w:sz w:val="24"/>
-                <w:szCs w:val="24"/>
-              </w:rPr>
-              <w:t>pengumpulannya</w:t>
-            </w:r>
-            <w:proofErr w:type="spellEnd"/>
-            <w:r>
-              <w:rPr>
-                <w:rFonts w:ascii="Times New Roman" w:hAnsi="Times New Roman" w:cs="Times New Roman"/>
-                <w:sz w:val="24"/>
-                <w:szCs w:val="24"/>
-              </w:rPr>
-              <w:t xml:space="preserve"> </w:t>
-            </w:r>
-            <w:proofErr w:type="spellStart"/>
-            <w:r>
-              <w:rPr>
-                <w:rFonts w:ascii="Times New Roman" w:hAnsi="Times New Roman" w:cs="Times New Roman"/>
-                <w:sz w:val="24"/>
-                <w:szCs w:val="24"/>
-              </w:rPr>
               <w:t>lewat</w:t>
             </w:r>
             <w:proofErr w:type="spellEnd"/>
@@ -16294,141 +14926,17 @@
                 <w:rFonts w:ascii="Times New Roman" w:hAnsi="Times New Roman" w:cs="Times New Roman"/>
                 <w:sz w:val="24"/>
                 <w:szCs w:val="24"/>
-              </w:rPr>
-            </w:pPr>
-            <w:r>
-              <w:rPr>
-                <w:rFonts w:ascii="Times New Roman" w:hAnsi="Times New Roman" w:cs="Times New Roman"/>
-                <w:sz w:val="24"/>
-                <w:szCs w:val="24"/>
-              </w:rPr>
-              <w:t xml:space="preserve">- </w:t>
-            </w:r>
-            <w:proofErr w:type="spellStart"/>
-            <w:r>
-              <w:rPr>
-                <w:rFonts w:ascii="Times New Roman" w:hAnsi="Times New Roman" w:cs="Times New Roman"/>
-                <w:sz w:val="24"/>
-                <w:szCs w:val="24"/>
-              </w:rPr>
-              <w:t>Tetap</w:t>
-            </w:r>
-            <w:proofErr w:type="spellEnd"/>
-            <w:r>
-              <w:rPr>
-                <w:rFonts w:ascii="Times New Roman" w:hAnsi="Times New Roman" w:cs="Times New Roman"/>
-                <w:sz w:val="24"/>
-                <w:szCs w:val="24"/>
-              </w:rPr>
-              <w:t xml:space="preserve"> </w:t>
-            </w:r>
-            <w:proofErr w:type="spellStart"/>
-            <w:r>
-              <w:rPr>
-                <w:rFonts w:ascii="Times New Roman" w:hAnsi="Times New Roman" w:cs="Times New Roman"/>
-                <w:sz w:val="24"/>
-                <w:szCs w:val="24"/>
-              </w:rPr>
-              <w:t>aktif</w:t>
-            </w:r>
-            <w:proofErr w:type="spellEnd"/>
-            <w:r>
-              <w:rPr>
-                <w:rFonts w:ascii="Times New Roman" w:hAnsi="Times New Roman" w:cs="Times New Roman"/>
-                <w:sz w:val="24"/>
-                <w:szCs w:val="24"/>
-              </w:rPr>
-              <w:t xml:space="preserve"> dan </w:t>
-            </w:r>
-            <w:proofErr w:type="spellStart"/>
-            <w:r>
-              <w:rPr>
-                <w:rFonts w:ascii="Times New Roman" w:hAnsi="Times New Roman" w:cs="Times New Roman"/>
-                <w:sz w:val="24"/>
-                <w:szCs w:val="24"/>
-              </w:rPr>
-              <w:t>ikut</w:t>
-            </w:r>
-            <w:proofErr w:type="spellEnd"/>
-            <w:r>
-              <w:rPr>
-                <w:rFonts w:ascii="Times New Roman" w:hAnsi="Times New Roman" w:cs="Times New Roman"/>
-                <w:sz w:val="24"/>
-                <w:szCs w:val="24"/>
-              </w:rPr>
-              <w:t xml:space="preserve"> </w:t>
-            </w:r>
-            <w:proofErr w:type="spellStart"/>
-            <w:r>
-              <w:rPr>
-                <w:rFonts w:ascii="Times New Roman" w:hAnsi="Times New Roman" w:cs="Times New Roman"/>
-                <w:sz w:val="24"/>
-                <w:szCs w:val="24"/>
-              </w:rPr>
-              <w:t>ambil</w:t>
-            </w:r>
-            <w:proofErr w:type="spellEnd"/>
-            <w:r>
-              <w:rPr>
-                <w:rFonts w:ascii="Times New Roman" w:hAnsi="Times New Roman" w:cs="Times New Roman"/>
-                <w:sz w:val="24"/>
-                <w:szCs w:val="24"/>
-              </w:rPr>
-              <w:t xml:space="preserve"> </w:t>
-            </w:r>
-            <w:proofErr w:type="spellStart"/>
-            <w:r>
-              <w:rPr>
-                <w:rFonts w:ascii="Times New Roman" w:hAnsi="Times New Roman" w:cs="Times New Roman"/>
-                <w:sz w:val="24"/>
-                <w:szCs w:val="24"/>
-              </w:rPr>
-              <w:t>bagian</w:t>
-            </w:r>
-            <w:proofErr w:type="spellEnd"/>
-            <w:r>
-              <w:rPr>
-                <w:rFonts w:ascii="Times New Roman" w:hAnsi="Times New Roman" w:cs="Times New Roman"/>
-                <w:sz w:val="24"/>
-                <w:szCs w:val="24"/>
-              </w:rPr>
-              <w:t xml:space="preserve"> </w:t>
-            </w:r>
-            <w:proofErr w:type="spellStart"/>
-            <w:r>
-              <w:rPr>
-                <w:rFonts w:ascii="Times New Roman" w:hAnsi="Times New Roman" w:cs="Times New Roman"/>
-                <w:sz w:val="24"/>
-                <w:szCs w:val="24"/>
-              </w:rPr>
-              <w:t>dalam</w:t>
-            </w:r>
-            <w:proofErr w:type="spellEnd"/>
-            <w:r>
-              <w:rPr>
-                <w:rFonts w:ascii="Times New Roman" w:hAnsi="Times New Roman" w:cs="Times New Roman"/>
-                <w:sz w:val="24"/>
-                <w:szCs w:val="24"/>
-              </w:rPr>
-              <w:t xml:space="preserve"> </w:t>
-            </w:r>
-            <w:proofErr w:type="spellStart"/>
-            <w:r>
-              <w:rPr>
-                <w:rFonts w:ascii="Times New Roman" w:hAnsi="Times New Roman" w:cs="Times New Roman"/>
-                <w:sz w:val="24"/>
-                <w:szCs w:val="24"/>
-              </w:rPr>
-              <w:t>diskusi</w:t>
-            </w:r>
-            <w:proofErr w:type="spellEnd"/>
-            <w:r>
-              <w:rPr>
-                <w:rFonts w:ascii="Times New Roman" w:hAnsi="Times New Roman" w:cs="Times New Roman"/>
-                <w:sz w:val="24"/>
-                <w:szCs w:val="24"/>
-              </w:rPr>
-              <w:t>.</w:t>
+                <w:lang w:val="sv-SE"/>
+              </w:rPr>
+            </w:pPr>
+            <w:r>
+              <w:rPr>
+                <w:rFonts w:ascii="Times New Roman" w:hAnsi="Times New Roman" w:cs="Times New Roman"/>
+                <w:sz w:val="24"/>
+                <w:szCs w:val="24"/>
+                <w:lang w:val="sv-SE"/>
+              </w:rPr>
+              <w:t>- Tetap aktif dan ikut ambil bagian dalam diskusi.</w:t>
             </w:r>
           </w:p>
         </w:tc>
@@ -16442,141 +14950,17 @@
                 <w:rFonts w:ascii="Times New Roman" w:hAnsi="Times New Roman" w:cs="Times New Roman"/>
                 <w:sz w:val="24"/>
                 <w:szCs w:val="24"/>
-              </w:rPr>
-            </w:pPr>
-            <w:r>
-              <w:rPr>
-                <w:rFonts w:ascii="Times New Roman" w:hAnsi="Times New Roman" w:cs="Times New Roman"/>
-                <w:sz w:val="24"/>
-                <w:szCs w:val="24"/>
-              </w:rPr>
-              <w:t xml:space="preserve">- </w:t>
-            </w:r>
-            <w:proofErr w:type="spellStart"/>
-            <w:r>
-              <w:rPr>
-                <w:rFonts w:ascii="Times New Roman" w:hAnsi="Times New Roman" w:cs="Times New Roman"/>
-                <w:sz w:val="24"/>
-                <w:szCs w:val="24"/>
-              </w:rPr>
-              <w:t>Melengkapi</w:t>
-            </w:r>
-            <w:proofErr w:type="spellEnd"/>
-            <w:r>
-              <w:rPr>
-                <w:rFonts w:ascii="Times New Roman" w:hAnsi="Times New Roman" w:cs="Times New Roman"/>
-                <w:sz w:val="24"/>
-                <w:szCs w:val="24"/>
-              </w:rPr>
-              <w:t xml:space="preserve"> </w:t>
-            </w:r>
-            <w:proofErr w:type="spellStart"/>
-            <w:r>
-              <w:rPr>
-                <w:rFonts w:ascii="Times New Roman" w:hAnsi="Times New Roman" w:cs="Times New Roman"/>
-                <w:sz w:val="24"/>
-                <w:szCs w:val="24"/>
-              </w:rPr>
-              <w:t>laporan</w:t>
-            </w:r>
-            <w:proofErr w:type="spellEnd"/>
-            <w:r>
-              <w:rPr>
-                <w:rFonts w:ascii="Times New Roman" w:hAnsi="Times New Roman" w:cs="Times New Roman"/>
-                <w:sz w:val="24"/>
-                <w:szCs w:val="24"/>
-              </w:rPr>
-              <w:t xml:space="preserve"> yang </w:t>
-            </w:r>
-            <w:proofErr w:type="spellStart"/>
-            <w:r>
-              <w:rPr>
-                <w:rFonts w:ascii="Times New Roman" w:hAnsi="Times New Roman" w:cs="Times New Roman"/>
-                <w:sz w:val="24"/>
-                <w:szCs w:val="24"/>
-              </w:rPr>
-              <w:t>sekiranya</w:t>
-            </w:r>
-            <w:proofErr w:type="spellEnd"/>
-            <w:r>
-              <w:rPr>
-                <w:rFonts w:ascii="Times New Roman" w:hAnsi="Times New Roman" w:cs="Times New Roman"/>
-                <w:sz w:val="24"/>
-                <w:szCs w:val="24"/>
-              </w:rPr>
-              <w:t xml:space="preserve"> </w:t>
-            </w:r>
-            <w:proofErr w:type="spellStart"/>
-            <w:r>
-              <w:rPr>
-                <w:rFonts w:ascii="Times New Roman" w:hAnsi="Times New Roman" w:cs="Times New Roman"/>
-                <w:sz w:val="24"/>
-                <w:szCs w:val="24"/>
-              </w:rPr>
-              <w:t>masih</w:t>
-            </w:r>
-            <w:proofErr w:type="spellEnd"/>
-            <w:r>
-              <w:rPr>
-                <w:rFonts w:ascii="Times New Roman" w:hAnsi="Times New Roman" w:cs="Times New Roman"/>
-                <w:sz w:val="24"/>
-                <w:szCs w:val="24"/>
-              </w:rPr>
-              <w:t xml:space="preserve"> </w:t>
-            </w:r>
-            <w:proofErr w:type="spellStart"/>
-            <w:r>
-              <w:rPr>
-                <w:rFonts w:ascii="Times New Roman" w:hAnsi="Times New Roman" w:cs="Times New Roman"/>
-                <w:sz w:val="24"/>
-                <w:szCs w:val="24"/>
-              </w:rPr>
-              <w:t>bisa</w:t>
-            </w:r>
-            <w:proofErr w:type="spellEnd"/>
-            <w:r>
-              <w:rPr>
-                <w:rFonts w:ascii="Times New Roman" w:hAnsi="Times New Roman" w:cs="Times New Roman"/>
-                <w:sz w:val="24"/>
-                <w:szCs w:val="24"/>
-              </w:rPr>
-              <w:t xml:space="preserve"> </w:t>
-            </w:r>
-            <w:proofErr w:type="spellStart"/>
-            <w:r>
-              <w:rPr>
-                <w:rFonts w:ascii="Times New Roman" w:hAnsi="Times New Roman" w:cs="Times New Roman"/>
-                <w:sz w:val="24"/>
-                <w:szCs w:val="24"/>
-              </w:rPr>
-              <w:t>dilakukan</w:t>
-            </w:r>
-            <w:proofErr w:type="spellEnd"/>
-            <w:r>
-              <w:rPr>
-                <w:rFonts w:ascii="Times New Roman" w:hAnsi="Times New Roman" w:cs="Times New Roman"/>
-                <w:sz w:val="24"/>
-                <w:szCs w:val="24"/>
-              </w:rPr>
-              <w:t xml:space="preserve"> </w:t>
-            </w:r>
-            <w:proofErr w:type="spellStart"/>
-            <w:r>
-              <w:rPr>
-                <w:rFonts w:ascii="Times New Roman" w:hAnsi="Times New Roman" w:cs="Times New Roman"/>
-                <w:sz w:val="24"/>
-                <w:szCs w:val="24"/>
-              </w:rPr>
-              <w:t>perbikan</w:t>
-            </w:r>
-            <w:proofErr w:type="spellEnd"/>
-            <w:r>
-              <w:rPr>
-                <w:rFonts w:ascii="Times New Roman" w:hAnsi="Times New Roman" w:cs="Times New Roman"/>
-                <w:sz w:val="24"/>
-                <w:szCs w:val="24"/>
-              </w:rPr>
-              <w:t>.</w:t>
+                <w:lang w:val="sv-SE"/>
+              </w:rPr>
+            </w:pPr>
+            <w:r>
+              <w:rPr>
+                <w:rFonts w:ascii="Times New Roman" w:hAnsi="Times New Roman" w:cs="Times New Roman"/>
+                <w:sz w:val="24"/>
+                <w:szCs w:val="24"/>
+                <w:lang w:val="sv-SE"/>
+              </w:rPr>
+              <w:t>- Melengkapi laporan yang sekiranya masih bisa dilakukan perbikan.</w:t>
             </w:r>
           </w:p>
         </w:tc>
@@ -16589,49 +14973,15 @@
           <w:p>
             <w:pPr>
               <w:pStyle w:val="NormalWeb"/>
-            </w:pPr>
-            <w:r>
-              <w:t xml:space="preserve">- </w:t>
-            </w:r>
-            <w:proofErr w:type="spellStart"/>
-            <w:r>
-              <w:t>Semua</w:t>
-            </w:r>
-            <w:proofErr w:type="spellEnd"/>
-            <w:r>
-              <w:t xml:space="preserve"> member </w:t>
-            </w:r>
-            <w:proofErr w:type="spellStart"/>
-            <w:r>
-              <w:t>fleksibel</w:t>
-            </w:r>
-            <w:proofErr w:type="spellEnd"/>
-            <w:r>
-              <w:t xml:space="preserve"> </w:t>
-            </w:r>
-            <w:proofErr w:type="spellStart"/>
-            <w:r>
-              <w:t>saat</w:t>
-            </w:r>
-            <w:proofErr w:type="spellEnd"/>
-            <w:r>
-              <w:t xml:space="preserve"> </w:t>
-            </w:r>
-            <w:proofErr w:type="spellStart"/>
-            <w:r>
-              <w:t>diajak</w:t>
-            </w:r>
-            <w:proofErr w:type="spellEnd"/>
-            <w:r>
-              <w:t xml:space="preserve"> </w:t>
-            </w:r>
-            <w:proofErr w:type="spellStart"/>
-            <w:r>
-              <w:t>diskusi</w:t>
-            </w:r>
-            <w:proofErr w:type="spellEnd"/>
-            <w:r>
-              <w:t>.</w:t>
+              <w:rPr>
+                <w:lang w:val="sv-SE"/>
+              </w:rPr>
+            </w:pPr>
+            <w:r>
+              <w:rPr>
+                <w:lang w:val="sv-SE"/>
+              </w:rPr>
+              <w:t>- Semua member fleksibel saat diajak diskusi.</w:t>
             </w:r>
           </w:p>
         </w:tc>
@@ -16946,41 +15296,15 @@
           <w:p>
             <w:pPr>
               <w:pStyle w:val="NormalWeb"/>
-            </w:pPr>
-            <w:r>
-              <w:t xml:space="preserve">- </w:t>
-            </w:r>
-            <w:proofErr w:type="spellStart"/>
-            <w:r>
-              <w:t>Saling</w:t>
-            </w:r>
-            <w:proofErr w:type="spellEnd"/>
-            <w:r>
-              <w:t xml:space="preserve"> </w:t>
-            </w:r>
-            <w:proofErr w:type="spellStart"/>
-            <w:r>
-              <w:t>membantu</w:t>
-            </w:r>
-            <w:proofErr w:type="spellEnd"/>
-            <w:r>
-              <w:t xml:space="preserve"> </w:t>
-            </w:r>
-            <w:proofErr w:type="spellStart"/>
-            <w:r>
-              <w:t>atas</w:t>
-            </w:r>
-            <w:proofErr w:type="spellEnd"/>
-            <w:r>
-              <w:t xml:space="preserve"> </w:t>
-            </w:r>
-            <w:proofErr w:type="spellStart"/>
-            <w:r>
-              <w:t>kebingungan</w:t>
-            </w:r>
-            <w:proofErr w:type="spellEnd"/>
-            <w:r>
-              <w:t xml:space="preserve"> member.</w:t>
+              <w:rPr>
+                <w:lang w:val="sv-SE"/>
+              </w:rPr>
+            </w:pPr>
+            <w:r>
+              <w:rPr>
+                <w:lang w:val="sv-SE"/>
+              </w:rPr>
+              <w:t>- Saling membantu atas kebingungan member.</w:t>
             </w:r>
           </w:p>
         </w:tc>
@@ -16994,123 +15318,17 @@
                 <w:rFonts w:ascii="Times New Roman" w:hAnsi="Times New Roman" w:cs="Times New Roman"/>
                 <w:sz w:val="24"/>
                 <w:szCs w:val="24"/>
-              </w:rPr>
-            </w:pPr>
-            <w:r>
-              <w:rPr>
-                <w:rFonts w:ascii="Times New Roman" w:hAnsi="Times New Roman" w:cs="Times New Roman"/>
-                <w:sz w:val="24"/>
-                <w:szCs w:val="24"/>
-              </w:rPr>
-              <w:t xml:space="preserve">- </w:t>
-            </w:r>
-            <w:proofErr w:type="spellStart"/>
-            <w:r>
-              <w:rPr>
-                <w:rFonts w:ascii="Times New Roman" w:hAnsi="Times New Roman" w:cs="Times New Roman"/>
-                <w:sz w:val="24"/>
-                <w:szCs w:val="24"/>
-              </w:rPr>
-              <w:t>Topik</w:t>
-            </w:r>
-            <w:proofErr w:type="spellEnd"/>
-            <w:r>
-              <w:rPr>
-                <w:rFonts w:ascii="Times New Roman" w:hAnsi="Times New Roman" w:cs="Times New Roman"/>
-                <w:sz w:val="24"/>
-                <w:szCs w:val="24"/>
-              </w:rPr>
-              <w:t xml:space="preserve"> </w:t>
-            </w:r>
-            <w:proofErr w:type="spellStart"/>
-            <w:r>
-              <w:rPr>
-                <w:rFonts w:ascii="Times New Roman" w:hAnsi="Times New Roman" w:cs="Times New Roman"/>
-                <w:sz w:val="24"/>
-                <w:szCs w:val="24"/>
-              </w:rPr>
-              <w:t>diskusi</w:t>
-            </w:r>
-            <w:proofErr w:type="spellEnd"/>
-            <w:r>
-              <w:rPr>
-                <w:rFonts w:ascii="Times New Roman" w:hAnsi="Times New Roman" w:cs="Times New Roman"/>
-                <w:sz w:val="24"/>
-                <w:szCs w:val="24"/>
-              </w:rPr>
-              <w:t xml:space="preserve"> </w:t>
-            </w:r>
-            <w:proofErr w:type="spellStart"/>
-            <w:r>
-              <w:rPr>
-                <w:rFonts w:ascii="Times New Roman" w:hAnsi="Times New Roman" w:cs="Times New Roman"/>
-                <w:sz w:val="24"/>
-                <w:szCs w:val="24"/>
-              </w:rPr>
-              <w:t>mungkin</w:t>
-            </w:r>
-            <w:proofErr w:type="spellEnd"/>
-            <w:r>
-              <w:rPr>
-                <w:rFonts w:ascii="Times New Roman" w:hAnsi="Times New Roman" w:cs="Times New Roman"/>
-                <w:sz w:val="24"/>
-                <w:szCs w:val="24"/>
-              </w:rPr>
-              <w:t xml:space="preserve"> </w:t>
-            </w:r>
-            <w:proofErr w:type="spellStart"/>
-            <w:r>
-              <w:rPr>
-                <w:rFonts w:ascii="Times New Roman" w:hAnsi="Times New Roman" w:cs="Times New Roman"/>
-                <w:sz w:val="24"/>
-                <w:szCs w:val="24"/>
-              </w:rPr>
-              <w:t>bisa</w:t>
-            </w:r>
-            <w:proofErr w:type="spellEnd"/>
-            <w:r>
-              <w:rPr>
-                <w:rFonts w:ascii="Times New Roman" w:hAnsi="Times New Roman" w:cs="Times New Roman"/>
-                <w:sz w:val="24"/>
-                <w:szCs w:val="24"/>
-              </w:rPr>
-              <w:t xml:space="preserve"> </w:t>
-            </w:r>
-            <w:proofErr w:type="spellStart"/>
-            <w:r>
-              <w:rPr>
-                <w:rFonts w:ascii="Times New Roman" w:hAnsi="Times New Roman" w:cs="Times New Roman"/>
-                <w:sz w:val="24"/>
-                <w:szCs w:val="24"/>
-              </w:rPr>
-              <w:t>lebih</w:t>
-            </w:r>
-            <w:proofErr w:type="spellEnd"/>
-            <w:r>
-              <w:rPr>
-                <w:rFonts w:ascii="Times New Roman" w:hAnsi="Times New Roman" w:cs="Times New Roman"/>
-                <w:sz w:val="24"/>
-                <w:szCs w:val="24"/>
-              </w:rPr>
-              <w:t xml:space="preserve"> </w:t>
-            </w:r>
-            <w:proofErr w:type="spellStart"/>
-            <w:r>
-              <w:rPr>
-                <w:rFonts w:ascii="Times New Roman" w:hAnsi="Times New Roman" w:cs="Times New Roman"/>
-                <w:sz w:val="24"/>
-                <w:szCs w:val="24"/>
-              </w:rPr>
-              <w:t>dipersempit</w:t>
-            </w:r>
-            <w:proofErr w:type="spellEnd"/>
-            <w:r>
-              <w:rPr>
-                <w:rFonts w:ascii="Times New Roman" w:hAnsi="Times New Roman" w:cs="Times New Roman"/>
-                <w:sz w:val="24"/>
-                <w:szCs w:val="24"/>
-              </w:rPr>
-              <w:t>.</w:t>
+                <w:lang w:val="sv-SE"/>
+              </w:rPr>
+            </w:pPr>
+            <w:r>
+              <w:rPr>
+                <w:rFonts w:ascii="Times New Roman" w:hAnsi="Times New Roman" w:cs="Times New Roman"/>
+                <w:sz w:val="24"/>
+                <w:szCs w:val="24"/>
+                <w:lang w:val="sv-SE"/>
+              </w:rPr>
+              <w:t>- Topik diskusi mungkin bisa lebih dipersempit.</w:t>
             </w:r>
           </w:p>
         </w:tc>
@@ -17124,6 +15342,7 @@
                 <w:rFonts w:ascii="Times New Roman" w:hAnsi="Times New Roman" w:cs="Times New Roman"/>
                 <w:sz w:val="24"/>
                 <w:szCs w:val="24"/>
+                <w:lang w:val="sv-SE"/>
               </w:rPr>
             </w:pPr>
           </w:p>
@@ -17219,41 +15438,15 @@
           <w:p>
             <w:pPr>
               <w:pStyle w:val="NormalWeb"/>
-            </w:pPr>
-            <w:r>
-              <w:t xml:space="preserve">- </w:t>
-            </w:r>
-            <w:proofErr w:type="spellStart"/>
-            <w:r>
-              <w:t>Sejauh</w:t>
-            </w:r>
-            <w:proofErr w:type="spellEnd"/>
-            <w:r>
-              <w:t xml:space="preserve"> </w:t>
-            </w:r>
-            <w:proofErr w:type="spellStart"/>
-            <w:r>
-              <w:t>ini</w:t>
-            </w:r>
-            <w:proofErr w:type="spellEnd"/>
-            <w:r>
-              <w:t xml:space="preserve"> </w:t>
-            </w:r>
-            <w:proofErr w:type="spellStart"/>
-            <w:r>
-              <w:t>tidak</w:t>
-            </w:r>
-            <w:proofErr w:type="spellEnd"/>
-            <w:r>
-              <w:t xml:space="preserve"> </w:t>
-            </w:r>
-            <w:proofErr w:type="spellStart"/>
-            <w:r>
-              <w:t>ada</w:t>
-            </w:r>
-            <w:proofErr w:type="spellEnd"/>
-            <w:r>
-              <w:t xml:space="preserve"> yang toxic.</w:t>
+              <w:rPr>
+                <w:lang w:val="sv-SE"/>
+              </w:rPr>
+            </w:pPr>
+            <w:r>
+              <w:rPr>
+                <w:lang w:val="sv-SE"/>
+              </w:rPr>
+              <w:t>- Sejauh ini tidak ada yang toxic.</w:t>
             </w:r>
           </w:p>
         </w:tc>
@@ -17267,6 +15460,7 @@
                 <w:rFonts w:ascii="Times New Roman" w:hAnsi="Times New Roman" w:cs="Times New Roman"/>
                 <w:sz w:val="24"/>
                 <w:szCs w:val="24"/>
+                <w:lang w:val="sv-SE"/>
               </w:rPr>
             </w:pPr>
           </w:p>
@@ -17281,6 +15475,7 @@
                 <w:rFonts w:ascii="Times New Roman" w:hAnsi="Times New Roman" w:cs="Times New Roman"/>
                 <w:sz w:val="24"/>
                 <w:szCs w:val="24"/>
+                <w:lang w:val="sv-SE"/>
               </w:rPr>
             </w:pPr>
           </w:p>
@@ -17295,105 +15490,17 @@
                 <w:rFonts w:ascii="Times New Roman" w:hAnsi="Times New Roman" w:cs="Times New Roman"/>
                 <w:sz w:val="24"/>
                 <w:szCs w:val="24"/>
-              </w:rPr>
-            </w:pPr>
-            <w:r>
-              <w:rPr>
-                <w:rFonts w:ascii="Times New Roman" w:hAnsi="Times New Roman" w:cs="Times New Roman"/>
-                <w:sz w:val="24"/>
-                <w:szCs w:val="24"/>
-              </w:rPr>
-              <w:t xml:space="preserve">- </w:t>
-            </w:r>
-            <w:proofErr w:type="spellStart"/>
-            <w:r>
-              <w:rPr>
-                <w:rFonts w:ascii="Times New Roman" w:hAnsi="Times New Roman" w:cs="Times New Roman"/>
-                <w:sz w:val="24"/>
-                <w:szCs w:val="24"/>
-              </w:rPr>
-              <w:t>Tetap</w:t>
-            </w:r>
-            <w:proofErr w:type="spellEnd"/>
-            <w:r>
-              <w:rPr>
-                <w:rFonts w:ascii="Times New Roman" w:hAnsi="Times New Roman" w:cs="Times New Roman"/>
-                <w:sz w:val="24"/>
-                <w:szCs w:val="24"/>
-              </w:rPr>
-              <w:t xml:space="preserve"> </w:t>
-            </w:r>
-            <w:proofErr w:type="spellStart"/>
-            <w:r>
-              <w:rPr>
-                <w:rFonts w:ascii="Times New Roman" w:hAnsi="Times New Roman" w:cs="Times New Roman"/>
-                <w:sz w:val="24"/>
-                <w:szCs w:val="24"/>
-              </w:rPr>
-              <w:t>saling</w:t>
-            </w:r>
-            <w:proofErr w:type="spellEnd"/>
-            <w:r>
-              <w:rPr>
-                <w:rFonts w:ascii="Times New Roman" w:hAnsi="Times New Roman" w:cs="Times New Roman"/>
-                <w:sz w:val="24"/>
-                <w:szCs w:val="24"/>
-              </w:rPr>
-              <w:t xml:space="preserve"> </w:t>
-            </w:r>
-            <w:proofErr w:type="spellStart"/>
-            <w:r>
-              <w:rPr>
-                <w:rFonts w:ascii="Times New Roman" w:hAnsi="Times New Roman" w:cs="Times New Roman"/>
-                <w:sz w:val="24"/>
-                <w:szCs w:val="24"/>
-              </w:rPr>
-              <w:t>bantu</w:t>
-            </w:r>
-            <w:proofErr w:type="spellEnd"/>
-            <w:r>
-              <w:rPr>
-                <w:rFonts w:ascii="Times New Roman" w:hAnsi="Times New Roman" w:cs="Times New Roman"/>
-                <w:sz w:val="24"/>
-                <w:szCs w:val="24"/>
-              </w:rPr>
-              <w:t xml:space="preserve"> dan </w:t>
-            </w:r>
-            <w:proofErr w:type="spellStart"/>
-            <w:r>
-              <w:rPr>
-                <w:rFonts w:ascii="Times New Roman" w:hAnsi="Times New Roman" w:cs="Times New Roman"/>
-                <w:sz w:val="24"/>
-                <w:szCs w:val="24"/>
-              </w:rPr>
-              <w:t>menghargai</w:t>
-            </w:r>
-            <w:proofErr w:type="spellEnd"/>
-            <w:r>
-              <w:rPr>
-                <w:rFonts w:ascii="Times New Roman" w:hAnsi="Times New Roman" w:cs="Times New Roman"/>
-                <w:sz w:val="24"/>
-                <w:szCs w:val="24"/>
-              </w:rPr>
-              <w:t xml:space="preserve"> </w:t>
-            </w:r>
-            <w:proofErr w:type="spellStart"/>
-            <w:r>
-              <w:rPr>
-                <w:rFonts w:ascii="Times New Roman" w:hAnsi="Times New Roman" w:cs="Times New Roman"/>
-                <w:sz w:val="24"/>
-                <w:szCs w:val="24"/>
-              </w:rPr>
-              <w:t>antar</w:t>
-            </w:r>
-            <w:proofErr w:type="spellEnd"/>
-            <w:r>
-              <w:rPr>
-                <w:rFonts w:ascii="Times New Roman" w:hAnsi="Times New Roman" w:cs="Times New Roman"/>
-                <w:sz w:val="24"/>
-                <w:szCs w:val="24"/>
-              </w:rPr>
-              <w:t xml:space="preserve"> member..</w:t>
+                <w:lang w:val="sv-SE"/>
+              </w:rPr>
+            </w:pPr>
+            <w:r>
+              <w:rPr>
+                <w:rFonts w:ascii="Times New Roman" w:hAnsi="Times New Roman" w:cs="Times New Roman"/>
+                <w:sz w:val="24"/>
+                <w:szCs w:val="24"/>
+                <w:lang w:val="sv-SE"/>
+              </w:rPr>
+              <w:t>- Tetap saling bantu dan menghargai antar member..</w:t>
             </w:r>
           </w:p>
         </w:tc>
@@ -17407,6 +15514,7 @@
                 <w:rFonts w:ascii="Times New Roman" w:hAnsi="Times New Roman" w:cs="Times New Roman"/>
                 <w:sz w:val="24"/>
                 <w:szCs w:val="24"/>
+                <w:lang w:val="sv-SE"/>
               </w:rPr>
             </w:pPr>
           </w:p>

</xml_diff>

<commit_message>
Update Hasil Rancangan Figma
</commit_message>
<xml_diff>
--- a/Pelaporan_UTS_PPLT.docx
+++ b/Pelaporan_UTS_PPLT.docx
@@ -9647,6 +9647,7 @@
                 <w:szCs w:val="24"/>
               </w:rPr>
             </w:pPr>
+            <w:proofErr w:type="spellStart"/>
             <w:r>
               <w:rPr>
                 <w:rFonts w:ascii="Times New Roman" w:hAnsi="Times New Roman" w:cs="Times New Roman"/>
@@ -9655,6 +9656,7 @@
               </w:rPr>
               <w:t>Geby</w:t>
             </w:r>
+            <w:proofErr w:type="spellEnd"/>
           </w:p>
         </w:tc>
         <w:tc>
@@ -10362,19 +10364,8 @@
                 <w:szCs w:val="24"/>
                 <w:lang w:val="en-US"/>
               </w:rPr>
-              <w:t xml:space="preserve"> Halaman Sign up dan Halaman Daftar </w:t>
-            </w:r>
-            <w:proofErr w:type="spellStart"/>
-            <w:r>
-              <w:rPr>
-                <w:rFonts w:ascii="Times New Roman" w:hAnsi="Times New Roman" w:cs="Times New Roman"/>
-                <w:sz w:val="24"/>
-                <w:szCs w:val="24"/>
-                <w:lang w:val="en-US"/>
-              </w:rPr>
-              <w:t>kelas</w:t>
-            </w:r>
-            <w:proofErr w:type="spellEnd"/>
+              <w:t xml:space="preserve"> Halaman Sign up dan Halaman Daftar kelas</w:t>
+            </w:r>
           </w:p>
         </w:tc>
         <w:tc>
@@ -10663,133 +10654,17 @@
                 <w:rFonts w:ascii="Times New Roman" w:hAnsi="Times New Roman" w:cs="Times New Roman"/>
                 <w:sz w:val="24"/>
                 <w:szCs w:val="24"/>
-              </w:rPr>
-            </w:pPr>
-            <w:proofErr w:type="spellStart"/>
-            <w:r>
-              <w:rPr>
-                <w:rFonts w:ascii="Times New Roman" w:hAnsi="Times New Roman" w:cs="Times New Roman"/>
-                <w:sz w:val="24"/>
-                <w:szCs w:val="24"/>
-              </w:rPr>
-              <w:t>Mengerjakan</w:t>
-            </w:r>
-            <w:proofErr w:type="spellEnd"/>
-            <w:r>
-              <w:rPr>
-                <w:rFonts w:ascii="Times New Roman" w:hAnsi="Times New Roman" w:cs="Times New Roman"/>
-                <w:sz w:val="24"/>
-                <w:szCs w:val="24"/>
-              </w:rPr>
-              <w:t xml:space="preserve"> sprint dan </w:t>
-            </w:r>
-            <w:proofErr w:type="spellStart"/>
-            <w:r>
-              <w:rPr>
-                <w:rFonts w:ascii="Times New Roman" w:hAnsi="Times New Roman" w:cs="Times New Roman"/>
-                <w:sz w:val="24"/>
-                <w:szCs w:val="24"/>
-              </w:rPr>
-              <w:t>mencari</w:t>
-            </w:r>
-            <w:proofErr w:type="spellEnd"/>
-            <w:r>
-              <w:rPr>
-                <w:rFonts w:ascii="Times New Roman" w:hAnsi="Times New Roman" w:cs="Times New Roman"/>
-                <w:sz w:val="24"/>
-                <w:szCs w:val="24"/>
-              </w:rPr>
-              <w:t xml:space="preserve"> </w:t>
-            </w:r>
-            <w:proofErr w:type="spellStart"/>
-            <w:r>
-              <w:rPr>
-                <w:rFonts w:ascii="Times New Roman" w:hAnsi="Times New Roman" w:cs="Times New Roman"/>
-                <w:sz w:val="24"/>
-                <w:szCs w:val="24"/>
-              </w:rPr>
-              <w:t>referensi</w:t>
-            </w:r>
-            <w:proofErr w:type="spellEnd"/>
-            <w:r>
-              <w:rPr>
-                <w:rFonts w:ascii="Times New Roman" w:hAnsi="Times New Roman" w:cs="Times New Roman"/>
-                <w:sz w:val="24"/>
-                <w:szCs w:val="24"/>
-              </w:rPr>
-              <w:t xml:space="preserve"> </w:t>
-            </w:r>
-            <w:proofErr w:type="spellStart"/>
-            <w:r>
-              <w:rPr>
-                <w:rFonts w:ascii="Times New Roman" w:hAnsi="Times New Roman" w:cs="Times New Roman"/>
-                <w:sz w:val="24"/>
-                <w:szCs w:val="24"/>
-              </w:rPr>
-              <w:t>untuk</w:t>
-            </w:r>
-            <w:proofErr w:type="spellEnd"/>
-            <w:r>
-              <w:rPr>
-                <w:rFonts w:ascii="Times New Roman" w:hAnsi="Times New Roman" w:cs="Times New Roman"/>
-                <w:sz w:val="24"/>
-                <w:szCs w:val="24"/>
-              </w:rPr>
-              <w:t xml:space="preserve"> </w:t>
-            </w:r>
-            <w:proofErr w:type="spellStart"/>
-            <w:r>
-              <w:rPr>
-                <w:rFonts w:ascii="Times New Roman" w:hAnsi="Times New Roman" w:cs="Times New Roman"/>
-                <w:sz w:val="24"/>
-                <w:szCs w:val="24"/>
-              </w:rPr>
-              <w:t>menjadi</w:t>
-            </w:r>
-            <w:proofErr w:type="spellEnd"/>
-            <w:r>
-              <w:rPr>
-                <w:rFonts w:ascii="Times New Roman" w:hAnsi="Times New Roman" w:cs="Times New Roman"/>
-                <w:sz w:val="24"/>
-                <w:szCs w:val="24"/>
-              </w:rPr>
-              <w:t xml:space="preserve"> </w:t>
-            </w:r>
-            <w:proofErr w:type="spellStart"/>
-            <w:r>
-              <w:rPr>
-                <w:rFonts w:ascii="Times New Roman" w:hAnsi="Times New Roman" w:cs="Times New Roman"/>
-                <w:sz w:val="24"/>
-                <w:szCs w:val="24"/>
-              </w:rPr>
-              <w:t>bahan</w:t>
-            </w:r>
-            <w:proofErr w:type="spellEnd"/>
-            <w:r>
-              <w:rPr>
-                <w:rFonts w:ascii="Times New Roman" w:hAnsi="Times New Roman" w:cs="Times New Roman"/>
-                <w:sz w:val="24"/>
-                <w:szCs w:val="24"/>
-              </w:rPr>
-              <w:t xml:space="preserve"> </w:t>
-            </w:r>
-            <w:proofErr w:type="spellStart"/>
-            <w:r>
-              <w:rPr>
-                <w:rFonts w:ascii="Times New Roman" w:hAnsi="Times New Roman" w:cs="Times New Roman"/>
-                <w:sz w:val="24"/>
-                <w:szCs w:val="24"/>
-              </w:rPr>
-              <w:t>tampilan</w:t>
-            </w:r>
-            <w:proofErr w:type="spellEnd"/>
-            <w:r>
-              <w:rPr>
-                <w:rFonts w:ascii="Times New Roman" w:hAnsi="Times New Roman" w:cs="Times New Roman"/>
-                <w:sz w:val="24"/>
-                <w:szCs w:val="24"/>
-              </w:rPr>
-              <w:t xml:space="preserve"> UI</w:t>
+                <w:lang w:val="sv-SE"/>
+              </w:rPr>
+            </w:pPr>
+            <w:r>
+              <w:rPr>
+                <w:rFonts w:ascii="Times New Roman" w:hAnsi="Times New Roman" w:cs="Times New Roman"/>
+                <w:sz w:val="24"/>
+                <w:szCs w:val="24"/>
+                <w:lang w:val="sv-SE"/>
+              </w:rPr>
+              <w:t>Mengerjakan sprint dan mencari referensi untuk menjadi bahan tampilan UI</w:t>
             </w:r>
           </w:p>
         </w:tc>
@@ -10811,6 +10686,7 @@
                 <w:rFonts w:ascii="Times New Roman" w:hAnsi="Times New Roman" w:cs="Times New Roman"/>
                 <w:sz w:val="24"/>
                 <w:szCs w:val="24"/>
+                <w:lang w:val="sv-SE"/>
               </w:rPr>
             </w:pPr>
           </w:p>
@@ -10862,6 +10738,7 @@
                 <w:rFonts w:ascii="Times New Roman" w:hAnsi="Times New Roman" w:cs="Times New Roman"/>
                 <w:sz w:val="24"/>
                 <w:szCs w:val="24"/>
+                <w:lang w:val="sv-SE"/>
               </w:rPr>
             </w:pPr>
           </w:p>
@@ -10885,6 +10762,7 @@
                 <w:rFonts w:ascii="Times New Roman" w:hAnsi="Times New Roman" w:cs="Times New Roman"/>
                 <w:sz w:val="24"/>
                 <w:szCs w:val="24"/>
+                <w:lang w:val="sv-SE"/>
               </w:rPr>
             </w:pPr>
           </w:p>
@@ -10906,144 +10784,18 @@
                 <w:rFonts w:ascii="Times New Roman" w:hAnsi="Times New Roman" w:cs="Times New Roman"/>
                 <w:sz w:val="24"/>
                 <w:szCs w:val="24"/>
-              </w:rPr>
-            </w:pPr>
-            <w:proofErr w:type="spellStart"/>
-            <w:r>
-              <w:rPr>
-                <w:rFonts w:ascii="Times New Roman" w:hAnsi="Times New Roman" w:cs="Times New Roman"/>
-                <w:sz w:val="24"/>
-                <w:szCs w:val="24"/>
-              </w:rPr>
-              <w:t>Tanggal</w:t>
-            </w:r>
-            <w:proofErr w:type="spellEnd"/>
-            <w:r>
-              <w:rPr>
-                <w:rFonts w:ascii="Times New Roman" w:hAnsi="Times New Roman" w:cs="Times New Roman"/>
-                <w:sz w:val="24"/>
-                <w:szCs w:val="24"/>
-              </w:rPr>
-              <w:t xml:space="preserve"> 8 dan 9 </w:t>
-            </w:r>
-            <w:proofErr w:type="spellStart"/>
-            <w:r>
-              <w:rPr>
-                <w:rFonts w:ascii="Times New Roman" w:hAnsi="Times New Roman" w:cs="Times New Roman"/>
-                <w:sz w:val="24"/>
-                <w:szCs w:val="24"/>
-              </w:rPr>
-              <w:t>mei</w:t>
-            </w:r>
-            <w:proofErr w:type="spellEnd"/>
-            <w:r>
-              <w:rPr>
-                <w:rFonts w:ascii="Times New Roman" w:hAnsi="Times New Roman" w:cs="Times New Roman"/>
-                <w:sz w:val="24"/>
-                <w:szCs w:val="24"/>
-              </w:rPr>
-              <w:t xml:space="preserve"> </w:t>
-            </w:r>
-            <w:proofErr w:type="spellStart"/>
-            <w:r>
-              <w:rPr>
-                <w:rFonts w:ascii="Times New Roman" w:hAnsi="Times New Roman" w:cs="Times New Roman"/>
-                <w:sz w:val="24"/>
-                <w:szCs w:val="24"/>
-              </w:rPr>
-              <w:t>saya</w:t>
-            </w:r>
-            <w:proofErr w:type="spellEnd"/>
-            <w:r>
-              <w:rPr>
-                <w:rFonts w:ascii="Times New Roman" w:hAnsi="Times New Roman" w:cs="Times New Roman"/>
-                <w:sz w:val="24"/>
-                <w:szCs w:val="24"/>
-              </w:rPr>
-              <w:t xml:space="preserve"> </w:t>
-            </w:r>
-            <w:proofErr w:type="spellStart"/>
-            <w:r>
-              <w:rPr>
-                <w:rFonts w:ascii="Times New Roman" w:hAnsi="Times New Roman" w:cs="Times New Roman"/>
-                <w:sz w:val="24"/>
-                <w:szCs w:val="24"/>
-              </w:rPr>
-              <w:t>memulai</w:t>
-            </w:r>
-            <w:proofErr w:type="spellEnd"/>
-            <w:r>
-              <w:rPr>
-                <w:rFonts w:ascii="Times New Roman" w:hAnsi="Times New Roman" w:cs="Times New Roman"/>
-                <w:sz w:val="24"/>
-                <w:szCs w:val="24"/>
-              </w:rPr>
-              <w:t xml:space="preserve"> </w:t>
-            </w:r>
-            <w:proofErr w:type="spellStart"/>
-            <w:r>
-              <w:rPr>
-                <w:rFonts w:ascii="Times New Roman" w:hAnsi="Times New Roman" w:cs="Times New Roman"/>
-                <w:sz w:val="24"/>
-                <w:szCs w:val="24"/>
-              </w:rPr>
-              <w:t>mengerjakan</w:t>
-            </w:r>
-            <w:proofErr w:type="spellEnd"/>
-            <w:r>
-              <w:rPr>
-                <w:rFonts w:ascii="Times New Roman" w:hAnsi="Times New Roman" w:cs="Times New Roman"/>
-                <w:sz w:val="24"/>
-                <w:szCs w:val="24"/>
-              </w:rPr>
-              <w:t xml:space="preserve"> </w:t>
-            </w:r>
-            <w:proofErr w:type="spellStart"/>
-            <w:r>
-              <w:rPr>
-                <w:rFonts w:ascii="Times New Roman" w:hAnsi="Times New Roman" w:cs="Times New Roman"/>
-                <w:sz w:val="24"/>
-                <w:szCs w:val="24"/>
-              </w:rPr>
-              <w:t>tampilan</w:t>
-            </w:r>
-            <w:proofErr w:type="spellEnd"/>
-            <w:r>
-              <w:rPr>
-                <w:rFonts w:ascii="Times New Roman" w:hAnsi="Times New Roman" w:cs="Times New Roman"/>
-                <w:sz w:val="24"/>
-                <w:szCs w:val="24"/>
-              </w:rPr>
-              <w:t xml:space="preserve"> Halaman daftar </w:t>
-            </w:r>
-            <w:proofErr w:type="spellStart"/>
-            <w:r>
-              <w:rPr>
-                <w:rFonts w:ascii="Times New Roman" w:hAnsi="Times New Roman" w:cs="Times New Roman"/>
-                <w:sz w:val="24"/>
-                <w:szCs w:val="24"/>
-              </w:rPr>
-              <w:t>kelas</w:t>
-            </w:r>
-            <w:proofErr w:type="spellEnd"/>
-            <w:r>
-              <w:rPr>
-                <w:rFonts w:ascii="Times New Roman" w:hAnsi="Times New Roman" w:cs="Times New Roman"/>
-                <w:sz w:val="24"/>
-                <w:szCs w:val="24"/>
-              </w:rPr>
-              <w:t xml:space="preserve"> yang di ajar oleh </w:t>
-            </w:r>
-            <w:proofErr w:type="spellStart"/>
-            <w:r>
-              <w:rPr>
-                <w:rFonts w:ascii="Times New Roman" w:hAnsi="Times New Roman" w:cs="Times New Roman"/>
-                <w:sz w:val="24"/>
-                <w:szCs w:val="24"/>
-              </w:rPr>
-              <w:t>pengajar</w:t>
-            </w:r>
-            <w:proofErr w:type="spellEnd"/>
+                <w:lang w:val="sv-SE"/>
+              </w:rPr>
+            </w:pPr>
+            <w:r>
+              <w:rPr>
+                <w:rFonts w:ascii="Times New Roman" w:hAnsi="Times New Roman" w:cs="Times New Roman"/>
+                <w:sz w:val="24"/>
+                <w:szCs w:val="24"/>
+                <w:lang w:val="sv-SE"/>
+              </w:rPr>
+              <w:t>Tanggal 8 dan 9 mei saya memulai mengerjakan tampilan Halaman daftar kelas yang di ajar oleh pengajar</w:t>
+            </w:r>
           </w:p>
         </w:tc>
         <w:tc>
@@ -11103,6 +10855,7 @@
                 <w:rFonts w:ascii="Times New Roman" w:hAnsi="Times New Roman" w:cs="Times New Roman"/>
                 <w:sz w:val="24"/>
                 <w:szCs w:val="24"/>
+                <w:lang w:val="sv-SE"/>
               </w:rPr>
             </w:pPr>
           </w:p>
@@ -11126,6 +10879,7 @@
                 <w:rFonts w:ascii="Times New Roman" w:hAnsi="Times New Roman" w:cs="Times New Roman"/>
                 <w:sz w:val="24"/>
                 <w:szCs w:val="24"/>
+                <w:lang w:val="sv-SE"/>
               </w:rPr>
             </w:pPr>
           </w:p>
@@ -11147,159 +10901,26 @@
                 <w:rFonts w:ascii="Times New Roman" w:hAnsi="Times New Roman" w:cs="Times New Roman"/>
                 <w:sz w:val="24"/>
                 <w:szCs w:val="24"/>
-              </w:rPr>
-            </w:pPr>
-            <w:proofErr w:type="spellStart"/>
-            <w:r>
-              <w:rPr>
-                <w:rFonts w:ascii="Times New Roman" w:hAnsi="Times New Roman" w:cs="Times New Roman"/>
-                <w:sz w:val="24"/>
-                <w:szCs w:val="24"/>
-              </w:rPr>
-              <w:t>Tanggal</w:t>
-            </w:r>
-            <w:proofErr w:type="spellEnd"/>
-            <w:r>
-              <w:rPr>
-                <w:rFonts w:ascii="Times New Roman" w:hAnsi="Times New Roman" w:cs="Times New Roman"/>
-                <w:sz w:val="24"/>
-                <w:szCs w:val="24"/>
-              </w:rPr>
-              <w:t xml:space="preserve"> 10 </w:t>
-            </w:r>
-            <w:proofErr w:type="spellStart"/>
-            <w:r>
-              <w:rPr>
-                <w:rFonts w:ascii="Times New Roman" w:hAnsi="Times New Roman" w:cs="Times New Roman"/>
-                <w:sz w:val="24"/>
-                <w:szCs w:val="24"/>
-              </w:rPr>
-              <w:t>mei</w:t>
-            </w:r>
-            <w:proofErr w:type="spellEnd"/>
-            <w:r>
-              <w:rPr>
-                <w:rFonts w:ascii="Times New Roman" w:hAnsi="Times New Roman" w:cs="Times New Roman"/>
-                <w:sz w:val="24"/>
-                <w:szCs w:val="24"/>
-              </w:rPr>
-              <w:t xml:space="preserve"> </w:t>
-            </w:r>
-            <w:proofErr w:type="spellStart"/>
-            <w:r>
-              <w:rPr>
-                <w:rFonts w:ascii="Times New Roman" w:hAnsi="Times New Roman" w:cs="Times New Roman"/>
-                <w:sz w:val="24"/>
-                <w:szCs w:val="24"/>
-              </w:rPr>
-              <w:t>saya</w:t>
-            </w:r>
-            <w:proofErr w:type="spellEnd"/>
-            <w:r>
-              <w:rPr>
-                <w:rFonts w:ascii="Times New Roman" w:hAnsi="Times New Roman" w:cs="Times New Roman"/>
-                <w:sz w:val="24"/>
-                <w:szCs w:val="24"/>
-              </w:rPr>
-              <w:t xml:space="preserve"> </w:t>
-            </w:r>
-            <w:proofErr w:type="spellStart"/>
-            <w:r>
-              <w:rPr>
-                <w:rFonts w:ascii="Times New Roman" w:hAnsi="Times New Roman" w:cs="Times New Roman"/>
-                <w:sz w:val="24"/>
-                <w:szCs w:val="24"/>
-              </w:rPr>
-              <w:t>melakukan</w:t>
-            </w:r>
-            <w:proofErr w:type="spellEnd"/>
-            <w:r>
-              <w:rPr>
-                <w:rFonts w:ascii="Times New Roman" w:hAnsi="Times New Roman" w:cs="Times New Roman"/>
-                <w:sz w:val="24"/>
-                <w:szCs w:val="24"/>
-              </w:rPr>
-              <w:t xml:space="preserve"> review pada </w:t>
-            </w:r>
-            <w:proofErr w:type="spellStart"/>
-            <w:r>
-              <w:rPr>
-                <w:rFonts w:ascii="Times New Roman" w:hAnsi="Times New Roman" w:cs="Times New Roman"/>
-                <w:sz w:val="24"/>
-                <w:szCs w:val="24"/>
-              </w:rPr>
-              <w:t>tampilan</w:t>
-            </w:r>
-            <w:proofErr w:type="spellEnd"/>
-            <w:r>
-              <w:rPr>
-                <w:rFonts w:ascii="Times New Roman" w:hAnsi="Times New Roman" w:cs="Times New Roman"/>
-                <w:sz w:val="24"/>
-                <w:szCs w:val="24"/>
-              </w:rPr>
-              <w:t xml:space="preserve"> </w:t>
-            </w:r>
-            <w:r>
-              <w:rPr>
-                <w:rFonts w:ascii="Times New Roman" w:hAnsi="Times New Roman" w:cs="Times New Roman"/>
-                <w:sz w:val="24"/>
-                <w:szCs w:val="24"/>
-              </w:rPr>
-              <w:t xml:space="preserve">Halaman </w:t>
-            </w:r>
-            <w:proofErr w:type="spellStart"/>
-            <w:r>
-              <w:rPr>
-                <w:rFonts w:ascii="Times New Roman" w:hAnsi="Times New Roman" w:cs="Times New Roman"/>
-                <w:sz w:val="24"/>
-                <w:szCs w:val="24"/>
-              </w:rPr>
-              <w:t>pilih</w:t>
-            </w:r>
-            <w:proofErr w:type="spellEnd"/>
-            <w:r>
-              <w:rPr>
-                <w:rFonts w:ascii="Times New Roman" w:hAnsi="Times New Roman" w:cs="Times New Roman"/>
-                <w:sz w:val="24"/>
-                <w:szCs w:val="24"/>
-              </w:rPr>
-              <w:t xml:space="preserve"> role dan </w:t>
-            </w:r>
-            <w:proofErr w:type="spellStart"/>
-            <w:r>
-              <w:rPr>
-                <w:rFonts w:ascii="Times New Roman" w:hAnsi="Times New Roman" w:cs="Times New Roman"/>
-                <w:sz w:val="24"/>
-                <w:szCs w:val="24"/>
-              </w:rPr>
-              <w:t>fitur</w:t>
-            </w:r>
-            <w:proofErr w:type="spellEnd"/>
-            <w:r>
-              <w:rPr>
-                <w:rFonts w:ascii="Times New Roman" w:hAnsi="Times New Roman" w:cs="Times New Roman"/>
-                <w:sz w:val="24"/>
-                <w:szCs w:val="24"/>
-              </w:rPr>
-              <w:t xml:space="preserve"> </w:t>
-            </w:r>
-            <w:proofErr w:type="spellStart"/>
-            <w:r>
-              <w:rPr>
-                <w:rFonts w:ascii="Times New Roman" w:hAnsi="Times New Roman" w:cs="Times New Roman"/>
-                <w:sz w:val="24"/>
-                <w:szCs w:val="24"/>
-              </w:rPr>
-              <w:t>tambah</w:t>
-            </w:r>
-            <w:proofErr w:type="spellEnd"/>
-            <w:r>
-              <w:rPr>
-                <w:rFonts w:ascii="Times New Roman" w:hAnsi="Times New Roman" w:cs="Times New Roman"/>
-                <w:sz w:val="24"/>
-                <w:szCs w:val="24"/>
-              </w:rPr>
-              <w:t xml:space="preserve"> ajar </w:t>
+                <w:lang w:val="sv-SE"/>
+              </w:rPr>
+            </w:pPr>
+            <w:r>
+              <w:rPr>
+                <w:rFonts w:ascii="Times New Roman" w:hAnsi="Times New Roman" w:cs="Times New Roman"/>
+                <w:sz w:val="24"/>
+                <w:szCs w:val="24"/>
+                <w:lang w:val="sv-SE"/>
+              </w:rPr>
+              <w:t xml:space="preserve">Tanggal 10 mei saya melakukan review pada tampilan </w:t>
+            </w:r>
+            <w:r>
+              <w:rPr>
+                <w:rFonts w:ascii="Times New Roman" w:hAnsi="Times New Roman" w:cs="Times New Roman"/>
+                <w:sz w:val="24"/>
+                <w:szCs w:val="24"/>
+                <w:lang w:val="sv-SE"/>
+              </w:rPr>
+              <w:t xml:space="preserve">Halaman pilih role dan fitur tambah ajar </w:t>
             </w:r>
           </w:p>
         </w:tc>
@@ -12636,27 +12257,7 @@
                 <w:szCs w:val="24"/>
                 <w:lang w:val="en-US"/>
               </w:rPr>
-              <w:t xml:space="preserve"> home (list daftar </w:t>
-            </w:r>
-            <w:proofErr w:type="spellStart"/>
-            <w:r>
-              <w:rPr>
-                <w:rFonts w:ascii="Times New Roman" w:hAnsi="Times New Roman" w:cs="Times New Roman"/>
-                <w:sz w:val="24"/>
-                <w:szCs w:val="24"/>
-                <w:lang w:val="en-US"/>
-              </w:rPr>
-              <w:t>kelas</w:t>
-            </w:r>
-            <w:proofErr w:type="spellEnd"/>
-            <w:r>
-              <w:rPr>
-                <w:rFonts w:ascii="Times New Roman" w:hAnsi="Times New Roman" w:cs="Times New Roman"/>
-                <w:sz w:val="24"/>
-                <w:szCs w:val="24"/>
-                <w:lang w:val="en-US"/>
-              </w:rPr>
-              <w:t>).</w:t>
+              <w:t xml:space="preserve"> home (list daftar kelas).</w:t>
             </w:r>
           </w:p>
         </w:tc>
@@ -13006,27 +12607,7 @@
                 <w:szCs w:val="24"/>
                 <w:lang w:val="en-US"/>
               </w:rPr>
-              <w:t xml:space="preserve">Review Desain UI </w:t>
-            </w:r>
-            <w:proofErr w:type="spellStart"/>
-            <w:r>
-              <w:rPr>
-                <w:rFonts w:ascii="Times New Roman" w:hAnsi="Times New Roman" w:cs="Times New Roman"/>
-                <w:sz w:val="24"/>
-                <w:szCs w:val="24"/>
-                <w:lang w:val="en-US"/>
-              </w:rPr>
-              <w:t>Tampilan</w:t>
-            </w:r>
-            <w:proofErr w:type="spellEnd"/>
-            <w:r>
-              <w:rPr>
-                <w:rFonts w:ascii="Times New Roman" w:hAnsi="Times New Roman" w:cs="Times New Roman"/>
-                <w:sz w:val="24"/>
-                <w:szCs w:val="24"/>
-                <w:lang w:val="en-US"/>
-              </w:rPr>
-              <w:t xml:space="preserve"> Logout.</w:t>
+              <w:t>Review Desain UI Tampilan Logout.</w:t>
             </w:r>
           </w:p>
         </w:tc>
@@ -13567,7 +13148,7 @@
                 <w:szCs w:val="24"/>
                 <w:lang w:val="en-US"/>
               </w:rPr>
-              <w:t xml:space="preserve">Review Desain UI </w:t>
+              <w:t xml:space="preserve">Review Desain UI Tampilan Fitur </w:t>
             </w:r>
             <w:proofErr w:type="spellStart"/>
             <w:r>
@@ -13577,7 +13158,7 @@
                 <w:szCs w:val="24"/>
                 <w:lang w:val="en-US"/>
               </w:rPr>
-              <w:t>Tampilan</w:t>
+              <w:t>Tambah</w:t>
             </w:r>
             <w:proofErr w:type="spellEnd"/>
             <w:r>
@@ -13587,39 +13168,8 @@
                 <w:szCs w:val="24"/>
                 <w:lang w:val="en-US"/>
               </w:rPr>
-              <w:t xml:space="preserve"> Fitur </w:t>
-            </w:r>
-            <w:proofErr w:type="spellStart"/>
-            <w:r>
-              <w:rPr>
-                <w:rFonts w:ascii="Times New Roman" w:hAnsi="Times New Roman" w:cs="Times New Roman"/>
-                <w:sz w:val="24"/>
-                <w:szCs w:val="24"/>
-                <w:lang w:val="en-US"/>
-              </w:rPr>
-              <w:t>Tambah</w:t>
-            </w:r>
-            <w:proofErr w:type="spellEnd"/>
-            <w:r>
-              <w:rPr>
-                <w:rFonts w:ascii="Times New Roman" w:hAnsi="Times New Roman" w:cs="Times New Roman"/>
-                <w:sz w:val="24"/>
-                <w:szCs w:val="24"/>
-                <w:lang w:val="en-US"/>
-              </w:rPr>
-              <w:t xml:space="preserve"> </w:t>
-            </w:r>
-            <w:proofErr w:type="spellStart"/>
-            <w:r>
-              <w:rPr>
-                <w:rFonts w:ascii="Times New Roman" w:hAnsi="Times New Roman" w:cs="Times New Roman"/>
-                <w:sz w:val="24"/>
-                <w:szCs w:val="24"/>
-                <w:lang w:val="en-US"/>
-              </w:rPr>
-              <w:t>Tugas</w:t>
-            </w:r>
-            <w:proofErr w:type="spellEnd"/>
+              <w:t xml:space="preserve"> Tugas</w:t>
+            </w:r>
           </w:p>
         </w:tc>
         <w:tc>
@@ -16165,7 +15715,7 @@
           <w:rFonts w:ascii="Times New Roman" w:hAnsi="Times New Roman" w:cs="Times New Roman"/>
           <w:sz w:val="24"/>
           <w:szCs w:val="24"/>
-          <w:lang w:val="sv-SE"/>
+          <w:lang w:val="en-US"/>
         </w:rPr>
       </w:pPr>
       <w:r>
@@ -16173,9 +15723,29 @@
           <w:rFonts w:ascii="Times New Roman" w:hAnsi="Times New Roman" w:cs="Times New Roman"/>
           <w:sz w:val="24"/>
           <w:szCs w:val="24"/>
-          <w:lang w:val="sv-SE"/>
+          <w:lang w:val="en-US"/>
         </w:rPr>
-        <w:t xml:space="preserve">Link Trello : </w:t>
+        <w:t xml:space="preserve">Link </w:t>
+      </w:r>
+      <w:proofErr w:type="gramStart"/>
+      <w:r>
+        <w:rPr>
+          <w:rFonts w:ascii="Times New Roman" w:hAnsi="Times New Roman" w:cs="Times New Roman"/>
+          <w:sz w:val="24"/>
+          <w:szCs w:val="24"/>
+          <w:lang w:val="en-US"/>
+        </w:rPr>
+        <w:t>Trello :</w:t>
+      </w:r>
+      <w:proofErr w:type="gramEnd"/>
+      <w:r>
+        <w:rPr>
+          <w:rFonts w:ascii="Times New Roman" w:hAnsi="Times New Roman" w:cs="Times New Roman"/>
+          <w:sz w:val="24"/>
+          <w:szCs w:val="24"/>
+          <w:lang w:val="en-US"/>
+        </w:rPr>
+        <w:t xml:space="preserve"> </w:t>
       </w:r>
       <w:hyperlink r:id="rId7" w:history="1">
         <w:r>
@@ -16184,7 +15754,7 @@
             <w:rFonts w:ascii="Times New Roman" w:hAnsi="Times New Roman" w:cs="Times New Roman"/>
             <w:sz w:val="24"/>
             <w:szCs w:val="24"/>
-            <w:lang w:val="sv-SE"/>
+            <w:lang w:val="en-US"/>
           </w:rPr>
           <w:t>https://trello.com/b/IAmFLtfU/joinschedule-app</w:t>
         </w:r>
@@ -16197,7 +15767,7 @@
           <w:rFonts w:ascii="Times New Roman" w:hAnsi="Times New Roman" w:cs="Times New Roman"/>
           <w:sz w:val="24"/>
           <w:szCs w:val="24"/>
-          <w:lang w:val="sv-SE"/>
+          <w:lang w:val="en-US"/>
         </w:rPr>
       </w:pPr>
       <w:r>
@@ -16205,9 +15775,29 @@
           <w:rFonts w:ascii="Times New Roman" w:hAnsi="Times New Roman" w:cs="Times New Roman"/>
           <w:sz w:val="24"/>
           <w:szCs w:val="24"/>
-          <w:lang w:val="sv-SE"/>
+          <w:lang w:val="en-US"/>
         </w:rPr>
-        <w:t xml:space="preserve">Link GitHub : </w:t>
+        <w:t xml:space="preserve">Link </w:t>
+      </w:r>
+      <w:proofErr w:type="gramStart"/>
+      <w:r>
+        <w:rPr>
+          <w:rFonts w:ascii="Times New Roman" w:hAnsi="Times New Roman" w:cs="Times New Roman"/>
+          <w:sz w:val="24"/>
+          <w:szCs w:val="24"/>
+          <w:lang w:val="en-US"/>
+        </w:rPr>
+        <w:t>GitHub :</w:t>
+      </w:r>
+      <w:proofErr w:type="gramEnd"/>
+      <w:r>
+        <w:rPr>
+          <w:rFonts w:ascii="Times New Roman" w:hAnsi="Times New Roman" w:cs="Times New Roman"/>
+          <w:sz w:val="24"/>
+          <w:szCs w:val="24"/>
+          <w:lang w:val="en-US"/>
+        </w:rPr>
+        <w:t xml:space="preserve"> </w:t>
       </w:r>
       <w:hyperlink r:id="rId8" w:history="1">
         <w:r>
@@ -16216,7 +15806,7 @@
             <w:rFonts w:ascii="Times New Roman" w:hAnsi="Times New Roman" w:cs="Times New Roman"/>
             <w:sz w:val="24"/>
             <w:szCs w:val="24"/>
-            <w:lang w:val="sv-SE"/>
+            <w:lang w:val="en-US"/>
           </w:rPr>
           <w:t>https://github.com/suryadigitt/UTS_PPLT</w:t>
         </w:r>
@@ -16229,7 +15819,7 @@
           <w:rFonts w:ascii="Times New Roman" w:hAnsi="Times New Roman" w:cs="Times New Roman"/>
           <w:sz w:val="24"/>
           <w:szCs w:val="24"/>
-          <w:lang w:val="sv-SE"/>
+          <w:lang w:val="en-US"/>
         </w:rPr>
       </w:pPr>
       <w:r>
@@ -16238,7 +15828,7 @@
           <w:rFonts w:ascii="Times New Roman" w:hAnsi="Times New Roman" w:cs="Times New Roman"/>
           <w:sz w:val="24"/>
           <w:szCs w:val="24"/>
-          <w:lang w:val="sv-SE"/>
+          <w:lang w:val="en-US"/>
         </w:rPr>
         <w:br w:type="page"/>
       </w:r>
@@ -16251,9 +15841,9 @@
         <w:tblLook w:val="04A0" w:firstRow="1" w:lastRow="0" w:firstColumn="1" w:lastColumn="0" w:noHBand="0" w:noVBand="1"/>
       </w:tblPr>
       <w:tblGrid>
-        <w:gridCol w:w="2233"/>
-        <w:gridCol w:w="1992"/>
-        <w:gridCol w:w="2127"/>
+        <w:gridCol w:w="2106"/>
+        <w:gridCol w:w="2106"/>
+        <w:gridCol w:w="2136"/>
         <w:gridCol w:w="2127"/>
       </w:tblGrid>
       <w:tr>
@@ -16292,6 +15882,56 @@
                 <w:lang w:val="sv-SE"/>
               </w:rPr>
               <w:br/>
+            </w:r>
+            <w:r>
+              <w:rPr>
+                <w:rFonts w:ascii="Times New Roman" w:hAnsi="Times New Roman" w:cs="Times New Roman"/>
+                <w:noProof/>
+                <w:sz w:val="24"/>
+                <w:szCs w:val="24"/>
+                <w:lang w:val="sv-SE"/>
+              </w:rPr>
+              <w:drawing>
+                <wp:inline distT="0" distB="0" distL="0" distR="0" wp14:anchorId="75197EE9" wp14:editId="1E0F728D">
+                  <wp:extent cx="1151890" cy="2456783"/>
+                  <wp:effectExtent l="0" t="0" r="0" b="1270"/>
+                  <wp:docPr id="1361396483" name="Picture 1"/>
+                  <wp:cNvGraphicFramePr>
+                    <a:graphicFrameLocks xmlns:a="http://schemas.openxmlformats.org/drawingml/2006/main" noChangeAspect="1"/>
+                  </wp:cNvGraphicFramePr>
+                  <a:graphic xmlns:a="http://schemas.openxmlformats.org/drawingml/2006/main">
+                    <a:graphicData uri="http://schemas.openxmlformats.org/drawingml/2006/picture">
+                      <pic:pic xmlns:pic="http://schemas.openxmlformats.org/drawingml/2006/picture">
+                        <pic:nvPicPr>
+                          <pic:cNvPr id="1361396483" name="Picture 1361396483"/>
+                          <pic:cNvPicPr/>
+                        </pic:nvPicPr>
+                        <pic:blipFill>
+                          <a:blip r:embed="rId9" cstate="print">
+                            <a:extLst>
+                              <a:ext uri="{28A0092B-C50C-407E-A947-70E740481C1C}">
+                                <a14:useLocalDpi xmlns:a14="http://schemas.microsoft.com/office/drawing/2010/main" val="0"/>
+                              </a:ext>
+                            </a:extLst>
+                          </a:blip>
+                          <a:stretch>
+                            <a:fillRect/>
+                          </a:stretch>
+                        </pic:blipFill>
+                        <pic:spPr>
+                          <a:xfrm>
+                            <a:off x="0" y="0"/>
+                            <a:ext cx="1223488" cy="2609489"/>
+                          </a:xfrm>
+                          <a:prstGeom prst="rect">
+                            <a:avLst/>
+                          </a:prstGeom>
+                        </pic:spPr>
+                      </pic:pic>
+                    </a:graphicData>
+                  </a:graphic>
+                </wp:inline>
+              </w:drawing>
             </w:r>
           </w:p>
         </w:tc>
@@ -16344,7 +15984,7 @@
                           </pic:cNvPicPr>
                         </pic:nvPicPr>
                         <pic:blipFill>
-                          <a:blip r:embed="rId9" cstate="print">
+                          <a:blip r:embed="rId10" cstate="print">
                             <a:extLst>
                               <a:ext uri="{28A0092B-C50C-407E-A947-70E740481C1C}">
                                 <a14:useLocalDpi xmlns:a14="http://schemas.microsoft.com/office/drawing/2010/main" val="0"/>
@@ -16426,7 +16066,7 @@
                           </pic:cNvPicPr>
                         </pic:nvPicPr>
                         <pic:blipFill>
-                          <a:blip r:embed="rId10" cstate="print">
+                          <a:blip r:embed="rId11" cstate="print">
                             <a:extLst>
                               <a:ext uri="{28A0092B-C50C-407E-A947-70E740481C1C}">
                                 <a14:useLocalDpi xmlns:a14="http://schemas.microsoft.com/office/drawing/2010/main" val="0"/>
@@ -16508,7 +16148,7 @@
                           </pic:cNvPicPr>
                         </pic:nvPicPr>
                         <pic:blipFill>
-                          <a:blip r:embed="rId11" cstate="print">
+                          <a:blip r:embed="rId12" cstate="print">
                             <a:extLst>
                               <a:ext uri="{28A0092B-C50C-407E-A947-70E740481C1C}">
                                 <a14:useLocalDpi xmlns:a14="http://schemas.microsoft.com/office/drawing/2010/main" val="0"/>
@@ -16578,9 +16218,9 @@
                 <w:lang w:val="sv-SE"/>
               </w:rPr>
               <w:drawing>
-                <wp:inline distT="0" distB="0" distL="0" distR="0" wp14:anchorId="35BDEC7B" wp14:editId="6A0B86A1">
-                  <wp:extent cx="1280824" cy="2848680"/>
-                  <wp:effectExtent l="0" t="0" r="0" b="8890"/>
+                <wp:inline distT="0" distB="0" distL="0" distR="0" wp14:anchorId="35BDEC7B" wp14:editId="67351532">
+                  <wp:extent cx="1195707" cy="2848610"/>
+                  <wp:effectExtent l="0" t="0" r="4445" b="8890"/>
                   <wp:docPr id="1371934422" name="Picture 8"/>
                   <wp:cNvGraphicFramePr>
                     <a:graphicFrameLocks xmlns:a="http://schemas.openxmlformats.org/drawingml/2006/main" noChangeAspect="1"/>
@@ -16595,7 +16235,7 @@
                           </pic:cNvPicPr>
                         </pic:nvPicPr>
                         <pic:blipFill>
-                          <a:blip r:embed="rId12" cstate="print">
+                          <a:blip r:embed="rId13" cstate="print">
                             <a:extLst>
                               <a:ext uri="{28A0092B-C50C-407E-A947-70E740481C1C}">
                                 <a14:useLocalDpi xmlns:a14="http://schemas.microsoft.com/office/drawing/2010/main" val="0"/>
@@ -16608,9 +16248,9 @@
                           </a:stretch>
                         </pic:blipFill>
                         <pic:spPr bwMode="auto">
-                          <a:xfrm flipH="1">
+                          <a:xfrm>
                             <a:off x="0" y="0"/>
-                            <a:ext cx="1307719" cy="2908496"/>
+                            <a:ext cx="1325784" cy="3158501"/>
                           </a:xfrm>
                           <a:prstGeom prst="rect">
                             <a:avLst/>
@@ -16642,6 +16282,87 @@
                 <w:lang w:val="sv-SE"/>
               </w:rPr>
             </w:pPr>
+            <w:r>
+              <w:rPr>
+                <w:rFonts w:ascii="Times New Roman" w:hAnsi="Times New Roman" w:cs="Times New Roman"/>
+                <w:sz w:val="24"/>
+                <w:szCs w:val="24"/>
+                <w:lang w:val="sv-SE"/>
+              </w:rPr>
+              <w:t>Daftar Tugas</w:t>
+            </w:r>
+          </w:p>
+          <w:p>
+            <w:pPr>
+              <w:jc w:val="center"/>
+              <w:rPr>
+                <w:rFonts w:ascii="Times New Roman" w:hAnsi="Times New Roman" w:cs="Times New Roman"/>
+                <w:sz w:val="24"/>
+                <w:szCs w:val="24"/>
+                <w:lang w:val="sv-SE"/>
+              </w:rPr>
+            </w:pPr>
+          </w:p>
+          <w:p>
+            <w:pPr>
+              <w:jc w:val="center"/>
+              <w:rPr>
+                <w:rFonts w:ascii="Times New Roman" w:hAnsi="Times New Roman" w:cs="Times New Roman"/>
+                <w:sz w:val="24"/>
+                <w:szCs w:val="24"/>
+                <w:lang w:val="sv-SE"/>
+              </w:rPr>
+            </w:pPr>
+            <w:r>
+              <w:rPr>
+                <w:rFonts w:ascii="Times New Roman" w:hAnsi="Times New Roman" w:cs="Times New Roman"/>
+                <w:noProof/>
+                <w:sz w:val="24"/>
+                <w:szCs w:val="24"/>
+                <w:lang w:val="sv-SE"/>
+              </w:rPr>
+              <w:drawing>
+                <wp:inline distT="0" distB="0" distL="0" distR="0" wp14:anchorId="578CE672" wp14:editId="714FD081">
+                  <wp:extent cx="1191107" cy="2646947"/>
+                  <wp:effectExtent l="0" t="0" r="9525" b="1270"/>
+                  <wp:docPr id="1088676076" name="Picture 2"/>
+                  <wp:cNvGraphicFramePr>
+                    <a:graphicFrameLocks xmlns:a="http://schemas.openxmlformats.org/drawingml/2006/main" noChangeAspect="1"/>
+                  </wp:cNvGraphicFramePr>
+                  <a:graphic xmlns:a="http://schemas.openxmlformats.org/drawingml/2006/main">
+                    <a:graphicData uri="http://schemas.openxmlformats.org/drawingml/2006/picture">
+                      <pic:pic xmlns:pic="http://schemas.openxmlformats.org/drawingml/2006/picture">
+                        <pic:nvPicPr>
+                          <pic:cNvPr id="1088676076" name="Picture 1088676076"/>
+                          <pic:cNvPicPr/>
+                        </pic:nvPicPr>
+                        <pic:blipFill>
+                          <a:blip r:embed="rId14" cstate="print">
+                            <a:extLst>
+                              <a:ext uri="{28A0092B-C50C-407E-A947-70E740481C1C}">
+                                <a14:useLocalDpi xmlns:a14="http://schemas.microsoft.com/office/drawing/2010/main" val="0"/>
+                              </a:ext>
+                            </a:extLst>
+                          </a:blip>
+                          <a:stretch>
+                            <a:fillRect/>
+                          </a:stretch>
+                        </pic:blipFill>
+                        <pic:spPr>
+                          <a:xfrm>
+                            <a:off x="0" y="0"/>
+                            <a:ext cx="1219652" cy="2710380"/>
+                          </a:xfrm>
+                          <a:prstGeom prst="rect">
+                            <a:avLst/>
+                          </a:prstGeom>
+                        </pic:spPr>
+                      </pic:pic>
+                    </a:graphicData>
+                  </a:graphic>
+                </wp:inline>
+              </w:drawing>
+            </w:r>
           </w:p>
         </w:tc>
         <w:tc>
@@ -16658,6 +16379,76 @@
                 <w:lang w:val="sv-SE"/>
               </w:rPr>
             </w:pPr>
+            <w:r>
+              <w:rPr>
+                <w:rFonts w:ascii="Times New Roman" w:hAnsi="Times New Roman" w:cs="Times New Roman"/>
+                <w:sz w:val="24"/>
+                <w:szCs w:val="24"/>
+                <w:lang w:val="sv-SE"/>
+              </w:rPr>
+              <w:t>Forum Diskusi Pengajar</w:t>
+            </w:r>
+          </w:p>
+          <w:p>
+            <w:pPr>
+              <w:jc w:val="center"/>
+              <w:rPr>
+                <w:rFonts w:ascii="Times New Roman" w:hAnsi="Times New Roman" w:cs="Times New Roman"/>
+                <w:sz w:val="24"/>
+                <w:szCs w:val="24"/>
+                <w:lang w:val="sv-SE"/>
+              </w:rPr>
+            </w:pPr>
+            <w:r>
+              <w:rPr>
+                <w:rFonts w:ascii="Times New Roman" w:hAnsi="Times New Roman" w:cs="Times New Roman"/>
+                <w:noProof/>
+                <w:sz w:val="24"/>
+                <w:szCs w:val="24"/>
+                <w:lang w:val="sv-SE"/>
+              </w:rPr>
+              <w:drawing>
+                <wp:inline distT="0" distB="0" distL="0" distR="0" wp14:anchorId="3F7A3930" wp14:editId="48DECAD3">
+                  <wp:extent cx="1212112" cy="2693625"/>
+                  <wp:effectExtent l="0" t="0" r="7620" b="0"/>
+                  <wp:docPr id="1878568470" name="Picture 3"/>
+                  <wp:cNvGraphicFramePr>
+                    <a:graphicFrameLocks xmlns:a="http://schemas.openxmlformats.org/drawingml/2006/main" noChangeAspect="1"/>
+                  </wp:cNvGraphicFramePr>
+                  <a:graphic xmlns:a="http://schemas.openxmlformats.org/drawingml/2006/main">
+                    <a:graphicData uri="http://schemas.openxmlformats.org/drawingml/2006/picture">
+                      <pic:pic xmlns:pic="http://schemas.openxmlformats.org/drawingml/2006/picture">
+                        <pic:nvPicPr>
+                          <pic:cNvPr id="1878568470" name="Picture 1878568470"/>
+                          <pic:cNvPicPr/>
+                        </pic:nvPicPr>
+                        <pic:blipFill>
+                          <a:blip r:embed="rId15" cstate="print">
+                            <a:extLst>
+                              <a:ext uri="{28A0092B-C50C-407E-A947-70E740481C1C}">
+                                <a14:useLocalDpi xmlns:a14="http://schemas.microsoft.com/office/drawing/2010/main" val="0"/>
+                              </a:ext>
+                            </a:extLst>
+                          </a:blip>
+                          <a:stretch>
+                            <a:fillRect/>
+                          </a:stretch>
+                        </pic:blipFill>
+                        <pic:spPr>
+                          <a:xfrm>
+                            <a:off x="0" y="0"/>
+                            <a:ext cx="1233665" cy="2741522"/>
+                          </a:xfrm>
+                          <a:prstGeom prst="rect">
+                            <a:avLst/>
+                          </a:prstGeom>
+                        </pic:spPr>
+                      </pic:pic>
+                    </a:graphicData>
+                  </a:graphic>
+                </wp:inline>
+              </w:drawing>
+            </w:r>
           </w:p>
         </w:tc>
         <w:tc>
@@ -16674,6 +16465,76 @@
                 <w:lang w:val="sv-SE"/>
               </w:rPr>
             </w:pPr>
+            <w:r>
+              <w:rPr>
+                <w:rFonts w:ascii="Times New Roman" w:hAnsi="Times New Roman" w:cs="Times New Roman"/>
+                <w:sz w:val="24"/>
+                <w:szCs w:val="24"/>
+                <w:lang w:val="sv-SE"/>
+              </w:rPr>
+              <w:t>Fitur Tambah Tugas</w:t>
+            </w:r>
+          </w:p>
+          <w:p>
+            <w:pPr>
+              <w:jc w:val="center"/>
+              <w:rPr>
+                <w:rFonts w:ascii="Times New Roman" w:hAnsi="Times New Roman" w:cs="Times New Roman"/>
+                <w:sz w:val="24"/>
+                <w:szCs w:val="24"/>
+                <w:lang w:val="sv-SE"/>
+              </w:rPr>
+            </w:pPr>
+            <w:r>
+              <w:rPr>
+                <w:rFonts w:ascii="Times New Roman" w:hAnsi="Times New Roman" w:cs="Times New Roman"/>
+                <w:noProof/>
+                <w:sz w:val="24"/>
+                <w:szCs w:val="24"/>
+                <w:lang w:val="sv-SE"/>
+              </w:rPr>
+              <w:drawing>
+                <wp:inline distT="0" distB="0" distL="0" distR="0" wp14:anchorId="1432AC63" wp14:editId="7FE36840">
+                  <wp:extent cx="1196144" cy="2658140"/>
+                  <wp:effectExtent l="0" t="0" r="4445" b="0"/>
+                  <wp:docPr id="1074278253" name="Picture 4"/>
+                  <wp:cNvGraphicFramePr>
+                    <a:graphicFrameLocks xmlns:a="http://schemas.openxmlformats.org/drawingml/2006/main" noChangeAspect="1"/>
+                  </wp:cNvGraphicFramePr>
+                  <a:graphic xmlns:a="http://schemas.openxmlformats.org/drawingml/2006/main">
+                    <a:graphicData uri="http://schemas.openxmlformats.org/drawingml/2006/picture">
+                      <pic:pic xmlns:pic="http://schemas.openxmlformats.org/drawingml/2006/picture">
+                        <pic:nvPicPr>
+                          <pic:cNvPr id="1074278253" name="Picture 1074278253"/>
+                          <pic:cNvPicPr/>
+                        </pic:nvPicPr>
+                        <pic:blipFill>
+                          <a:blip r:embed="rId16" cstate="print">
+                            <a:extLst>
+                              <a:ext uri="{28A0092B-C50C-407E-A947-70E740481C1C}">
+                                <a14:useLocalDpi xmlns:a14="http://schemas.microsoft.com/office/drawing/2010/main" val="0"/>
+                              </a:ext>
+                            </a:extLst>
+                          </a:blip>
+                          <a:stretch>
+                            <a:fillRect/>
+                          </a:stretch>
+                        </pic:blipFill>
+                        <pic:spPr>
+                          <a:xfrm>
+                            <a:off x="0" y="0"/>
+                            <a:ext cx="1215275" cy="2700654"/>
+                          </a:xfrm>
+                          <a:prstGeom prst="rect">
+                            <a:avLst/>
+                          </a:prstGeom>
+                        </pic:spPr>
+                      </pic:pic>
+                    </a:graphicData>
+                  </a:graphic>
+                </wp:inline>
+              </w:drawing>
+            </w:r>
           </w:p>
         </w:tc>
       </w:tr>

</xml_diff>